<commit_message>
Working on written question (M1).
</commit_message>
<xml_diff>
--- a/Final/s23-W4111-Final-WrittenQs.docx
+++ b/Final/s23-W4111-Final-WrittenQs.docx
@@ -125,31 +125,11 @@
     </w:p>
     <w:p>
       <w:pPr>
-        <w:rPr>
-          <w:lang w:val="en-GB"/>
-        </w:rPr>
-      </w:pPr>
-    </w:p>
-    <w:p>
-      <w:pPr>
-        <w:rPr>
-          <w:lang w:val="en-GB"/>
-        </w:rPr>
-      </w:pPr>
-    </w:p>
-    <w:p>
-      <w:pPr>
         <w:jc w:val="both"/>
         <w:rPr>
           <w:lang w:val="en-GB"/>
         </w:rPr>
       </w:pPr>
-      <w:r>
-        <w:rPr>
-          <w:lang w:val="en-GB"/>
-        </w:rPr>
-        <w:t>Answer:</w:t>
-      </w:r>
     </w:p>
     <w:p>
       <w:pPr>
@@ -976,7 +956,7 @@
     <w:p>
       <w:pPr>
         <w:rPr>
-          <w:lang w:val="en-GB"/>
+          <w:lang w:val="en-US"/>
         </w:rPr>
       </w:pPr>
     </w:p>
@@ -1000,6 +980,7 @@
         <w:rPr>
           <w:lang w:val="en-GB"/>
         </w:rPr>
+        <w:lastRenderedPageBreak/>
         <w:t>F2 – Types of Data</w:t>
       </w:r>
     </w:p>
@@ -1025,24 +1006,164 @@
     </w:p>
     <w:p>
       <w:pPr>
-        <w:rPr>
-          <w:lang w:val="en-GB"/>
-        </w:rPr>
-      </w:pPr>
-    </w:p>
-    <w:p>
-      <w:pPr>
-        <w:rPr>
-          <w:lang w:val="en-GB"/>
-        </w:rPr>
-      </w:pPr>
-    </w:p>
-    <w:p>
-      <w:pPr>
-        <w:rPr>
-          <w:lang w:val="en-GB"/>
-        </w:rPr>
-      </w:pPr>
+        <w:pStyle w:val="ListParagraph"/>
+        <w:numPr>
+          <w:ilvl w:val="0"/>
+          <w:numId w:val="31"/>
+        </w:numPr>
+        <w:jc w:val="both"/>
+        <w:rPr>
+          <w:lang w:val="en-GB"/>
+        </w:rPr>
+      </w:pPr>
+      <w:r>
+        <w:rPr>
+          <w:b/>
+          <w:bCs/>
+          <w:lang w:val="en-GB"/>
+        </w:rPr>
+        <w:t>Structured Data</w:t>
+      </w:r>
+      <w:r>
+        <w:rPr>
+          <w:lang w:val="en-GB"/>
+        </w:rPr>
+        <w:t>:</w:t>
+      </w:r>
+      <w:r>
+        <w:rPr>
+          <w:lang w:val="en-GB"/>
+        </w:rPr>
+        <w:t xml:space="preserve"> </w:t>
+      </w:r>
+      <w:r>
+        <w:rPr>
+          <w:lang w:val="en-GB"/>
+        </w:rPr>
+        <w:t>s</w:t>
+      </w:r>
+      <w:r>
+        <w:rPr>
+          <w:lang w:val="en-GB"/>
+        </w:rPr>
+        <w:t xml:space="preserve">tructured data should have a well-defined structure. That is, individual data of the same type contains the same attribute set AND fields. </w:t>
+      </w:r>
+      <w:proofErr w:type="gramStart"/>
+      <w:r>
+        <w:rPr>
+          <w:lang w:val="en-GB"/>
+        </w:rPr>
+        <w:t>So</w:t>
+      </w:r>
+      <w:proofErr w:type="gramEnd"/>
+      <w:r>
+        <w:rPr>
+          <w:lang w:val="en-GB"/>
+        </w:rPr>
+        <w:t xml:space="preserve"> it can be easily stored AND/OR</w:t>
+      </w:r>
+      <w:r>
+        <w:rPr>
+          <w:lang w:val="en-GB"/>
+        </w:rPr>
+        <w:t xml:space="preserve"> </w:t>
+      </w:r>
+      <w:r>
+        <w:rPr>
+          <w:lang w:val="en-GB"/>
+        </w:rPr>
+        <w:t xml:space="preserve">searched. Examples can be a Google Sheet or an Excel file. </w:t>
+      </w:r>
+    </w:p>
+    <w:p>
+      <w:pPr>
+        <w:pStyle w:val="ListParagraph"/>
+        <w:numPr>
+          <w:ilvl w:val="0"/>
+          <w:numId w:val="31"/>
+        </w:numPr>
+        <w:jc w:val="both"/>
+        <w:rPr>
+          <w:lang w:val="en-GB"/>
+        </w:rPr>
+      </w:pPr>
+      <w:r>
+        <w:rPr>
+          <w:b/>
+          <w:bCs/>
+          <w:lang w:val="en-GB"/>
+        </w:rPr>
+        <w:t>Unstructured Data</w:t>
+      </w:r>
+      <w:r>
+        <w:rPr>
+          <w:lang w:val="en-GB"/>
+        </w:rPr>
+        <w:t>:</w:t>
+      </w:r>
+      <w:r>
+        <w:rPr>
+          <w:lang w:val="en-GB"/>
+        </w:rPr>
+        <w:t xml:space="preserve"> </w:t>
+      </w:r>
+      <w:r>
+        <w:rPr>
+          <w:lang w:val="en-GB"/>
+        </w:rPr>
+        <w:t>u</w:t>
+      </w:r>
+      <w:r>
+        <w:rPr>
+          <w:lang w:val="en-GB"/>
+        </w:rPr>
+        <w:t xml:space="preserve">nstructured data does NOT show any structure. It contains data items that may have an entirely different format stored in their original formats. Examples can be a collection of images or a collection of videos. </w:t>
+      </w:r>
+    </w:p>
+    <w:p>
+      <w:pPr>
+        <w:pStyle w:val="ListParagraph"/>
+        <w:numPr>
+          <w:ilvl w:val="0"/>
+          <w:numId w:val="31"/>
+        </w:numPr>
+        <w:jc w:val="both"/>
+        <w:rPr>
+          <w:lang w:val="en-GB"/>
+        </w:rPr>
+      </w:pPr>
+      <w:r>
+        <w:rPr>
+          <w:b/>
+          <w:bCs/>
+          <w:lang w:val="en-GB"/>
+        </w:rPr>
+        <w:t>Semi-structured Data</w:t>
+      </w:r>
+      <w:r>
+        <w:rPr>
+          <w:lang w:val="en-GB"/>
+        </w:rPr>
+        <w:t>:</w:t>
+      </w:r>
+      <w:r>
+        <w:rPr>
+          <w:lang w:val="en-GB"/>
+        </w:rPr>
+        <w:t xml:space="preserve"> </w:t>
+      </w:r>
+      <w:r>
+        <w:rPr>
+          <w:lang w:val="en-GB"/>
+        </w:rPr>
+        <w:t>f</w:t>
+      </w:r>
+      <w:r>
+        <w:rPr>
+          <w:lang w:val="en-GB"/>
+        </w:rPr>
+        <w:t xml:space="preserve">or semi-structured data, data items of the same type may have different attribute sets. Examples can be JSON or Extensible Markup Language (XML). </w:t>
+      </w:r>
     </w:p>
     <w:p>
       <w:pPr>
@@ -1100,20 +1221,87 @@
           <w:lang w:val="en-GB"/>
         </w:rPr>
       </w:pPr>
-    </w:p>
-    <w:p>
-      <w:pPr>
-        <w:rPr>
-          <w:lang w:val="en-GB"/>
-        </w:rPr>
-      </w:pPr>
-    </w:p>
-    <w:p>
-      <w:pPr>
-        <w:rPr>
-          <w:lang w:val="en-GB"/>
-        </w:rPr>
-      </w:pPr>
+      <w:r>
+        <w:rPr>
+          <w:b/>
+          <w:bCs/>
+          <w:lang w:val="en-GB"/>
+        </w:rPr>
+        <w:t>Definition:</w:t>
+      </w:r>
+      <w:r>
+        <w:rPr>
+          <w:lang w:val="en-GB"/>
+        </w:rPr>
+        <w:t xml:space="preserve"> Physical data independence means that the system can be modified at a physical level without leading to application programs being rewritten.</w:t>
+      </w:r>
+    </w:p>
+    <w:p>
+      <w:pPr>
+        <w:rPr>
+          <w:lang w:val="en-GB"/>
+        </w:rPr>
+      </w:pPr>
+      <w:r>
+        <w:rPr>
+          <w:b/>
+          <w:bCs/>
+          <w:lang w:val="en-GB"/>
+        </w:rPr>
+        <w:t>Benefit</w:t>
+      </w:r>
+      <w:r>
+        <w:rPr>
+          <w:b/>
+          <w:bCs/>
+          <w:lang w:val="en-GB"/>
+        </w:rPr>
+        <w:t xml:space="preserve">: </w:t>
+      </w:r>
+      <w:r>
+        <w:rPr>
+          <w:lang w:val="en-GB"/>
+        </w:rPr>
+        <w:t xml:space="preserve">We can optimise </w:t>
+      </w:r>
+      <w:r>
+        <w:rPr>
+          <w:lang w:val="en-GB"/>
+        </w:rPr>
+        <w:t xml:space="preserve">physical </w:t>
+      </w:r>
+      <w:r>
+        <w:rPr>
+          <w:lang w:val="en-GB"/>
+        </w:rPr>
+        <w:t>performance, upgrade storage or change the</w:t>
+      </w:r>
+      <w:r>
+        <w:rPr>
+          <w:lang w:val="en-GB"/>
+        </w:rPr>
+        <w:t xml:space="preserve"> physical </w:t>
+      </w:r>
+      <w:r>
+        <w:rPr>
+          <w:lang w:val="en-GB"/>
+        </w:rPr>
+        <w:t>storage solutions</w:t>
+      </w:r>
+      <w:r>
+        <w:rPr>
+          <w:b/>
+          <w:bCs/>
+          <w:lang w:val="en-GB"/>
+        </w:rPr>
+        <w:t xml:space="preserve"> </w:t>
+      </w:r>
+      <w:r>
+        <w:rPr>
+          <w:lang w:val="en-GB"/>
+        </w:rPr>
+        <w:t>without impacting the application layer, which minimises the maintenance cost and disruptions of a system and makes it easier for hardware upgrades.</w:t>
+      </w:r>
     </w:p>
     <w:p>
       <w:pPr>
@@ -1192,7 +1380,13 @@
         <w:rPr>
           <w:lang w:val="en-GB"/>
         </w:rPr>
-        <w:t>Procedure DDL</w:t>
+        <w:t>Procedure D</w:t>
+      </w:r>
+      <w:r>
+        <w:rPr>
+          <w:lang w:val="en-GB"/>
+        </w:rPr>
+        <w:t>ML</w:t>
       </w:r>
     </w:p>
     <w:p>
@@ -1209,15 +1403,444 @@
         <w:rPr>
           <w:lang w:val="en-GB"/>
         </w:rPr>
-        <w:t>Declarative DDL</w:t>
-      </w:r>
-    </w:p>
-    <w:p>
-      <w:pPr>
-        <w:rPr>
-          <w:lang w:val="en-GB"/>
-        </w:rPr>
-      </w:pPr>
+        <w:t>Declarative D</w:t>
+      </w:r>
+      <w:r>
+        <w:rPr>
+          <w:lang w:val="en-GB"/>
+        </w:rPr>
+        <w:t>ML</w:t>
+      </w:r>
+    </w:p>
+    <w:p>
+      <w:pPr>
+        <w:pStyle w:val="NormalWeb"/>
+        <w:jc w:val="both"/>
+        <w:rPr>
+          <w:lang w:val="en-GB"/>
+        </w:rPr>
+      </w:pPr>
+      <w:r>
+        <w:rPr>
+          <w:b/>
+          <w:bCs/>
+          <w:lang w:val="en-GB"/>
+        </w:rPr>
+        <w:t>Data manipulation language (DML)</w:t>
+      </w:r>
+      <w:r>
+        <w:rPr>
+          <w:lang w:val="en-GB"/>
+        </w:rPr>
+        <w:t>: Users can use a</w:t>
+      </w:r>
+      <w:r>
+        <w:rPr>
+          <w:lang w:val="en-GB"/>
+        </w:rPr>
+        <w:t xml:space="preserve"> </w:t>
+      </w:r>
+      <w:r>
+        <w:rPr>
+          <w:lang w:val="en-GB"/>
+        </w:rPr>
+        <w:t>data manipulation</w:t>
+      </w:r>
+      <w:r>
+        <w:rPr>
+          <w:lang w:val="en-GB"/>
+        </w:rPr>
+        <w:t xml:space="preserve"> language (DML) </w:t>
+      </w:r>
+      <w:r>
+        <w:rPr>
+          <w:lang w:val="en-GB"/>
+        </w:rPr>
+        <w:t xml:space="preserve">to access or manipulate a database </w:t>
+      </w:r>
+      <w:r>
+        <w:rPr>
+          <w:lang w:val="en-GB"/>
+        </w:rPr>
+        <w:t>as organised by the corresponding data model. An example can be:</w:t>
+      </w:r>
+    </w:p>
+    <w:p>
+      <w:pPr>
+        <w:pStyle w:val="NormalWeb"/>
+        <w:jc w:val="both"/>
+        <w:rPr>
+          <w:lang w:val="en-GB"/>
+        </w:rPr>
+      </w:pPr>
+      <w:r>
+        <w:rPr>
+          <w:lang w:val="en-GB"/>
+        </w:rPr>
+        <w:t xml:space="preserve"> </w:t>
+      </w:r>
+      <w:r>
+        <w:drawing>
+          <wp:inline distT="0" distB="0" distL="0" distR="0" wp14:anchorId="3E345A53" wp14:editId="2524FD55">
+            <wp:extent cx="2655418" cy="682295"/>
+            <wp:effectExtent l="0" t="0" r="0" b="3810"/>
+            <wp:docPr id="1265493059" name="Picture 1" descr="Text, letter&#10;&#10;Description automatically generated"/>
+            <wp:cNvGraphicFramePr>
+              <a:graphicFrameLocks xmlns:a="http://schemas.openxmlformats.org/drawingml/2006/main" noChangeAspect="1"/>
+            </wp:cNvGraphicFramePr>
+            <a:graphic xmlns:a="http://schemas.openxmlformats.org/drawingml/2006/main">
+              <a:graphicData uri="http://schemas.openxmlformats.org/drawingml/2006/picture">
+                <pic:pic xmlns:pic="http://schemas.openxmlformats.org/drawingml/2006/picture">
+                  <pic:nvPicPr>
+                    <pic:cNvPr id="1265493059" name="Picture 1" descr="Text, letter&#10;&#10;Description automatically generated"/>
+                    <pic:cNvPicPr/>
+                  </pic:nvPicPr>
+                  <pic:blipFill>
+                    <a:blip r:embed="rId5"/>
+                    <a:stretch>
+                      <a:fillRect/>
+                    </a:stretch>
+                  </pic:blipFill>
+                  <pic:spPr>
+                    <a:xfrm>
+                      <a:off x="0" y="0"/>
+                      <a:ext cx="2655418" cy="682295"/>
+                    </a:xfrm>
+                    <a:prstGeom prst="rect">
+                      <a:avLst/>
+                    </a:prstGeom>
+                  </pic:spPr>
+                </pic:pic>
+              </a:graphicData>
+            </a:graphic>
+          </wp:inline>
+        </w:drawing>
+      </w:r>
+    </w:p>
+    <w:p>
+      <w:pPr>
+        <w:pStyle w:val="NormalWeb"/>
+        <w:jc w:val="both"/>
+        <w:rPr>
+          <w:lang w:val="en-GB"/>
+        </w:rPr>
+      </w:pPr>
+      <w:r>
+        <w:rPr>
+          <w:b/>
+          <w:bCs/>
+          <w:lang w:val="en-GB"/>
+        </w:rPr>
+        <w:lastRenderedPageBreak/>
+        <w:t>Data definition language (DDL)</w:t>
+      </w:r>
+      <w:r>
+        <w:rPr>
+          <w:lang w:val="en-GB"/>
+        </w:rPr>
+        <w:t>:</w:t>
+      </w:r>
+      <w:r>
+        <w:rPr>
+          <w:lang w:val="en-GB"/>
+        </w:rPr>
+        <w:t xml:space="preserve"> Users</w:t>
+      </w:r>
+      <w:r>
+        <w:rPr>
+          <w:lang w:val="en-GB"/>
+        </w:rPr>
+        <w:t xml:space="preserve"> </w:t>
+      </w:r>
+      <w:r>
+        <w:rPr>
+          <w:lang w:val="en-GB"/>
+        </w:rPr>
+        <w:t>define</w:t>
+      </w:r>
+      <w:r>
+        <w:rPr>
+          <w:lang w:val="en-GB"/>
+        </w:rPr>
+        <w:t xml:space="preserve"> a database schema by a </w:t>
+      </w:r>
+      <w:r>
+        <w:rPr>
+          <w:lang w:val="en-GB"/>
+        </w:rPr>
+        <w:t>series</w:t>
+      </w:r>
+      <w:r>
+        <w:rPr>
+          <w:lang w:val="en-GB"/>
+        </w:rPr>
+        <w:t xml:space="preserve"> of </w:t>
+      </w:r>
+      <w:r>
+        <w:rPr>
+          <w:lang w:val="en-GB"/>
+        </w:rPr>
+        <w:t>codes</w:t>
+      </w:r>
+      <w:r>
+        <w:rPr>
+          <w:lang w:val="en-GB"/>
+        </w:rPr>
+        <w:t xml:space="preserve"> expressed by a data-definition language (DDL). </w:t>
+      </w:r>
+      <w:r>
+        <w:rPr>
+          <w:lang w:val="en-GB"/>
+        </w:rPr>
+        <w:t xml:space="preserve">It </w:t>
+      </w:r>
+      <w:r>
+        <w:rPr>
+          <w:lang w:val="en-GB"/>
+        </w:rPr>
+        <w:t xml:space="preserve">is also used to specify </w:t>
+      </w:r>
+      <w:r>
+        <w:rPr>
+          <w:lang w:val="en-GB"/>
+        </w:rPr>
+        <w:t xml:space="preserve">specific </w:t>
+      </w:r>
+      <w:r>
+        <w:rPr>
+          <w:lang w:val="en-GB"/>
+        </w:rPr>
+        <w:t>properties of the data</w:t>
+      </w:r>
+      <w:r>
+        <w:rPr>
+          <w:lang w:val="en-GB"/>
+        </w:rPr>
+        <w:t xml:space="preserve"> model</w:t>
+      </w:r>
+      <w:r>
+        <w:rPr>
+          <w:lang w:val="en-GB"/>
+        </w:rPr>
+        <w:t>.</w:t>
+      </w:r>
+      <w:r>
+        <w:rPr>
+          <w:lang w:val="en-GB"/>
+        </w:rPr>
+        <w:t xml:space="preserve"> An example can be:</w:t>
+      </w:r>
+    </w:p>
+    <w:p>
+      <w:pPr>
+        <w:rPr>
+          <w:lang w:val="en-GB"/>
+        </w:rPr>
+      </w:pPr>
+      <w:r>
+        <w:rPr>
+          <w:rFonts w:ascii="Times New Roman" w:eastAsia="Times New Roman" w:hAnsi="Times New Roman" w:cs="Times New Roman"/>
+          <w:b/>
+          <w:bCs/>
+          <w:sz w:val="24"/>
+          <w:szCs w:val="24"/>
+          <w:lang w:val="en-US"/>
+        </w:rPr>
+        <w:drawing>
+          <wp:inline distT="0" distB="0" distL="0" distR="0" wp14:anchorId="52DA0002" wp14:editId="0D12AF5F">
+            <wp:extent cx="2431746" cy="870509"/>
+            <wp:effectExtent l="0" t="0" r="0" b="6350"/>
+            <wp:docPr id="700332416" name="Picture 1" descr="Text&#10;&#10;Description automatically generated with medium confidence"/>
+            <wp:cNvGraphicFramePr>
+              <a:graphicFrameLocks xmlns:a="http://schemas.openxmlformats.org/drawingml/2006/main" noChangeAspect="1"/>
+            </wp:cNvGraphicFramePr>
+            <a:graphic xmlns:a="http://schemas.openxmlformats.org/drawingml/2006/main">
+              <a:graphicData uri="http://schemas.openxmlformats.org/drawingml/2006/picture">
+                <pic:pic xmlns:pic="http://schemas.openxmlformats.org/drawingml/2006/picture">
+                  <pic:nvPicPr>
+                    <pic:cNvPr id="700332416" name="Picture 1" descr="Text&#10;&#10;Description automatically generated with medium confidence"/>
+                    <pic:cNvPicPr/>
+                  </pic:nvPicPr>
+                  <pic:blipFill>
+                    <a:blip r:embed="rId6"/>
+                    <a:stretch>
+                      <a:fillRect/>
+                    </a:stretch>
+                  </pic:blipFill>
+                  <pic:spPr>
+                    <a:xfrm>
+                      <a:off x="0" y="0"/>
+                      <a:ext cx="2503719" cy="896274"/>
+                    </a:xfrm>
+                    <a:prstGeom prst="rect">
+                      <a:avLst/>
+                    </a:prstGeom>
+                  </pic:spPr>
+                </pic:pic>
+              </a:graphicData>
+            </a:graphic>
+          </wp:inline>
+        </w:drawing>
+      </w:r>
+    </w:p>
+    <w:p>
+      <w:pPr>
+        <w:rPr>
+          <w:lang w:val="en-GB"/>
+        </w:rPr>
+      </w:pPr>
+    </w:p>
+    <w:p>
+      <w:pPr>
+        <w:rPr>
+          <w:lang w:val="en-GB"/>
+        </w:rPr>
+      </w:pPr>
+      <w:r>
+        <w:rPr>
+          <w:b/>
+          <w:bCs/>
+          <w:lang w:val="en-GB"/>
+        </w:rPr>
+        <w:t>Procedure DML</w:t>
+      </w:r>
+      <w:r>
+        <w:rPr>
+          <w:lang w:val="en-GB"/>
+        </w:rPr>
+        <w:t xml:space="preserve">: This specific type of DML requires users to what data are needed and the approach to get the desired data. </w:t>
+      </w:r>
+      <w:r>
+        <w:rPr>
+          <w:lang w:val="en-GB"/>
+        </w:rPr>
+        <w:t>E</w:t>
+      </w:r>
+      <w:r>
+        <w:rPr>
+          <w:lang w:val="en-GB"/>
+        </w:rPr>
+        <w:t>xample</w:t>
+      </w:r>
+      <w:r>
+        <w:rPr>
+          <w:lang w:val="en-GB"/>
+        </w:rPr>
+        <w:t>s</w:t>
+      </w:r>
+      <w:r>
+        <w:rPr>
+          <w:lang w:val="en-GB"/>
+        </w:rPr>
+        <w:t xml:space="preserve"> can be</w:t>
+      </w:r>
+      <w:r>
+        <w:rPr>
+          <w:lang w:val="en-GB"/>
+        </w:rPr>
+        <w:t xml:space="preserve"> FORTRAN, C or BASIC.</w:t>
+      </w:r>
+    </w:p>
+    <w:p>
+      <w:pPr>
+        <w:rPr>
+          <w:lang w:val="en-GB"/>
+        </w:rPr>
+      </w:pPr>
+      <w:r>
+        <w:rPr>
+          <w:lang w:val="en-GB"/>
+        </w:rPr>
+        <w:t xml:space="preserve"> </w:t>
+      </w:r>
+    </w:p>
+    <w:p>
+      <w:pPr>
+        <w:rPr>
+          <w:lang w:val="en-GB"/>
+        </w:rPr>
+      </w:pPr>
+    </w:p>
+    <w:p>
+      <w:pPr>
+        <w:rPr>
+          <w:lang w:val="en-GB"/>
+        </w:rPr>
+      </w:pPr>
+      <w:r>
+        <w:rPr>
+          <w:b/>
+          <w:bCs/>
+          <w:lang w:val="en-GB"/>
+        </w:rPr>
+        <w:t>Declarative DML</w:t>
+      </w:r>
+      <w:r>
+        <w:rPr>
+          <w:lang w:val="en-GB"/>
+        </w:rPr>
+        <w:t xml:space="preserve">: This specific type of DML does not </w:t>
+      </w:r>
+      <w:r>
+        <w:rPr>
+          <w:lang w:val="en-GB"/>
+        </w:rPr>
+        <w:t>require users to specify how to get the data. Users only need to specify what data are needed. Examples can be SQL, PROLOG or LISP.</w:t>
+      </w:r>
+    </w:p>
+    <w:p>
+      <w:pPr>
+        <w:rPr>
+          <w:lang w:val="en-GB"/>
+        </w:rPr>
+      </w:pPr>
+      <w:r>
+        <w:rPr>
+          <w:lang w:val="en-GB"/>
+        </w:rPr>
+        <w:t xml:space="preserve"> </w:t>
+      </w:r>
+    </w:p>
+    <w:p>
+      <w:pPr>
+        <w:rPr>
+          <w:i/>
+          <w:iCs/>
+          <w:lang w:val="en-US"/>
+        </w:rPr>
+      </w:pPr>
+      <w:r>
+        <w:rPr>
+          <w:i/>
+          <w:iCs/>
+          <w:lang w:val="en-GB"/>
+        </w:rPr>
+        <w:t>Reference: The DB book P13-16</w:t>
+      </w:r>
+      <w:r>
+        <w:rPr>
+          <w:i/>
+          <w:iCs/>
+          <w:lang w:val="en-GB"/>
+        </w:rPr>
+        <w:t xml:space="preserve"> and </w:t>
+      </w:r>
+      <w:r>
+        <w:rPr>
+          <w:i/>
+          <w:iCs/>
+          <w:lang w:val="en-GB"/>
+        </w:rPr>
+        <w:t>https://www.geeksforgeeks.org/difference-between-procedural-and-non-procedural-language/</w:t>
+      </w:r>
+      <w:r>
+        <w:rPr>
+          <w:i/>
+          <w:iCs/>
+          <w:lang w:val="en-GB"/>
+        </w:rPr>
+        <w:t>.</w:t>
+      </w:r>
     </w:p>
     <w:p>
       <w:pPr>
@@ -1337,9 +1960,782 @@
     </w:p>
     <w:p>
       <w:pPr>
-        <w:rPr>
-          <w:lang w:val="en-GB"/>
-        </w:rPr>
+        <w:pStyle w:val="NormalWeb"/>
+        <w:shd w:val="clear" w:color="auto" w:fill="FFFFFF"/>
+        <w:jc w:val="both"/>
+        <w:rPr>
+          <w:rFonts w:ascii="HelveticaNeue" w:hAnsi="HelveticaNeue"/>
+          <w:sz w:val="22"/>
+          <w:szCs w:val="22"/>
+        </w:rPr>
+      </w:pPr>
+      <w:r>
+        <w:rPr>
+          <w:rFonts w:ascii="HelveticaNeue" w:hAnsi="HelveticaNeue"/>
+          <w:b/>
+          <w:bCs/>
+          <w:sz w:val="22"/>
+          <w:szCs w:val="22"/>
+        </w:rPr>
+        <w:t>Conceptual model</w:t>
+      </w:r>
+      <w:r>
+        <w:rPr>
+          <w:rFonts w:ascii="HelveticaNeue" w:hAnsi="HelveticaNeue"/>
+          <w:sz w:val="22"/>
+          <w:szCs w:val="22"/>
+        </w:rPr>
+        <w:t xml:space="preserve">: </w:t>
+      </w:r>
+    </w:p>
+    <w:p>
+      <w:pPr>
+        <w:pStyle w:val="NormalWeb"/>
+        <w:numPr>
+          <w:ilvl w:val="0"/>
+          <w:numId w:val="32"/>
+        </w:numPr>
+        <w:shd w:val="clear" w:color="auto" w:fill="FFFFFF"/>
+        <w:jc w:val="both"/>
+        <w:rPr>
+          <w:rFonts w:ascii="HelveticaNeue" w:hAnsi="HelveticaNeue"/>
+          <w:sz w:val="22"/>
+          <w:szCs w:val="22"/>
+        </w:rPr>
+      </w:pPr>
+      <w:r>
+        <w:rPr>
+          <w:rFonts w:ascii="HelveticaNeue" w:hAnsi="HelveticaNeue"/>
+          <w:sz w:val="22"/>
+          <w:szCs w:val="22"/>
+        </w:rPr>
+        <w:t>Explanation: i</w:t>
+      </w:r>
+      <w:r>
+        <w:rPr>
+          <w:rFonts w:ascii="HelveticaNeue" w:hAnsi="HelveticaNeue"/>
+          <w:sz w:val="22"/>
+          <w:szCs w:val="22"/>
+        </w:rPr>
+        <w:t xml:space="preserve">t only contains entity names and relationships. </w:t>
+      </w:r>
+    </w:p>
+    <w:p>
+      <w:pPr>
+        <w:pStyle w:val="NormalWeb"/>
+        <w:numPr>
+          <w:ilvl w:val="0"/>
+          <w:numId w:val="32"/>
+        </w:numPr>
+        <w:shd w:val="clear" w:color="auto" w:fill="FFFFFF"/>
+        <w:jc w:val="both"/>
+        <w:rPr>
+          <w:rFonts w:ascii="HelveticaNeue" w:hAnsi="HelveticaNeue"/>
+          <w:sz w:val="22"/>
+          <w:szCs w:val="22"/>
+        </w:rPr>
+      </w:pPr>
+      <w:r>
+        <w:rPr>
+          <w:rFonts w:ascii="HelveticaNeue" w:hAnsi="HelveticaNeue"/>
+          <w:sz w:val="22"/>
+          <w:szCs w:val="22"/>
+        </w:rPr>
+        <w:t>Role: i</w:t>
+      </w:r>
+      <w:r>
+        <w:rPr>
+          <w:rFonts w:ascii="HelveticaNeue" w:hAnsi="HelveticaNeue"/>
+          <w:sz w:val="22"/>
+          <w:szCs w:val="22"/>
+        </w:rPr>
+        <w:t xml:space="preserve">t is a high-level overview of a database system for </w:t>
+      </w:r>
+      <w:r>
+        <w:rPr>
+          <w:rFonts w:ascii="HelveticaNeue" w:hAnsi="HelveticaNeue"/>
+          <w:sz w:val="22"/>
+          <w:szCs w:val="22"/>
+        </w:rPr>
+        <w:t>audiences</w:t>
+      </w:r>
+      <w:r>
+        <w:rPr>
+          <w:rFonts w:ascii="HelveticaNeue" w:hAnsi="HelveticaNeue"/>
+          <w:sz w:val="22"/>
+          <w:szCs w:val="22"/>
+        </w:rPr>
+        <w:t xml:space="preserve"> with limited data modelling knowledge</w:t>
+      </w:r>
+      <w:r>
+        <w:rPr>
+          <w:rFonts w:ascii="HelveticaNeue" w:hAnsi="HelveticaNeue"/>
+          <w:sz w:val="22"/>
+          <w:szCs w:val="22"/>
+        </w:rPr>
+        <w:t>,</w:t>
+      </w:r>
+      <w:r>
+        <w:rPr>
+          <w:rFonts w:ascii="HelveticaNeue" w:hAnsi="HelveticaNeue"/>
+          <w:sz w:val="22"/>
+          <w:szCs w:val="22"/>
+        </w:rPr>
+        <w:t xml:space="preserve"> such as stakeholders. </w:t>
+      </w:r>
+    </w:p>
+    <w:p>
+      <w:pPr>
+        <w:pStyle w:val="NormalWeb"/>
+        <w:numPr>
+          <w:ilvl w:val="0"/>
+          <w:numId w:val="32"/>
+        </w:numPr>
+        <w:shd w:val="clear" w:color="auto" w:fill="FFFFFF"/>
+        <w:jc w:val="both"/>
+        <w:rPr>
+          <w:rFonts w:ascii="HelveticaNeue" w:hAnsi="HelveticaNeue"/>
+          <w:sz w:val="22"/>
+          <w:szCs w:val="22"/>
+        </w:rPr>
+      </w:pPr>
+      <w:r>
+        <w:rPr>
+          <w:rFonts w:ascii="HelveticaNeue" w:hAnsi="HelveticaNeue"/>
+          <w:sz w:val="22"/>
+          <w:szCs w:val="22"/>
+        </w:rPr>
+        <w:t>Benefit Example:</w:t>
+      </w:r>
+      <w:r>
+        <w:rPr>
+          <w:rFonts w:ascii="HelveticaNeue" w:hAnsi="HelveticaNeue"/>
+          <w:sz w:val="22"/>
+          <w:szCs w:val="22"/>
+        </w:rPr>
+        <w:t xml:space="preserve"> </w:t>
+      </w:r>
+      <w:r>
+        <w:rPr>
+          <w:rFonts w:ascii="HelveticaNeue" w:hAnsi="HelveticaNeue"/>
+          <w:sz w:val="22"/>
+          <w:szCs w:val="22"/>
+        </w:rPr>
+        <w:t>t</w:t>
+      </w:r>
+      <w:r>
+        <w:rPr>
+          <w:rFonts w:ascii="HelveticaNeue" w:hAnsi="HelveticaNeue"/>
+          <w:sz w:val="22"/>
+          <w:szCs w:val="22"/>
+        </w:rPr>
+        <w:t xml:space="preserve">he conceptual model </w:t>
+      </w:r>
+      <w:r>
+        <w:rPr>
+          <w:rFonts w:ascii="HelveticaNeue" w:hAnsi="HelveticaNeue"/>
+          <w:sz w:val="22"/>
+          <w:szCs w:val="22"/>
+        </w:rPr>
+        <w:t>can give</w:t>
+      </w:r>
+      <w:r>
+        <w:rPr>
+          <w:rFonts w:ascii="HelveticaNeue" w:hAnsi="HelveticaNeue"/>
+          <w:sz w:val="22"/>
+          <w:szCs w:val="22"/>
+        </w:rPr>
+        <w:t xml:space="preserve"> </w:t>
+      </w:r>
+      <w:r>
+        <w:rPr>
+          <w:rFonts w:ascii="HelveticaNeue" w:hAnsi="HelveticaNeue"/>
+          <w:sz w:val="22"/>
+          <w:szCs w:val="22"/>
+        </w:rPr>
+        <w:t xml:space="preserve">the </w:t>
+      </w:r>
+      <w:r>
+        <w:rPr>
+          <w:rFonts w:ascii="HelveticaNeue" w:hAnsi="HelveticaNeue"/>
+          <w:sz w:val="22"/>
+          <w:szCs w:val="22"/>
+        </w:rPr>
+        <w:t>stakeholders</w:t>
+      </w:r>
+      <w:r>
+        <w:rPr>
+          <w:rFonts w:ascii="HelveticaNeue" w:hAnsi="HelveticaNeue"/>
+          <w:sz w:val="22"/>
+          <w:szCs w:val="22"/>
+        </w:rPr>
+        <w:t xml:space="preserve"> a high-level intuition about the database system</w:t>
+      </w:r>
+      <w:r>
+        <w:rPr>
+          <w:rFonts w:ascii="HelveticaNeue" w:hAnsi="HelveticaNeue"/>
+          <w:sz w:val="22"/>
+          <w:szCs w:val="22"/>
+        </w:rPr>
+        <w:t xml:space="preserve">, </w:t>
+      </w:r>
+      <w:r>
+        <w:rPr>
+          <w:rFonts w:ascii="HelveticaNeue" w:hAnsi="HelveticaNeue"/>
+          <w:sz w:val="22"/>
+          <w:szCs w:val="22"/>
+        </w:rPr>
+        <w:t>making it easier for</w:t>
+      </w:r>
+      <w:r>
+        <w:rPr>
+          <w:rFonts w:ascii="HelveticaNeue" w:hAnsi="HelveticaNeue"/>
+          <w:sz w:val="22"/>
+          <w:szCs w:val="22"/>
+        </w:rPr>
+        <w:t xml:space="preserve"> decision-making and efficient system development. </w:t>
+      </w:r>
+    </w:p>
+    <w:p>
+      <w:pPr>
+        <w:pStyle w:val="NormalWeb"/>
+        <w:shd w:val="clear" w:color="auto" w:fill="FFFFFF"/>
+        <w:jc w:val="both"/>
+        <w:rPr>
+          <w:rFonts w:ascii="HelveticaNeue" w:hAnsi="HelveticaNeue"/>
+          <w:sz w:val="22"/>
+          <w:szCs w:val="22"/>
+        </w:rPr>
+      </w:pPr>
+      <w:r>
+        <w:rPr>
+          <w:rFonts w:ascii="HelveticaNeue" w:hAnsi="HelveticaNeue"/>
+          <w:b/>
+          <w:bCs/>
+          <w:sz w:val="22"/>
+          <w:szCs w:val="22"/>
+        </w:rPr>
+        <w:t>Logical model</w:t>
+      </w:r>
+      <w:r>
+        <w:rPr>
+          <w:rFonts w:ascii="HelveticaNeue" w:hAnsi="HelveticaNeue"/>
+          <w:sz w:val="22"/>
+          <w:szCs w:val="22"/>
+        </w:rPr>
+        <w:t xml:space="preserve">: </w:t>
+      </w:r>
+    </w:p>
+    <w:p>
+      <w:pPr>
+        <w:pStyle w:val="NormalWeb"/>
+        <w:numPr>
+          <w:ilvl w:val="0"/>
+          <w:numId w:val="33"/>
+        </w:numPr>
+        <w:shd w:val="clear" w:color="auto" w:fill="FFFFFF"/>
+        <w:jc w:val="both"/>
+        <w:rPr>
+          <w:rFonts w:ascii="HelveticaNeue" w:hAnsi="HelveticaNeue"/>
+          <w:sz w:val="22"/>
+          <w:szCs w:val="22"/>
+        </w:rPr>
+      </w:pPr>
+      <w:r>
+        <w:rPr>
+          <w:rFonts w:ascii="HelveticaNeue" w:hAnsi="HelveticaNeue"/>
+          <w:sz w:val="22"/>
+          <w:szCs w:val="22"/>
+        </w:rPr>
+        <w:t>Explanation: i</w:t>
+      </w:r>
+      <w:r>
+        <w:rPr>
+          <w:rFonts w:ascii="HelveticaNeue" w:hAnsi="HelveticaNeue"/>
+          <w:sz w:val="22"/>
+          <w:szCs w:val="22"/>
+        </w:rPr>
+        <w:t xml:space="preserve">t includes entity names, entity relationships, attributes, primary keys, </w:t>
+      </w:r>
+      <w:r>
+        <w:rPr>
+          <w:rFonts w:ascii="HelveticaNeue" w:hAnsi="HelveticaNeue"/>
+          <w:sz w:val="22"/>
+          <w:szCs w:val="22"/>
+        </w:rPr>
+        <w:t xml:space="preserve">and </w:t>
+      </w:r>
+      <w:r>
+        <w:rPr>
+          <w:rFonts w:ascii="HelveticaNeue" w:hAnsi="HelveticaNeue"/>
+          <w:sz w:val="22"/>
+          <w:szCs w:val="22"/>
+        </w:rPr>
+        <w:t xml:space="preserve">foreign keys. </w:t>
+      </w:r>
+    </w:p>
+    <w:p>
+      <w:pPr>
+        <w:pStyle w:val="NormalWeb"/>
+        <w:numPr>
+          <w:ilvl w:val="0"/>
+          <w:numId w:val="33"/>
+        </w:numPr>
+        <w:shd w:val="clear" w:color="auto" w:fill="FFFFFF"/>
+        <w:jc w:val="both"/>
+        <w:rPr>
+          <w:rFonts w:ascii="HelveticaNeue" w:hAnsi="HelveticaNeue"/>
+          <w:sz w:val="22"/>
+          <w:szCs w:val="22"/>
+        </w:rPr>
+      </w:pPr>
+      <w:r>
+        <w:rPr>
+          <w:rFonts w:ascii="HelveticaNeue" w:hAnsi="HelveticaNeue"/>
+          <w:sz w:val="22"/>
+          <w:szCs w:val="22"/>
+        </w:rPr>
+        <w:t>Role: i</w:t>
+      </w:r>
+      <w:r>
+        <w:rPr>
+          <w:rFonts w:ascii="HelveticaNeue" w:hAnsi="HelveticaNeue"/>
+          <w:sz w:val="22"/>
+          <w:szCs w:val="22"/>
+        </w:rPr>
+        <w:t xml:space="preserve">t is for clarification and more </w:t>
+      </w:r>
+      <w:r>
+        <w:rPr>
+          <w:rFonts w:ascii="HelveticaNeue" w:hAnsi="HelveticaNeue"/>
+          <w:sz w:val="22"/>
+          <w:szCs w:val="22"/>
+        </w:rPr>
+        <w:t>detailed</w:t>
+      </w:r>
+      <w:r>
+        <w:rPr>
+          <w:rFonts w:ascii="HelveticaNeue" w:hAnsi="HelveticaNeue"/>
+          <w:sz w:val="22"/>
+          <w:szCs w:val="22"/>
+        </w:rPr>
+        <w:t xml:space="preserve"> relationships between </w:t>
+      </w:r>
+      <w:r>
+        <w:rPr>
+          <w:rFonts w:ascii="HelveticaNeue" w:hAnsi="HelveticaNeue"/>
+          <w:sz w:val="22"/>
+          <w:szCs w:val="22"/>
+        </w:rPr>
+        <w:t>database entities</w:t>
+      </w:r>
+      <w:r>
+        <w:rPr>
+          <w:rFonts w:ascii="HelveticaNeue" w:hAnsi="HelveticaNeue"/>
+          <w:sz w:val="22"/>
+          <w:szCs w:val="22"/>
+        </w:rPr>
+        <w:t>.</w:t>
+      </w:r>
+    </w:p>
+    <w:p>
+      <w:pPr>
+        <w:pStyle w:val="NormalWeb"/>
+        <w:numPr>
+          <w:ilvl w:val="0"/>
+          <w:numId w:val="33"/>
+        </w:numPr>
+        <w:shd w:val="clear" w:color="auto" w:fill="FFFFFF"/>
+        <w:jc w:val="both"/>
+        <w:rPr>
+          <w:rFonts w:ascii="HelveticaNeue" w:hAnsi="HelveticaNeue"/>
+          <w:sz w:val="22"/>
+          <w:szCs w:val="22"/>
+        </w:rPr>
+      </w:pPr>
+      <w:r>
+        <w:rPr>
+          <w:rFonts w:ascii="HelveticaNeue" w:hAnsi="HelveticaNeue"/>
+          <w:sz w:val="22"/>
+          <w:szCs w:val="22"/>
+        </w:rPr>
+        <w:lastRenderedPageBreak/>
+        <w:t>Benefit Example: t</w:t>
+      </w:r>
+      <w:r>
+        <w:rPr>
+          <w:rFonts w:ascii="HelveticaNeue" w:hAnsi="HelveticaNeue"/>
+          <w:sz w:val="22"/>
+          <w:szCs w:val="22"/>
+        </w:rPr>
+        <w:t xml:space="preserve">he logical model </w:t>
+      </w:r>
+      <w:r>
+        <w:rPr>
+          <w:rFonts w:ascii="HelveticaNeue" w:hAnsi="HelveticaNeue"/>
+          <w:sz w:val="22"/>
+          <w:szCs w:val="22"/>
+        </w:rPr>
+        <w:t xml:space="preserve">guarantees </w:t>
+      </w:r>
+      <w:r>
+        <w:rPr>
+          <w:rFonts w:ascii="HelveticaNeue" w:hAnsi="HelveticaNeue"/>
+          <w:sz w:val="22"/>
+          <w:szCs w:val="22"/>
+        </w:rPr>
+        <w:t>integrity</w:t>
+      </w:r>
+      <w:r>
+        <w:rPr>
+          <w:rFonts w:ascii="HelveticaNeue" w:hAnsi="HelveticaNeue"/>
+          <w:sz w:val="22"/>
+          <w:szCs w:val="22"/>
+        </w:rPr>
+        <w:t xml:space="preserve"> </w:t>
+      </w:r>
+      <w:r>
+        <w:rPr>
+          <w:rFonts w:ascii="HelveticaNeue" w:hAnsi="HelveticaNeue"/>
+          <w:sz w:val="22"/>
+          <w:szCs w:val="22"/>
+        </w:rPr>
+        <w:t xml:space="preserve">and </w:t>
+      </w:r>
+      <w:r>
+        <w:rPr>
+          <w:rFonts w:ascii="HelveticaNeue" w:hAnsi="HelveticaNeue"/>
+          <w:sz w:val="22"/>
+          <w:szCs w:val="22"/>
+        </w:rPr>
+        <w:t>consistency</w:t>
+      </w:r>
+      <w:r>
+        <w:rPr>
+          <w:rFonts w:ascii="HelveticaNeue" w:hAnsi="HelveticaNeue"/>
+          <w:sz w:val="22"/>
+          <w:szCs w:val="22"/>
+        </w:rPr>
+        <w:t xml:space="preserve"> of</w:t>
+      </w:r>
+      <w:r>
+        <w:rPr>
+          <w:rFonts w:ascii="HelveticaNeue" w:hAnsi="HelveticaNeue"/>
+          <w:sz w:val="22"/>
+          <w:szCs w:val="22"/>
+        </w:rPr>
+        <w:t xml:space="preserve"> database</w:t>
+      </w:r>
+      <w:r>
+        <w:rPr>
+          <w:rFonts w:ascii="HelveticaNeue" w:hAnsi="HelveticaNeue"/>
+          <w:sz w:val="22"/>
+          <w:szCs w:val="22"/>
+        </w:rPr>
+        <w:t xml:space="preserve"> design.</w:t>
+      </w:r>
+      <w:r>
+        <w:rPr>
+          <w:rFonts w:ascii="HelveticaNeue" w:hAnsi="HelveticaNeue"/>
+          <w:sz w:val="22"/>
+          <w:szCs w:val="22"/>
+        </w:rPr>
+        <w:t xml:space="preserve"> </w:t>
+      </w:r>
+      <w:r>
+        <w:rPr>
+          <w:rFonts w:ascii="HelveticaNeue" w:hAnsi="HelveticaNeue"/>
+          <w:sz w:val="22"/>
+          <w:szCs w:val="22"/>
+        </w:rPr>
+        <w:t>Therefore, the</w:t>
+      </w:r>
+      <w:r>
+        <w:rPr>
+          <w:rFonts w:ascii="HelveticaNeue" w:hAnsi="HelveticaNeue"/>
+          <w:sz w:val="22"/>
+          <w:szCs w:val="22"/>
+        </w:rPr>
+        <w:t xml:space="preserve"> map</w:t>
+      </w:r>
+      <w:r>
+        <w:rPr>
+          <w:rFonts w:ascii="HelveticaNeue" w:hAnsi="HelveticaNeue"/>
+          <w:sz w:val="22"/>
+          <w:szCs w:val="22"/>
+        </w:rPr>
+        <w:t>ping processes from</w:t>
+      </w:r>
+      <w:r>
+        <w:rPr>
+          <w:rFonts w:ascii="HelveticaNeue" w:hAnsi="HelveticaNeue"/>
+          <w:sz w:val="22"/>
+          <w:szCs w:val="22"/>
+        </w:rPr>
+        <w:t xml:space="preserve"> the conceptual model to the </w:t>
+      </w:r>
+      <w:r>
+        <w:rPr>
+          <w:rFonts w:ascii="HelveticaNeue" w:hAnsi="HelveticaNeue"/>
+          <w:sz w:val="22"/>
+          <w:szCs w:val="22"/>
+        </w:rPr>
+        <w:t>actual</w:t>
+      </w:r>
+      <w:r>
+        <w:rPr>
+          <w:rFonts w:ascii="HelveticaNeue" w:hAnsi="HelveticaNeue"/>
+          <w:sz w:val="22"/>
+          <w:szCs w:val="22"/>
+        </w:rPr>
+        <w:t xml:space="preserve"> implementation</w:t>
+      </w:r>
+      <w:r>
+        <w:rPr>
+          <w:rFonts w:ascii="HelveticaNeue" w:hAnsi="HelveticaNeue"/>
+          <w:sz w:val="22"/>
+          <w:szCs w:val="22"/>
+        </w:rPr>
+        <w:t xml:space="preserve"> becomes smoother.</w:t>
+      </w:r>
+    </w:p>
+    <w:p>
+      <w:pPr>
+        <w:pStyle w:val="NormalWeb"/>
+        <w:shd w:val="clear" w:color="auto" w:fill="FFFFFF"/>
+        <w:jc w:val="both"/>
+        <w:rPr>
+          <w:rFonts w:ascii="HelveticaNeue" w:hAnsi="HelveticaNeue"/>
+          <w:sz w:val="22"/>
+          <w:szCs w:val="22"/>
+        </w:rPr>
+      </w:pPr>
+      <w:r>
+        <w:rPr>
+          <w:rFonts w:ascii="HelveticaNeue" w:hAnsi="HelveticaNeue"/>
+          <w:b/>
+          <w:bCs/>
+          <w:sz w:val="22"/>
+          <w:szCs w:val="22"/>
+        </w:rPr>
+        <w:t>Physical model</w:t>
+      </w:r>
+      <w:r>
+        <w:rPr>
+          <w:rFonts w:ascii="HelveticaNeue" w:hAnsi="HelveticaNeue"/>
+          <w:sz w:val="22"/>
+          <w:szCs w:val="22"/>
+        </w:rPr>
+        <w:t xml:space="preserve">: </w:t>
+      </w:r>
+    </w:p>
+    <w:p>
+      <w:pPr>
+        <w:pStyle w:val="NormalWeb"/>
+        <w:numPr>
+          <w:ilvl w:val="0"/>
+          <w:numId w:val="34"/>
+        </w:numPr>
+        <w:shd w:val="clear" w:color="auto" w:fill="FFFFFF"/>
+        <w:jc w:val="both"/>
+        <w:rPr>
+          <w:rFonts w:ascii="HelveticaNeue" w:hAnsi="HelveticaNeue"/>
+          <w:sz w:val="22"/>
+          <w:szCs w:val="22"/>
+        </w:rPr>
+      </w:pPr>
+      <w:r>
+        <w:rPr>
+          <w:rFonts w:ascii="HelveticaNeue" w:hAnsi="HelveticaNeue"/>
+          <w:sz w:val="22"/>
+          <w:szCs w:val="22"/>
+        </w:rPr>
+        <w:t>Explanation: a</w:t>
+      </w:r>
+      <w:r>
+        <w:rPr>
+          <w:rFonts w:ascii="HelveticaNeue" w:hAnsi="HelveticaNeue"/>
+          <w:sz w:val="22"/>
+          <w:szCs w:val="22"/>
+        </w:rPr>
+        <w:t xml:space="preserve"> physical model has primary keys, foreign keys, </w:t>
+      </w:r>
+      <w:r>
+        <w:rPr>
+          <w:rFonts w:ascii="HelveticaNeue" w:hAnsi="HelveticaNeue"/>
+          <w:sz w:val="22"/>
+          <w:szCs w:val="22"/>
+        </w:rPr>
+        <w:t>table</w:t>
+      </w:r>
+      <w:r>
+        <w:rPr>
+          <w:rFonts w:ascii="HelveticaNeue" w:hAnsi="HelveticaNeue"/>
+          <w:sz w:val="22"/>
+          <w:szCs w:val="22"/>
+        </w:rPr>
+        <w:t xml:space="preserve"> names, column names, </w:t>
+      </w:r>
+      <w:r>
+        <w:rPr>
+          <w:rFonts w:ascii="HelveticaNeue" w:hAnsi="HelveticaNeue"/>
+          <w:sz w:val="22"/>
+          <w:szCs w:val="22"/>
+        </w:rPr>
+        <w:t xml:space="preserve">and </w:t>
+      </w:r>
+      <w:r>
+        <w:rPr>
+          <w:rFonts w:ascii="HelveticaNeue" w:hAnsi="HelveticaNeue"/>
+          <w:sz w:val="22"/>
+          <w:szCs w:val="22"/>
+        </w:rPr>
+        <w:t xml:space="preserve">column datatypes. It is for technical implementation </w:t>
+      </w:r>
+      <w:r>
+        <w:rPr>
+          <w:rFonts w:ascii="HelveticaNeue" w:hAnsi="HelveticaNeue"/>
+          <w:sz w:val="22"/>
+          <w:szCs w:val="22"/>
+        </w:rPr>
+        <w:t>purposes</w:t>
+      </w:r>
+      <w:r>
+        <w:rPr>
+          <w:rFonts w:ascii="HelveticaNeue" w:hAnsi="HelveticaNeue"/>
+          <w:sz w:val="22"/>
+          <w:szCs w:val="22"/>
+        </w:rPr>
+        <w:t xml:space="preserve">. </w:t>
+      </w:r>
+    </w:p>
+    <w:p>
+      <w:pPr>
+        <w:pStyle w:val="NormalWeb"/>
+        <w:numPr>
+          <w:ilvl w:val="0"/>
+          <w:numId w:val="34"/>
+        </w:numPr>
+        <w:shd w:val="clear" w:color="auto" w:fill="FFFFFF"/>
+        <w:jc w:val="both"/>
+      </w:pPr>
+      <w:r>
+        <w:rPr>
+          <w:rFonts w:ascii="HelveticaNeue" w:hAnsi="HelveticaNeue"/>
+          <w:sz w:val="22"/>
+          <w:szCs w:val="22"/>
+        </w:rPr>
+        <w:t>Role: t</w:t>
+      </w:r>
+      <w:r>
+        <w:rPr>
+          <w:rFonts w:ascii="HelveticaNeue" w:hAnsi="HelveticaNeue"/>
+          <w:sz w:val="22"/>
+          <w:szCs w:val="22"/>
+        </w:rPr>
+        <w:t xml:space="preserve">he major audiences are database administrators and database developers. It has all </w:t>
+      </w:r>
+      <w:r>
+        <w:rPr>
+          <w:rFonts w:ascii="HelveticaNeue" w:hAnsi="HelveticaNeue"/>
+          <w:sz w:val="22"/>
+          <w:szCs w:val="22"/>
+        </w:rPr>
+        <w:t xml:space="preserve">the </w:t>
+      </w:r>
+      <w:r>
+        <w:rPr>
+          <w:rFonts w:ascii="HelveticaNeue" w:hAnsi="HelveticaNeue"/>
+          <w:sz w:val="22"/>
+          <w:szCs w:val="22"/>
+        </w:rPr>
+        <w:t>detailed implementation information</w:t>
+      </w:r>
+      <w:r>
+        <w:rPr>
+          <w:rFonts w:ascii="HelveticaNeue" w:hAnsi="HelveticaNeue"/>
+          <w:sz w:val="22"/>
+          <w:szCs w:val="22"/>
+        </w:rPr>
+        <w:t>,</w:t>
+      </w:r>
+      <w:r>
+        <w:rPr>
+          <w:rFonts w:ascii="HelveticaNeue" w:hAnsi="HelveticaNeue"/>
+          <w:sz w:val="22"/>
+          <w:szCs w:val="22"/>
+        </w:rPr>
+        <w:t xml:space="preserve"> such as data type. </w:t>
+      </w:r>
+    </w:p>
+    <w:p>
+      <w:pPr>
+        <w:pStyle w:val="NormalWeb"/>
+        <w:numPr>
+          <w:ilvl w:val="0"/>
+          <w:numId w:val="34"/>
+        </w:numPr>
+        <w:shd w:val="clear" w:color="auto" w:fill="FFFFFF"/>
+        <w:jc w:val="both"/>
+      </w:pPr>
+      <w:r>
+        <w:rPr>
+          <w:rFonts w:ascii="HelveticaNeue" w:hAnsi="HelveticaNeue"/>
+          <w:sz w:val="22"/>
+          <w:szCs w:val="22"/>
+        </w:rPr>
+        <w:t xml:space="preserve">Benefit Example: </w:t>
+      </w:r>
+      <w:r>
+        <w:rPr>
+          <w:rFonts w:ascii="HelveticaNeue" w:hAnsi="HelveticaNeue"/>
+          <w:sz w:val="22"/>
+          <w:szCs w:val="22"/>
+        </w:rPr>
+        <w:t xml:space="preserve">The physical model allows for more efficient data storage, access and management, enabling performance </w:t>
+      </w:r>
+      <w:proofErr w:type="spellStart"/>
+      <w:r>
+        <w:rPr>
+          <w:rFonts w:ascii="HelveticaNeue" w:hAnsi="HelveticaNeue"/>
+          <w:sz w:val="22"/>
+          <w:szCs w:val="22"/>
+        </w:rPr>
+        <w:t>optimisation</w:t>
+      </w:r>
+      <w:proofErr w:type="spellEnd"/>
+      <w:r>
+        <w:rPr>
+          <w:rFonts w:ascii="HelveticaNeue" w:hAnsi="HelveticaNeue"/>
+          <w:sz w:val="22"/>
+          <w:szCs w:val="22"/>
+        </w:rPr>
+        <w:t xml:space="preserve"> or resource utilisation </w:t>
+      </w:r>
+      <w:proofErr w:type="spellStart"/>
+      <w:r>
+        <w:rPr>
+          <w:rFonts w:ascii="HelveticaNeue" w:hAnsi="HelveticaNeue"/>
+          <w:sz w:val="22"/>
+          <w:szCs w:val="22"/>
+        </w:rPr>
+        <w:t>optimisation</w:t>
+      </w:r>
+      <w:proofErr w:type="spellEnd"/>
+      <w:r>
+        <w:rPr>
+          <w:rFonts w:ascii="HelveticaNeue" w:hAnsi="HelveticaNeue"/>
+          <w:sz w:val="22"/>
+          <w:szCs w:val="22"/>
+        </w:rPr>
+        <w:t xml:space="preserve"> for an existing database system.</w:t>
+      </w:r>
+    </w:p>
+    <w:p>
+      <w:pPr>
+        <w:pStyle w:val="NormalWeb"/>
+        <w:shd w:val="clear" w:color="auto" w:fill="FFFFFF"/>
+        <w:jc w:val="both"/>
       </w:pPr>
     </w:p>
     <w:p>
@@ -1385,7 +2781,6 @@
         <w:rPr>
           <w:lang w:val="en-GB"/>
         </w:rPr>
-        <w:lastRenderedPageBreak/>
         <w:t>Two-tier database application architecture</w:t>
       </w:r>
     </w:p>
@@ -1422,6 +2817,148 @@
     </w:p>
     <w:p>
       <w:pPr>
+        <w:rPr>
+          <w:lang w:val="en-GB"/>
+        </w:rPr>
+      </w:pPr>
+      <w:r>
+        <w:rPr>
+          <w:b/>
+          <w:bCs/>
+          <w:lang w:val="en-GB"/>
+        </w:rPr>
+        <w:t>Two-tier</w:t>
+      </w:r>
+      <w:r>
+        <w:rPr>
+          <w:lang w:val="en-GB"/>
+        </w:rPr>
+        <w:t>: t</w:t>
+      </w:r>
+      <w:r>
+        <w:rPr>
+          <w:lang w:val="en-GB"/>
+        </w:rPr>
+        <w:t xml:space="preserve">he application is located on the client machine and </w:t>
+      </w:r>
+      <w:r>
+        <w:rPr>
+          <w:lang w:val="en-GB"/>
+        </w:rPr>
+        <w:t>utilises</w:t>
+      </w:r>
+      <w:r>
+        <w:rPr>
+          <w:lang w:val="en-GB"/>
+        </w:rPr>
+        <w:t xml:space="preserve"> the database system's features on the server machine by executing query language statements.</w:t>
+      </w:r>
+    </w:p>
+    <w:p>
+      <w:pPr>
+        <w:rPr>
+          <w:lang w:val="en-GB"/>
+        </w:rPr>
+      </w:pPr>
+    </w:p>
+    <w:p>
+      <w:pPr>
+        <w:rPr>
+          <w:lang w:val="en-GB"/>
+        </w:rPr>
+      </w:pPr>
+      <w:r>
+        <w:rPr>
+          <w:b/>
+          <w:bCs/>
+          <w:lang w:val="en-GB"/>
+        </w:rPr>
+        <w:t>Three-tier</w:t>
+      </w:r>
+      <w:r>
+        <w:rPr>
+          <w:lang w:val="en-GB"/>
+        </w:rPr>
+        <w:t>: t</w:t>
+      </w:r>
+      <w:r>
+        <w:rPr>
+          <w:lang w:val="en-GB"/>
+        </w:rPr>
+        <w:t>he client machine serves solely as a front-end interface, without making any direct database interactions</w:t>
+      </w:r>
+      <w:r>
+        <w:rPr>
+          <w:lang w:val="en-GB"/>
+        </w:rPr>
+        <w:t>.</w:t>
+      </w:r>
+      <w:r>
+        <w:rPr>
+          <w:lang w:val="en-GB"/>
+        </w:rPr>
+        <w:t xml:space="preserve"> </w:t>
+      </w:r>
+      <w:r>
+        <w:rPr>
+          <w:lang w:val="en-GB"/>
+        </w:rPr>
+        <w:t>W</w:t>
+      </w:r>
+      <w:r>
+        <w:rPr>
+          <w:lang w:val="en-GB"/>
+        </w:rPr>
+        <w:t>eb browsers and mobile apps are the most prevalent types of application clients.</w:t>
+      </w:r>
+    </w:p>
+    <w:p>
+      <w:pPr>
+        <w:rPr>
+          <w:lang w:val="en-GB"/>
+        </w:rPr>
+      </w:pPr>
+    </w:p>
+    <w:p>
+      <w:pPr>
+        <w:rPr>
+          <w:i/>
+          <w:iCs/>
+          <w:lang w:val="en-GB"/>
+        </w:rPr>
+      </w:pPr>
+      <w:r>
+        <w:rPr>
+          <w:i/>
+          <w:iCs/>
+          <w:lang w:val="en-GB"/>
+        </w:rPr>
+        <w:t>Reference: The DB book P23.</w:t>
+      </w:r>
+    </w:p>
+    <w:p>
+      <w:pPr>
+        <w:rPr>
+          <w:lang w:val="en-GB"/>
+        </w:rPr>
+      </w:pPr>
+    </w:p>
+    <w:p>
+      <w:pPr>
+        <w:rPr>
+          <w:lang w:val="en-GB"/>
+        </w:rPr>
+      </w:pPr>
+    </w:p>
+    <w:p>
+      <w:pPr>
+        <w:rPr>
+          <w:lang w:val="en-GB"/>
+        </w:rPr>
+      </w:pPr>
+    </w:p>
+    <w:p>
+      <w:pPr>
         <w:pStyle w:val="Heading2"/>
         <w:rPr>
           <w:lang w:val="en-GB"/>
@@ -1458,8 +2995,448 @@
     </w:p>
     <w:p>
       <w:pPr>
-        <w:rPr>
-          <w:lang w:val="en-GB"/>
+        <w:jc w:val="both"/>
+        <w:rPr>
+          <w:lang w:val="en-GB"/>
+        </w:rPr>
+      </w:pPr>
+      <w:r>
+        <w:rPr>
+          <w:b/>
+          <w:bCs/>
+          <w:lang w:val="en-GB"/>
+        </w:rPr>
+        <w:t>Schema definition</w:t>
+      </w:r>
+      <w:r>
+        <w:rPr>
+          <w:lang w:val="en-GB"/>
+        </w:rPr>
+        <w:t>:</w:t>
+      </w:r>
+      <w:r>
+        <w:rPr>
+          <w:lang w:val="en-GB"/>
+        </w:rPr>
+        <w:t xml:space="preserve"> </w:t>
+      </w:r>
+      <w:r>
+        <w:rPr>
+          <w:lang w:val="en-GB"/>
+        </w:rPr>
+        <w:t>t</w:t>
+      </w:r>
+      <w:r>
+        <w:rPr>
+          <w:lang w:val="en-GB"/>
+        </w:rPr>
+        <w:t>hey execute data definition statements in the DDL to create the original database schema</w:t>
+      </w:r>
+      <w:r>
+        <w:rPr>
+          <w:lang w:val="en-GB"/>
+        </w:rPr>
+        <w:t>.</w:t>
+      </w:r>
+    </w:p>
+    <w:p>
+      <w:pPr>
+        <w:jc w:val="both"/>
+        <w:rPr>
+          <w:lang w:val="en-GB"/>
+        </w:rPr>
+      </w:pPr>
+      <w:r>
+        <w:rPr>
+          <w:lang w:val="en-GB"/>
+        </w:rPr>
+        <w:br/>
+      </w:r>
+      <w:r>
+        <w:rPr>
+          <w:b/>
+          <w:bCs/>
+          <w:lang w:val="en-GB"/>
+        </w:rPr>
+        <w:t>Storage structure and access-method definition</w:t>
+      </w:r>
+      <w:r>
+        <w:rPr>
+          <w:b/>
+          <w:bCs/>
+          <w:lang w:val="en-GB"/>
+        </w:rPr>
+        <w:t>:</w:t>
+      </w:r>
+      <w:r>
+        <w:rPr>
+          <w:lang w:val="en-GB"/>
+        </w:rPr>
+        <w:t xml:space="preserve"> </w:t>
+      </w:r>
+      <w:r>
+        <w:rPr>
+          <w:lang w:val="en-GB"/>
+        </w:rPr>
+        <w:t>p</w:t>
+      </w:r>
+      <w:r>
+        <w:rPr>
+          <w:lang w:val="en-GB"/>
+        </w:rPr>
+        <w:t xml:space="preserve">arameters that are relevant to the physical </w:t>
+      </w:r>
+      <w:proofErr w:type="spellStart"/>
+      <w:r>
+        <w:rPr>
+          <w:lang w:val="en-GB"/>
+        </w:rPr>
+        <w:t>organisation</w:t>
+      </w:r>
+      <w:proofErr w:type="spellEnd"/>
+      <w:r>
+        <w:rPr>
+          <w:lang w:val="en-GB"/>
+        </w:rPr>
+        <w:t xml:space="preserve"> of the data and the indices to be created may be specified by them.</w:t>
+      </w:r>
+    </w:p>
+    <w:p>
+      <w:pPr>
+        <w:jc w:val="both"/>
+        <w:rPr>
+          <w:lang w:val="en-GB"/>
+        </w:rPr>
+      </w:pPr>
+      <w:r>
+        <w:rPr>
+          <w:lang w:val="en-GB"/>
+        </w:rPr>
+        <w:lastRenderedPageBreak/>
+        <w:br/>
+      </w:r>
+      <w:r>
+        <w:rPr>
+          <w:b/>
+          <w:bCs/>
+          <w:lang w:val="en-GB"/>
+        </w:rPr>
+        <w:t>Schema and physical-organisation modification</w:t>
+      </w:r>
+      <w:r>
+        <w:rPr>
+          <w:lang w:val="en-GB"/>
+        </w:rPr>
+        <w:t>:</w:t>
+      </w:r>
+      <w:r>
+        <w:rPr>
+          <w:lang w:val="en-GB"/>
+        </w:rPr>
+        <w:t xml:space="preserve"> </w:t>
+      </w:r>
+      <w:r>
+        <w:rPr>
+          <w:lang w:val="en-GB"/>
+        </w:rPr>
+        <w:t>t</w:t>
+      </w:r>
+      <w:r>
+        <w:rPr>
+          <w:lang w:val="en-GB"/>
+        </w:rPr>
+        <w:t xml:space="preserve">hey modify the schema and physical </w:t>
+      </w:r>
+      <w:proofErr w:type="spellStart"/>
+      <w:r>
+        <w:rPr>
+          <w:lang w:val="en-GB"/>
+        </w:rPr>
+        <w:t>organisation</w:t>
+      </w:r>
+      <w:proofErr w:type="spellEnd"/>
+      <w:r>
+        <w:rPr>
+          <w:lang w:val="en-GB"/>
+        </w:rPr>
+        <w:t xml:space="preserve"> to reflect the changing needs of the </w:t>
+      </w:r>
+      <w:r>
+        <w:rPr>
+          <w:lang w:val="en-GB"/>
+        </w:rPr>
+        <w:t>organisation</w:t>
+      </w:r>
+      <w:r>
+        <w:rPr>
+          <w:lang w:val="en-GB"/>
+        </w:rPr>
+        <w:t>,</w:t>
+      </w:r>
+      <w:r>
+        <w:rPr>
+          <w:lang w:val="en-GB"/>
+        </w:rPr>
+        <w:t xml:space="preserve"> OR they alter the physical </w:t>
+      </w:r>
+      <w:proofErr w:type="spellStart"/>
+      <w:r>
+        <w:rPr>
+          <w:lang w:val="en-GB"/>
+        </w:rPr>
+        <w:t>organisation</w:t>
+      </w:r>
+      <w:proofErr w:type="spellEnd"/>
+      <w:r>
+        <w:rPr>
+          <w:lang w:val="en-GB"/>
+        </w:rPr>
+        <w:t xml:space="preserve"> to improve the performance of the database.</w:t>
+      </w:r>
+    </w:p>
+    <w:p>
+      <w:pPr>
+        <w:jc w:val="both"/>
+        <w:rPr>
+          <w:lang w:val="en-GB"/>
+        </w:rPr>
+      </w:pPr>
+      <w:r>
+        <w:rPr>
+          <w:lang w:val="en-GB"/>
+        </w:rPr>
+        <w:br/>
+      </w:r>
+      <w:r>
+        <w:rPr>
+          <w:b/>
+          <w:bCs/>
+          <w:lang w:val="en-GB"/>
+        </w:rPr>
+        <w:t>Granting of authorisation for data access</w:t>
+      </w:r>
+      <w:r>
+        <w:rPr>
+          <w:lang w:val="en-GB"/>
+        </w:rPr>
+        <w:t>:</w:t>
+      </w:r>
+      <w:r>
+        <w:rPr>
+          <w:lang w:val="en-GB"/>
+        </w:rPr>
+        <w:t xml:space="preserve"> They manage access levels of the database. That is, they regulate which part of the database can be accessed by various users.</w:t>
+      </w:r>
+    </w:p>
+    <w:p>
+      <w:pPr>
+        <w:jc w:val="both"/>
+        <w:rPr>
+          <w:lang w:val="en-GB"/>
+        </w:rPr>
+      </w:pPr>
+      <w:r>
+        <w:rPr>
+          <w:lang w:val="en-GB"/>
+        </w:rPr>
+        <w:br/>
+      </w:r>
+      <w:r>
+        <w:rPr>
+          <w:b/>
+          <w:bCs/>
+          <w:lang w:val="en-GB"/>
+        </w:rPr>
+        <w:t>Routine maintenance</w:t>
+      </w:r>
+      <w:r>
+        <w:rPr>
+          <w:b/>
+          <w:bCs/>
+          <w:lang w:val="en-GB"/>
+        </w:rPr>
+        <w:t>:</w:t>
+      </w:r>
+      <w:r>
+        <w:rPr>
+          <w:lang w:val="en-GB"/>
+        </w:rPr>
+        <w:t xml:space="preserve"> They should be responsible for routine maintenance such as backup management, available disk space check and performance/user monitoring. </w:t>
+      </w:r>
+    </w:p>
+    <w:p>
+      <w:pPr>
+        <w:jc w:val="both"/>
+        <w:rPr>
+          <w:lang w:val="en-GB"/>
+        </w:rPr>
+      </w:pPr>
+    </w:p>
+    <w:p>
+      <w:pPr>
+        <w:jc w:val="both"/>
+        <w:rPr>
+          <w:lang w:val="en-GB"/>
+        </w:rPr>
+      </w:pPr>
+      <w:r>
+        <w:rPr>
+          <w:b/>
+          <w:bCs/>
+          <w:lang w:val="en-GB"/>
+        </w:rPr>
+        <w:t xml:space="preserve">DBAs </w:t>
+      </w:r>
+      <w:r>
+        <w:rPr>
+          <w:b/>
+          <w:bCs/>
+          <w:lang w:val="en-GB"/>
+        </w:rPr>
+        <w:t>may</w:t>
+      </w:r>
+      <w:r>
+        <w:rPr>
+          <w:b/>
+          <w:bCs/>
+          <w:lang w:val="en-GB"/>
+        </w:rPr>
+        <w:t xml:space="preserve"> use both DDLs and </w:t>
+      </w:r>
+      <w:r>
+        <w:rPr>
+          <w:b/>
+          <w:bCs/>
+          <w:lang w:val="en-GB"/>
+        </w:rPr>
+        <w:t>DMLs,</w:t>
+      </w:r>
+      <w:r>
+        <w:rPr>
+          <w:b/>
+          <w:bCs/>
+          <w:lang w:val="en-GB"/>
+        </w:rPr>
+        <w:t xml:space="preserve"> </w:t>
+      </w:r>
+      <w:r>
+        <w:rPr>
+          <w:b/>
+          <w:bCs/>
+          <w:i/>
+          <w:iCs/>
+          <w:lang w:val="en-GB"/>
+        </w:rPr>
+        <w:t>but DBAs typically use DDLs much more frequently than DMLs.</w:t>
+      </w:r>
+      <w:r>
+        <w:rPr>
+          <w:lang w:val="en-GB"/>
+        </w:rPr>
+        <w:t xml:space="preserve"> </w:t>
+      </w:r>
+      <w:r>
+        <w:rPr>
+          <w:lang w:val="en-GB"/>
+        </w:rPr>
+        <w:t>DDLs are used for creating, altering or deleting database structures</w:t>
+      </w:r>
+      <w:r>
+        <w:rPr>
+          <w:lang w:val="en-GB"/>
+        </w:rPr>
+        <w:t xml:space="preserve"> (</w:t>
+      </w:r>
+      <w:r>
+        <w:rPr>
+          <w:b/>
+          <w:bCs/>
+          <w:lang w:val="en-GB"/>
+        </w:rPr>
+        <w:t>these are their main tasks</w:t>
+      </w:r>
+      <w:r>
+        <w:rPr>
+          <w:lang w:val="en-GB"/>
+        </w:rPr>
+        <w:t>)</w:t>
+      </w:r>
+      <w:r>
+        <w:rPr>
+          <w:lang w:val="en-GB"/>
+        </w:rPr>
+        <w:t>, while DMLs are used for data manipulation tasks like insertion, retrieval or modification.</w:t>
+      </w:r>
+    </w:p>
+    <w:p>
+      <w:pPr>
+        <w:rPr>
+          <w:lang w:val="en-US"/>
+        </w:rPr>
+      </w:pPr>
+    </w:p>
+    <w:p>
+      <w:pPr>
+        <w:jc w:val="both"/>
+        <w:rPr>
+          <w:i/>
+          <w:iCs/>
+          <w:lang w:val="en-GB"/>
+        </w:rPr>
+      </w:pPr>
+      <w:r>
+        <w:rPr>
+          <w:i/>
+          <w:iCs/>
+          <w:lang w:val="en-GB"/>
+        </w:rPr>
+        <w:t xml:space="preserve">Reference: </w:t>
+      </w:r>
+      <w:r>
+        <w:rPr>
+          <w:i/>
+          <w:iCs/>
+          <w:lang w:val="en-GB"/>
+        </w:rPr>
+        <w:t xml:space="preserve">P24-25 of the </w:t>
+      </w:r>
+      <w:r>
+        <w:rPr>
+          <w:i/>
+          <w:iCs/>
+          <w:lang w:val="en-GB"/>
+        </w:rPr>
+        <w:t>DB</w:t>
+      </w:r>
+      <w:r>
+        <w:rPr>
+          <w:i/>
+          <w:iCs/>
+          <w:lang w:val="en-GB"/>
+        </w:rPr>
+        <w:t xml:space="preserve"> book</w:t>
+      </w:r>
+      <w:r>
+        <w:rPr>
+          <w:i/>
+          <w:iCs/>
+          <w:lang w:val="en-GB"/>
+        </w:rPr>
+        <w:t>.</w:t>
+      </w:r>
+      <w:r>
+        <w:rPr>
+          <w:i/>
+          <w:iCs/>
+          <w:lang w:val="en-GB"/>
+        </w:rPr>
+        <w:t xml:space="preserve"> </w:t>
+      </w:r>
+    </w:p>
+    <w:p>
+      <w:pPr>
+        <w:rPr>
+          <w:lang w:val="en-US"/>
         </w:rPr>
       </w:pPr>
     </w:p>
@@ -1605,6 +3582,8 @@
     <w:p>
       <w:pPr>
         <w:rPr>
+          <w:b/>
+          <w:bCs/>
           <w:i/>
           <w:lang w:val="en-GB"/>
         </w:rPr>
@@ -1616,6 +3595,132 @@
           <w:lang w:val="en-GB"/>
         </w:rPr>
       </w:pPr>
+      <w:r>
+        <w:rPr>
+          <w:b/>
+          <w:bCs/>
+          <w:lang w:val="en-GB"/>
+        </w:rPr>
+        <w:t>Importance</w:t>
+      </w:r>
+      <w:r>
+        <w:rPr>
+          <w:lang w:val="en-GB"/>
+        </w:rPr>
+        <w:t>:</w:t>
+      </w:r>
+      <w:r>
+        <w:rPr>
+          <w:lang w:val="en-GB"/>
+        </w:rPr>
+        <w:t xml:space="preserve"> it ensures </w:t>
+      </w:r>
+      <w:r>
+        <w:rPr>
+          <w:lang w:val="en-GB"/>
+        </w:rPr>
+        <w:t>all</w:t>
+      </w:r>
+      <w:r>
+        <w:rPr>
+          <w:lang w:val="en-GB"/>
+        </w:rPr>
+        <w:t xml:space="preserve"> domain</w:t>
+      </w:r>
+      <w:r>
+        <w:rPr>
+          <w:lang w:val="en-GB"/>
+        </w:rPr>
+        <w:t>s</w:t>
+      </w:r>
+      <w:r>
+        <w:rPr>
+          <w:lang w:val="en-GB"/>
+        </w:rPr>
+        <w:t xml:space="preserve"> represent a single, indivisible value</w:t>
+      </w:r>
+      <w:r>
+        <w:rPr>
+          <w:lang w:val="en-GB"/>
+        </w:rPr>
+        <w:t>, which</w:t>
+      </w:r>
+      <w:r>
+        <w:rPr>
+          <w:lang w:val="en-GB"/>
+        </w:rPr>
+        <w:t xml:space="preserve"> </w:t>
+      </w:r>
+      <w:r>
+        <w:rPr>
+          <w:lang w:val="en-GB"/>
+        </w:rPr>
+        <w:t>maintains data</w:t>
+      </w:r>
+      <w:r>
+        <w:rPr>
+          <w:lang w:val="en-GB"/>
+        </w:rPr>
+        <w:t xml:space="preserve"> consistency</w:t>
+      </w:r>
+      <w:r>
+        <w:rPr>
+          <w:lang w:val="en-GB"/>
+        </w:rPr>
+        <w:t xml:space="preserve"> and </w:t>
+      </w:r>
+      <w:r>
+        <w:rPr>
+          <w:lang w:val="en-GB"/>
+        </w:rPr>
+        <w:t>integrity</w:t>
+      </w:r>
+      <w:r>
+        <w:rPr>
+          <w:lang w:val="en-GB"/>
+        </w:rPr>
+        <w:t>. This</w:t>
+      </w:r>
+      <w:r>
+        <w:rPr>
+          <w:lang w:val="en-GB"/>
+        </w:rPr>
+        <w:t xml:space="preserve"> simplifies data manipulation and querying.</w:t>
+      </w:r>
+    </w:p>
+    <w:p>
+      <w:pPr>
+        <w:rPr>
+          <w:lang w:val="en-GB"/>
+        </w:rPr>
+      </w:pPr>
+    </w:p>
+    <w:p>
+      <w:pPr>
+        <w:rPr>
+          <w:lang w:val="en-GB"/>
+        </w:rPr>
+      </w:pPr>
+      <w:r>
+        <w:rPr>
+          <w:lang w:val="en-GB"/>
+        </w:rPr>
+        <w:t xml:space="preserve">We know that a person usually has a weight between 5.0 kg to 200.0 kg, so we can use the float type to represent a person’s weight, and the range of 5.0-200.0 is the domain of a person’s weight. But it is not very possible that a person can have a weight of 800.0 kg, which is also of float type. So, float is not the domain (not all values of float are within the range), say it is also possible </w:t>
+      </w:r>
+      <w:proofErr w:type="gramStart"/>
+      <w:r>
+        <w:rPr>
+          <w:lang w:val="en-GB"/>
+        </w:rPr>
+        <w:t>can a float can</w:t>
+      </w:r>
+      <w:proofErr w:type="gramEnd"/>
+      <w:r>
+        <w:rPr>
+          <w:lang w:val="en-GB"/>
+        </w:rPr>
+        <w:t xml:space="preserve"> be negative but this is not realistic for a person’s weight. </w:t>
+      </w:r>
     </w:p>
     <w:p>
       <w:pPr>
@@ -1696,6 +3801,7 @@
         <w:rPr>
           <w:lang w:val="en-GB"/>
         </w:rPr>
+        <w:lastRenderedPageBreak/>
         <w:t>Primary key</w:t>
       </w:r>
     </w:p>
@@ -1726,6 +3832,341 @@
     <w:p>
       <w:pPr>
         <w:rPr>
+          <w:u w:val="single"/>
+          <w:lang w:val="en-GB"/>
+        </w:rPr>
+      </w:pPr>
+    </w:p>
+    <w:p>
+      <w:pPr>
+        <w:rPr>
+          <w:u w:val="single"/>
+          <w:lang w:val="en-GB"/>
+        </w:rPr>
+      </w:pPr>
+      <w:r>
+        <w:rPr>
+          <w:u w:val="single"/>
+          <w:lang w:val="en-GB"/>
+        </w:rPr>
+        <w:t>Here we will use examples for the explanation. Please refers to P43-45 of the DB book.</w:t>
+      </w:r>
+    </w:p>
+    <w:p>
+      <w:pPr>
+        <w:rPr>
+          <w:lang w:val="en-GB"/>
+        </w:rPr>
+      </w:pPr>
+    </w:p>
+    <w:p>
+      <w:pPr>
+        <w:rPr>
+          <w:lang w:val="en-GB"/>
+        </w:rPr>
+      </w:pPr>
+      <w:r>
+        <w:rPr>
+          <w:b/>
+          <w:bCs/>
+          <w:lang w:val="en-GB"/>
+        </w:rPr>
+        <w:t xml:space="preserve">Super </w:t>
+      </w:r>
+      <w:r>
+        <w:rPr>
+          <w:b/>
+          <w:bCs/>
+          <w:lang w:val="en-GB"/>
+        </w:rPr>
+        <w:t>k</w:t>
+      </w:r>
+      <w:r>
+        <w:rPr>
+          <w:b/>
+          <w:bCs/>
+          <w:lang w:val="en-GB"/>
+        </w:rPr>
+        <w:t>ey</w:t>
+      </w:r>
+      <w:r>
+        <w:rPr>
+          <w:lang w:val="en-GB"/>
+        </w:rPr>
+        <w:t>:</w:t>
+      </w:r>
+      <w:r>
+        <w:rPr>
+          <w:lang w:val="en-GB"/>
+        </w:rPr>
+        <w:t xml:space="preserve"> </w:t>
+      </w:r>
+      <w:r>
+        <w:rPr>
+          <w:lang w:val="en-GB"/>
+        </w:rPr>
+        <w:t>a</w:t>
+      </w:r>
+      <w:r>
+        <w:rPr>
+          <w:lang w:val="en-GB"/>
+        </w:rPr>
+        <w:t xml:space="preserve"> super</w:t>
+      </w:r>
+      <w:r>
+        <w:rPr>
+          <w:lang w:val="en-GB"/>
+        </w:rPr>
+        <w:t xml:space="preserve"> </w:t>
+      </w:r>
+      <w:r>
+        <w:rPr>
+          <w:lang w:val="en-GB"/>
+        </w:rPr>
+        <w:t xml:space="preserve">key is a set containing one or more attributes that allow us to identify a unique tuple in the relation. For example, in the instructor table (Figure 2.4), the set of ID AND name is enough to identify a unique instructor in the relation. </w:t>
+      </w:r>
+    </w:p>
+    <w:p>
+      <w:pPr>
+        <w:rPr>
+          <w:lang w:val="en-GB"/>
+        </w:rPr>
+      </w:pPr>
+    </w:p>
+    <w:p>
+      <w:pPr>
+        <w:rPr>
+          <w:lang w:val="en-GB"/>
+        </w:rPr>
+      </w:pPr>
+      <w:r>
+        <w:rPr>
+          <w:b/>
+          <w:bCs/>
+          <w:lang w:val="en-GB"/>
+        </w:rPr>
+        <w:t xml:space="preserve">Candidate </w:t>
+      </w:r>
+      <w:r>
+        <w:rPr>
+          <w:b/>
+          <w:bCs/>
+          <w:lang w:val="en-GB"/>
+        </w:rPr>
+        <w:t>k</w:t>
+      </w:r>
+      <w:r>
+        <w:rPr>
+          <w:b/>
+          <w:bCs/>
+          <w:lang w:val="en-GB"/>
+        </w:rPr>
+        <w:t>ey</w:t>
+      </w:r>
+      <w:r>
+        <w:rPr>
+          <w:lang w:val="en-GB"/>
+        </w:rPr>
+        <w:t>:</w:t>
+      </w:r>
+      <w:r>
+        <w:rPr>
+          <w:lang w:val="en-GB"/>
+        </w:rPr>
+        <w:t xml:space="preserve"> </w:t>
+      </w:r>
+      <w:r>
+        <w:rPr>
+          <w:lang w:val="en-GB"/>
+        </w:rPr>
+        <w:t>m</w:t>
+      </w:r>
+      <w:r>
+        <w:rPr>
+          <w:lang w:val="en-GB"/>
+        </w:rPr>
+        <w:t>inimal super</w:t>
+      </w:r>
+      <w:r>
+        <w:rPr>
+          <w:lang w:val="en-GB"/>
+        </w:rPr>
+        <w:t xml:space="preserve"> </w:t>
+      </w:r>
+      <w:r>
+        <w:rPr>
+          <w:lang w:val="en-GB"/>
+        </w:rPr>
+        <w:t xml:space="preserve">keys are called candidate keys. That is, no smaller subsets of a candidate key can be super key. From the previous example, we may use ID as a candidate key since this attribute is enough to identify a unique instructor, and NO smaller subset can do the same job. </w:t>
+      </w:r>
+    </w:p>
+    <w:p>
+      <w:pPr>
+        <w:rPr>
+          <w:lang w:val="en-GB"/>
+        </w:rPr>
+      </w:pPr>
+    </w:p>
+    <w:p>
+      <w:pPr>
+        <w:rPr>
+          <w:lang w:val="en-GB"/>
+        </w:rPr>
+      </w:pPr>
+      <w:r>
+        <w:rPr>
+          <w:b/>
+          <w:bCs/>
+          <w:lang w:val="en-GB"/>
+        </w:rPr>
+        <w:t xml:space="preserve">Primary </w:t>
+      </w:r>
+      <w:r>
+        <w:rPr>
+          <w:b/>
+          <w:bCs/>
+          <w:lang w:val="en-GB"/>
+        </w:rPr>
+        <w:t>k</w:t>
+      </w:r>
+      <w:r>
+        <w:rPr>
+          <w:b/>
+          <w:bCs/>
+          <w:lang w:val="en-GB"/>
+        </w:rPr>
+        <w:t>ey</w:t>
+      </w:r>
+      <w:r>
+        <w:rPr>
+          <w:lang w:val="en-GB"/>
+        </w:rPr>
+        <w:t>:</w:t>
+      </w:r>
+      <w:r>
+        <w:rPr>
+          <w:lang w:val="en-GB"/>
+        </w:rPr>
+        <w:t xml:space="preserve"> </w:t>
+      </w:r>
+      <w:r>
+        <w:rPr>
+          <w:lang w:val="en-GB"/>
+        </w:rPr>
+        <w:t>a</w:t>
+      </w:r>
+      <w:r>
+        <w:rPr>
+          <w:lang w:val="en-GB"/>
+        </w:rPr>
+        <w:t xml:space="preserve"> primary key is a candidate key chosen by the database designer to identify unique tuples within the relation. Again, for the same instructor table, we see that in Figure 2.8, ID is underlined, and it is the chosen primary key by the designer to identify unique instructors. </w:t>
+      </w:r>
+    </w:p>
+    <w:p>
+      <w:pPr>
+        <w:rPr>
+          <w:lang w:val="en-GB"/>
+        </w:rPr>
+      </w:pPr>
+    </w:p>
+    <w:p>
+      <w:pPr>
+        <w:rPr>
+          <w:lang w:val="en-GB"/>
+        </w:rPr>
+      </w:pPr>
+      <w:r>
+        <w:rPr>
+          <w:b/>
+          <w:bCs/>
+          <w:lang w:val="en-GB"/>
+        </w:rPr>
+        <w:t xml:space="preserve">Foreign </w:t>
+      </w:r>
+      <w:r>
+        <w:rPr>
+          <w:b/>
+          <w:bCs/>
+          <w:lang w:val="en-GB"/>
+        </w:rPr>
+        <w:t>k</w:t>
+      </w:r>
+      <w:r>
+        <w:rPr>
+          <w:b/>
+          <w:bCs/>
+          <w:lang w:val="en-GB"/>
+        </w:rPr>
+        <w:t>ey</w:t>
+      </w:r>
+      <w:r>
+        <w:rPr>
+          <w:lang w:val="en-GB"/>
+        </w:rPr>
+        <w:t>:</w:t>
+      </w:r>
+      <w:r>
+        <w:rPr>
+          <w:lang w:val="en-GB"/>
+        </w:rPr>
+        <w:t xml:space="preserve"> </w:t>
+      </w:r>
+      <w:r>
+        <w:rPr>
+          <w:lang w:val="en-GB"/>
+        </w:rPr>
+        <w:t>a</w:t>
+      </w:r>
+      <w:r>
+        <w:rPr>
+          <w:lang w:val="en-GB"/>
+        </w:rPr>
+        <w:t xml:space="preserve"> foreign key is a key in a table referencing the primary key in another table so that they are linked together. See Figure 2.8 for the student table, </w:t>
+      </w:r>
+      <w:proofErr w:type="spellStart"/>
+      <w:r>
+        <w:rPr>
+          <w:lang w:val="en-GB"/>
+        </w:rPr>
+        <w:t>dept_name</w:t>
+      </w:r>
+      <w:proofErr w:type="spellEnd"/>
+      <w:r>
+        <w:rPr>
+          <w:lang w:val="en-GB"/>
+        </w:rPr>
+        <w:t xml:space="preserve"> is a foreign key in the student relation referencing to the department relation. </w:t>
+      </w:r>
+    </w:p>
+    <w:p>
+      <w:pPr>
+        <w:rPr>
+          <w:lang w:val="en-GB"/>
+        </w:rPr>
+      </w:pPr>
+    </w:p>
+    <w:p>
+      <w:pPr>
+        <w:rPr>
+          <w:lang w:val="en-GB"/>
+        </w:rPr>
+      </w:pPr>
+      <w:r>
+        <w:rPr>
+          <w:lang w:val="en-GB"/>
+        </w:rPr>
+        <w:t>Reference:</w:t>
+      </w:r>
+      <w:r>
+        <w:rPr>
+          <w:lang w:val="en-GB"/>
+        </w:rPr>
+        <w:t xml:space="preserve"> The DB book P43-45.</w:t>
+      </w:r>
+    </w:p>
+    <w:p>
+      <w:pPr>
+        <w:rPr>
           <w:lang w:val="en-GB"/>
         </w:rPr>
       </w:pPr>
@@ -1901,7 +4342,6 @@
         <w:rPr>
           <w:lang w:val="en-GB"/>
         </w:rPr>
-        <w:lastRenderedPageBreak/>
         <w:t xml:space="preserve">Surprisingly, the list does not include </w:t>
       </w:r>
       <w:r>
@@ -1969,29 +4409,363 @@
         <w:rPr>
           <w:lang w:val="en-GB"/>
         </w:rPr>
-        <w:t xml:space="preserve"> for the derivation.</w:t>
-      </w:r>
-    </w:p>
-    <w:p>
-      <w:pPr>
-        <w:rPr>
-          <w:lang w:val="en-GB"/>
-        </w:rPr>
-      </w:pPr>
-    </w:p>
-    <w:p>
-      <w:pPr>
-        <w:rPr>
-          <w:lang w:val="en-GB"/>
-        </w:rPr>
-      </w:pPr>
-    </w:p>
-    <w:p>
-      <w:pPr>
-        <w:rPr>
-          <w:lang w:val="en-GB"/>
-        </w:rPr>
-      </w:pPr>
+        <w:t xml:space="preserve"> for the derivation</w:t>
+      </w:r>
+      <w:r>
+        <w:rPr>
+          <w:lang w:val="en-GB"/>
+        </w:rPr>
+        <w:t>?</w:t>
+      </w:r>
+    </w:p>
+    <w:p>
+      <w:pPr>
+        <w:rPr>
+          <w:lang w:val="en-GB"/>
+        </w:rPr>
+      </w:pPr>
+      <w:r>
+        <w:rPr>
+          <w:b/>
+          <w:bCs/>
+          <w:lang w:val="en-GB"/>
+        </w:rPr>
+        <w:lastRenderedPageBreak/>
+        <w:t>Derivation</w:t>
+      </w:r>
+      <w:r>
+        <w:rPr>
+          <w:lang w:val="en-GB"/>
+        </w:rPr>
+        <w:t xml:space="preserve">: </w:t>
+      </w:r>
+      <w:r>
+        <w:rPr>
+          <w:lang w:val="en-GB"/>
+        </w:rPr>
+        <w:t>Now let us assume we have two relations, R and S, where attribute A exists in both relations.</w:t>
+      </w:r>
+    </w:p>
+    <w:p>
+      <w:pPr>
+        <w:rPr>
+          <w:lang w:val="en-GB"/>
+        </w:rPr>
+      </w:pPr>
+    </w:p>
+    <w:p>
+      <w:pPr>
+        <w:rPr>
+          <w:lang w:val="en-US"/>
+        </w:rPr>
+      </w:pPr>
+      <w:r>
+        <w:rPr>
+          <w:lang w:val="en-GB"/>
+        </w:rPr>
+        <w:t xml:space="preserve">The operation R </w:t>
+      </w:r>
+      <w:r>
+        <w:rPr>
+          <w:rFonts w:ascii="Cambria Math" w:hAnsi="Cambria Math" w:cs="Cambria Math"/>
+          <w:lang w:val="en-GB"/>
+        </w:rPr>
+        <w:t>⋈</w:t>
+      </w:r>
+      <w:r>
+        <w:rPr>
+          <w:lang w:val="en-GB"/>
+        </w:rPr>
+        <w:t xml:space="preserve"> </w:t>
+      </w:r>
+      <w:r>
+        <w:rPr>
+          <w:lang w:val="en-GB"/>
+        </w:rPr>
+        <w:t>S, where R.A = S.A can be re-written</w:t>
+      </w:r>
+      <w:r>
+        <w:rPr>
+          <w:lang w:val="en-US"/>
+        </w:rPr>
+        <w:t xml:space="preserve"> as the following:</w:t>
+      </w:r>
+    </w:p>
+    <w:p>
+      <w:pPr>
+        <w:rPr>
+          <w:lang w:val="en-US"/>
+        </w:rPr>
+      </w:pPr>
+    </w:p>
+    <w:p>
+      <w:pPr>
+        <w:rPr>
+          <w:lang w:val="en-GB"/>
+        </w:rPr>
+      </w:pPr>
+      <w:proofErr w:type="gramStart"/>
+      <w:r>
+        <w:rPr>
+          <w:rFonts w:ascii="Cambria Math" w:hAnsi="Cambria Math" w:cs="Cambria Math"/>
+          <w:lang w:val="en-GB"/>
+        </w:rPr>
+        <w:t>𝝅</w:t>
+      </w:r>
+      <w:r>
+        <w:rPr>
+          <w:lang w:val="en-GB"/>
+        </w:rPr>
+        <w:t>(</w:t>
+      </w:r>
+      <w:proofErr w:type="gramEnd"/>
+      <w:r>
+        <w:rPr>
+          <w:lang w:val="en-GB"/>
+        </w:rPr>
+        <w:t>desired attributes)</w:t>
+      </w:r>
+      <w:r>
+        <w:rPr>
+          <w:rFonts w:ascii="Cambria Math" w:hAnsi="Cambria Math" w:cs="Cambria Math"/>
+          <w:lang w:val="en-GB"/>
+        </w:rPr>
+        <w:t>𝞼</w:t>
+      </w:r>
+      <w:r>
+        <w:rPr>
+          <w:lang w:val="en-GB"/>
+        </w:rPr>
+        <w:t>(</w:t>
+      </w:r>
+      <w:r>
+        <w:rPr>
+          <w:lang w:val="en-GB"/>
+        </w:rPr>
+        <w:t>R.A = S.A</w:t>
+      </w:r>
+      <w:r>
+        <w:rPr>
+          <w:lang w:val="en-GB"/>
+        </w:rPr>
+        <w:t>) (R X S)</w:t>
+      </w:r>
+      <w:r>
+        <w:rPr>
+          <w:lang w:val="en-GB"/>
+        </w:rPr>
+        <w:t xml:space="preserve">. </w:t>
+      </w:r>
+    </w:p>
+    <w:p>
+      <w:pPr>
+        <w:rPr>
+          <w:lang w:val="en-US"/>
+        </w:rPr>
+      </w:pPr>
+    </w:p>
+    <w:p>
+      <w:pPr>
+        <w:rPr>
+          <w:lang w:val="en-GB"/>
+        </w:rPr>
+      </w:pPr>
+      <w:r>
+        <w:rPr>
+          <w:lang w:val="en-GB"/>
+        </w:rPr>
+        <w:t>The “</w:t>
+      </w:r>
+      <w:r>
+        <w:rPr>
+          <w:lang w:val="en-GB"/>
+        </w:rPr>
+        <w:t>R X S</w:t>
+      </w:r>
+      <w:r>
+        <w:rPr>
+          <w:lang w:val="en-GB"/>
+        </w:rPr>
+        <w:t>” produces all combinations of R and S, and “</w:t>
+      </w:r>
+      <w:proofErr w:type="gramStart"/>
+      <w:r>
+        <w:rPr>
+          <w:rFonts w:ascii="Cambria Math" w:hAnsi="Cambria Math" w:cs="Cambria Math"/>
+          <w:lang w:val="en-GB"/>
+        </w:rPr>
+        <w:t>𝞼</w:t>
+      </w:r>
+      <w:r>
+        <w:rPr>
+          <w:lang w:val="en-GB"/>
+        </w:rPr>
+        <w:t>(</w:t>
+      </w:r>
+      <w:proofErr w:type="gramEnd"/>
+      <w:r>
+        <w:rPr>
+          <w:lang w:val="en-GB"/>
+        </w:rPr>
+        <w:t>R.A = S.A</w:t>
+      </w:r>
+      <w:r>
+        <w:rPr>
+          <w:lang w:val="en-GB"/>
+        </w:rPr>
+        <w:t>)</w:t>
+      </w:r>
+      <w:r>
+        <w:rPr>
+          <w:lang w:val="en-GB"/>
+        </w:rPr>
+        <w:t xml:space="preserve">” selects those results with </w:t>
+      </w:r>
+      <w:r>
+        <w:rPr>
+          <w:lang w:val="en-GB"/>
+        </w:rPr>
+        <w:t>R.A = S.A</w:t>
+      </w:r>
+      <w:r>
+        <w:rPr>
+          <w:lang w:val="en-GB"/>
+        </w:rPr>
+        <w:t>. Then, the projection, “</w:t>
+      </w:r>
+      <w:proofErr w:type="gramStart"/>
+      <w:r>
+        <w:rPr>
+          <w:rFonts w:ascii="Cambria Math" w:hAnsi="Cambria Math" w:cs="Cambria Math"/>
+          <w:lang w:val="en-GB"/>
+        </w:rPr>
+        <w:t>𝝅</w:t>
+      </w:r>
+      <w:r>
+        <w:rPr>
+          <w:lang w:val="en-GB"/>
+        </w:rPr>
+        <w:t>(</w:t>
+      </w:r>
+      <w:proofErr w:type="gramEnd"/>
+      <w:r>
+        <w:rPr>
+          <w:lang w:val="en-GB"/>
+        </w:rPr>
+        <w:t>desired attributes)</w:t>
+      </w:r>
+      <w:r>
+        <w:rPr>
+          <w:lang w:val="en-GB"/>
+        </w:rPr>
+        <w:t>”, removes any undesired attributes if necessary.</w:t>
+      </w:r>
+    </w:p>
+    <w:p>
+      <w:pPr>
+        <w:rPr>
+          <w:lang w:val="en-GB"/>
+        </w:rPr>
+      </w:pPr>
+    </w:p>
+    <w:p>
+      <w:pPr>
+        <w:rPr>
+          <w:lang w:val="en-GB"/>
+        </w:rPr>
+      </w:pPr>
+      <w:r>
+        <w:rPr>
+          <w:b/>
+          <w:bCs/>
+          <w:lang w:val="en-GB"/>
+        </w:rPr>
+        <w:t>Importance</w:t>
+      </w:r>
+      <w:r>
+        <w:rPr>
+          <w:lang w:val="en-GB"/>
+        </w:rPr>
+        <w:t>:</w:t>
+      </w:r>
+      <w:r>
+        <w:rPr>
+          <w:lang w:val="en-GB"/>
+        </w:rPr>
+        <w:t xml:space="preserve"> if we apply </w:t>
+      </w:r>
+      <w:r>
+        <w:rPr>
+          <w:lang w:val="en-GB"/>
+        </w:rPr>
+        <w:t>relational</w:t>
+      </w:r>
+      <w:r>
+        <w:rPr>
+          <w:lang w:val="en-GB"/>
+        </w:rPr>
+        <w:t xml:space="preserve"> algebra to some relation</w:t>
+      </w:r>
+      <w:r>
+        <w:rPr>
+          <w:lang w:val="en-GB"/>
+        </w:rPr>
+        <w:t>s</w:t>
+      </w:r>
+      <w:r>
+        <w:rPr>
+          <w:lang w:val="en-GB"/>
+        </w:rPr>
+        <w:t xml:space="preserve">, it never returns something that is out of the scope, i.e., it never </w:t>
+      </w:r>
+      <w:r>
+        <w:rPr>
+          <w:lang w:val="en-GB"/>
+        </w:rPr>
+        <w:t>produces</w:t>
+      </w:r>
+      <w:r>
+        <w:rPr>
+          <w:lang w:val="en-GB"/>
+        </w:rPr>
+        <w:t xml:space="preserve"> things other than valid relations that can be used as input for </w:t>
+      </w:r>
+      <w:r>
+        <w:rPr>
+          <w:lang w:val="en-GB"/>
+        </w:rPr>
+        <w:t xml:space="preserve">the </w:t>
+      </w:r>
+      <w:r>
+        <w:rPr>
+          <w:lang w:val="en-GB"/>
+        </w:rPr>
+        <w:t xml:space="preserve">next relational algebra operation. Therefore, join is </w:t>
+      </w:r>
+      <w:r>
+        <w:rPr>
+          <w:lang w:val="en-GB"/>
+        </w:rPr>
+        <w:t>equivalent</w:t>
+      </w:r>
+      <w:r>
+        <w:rPr>
+          <w:lang w:val="en-GB"/>
+        </w:rPr>
+        <w:t xml:space="preserve"> to </w:t>
+      </w:r>
+      <w:r>
+        <w:rPr>
+          <w:lang w:val="en-GB"/>
+        </w:rPr>
+        <w:t>consecutive</w:t>
+      </w:r>
+      <w:r>
+        <w:rPr>
+          <w:lang w:val="en-GB"/>
+        </w:rPr>
+        <w:t xml:space="preserve"> relational algebra operations. </w:t>
+      </w:r>
     </w:p>
     <w:p>
       <w:pPr>
@@ -2019,7 +4793,7 @@
     <w:p>
       <w:pPr>
         <w:rPr>
-          <w:lang w:val="en-GB"/>
+          <w:lang w:val="en-US"/>
         </w:rPr>
       </w:pPr>
       <w:r>
@@ -2035,6 +4809,175 @@
           <w:lang w:val="en-GB"/>
         </w:rPr>
       </w:pPr>
+    </w:p>
+    <w:p>
+      <w:pPr>
+        <w:rPr>
+          <w:lang w:val="en-GB"/>
+        </w:rPr>
+      </w:pPr>
+      <w:r>
+        <w:rPr>
+          <w:b/>
+          <w:bCs/>
+          <w:lang w:val="en-GB"/>
+        </w:rPr>
+        <w:t>Explanation</w:t>
+      </w:r>
+      <w:r>
+        <w:rPr>
+          <w:lang w:val="en-GB"/>
+        </w:rPr>
+        <w:t xml:space="preserve">: </w:t>
+      </w:r>
+      <w:r>
+        <w:rPr>
+          <w:lang w:val="en-GB"/>
+        </w:rPr>
+        <w:t xml:space="preserve">when two or more different query expressions produce the same results under a given database, they are called </w:t>
+      </w:r>
+      <w:r>
+        <w:rPr>
+          <w:lang w:val="en-GB"/>
+        </w:rPr>
+        <w:t>e</w:t>
+      </w:r>
+      <w:r>
+        <w:rPr>
+          <w:lang w:val="en-GB"/>
+        </w:rPr>
+        <w:t>quivalent queries</w:t>
+      </w:r>
+      <w:r>
+        <w:rPr>
+          <w:lang w:val="en-GB"/>
+        </w:rPr>
+        <w:t>.</w:t>
+      </w:r>
+    </w:p>
+    <w:p>
+      <w:pPr>
+        <w:rPr>
+          <w:lang w:val="en-GB"/>
+        </w:rPr>
+      </w:pPr>
+    </w:p>
+    <w:p>
+      <w:pPr>
+        <w:rPr>
+          <w:lang w:val="en-GB"/>
+        </w:rPr>
+      </w:pPr>
+      <w:r>
+        <w:rPr>
+          <w:lang w:val="en-GB"/>
+        </w:rPr>
+        <w:t>Later in the lectures (</w:t>
+      </w:r>
+      <w:r>
+        <w:rPr>
+          <w:lang w:val="en-GB"/>
+        </w:rPr>
+        <w:t>lecture 10</w:t>
+      </w:r>
+      <w:r>
+        <w:rPr>
+          <w:lang w:val="en-GB"/>
+        </w:rPr>
+        <w:t>)</w:t>
+      </w:r>
+      <w:r>
+        <w:rPr>
+          <w:lang w:val="en-GB"/>
+        </w:rPr>
+        <w:t>, equivalent queries were introduced to optimise query complications. See the figure from the lecture slide:</w:t>
+      </w:r>
+    </w:p>
+    <w:p>
+      <w:pPr>
+        <w:rPr>
+          <w:lang w:val="en-US"/>
+        </w:rPr>
+      </w:pPr>
+      <w:r>
+        <w:rPr>
+          <w:lang w:val="en-US"/>
+        </w:rPr>
+        <w:drawing>
+          <wp:inline distT="0" distB="0" distL="0" distR="0" wp14:anchorId="66B7347A" wp14:editId="1A388617">
+            <wp:extent cx="5943600" cy="953770"/>
+            <wp:effectExtent l="0" t="0" r="0" b="0"/>
+            <wp:docPr id="1644257621" name="Picture 1" descr="Text&#10;&#10;Description automatically generated"/>
+            <wp:cNvGraphicFramePr>
+              <a:graphicFrameLocks xmlns:a="http://schemas.openxmlformats.org/drawingml/2006/main" noChangeAspect="1"/>
+            </wp:cNvGraphicFramePr>
+            <a:graphic xmlns:a="http://schemas.openxmlformats.org/drawingml/2006/main">
+              <a:graphicData uri="http://schemas.openxmlformats.org/drawingml/2006/picture">
+                <pic:pic xmlns:pic="http://schemas.openxmlformats.org/drawingml/2006/picture">
+                  <pic:nvPicPr>
+                    <pic:cNvPr id="1644257621" name="Picture 1" descr="Text&#10;&#10;Description automatically generated"/>
+                    <pic:cNvPicPr/>
+                  </pic:nvPicPr>
+                  <pic:blipFill>
+                    <a:blip r:embed="rId7"/>
+                    <a:stretch>
+                      <a:fillRect/>
+                    </a:stretch>
+                  </pic:blipFill>
+                  <pic:spPr>
+                    <a:xfrm>
+                      <a:off x="0" y="0"/>
+                      <a:ext cx="5943600" cy="953770"/>
+                    </a:xfrm>
+                    <a:prstGeom prst="rect">
+                      <a:avLst/>
+                    </a:prstGeom>
+                  </pic:spPr>
+                </pic:pic>
+              </a:graphicData>
+            </a:graphic>
+          </wp:inline>
+        </w:drawing>
+      </w:r>
+    </w:p>
+    <w:p>
+      <w:pPr>
+        <w:rPr>
+          <w:lang w:val="en-US"/>
+        </w:rPr>
+      </w:pPr>
+      <w:r>
+        <w:rPr>
+          <w:lang w:val="en-US"/>
+        </w:rPr>
+        <w:t xml:space="preserve">They produce the same </w:t>
+      </w:r>
+      <w:proofErr w:type="gramStart"/>
+      <w:r>
+        <w:rPr>
+          <w:lang w:val="en-US"/>
+        </w:rPr>
+        <w:t>results</w:t>
+      </w:r>
+      <w:proofErr w:type="gramEnd"/>
+      <w:r>
+        <w:rPr>
+          <w:lang w:val="en-US"/>
+        </w:rPr>
+        <w:t xml:space="preserve"> but </w:t>
+      </w:r>
+      <w:r>
+        <w:rPr>
+          <w:lang w:val="en-US"/>
+        </w:rPr>
+        <w:t>they may have different computational complexity when we specify an evaluation-plan</w:t>
+      </w:r>
+      <w:r>
+        <w:rPr>
+          <w:lang w:val="en-US"/>
+        </w:rPr>
+        <w:t xml:space="preserve"> </w:t>
+      </w:r>
     </w:p>
     <w:p>
       <w:pPr>
@@ -2099,6 +5042,7 @@
         <w:rPr>
           <w:lang w:val="en-GB"/>
         </w:rPr>
+        <w:lastRenderedPageBreak/>
         <w:t>Codd’s Rule 0 states</w:t>
       </w:r>
     </w:p>
@@ -2252,6 +5196,152 @@
     <w:p>
       <w:pPr>
         <w:rPr>
+          <w:lang w:val="en-US"/>
+        </w:rPr>
+      </w:pPr>
+      <w:r>
+        <w:rPr>
+          <w:b/>
+          <w:bCs/>
+          <w:lang w:val="en-GB"/>
+        </w:rPr>
+        <w:t>Metadata</w:t>
+      </w:r>
+      <w:r>
+        <w:rPr>
+          <w:lang w:val="en-GB"/>
+        </w:rPr>
+        <w:t xml:space="preserve">: </w:t>
+      </w:r>
+      <w:r>
+        <w:rPr>
+          <w:lang w:val="en-GB"/>
+        </w:rPr>
+        <w:t>metadata of the database management system, including</w:t>
+      </w:r>
+      <w:r>
+        <w:rPr>
+          <w:lang w:val="en-GB"/>
+        </w:rPr>
+        <w:t xml:space="preserve"> table schemas, column data types and constraints</w:t>
+      </w:r>
+      <w:r>
+        <w:rPr>
+          <w:lang w:val="en-GB"/>
+        </w:rPr>
+        <w:t>,</w:t>
+      </w:r>
+      <w:r>
+        <w:rPr>
+          <w:lang w:val="en-GB"/>
+        </w:rPr>
+        <w:t xml:space="preserve"> should be accessible </w:t>
+      </w:r>
+      <w:r>
+        <w:rPr>
+          <w:lang w:val="en-GB"/>
+        </w:rPr>
+        <w:t xml:space="preserve">via </w:t>
+      </w:r>
+      <w:r>
+        <w:rPr>
+          <w:lang w:val="en-GB"/>
+        </w:rPr>
+        <w:t>relational queries.</w:t>
+      </w:r>
+    </w:p>
+    <w:p>
+      <w:pPr>
+        <w:rPr>
+          <w:lang w:val="en-GB"/>
+        </w:rPr>
+      </w:pPr>
+    </w:p>
+    <w:p>
+      <w:pPr>
+        <w:rPr>
+          <w:lang w:val="en-GB"/>
+        </w:rPr>
+      </w:pPr>
+      <w:r>
+        <w:rPr>
+          <w:b/>
+          <w:bCs/>
+          <w:lang w:val="en-GB"/>
+        </w:rPr>
+        <w:t>Security</w:t>
+      </w:r>
+      <w:r>
+        <w:rPr>
+          <w:lang w:val="en-GB"/>
+        </w:rPr>
+        <w:t xml:space="preserve">: security features, </w:t>
+      </w:r>
+      <w:r>
+        <w:rPr>
+          <w:lang w:val="en-GB"/>
+        </w:rPr>
+        <w:t xml:space="preserve">including </w:t>
+      </w:r>
+      <w:r>
+        <w:rPr>
+          <w:lang w:val="en-GB"/>
+        </w:rPr>
+        <w:t>user permissions and access controls,</w:t>
+      </w:r>
+      <w:r>
+        <w:rPr>
+          <w:lang w:val="en-GB"/>
+        </w:rPr>
+        <w:t xml:space="preserve"> should </w:t>
+      </w:r>
+      <w:r>
+        <w:rPr>
+          <w:lang w:val="en-GB"/>
+        </w:rPr>
+        <w:t>be</w:t>
+      </w:r>
+      <w:r>
+        <w:rPr>
+          <w:lang w:val="en-GB"/>
+        </w:rPr>
+        <w:t xml:space="preserve"> able to be</w:t>
+      </w:r>
+      <w:r>
+        <w:rPr>
+          <w:lang w:val="en-GB"/>
+        </w:rPr>
+        <w:t xml:space="preserve"> managed </w:t>
+      </w:r>
+      <w:r>
+        <w:rPr>
+          <w:lang w:val="en-GB"/>
+        </w:rPr>
+        <w:t>by</w:t>
+      </w:r>
+      <w:r>
+        <w:rPr>
+          <w:lang w:val="en-GB"/>
+        </w:rPr>
+        <w:t xml:space="preserve"> the relational database's capabilities</w:t>
+      </w:r>
+      <w:r>
+        <w:rPr>
+          <w:lang w:val="en-GB"/>
+        </w:rPr>
+        <w:t>, such as SQL statements.</w:t>
+      </w:r>
+    </w:p>
+    <w:p>
+      <w:pPr>
+        <w:rPr>
+          <w:lang w:val="en-GB"/>
+        </w:rPr>
+      </w:pPr>
+    </w:p>
+    <w:p>
+      <w:pPr>
+        <w:rPr>
           <w:lang w:val="en-GB"/>
         </w:rPr>
       </w:pPr>
@@ -2269,7 +5359,6 @@
         <w:rPr>
           <w:lang w:val="en-GB"/>
         </w:rPr>
-        <w:lastRenderedPageBreak/>
         <w:t>S2 – NULL</w:t>
       </w:r>
     </w:p>
@@ -2429,10 +5518,223 @@
     </w:p>
     <w:p>
       <w:pPr>
-        <w:rPr>
-          <w:lang w:val="en-GB"/>
-        </w:rPr>
-      </w:pPr>
+        <w:jc w:val="both"/>
+        <w:rPr>
+          <w:lang w:val="en-GB"/>
+        </w:rPr>
+      </w:pPr>
+      <w:r>
+        <w:rPr>
+          <w:b/>
+          <w:bCs/>
+          <w:lang w:val="en-GB"/>
+        </w:rPr>
+        <w:t>Using different database schemas defined by multiple people</w:t>
+      </w:r>
+      <w:r>
+        <w:rPr>
+          <w:lang w:val="en-GB"/>
+        </w:rPr>
+        <w:t xml:space="preserve">: </w:t>
+      </w:r>
+      <w:r>
+        <w:rPr>
+          <w:lang w:val="en-GB"/>
+        </w:rPr>
+        <w:t>The rule ensures</w:t>
+      </w:r>
+      <w:r>
+        <w:rPr>
+          <w:lang w:val="en-GB"/>
+        </w:rPr>
+        <w:t xml:space="preserve"> consistent handling of missing </w:t>
+      </w:r>
+      <w:r>
+        <w:rPr>
+          <w:lang w:val="en-GB"/>
+        </w:rPr>
+        <w:t>and/or incompatible</w:t>
+      </w:r>
+      <w:r>
+        <w:rPr>
+          <w:lang w:val="en-GB"/>
+        </w:rPr>
+        <w:t xml:space="preserve"> data </w:t>
+      </w:r>
+      <w:r>
+        <w:rPr>
+          <w:lang w:val="en-GB"/>
+        </w:rPr>
+        <w:t>over</w:t>
+      </w:r>
+      <w:r>
+        <w:rPr>
+          <w:lang w:val="en-GB"/>
+        </w:rPr>
+        <w:t xml:space="preserve"> schemas </w:t>
+      </w:r>
+      <w:r>
+        <w:rPr>
+          <w:lang w:val="en-GB"/>
+        </w:rPr>
+        <w:t>defined</w:t>
+      </w:r>
+      <w:r>
+        <w:rPr>
+          <w:lang w:val="en-GB"/>
+        </w:rPr>
+        <w:t xml:space="preserve"> by different people</w:t>
+      </w:r>
+      <w:r>
+        <w:rPr>
+          <w:lang w:val="en-GB"/>
+        </w:rPr>
+        <w:t>, maintaining data integrity and simplifying</w:t>
+      </w:r>
+      <w:r>
+        <w:rPr>
+          <w:lang w:val="en-GB"/>
+        </w:rPr>
+        <w:t xml:space="preserve"> data integration or comparison between</w:t>
+      </w:r>
+      <w:r>
+        <w:rPr>
+          <w:lang w:val="en-GB"/>
+        </w:rPr>
+        <w:t xml:space="preserve"> those</w:t>
+      </w:r>
+      <w:r>
+        <w:rPr>
+          <w:lang w:val="en-GB"/>
+        </w:rPr>
+        <w:t xml:space="preserve"> schemas.</w:t>
+      </w:r>
+    </w:p>
+    <w:p>
+      <w:pPr>
+        <w:jc w:val="both"/>
+        <w:rPr>
+          <w:lang w:val="en-GB"/>
+        </w:rPr>
+      </w:pPr>
+    </w:p>
+    <w:p>
+      <w:pPr>
+        <w:jc w:val="both"/>
+        <w:rPr>
+          <w:lang w:val="en-GB"/>
+        </w:rPr>
+      </w:pPr>
+      <w:r>
+        <w:rPr>
+          <w:b/>
+          <w:bCs/>
+          <w:lang w:val="en-GB"/>
+        </w:rPr>
+        <w:t>SQL aggregation (group by) queries</w:t>
+      </w:r>
+      <w:r>
+        <w:rPr>
+          <w:lang w:val="en-GB"/>
+        </w:rPr>
+        <w:t xml:space="preserve">: </w:t>
+      </w:r>
+      <w:r>
+        <w:rPr>
+          <w:lang w:val="en-GB"/>
+        </w:rPr>
+        <w:t>the rule ensures</w:t>
+      </w:r>
+      <w:r>
+        <w:rPr>
+          <w:lang w:val="en-GB"/>
+        </w:rPr>
+        <w:t xml:space="preserve"> aggregation queries </w:t>
+      </w:r>
+      <w:r>
+        <w:rPr>
+          <w:lang w:val="en-GB"/>
+        </w:rPr>
+        <w:t>can</w:t>
+      </w:r>
+      <w:r>
+        <w:rPr>
+          <w:lang w:val="en-GB"/>
+        </w:rPr>
+        <w:t xml:space="preserve"> handle missing values</w:t>
+      </w:r>
+      <w:r>
+        <w:rPr>
+          <w:lang w:val="en-GB"/>
+        </w:rPr>
+        <w:t xml:space="preserve"> in a systematic way</w:t>
+      </w:r>
+      <w:r>
+        <w:rPr>
+          <w:lang w:val="en-GB"/>
+        </w:rPr>
+        <w:t xml:space="preserve"> </w:t>
+      </w:r>
+      <w:r>
+        <w:rPr>
+          <w:lang w:val="en-GB"/>
+        </w:rPr>
+        <w:t>b</w:t>
+      </w:r>
+      <w:r>
+        <w:rPr>
+          <w:lang w:val="en-GB"/>
+        </w:rPr>
+        <w:t>y treating NULLs consistently</w:t>
+      </w:r>
+      <w:r>
+        <w:rPr>
+          <w:lang w:val="en-GB"/>
+        </w:rPr>
+        <w:t>. Therefore,</w:t>
+      </w:r>
+      <w:r>
+        <w:rPr>
+          <w:lang w:val="en-GB"/>
+        </w:rPr>
+        <w:t xml:space="preserve"> </w:t>
+      </w:r>
+      <w:r>
+        <w:rPr>
+          <w:lang w:val="en-GB"/>
+        </w:rPr>
+        <w:t>aggregation queries</w:t>
+      </w:r>
+      <w:r>
+        <w:rPr>
+          <w:lang w:val="en-GB"/>
+        </w:rPr>
+        <w:t xml:space="preserve"> can group data </w:t>
+      </w:r>
+      <w:r>
+        <w:rPr>
+          <w:lang w:val="en-GB"/>
+        </w:rPr>
+        <w:t xml:space="preserve">with </w:t>
+      </w:r>
+      <w:r>
+        <w:rPr>
+          <w:lang w:val="en-GB"/>
+        </w:rPr>
+        <w:t xml:space="preserve">missing or </w:t>
+      </w:r>
+      <w:r>
+        <w:rPr>
+          <w:lang w:val="en-GB"/>
+        </w:rPr>
+        <w:t>inappropriate information</w:t>
+      </w:r>
+      <w:r>
+        <w:rPr>
+          <w:lang w:val="en-GB"/>
+        </w:rPr>
+        <w:t>.</w:t>
+      </w:r>
     </w:p>
     <w:p>
       <w:pPr>
@@ -2454,6 +5756,7 @@
         <w:rPr>
           <w:lang w:val="en-GB"/>
         </w:rPr>
+        <w:lastRenderedPageBreak/>
         <w:t>S3 – Atomic Domains</w:t>
       </w:r>
     </w:p>
@@ -2622,6 +5925,55 @@
           <w:lang w:val="en-GB"/>
         </w:rPr>
       </w:pPr>
+      <w:r>
+        <w:rPr>
+          <w:b/>
+          <w:bCs/>
+          <w:lang w:val="en-GB"/>
+        </w:rPr>
+        <w:t>Integrity Constraints</w:t>
+      </w:r>
+      <w:r>
+        <w:rPr>
+          <w:lang w:val="en-GB"/>
+        </w:rPr>
+        <w:t>: A non-atomic key complicates the enforcement of integrity constraints, as individual components cannot be independently checked or enforced, potentially leading to data anomalies and inconsistencies within the database.</w:t>
+      </w:r>
+    </w:p>
+    <w:p>
+      <w:pPr>
+        <w:rPr>
+          <w:lang w:val="en-GB"/>
+        </w:rPr>
+      </w:pPr>
+    </w:p>
+    <w:p>
+      <w:pPr>
+        <w:rPr>
+          <w:lang w:val="en-GB"/>
+        </w:rPr>
+      </w:pPr>
+      <w:r>
+        <w:rPr>
+          <w:b/>
+          <w:bCs/>
+          <w:lang w:val="en-GB"/>
+        </w:rPr>
+        <w:t>Indexes</w:t>
+      </w:r>
+      <w:r>
+        <w:rPr>
+          <w:lang w:val="en-GB"/>
+        </w:rPr>
+        <w:t>: Non-atomic keys can negatively impact index performance, as the database system must process the entire composite key for searching, sorting, or updating, even if only a single component of the key is relevant. This results in inefficient index utilization and increased resource usage.</w:t>
+      </w:r>
+    </w:p>
+    <w:p>
+      <w:pPr>
+        <w:rPr>
+          <w:lang w:val="en-GB"/>
+        </w:rPr>
+      </w:pPr>
     </w:p>
     <w:p>
       <w:pPr>
@@ -2861,6 +6213,7 @@
         <w:rPr>
           <w:lang w:val="en-GB"/>
         </w:rPr>
+        <w:lastRenderedPageBreak/>
         <w:t>S6 – Views</w:t>
       </w:r>
     </w:p>
@@ -3128,7 +6481,6 @@
           <w:i/>
           <w:lang w:val="en-GB"/>
         </w:rPr>
-        <w:lastRenderedPageBreak/>
         <w:t>orders.customerNumber</w:t>
       </w:r>
       <w:proofErr w:type="spellEnd"/>
@@ -3254,6 +6606,7 @@
         <w:rPr>
           <w:lang w:val="en-GB"/>
         </w:rPr>
+        <w:lastRenderedPageBreak/>
         <w:t>S11 – Foreign Keys and Transactions</w:t>
       </w:r>
     </w:p>
@@ -3302,7 +6655,7 @@
                     <pic:cNvPicPr preferRelativeResize="0"/>
                   </pic:nvPicPr>
                   <pic:blipFill>
-                    <a:blip r:embed="rId5"/>
+                    <a:blip r:embed="rId8"/>
                     <a:srcRect/>
                     <a:stretch>
                       <a:fillRect/>
@@ -3886,7 +7239,6 @@
           <w:noProof/>
           <w:lang w:val="en-GB"/>
         </w:rPr>
-        <w:lastRenderedPageBreak/>
         <w:drawing>
           <wp:inline distT="114300" distB="114300" distL="114300" distR="114300" wp14:anchorId="39C07284" wp14:editId="26F5F1DE">
             <wp:extent cx="5114925" cy="1304925"/>
@@ -3901,7 +7253,7 @@
                     <pic:cNvPicPr preferRelativeResize="0"/>
                   </pic:nvPicPr>
                   <pic:blipFill>
-                    <a:blip r:embed="rId6"/>
+                    <a:blip r:embed="rId9"/>
                     <a:srcRect/>
                     <a:stretch>
                       <a:fillRect/>
@@ -3994,6 +7346,7 @@
         <w:rPr>
           <w:lang w:val="en-GB"/>
         </w:rPr>
+        <w:lastRenderedPageBreak/>
         <w:t>Binary and Non-Binary Relationships</w:t>
       </w:r>
     </w:p>
@@ -4117,7 +7470,7 @@
                     <pic:cNvPicPr preferRelativeResize="0"/>
                   </pic:nvPicPr>
                   <pic:blipFill>
-                    <a:blip r:embed="rId7"/>
+                    <a:blip r:embed="rId10"/>
                     <a:srcRect/>
                     <a:stretch>
                       <a:fillRect/>
@@ -4356,6 +7709,7 @@
         <w:rPr>
           <w:lang w:val="en-GB"/>
         </w:rPr>
+        <w:lastRenderedPageBreak/>
         <w:t>Normalization</w:t>
       </w:r>
     </w:p>
@@ -4562,7 +7916,6 @@
         <w:rPr>
           <w:lang w:val="en-GB"/>
         </w:rPr>
-        <w:lastRenderedPageBreak/>
         <w:t>N4 – BCNF</w:t>
       </w:r>
     </w:p>
@@ -4983,7 +8336,6 @@
         <w:rPr>
           <w:lang w:val="en-GB"/>
         </w:rPr>
-        <w:lastRenderedPageBreak/>
         <w:t>Algebraic operations.</w:t>
       </w:r>
     </w:p>
@@ -6275,6 +9627,7 @@
                 <w:szCs w:val="14"/>
                 <w:lang w:val="en-GB"/>
               </w:rPr>
+              <w:lastRenderedPageBreak/>
               <w:t>nm0000004</w:t>
             </w:r>
           </w:p>
@@ -8405,7 +11758,6 @@
         <w:rPr>
           <w:lang w:val="en-GB"/>
         </w:rPr>
-        <w:lastRenderedPageBreak/>
         <w:t>Database Management System Implementation</w:t>
       </w:r>
     </w:p>
@@ -8750,7 +12102,6 @@
         <w:rPr>
           <w:lang w:val="en-GB"/>
         </w:rPr>
-        <w:lastRenderedPageBreak/>
         <w:t>D6 – File Organization</w:t>
       </w:r>
     </w:p>
@@ -8932,6 +12283,7 @@
         <w:rPr>
           <w:lang w:val="en-GB"/>
         </w:rPr>
+        <w:lastRenderedPageBreak/>
         <w:t>Tables are large.</w:t>
       </w:r>
     </w:p>
@@ -9753,6 +13105,7 @@
         <w:rPr>
           <w:lang w:val="en-GB"/>
         </w:rPr>
+        <w:lastRenderedPageBreak/>
         <w:t>D17 – Optimization</w:t>
       </w:r>
     </w:p>
@@ -10009,7 +13362,6 @@
         <w:rPr>
           <w:lang w:val="en-GB"/>
         </w:rPr>
-        <w:lastRenderedPageBreak/>
         <w:t>What is an equivalent query that a query optimizer might use in place of</w:t>
       </w:r>
     </w:p>
@@ -10210,6 +13562,7 @@
         <w:rPr>
           <w:lang w:val="en-GB"/>
         </w:rPr>
+        <w:lastRenderedPageBreak/>
         <w:t>D22 – Phantom</w:t>
       </w:r>
     </w:p>
@@ -10573,7 +13926,7 @@
   <w:abstractNum w:abstractNumId="0" w15:restartNumberingAfterBreak="0">
     <w:nsid w:val="024412CE"/>
     <w:multiLevelType w:val="hybridMultilevel"/>
-    <w:tmpl w:val="5F025A38"/>
+    <w:tmpl w:val="112AC226"/>
     <w:lvl w:ilvl="0" w:tplc="0809000F">
       <w:start w:val="1"/>
       <w:numFmt w:val="decimal"/>
@@ -11787,6 +15140,92 @@
     </w:lvl>
   </w:abstractNum>
   <w:abstractNum w:abstractNumId="11" w15:restartNumberingAfterBreak="0">
+    <w:nsid w:val="23D6764A"/>
+    <w:multiLevelType w:val="hybridMultilevel"/>
+    <w:tmpl w:val="31C26E32"/>
+    <w:lvl w:ilvl="0" w:tplc="0809000F">
+      <w:start w:val="1"/>
+      <w:numFmt w:val="decimal"/>
+      <w:lvlText w:val="%1."/>
+      <w:lvlJc w:val="left"/>
+      <w:pPr>
+        <w:ind w:left="720" w:hanging="360"/>
+      </w:pPr>
+    </w:lvl>
+    <w:lvl w:ilvl="1" w:tplc="FFFFFFFF" w:tentative="1">
+      <w:start w:val="1"/>
+      <w:numFmt w:val="lowerLetter"/>
+      <w:lvlText w:val="%2."/>
+      <w:lvlJc w:val="left"/>
+      <w:pPr>
+        <w:ind w:left="1440" w:hanging="360"/>
+      </w:pPr>
+    </w:lvl>
+    <w:lvl w:ilvl="2" w:tplc="FFFFFFFF" w:tentative="1">
+      <w:start w:val="1"/>
+      <w:numFmt w:val="lowerRoman"/>
+      <w:lvlText w:val="%3."/>
+      <w:lvlJc w:val="right"/>
+      <w:pPr>
+        <w:ind w:left="2160" w:hanging="180"/>
+      </w:pPr>
+    </w:lvl>
+    <w:lvl w:ilvl="3" w:tplc="FFFFFFFF" w:tentative="1">
+      <w:start w:val="1"/>
+      <w:numFmt w:val="decimal"/>
+      <w:lvlText w:val="%4."/>
+      <w:lvlJc w:val="left"/>
+      <w:pPr>
+        <w:ind w:left="2880" w:hanging="360"/>
+      </w:pPr>
+    </w:lvl>
+    <w:lvl w:ilvl="4" w:tplc="FFFFFFFF" w:tentative="1">
+      <w:start w:val="1"/>
+      <w:numFmt w:val="lowerLetter"/>
+      <w:lvlText w:val="%5."/>
+      <w:lvlJc w:val="left"/>
+      <w:pPr>
+        <w:ind w:left="3600" w:hanging="360"/>
+      </w:pPr>
+    </w:lvl>
+    <w:lvl w:ilvl="5" w:tplc="FFFFFFFF" w:tentative="1">
+      <w:start w:val="1"/>
+      <w:numFmt w:val="lowerRoman"/>
+      <w:lvlText w:val="%6."/>
+      <w:lvlJc w:val="right"/>
+      <w:pPr>
+        <w:ind w:left="4320" w:hanging="180"/>
+      </w:pPr>
+    </w:lvl>
+    <w:lvl w:ilvl="6" w:tplc="FFFFFFFF" w:tentative="1">
+      <w:start w:val="1"/>
+      <w:numFmt w:val="decimal"/>
+      <w:lvlText w:val="%7."/>
+      <w:lvlJc w:val="left"/>
+      <w:pPr>
+        <w:ind w:left="5040" w:hanging="360"/>
+      </w:pPr>
+    </w:lvl>
+    <w:lvl w:ilvl="7" w:tplc="FFFFFFFF" w:tentative="1">
+      <w:start w:val="1"/>
+      <w:numFmt w:val="lowerLetter"/>
+      <w:lvlText w:val="%8."/>
+      <w:lvlJc w:val="left"/>
+      <w:pPr>
+        <w:ind w:left="5760" w:hanging="360"/>
+      </w:pPr>
+    </w:lvl>
+    <w:lvl w:ilvl="8" w:tplc="FFFFFFFF" w:tentative="1">
+      <w:start w:val="1"/>
+      <w:numFmt w:val="lowerRoman"/>
+      <w:lvlText w:val="%9."/>
+      <w:lvlJc w:val="right"/>
+      <w:pPr>
+        <w:ind w:left="6480" w:hanging="180"/>
+      </w:pPr>
+    </w:lvl>
+  </w:abstractNum>
+  <w:abstractNum w:abstractNumId="12" w15:restartNumberingAfterBreak="0">
     <w:nsid w:val="292C39BE"/>
     <w:multiLevelType w:val="multilevel"/>
     <w:tmpl w:val="B50CFA3E"/>
@@ -11899,7 +15338,7 @@
       </w:rPr>
     </w:lvl>
   </w:abstractNum>
-  <w:abstractNum w:abstractNumId="12" w15:restartNumberingAfterBreak="0">
+  <w:abstractNum w:abstractNumId="13" w15:restartNumberingAfterBreak="0">
     <w:nsid w:val="2B726B7A"/>
     <w:multiLevelType w:val="multilevel"/>
     <w:tmpl w:val="0C14AAC0"/>
@@ -12012,7 +15451,7 @@
       </w:rPr>
     </w:lvl>
   </w:abstractNum>
-  <w:abstractNum w:abstractNumId="13" w15:restartNumberingAfterBreak="0">
+  <w:abstractNum w:abstractNumId="14" w15:restartNumberingAfterBreak="0">
     <w:nsid w:val="377D64AE"/>
     <w:multiLevelType w:val="multilevel"/>
     <w:tmpl w:val="687E33A6"/>
@@ -12125,7 +15564,7 @@
       </w:rPr>
     </w:lvl>
   </w:abstractNum>
-  <w:abstractNum w:abstractNumId="14" w15:restartNumberingAfterBreak="0">
+  <w:abstractNum w:abstractNumId="15" w15:restartNumberingAfterBreak="0">
     <w:nsid w:val="394A1724"/>
     <w:multiLevelType w:val="multilevel"/>
     <w:tmpl w:val="F21CD926"/>
@@ -12238,7 +15677,93 @@
       </w:rPr>
     </w:lvl>
   </w:abstractNum>
-  <w:abstractNum w:abstractNumId="15" w15:restartNumberingAfterBreak="0">
+  <w:abstractNum w:abstractNumId="16" w15:restartNumberingAfterBreak="0">
+    <w:nsid w:val="394C6B27"/>
+    <w:multiLevelType w:val="hybridMultilevel"/>
+    <w:tmpl w:val="6370315E"/>
+    <w:lvl w:ilvl="0" w:tplc="0809000F">
+      <w:start w:val="1"/>
+      <w:numFmt w:val="decimal"/>
+      <w:lvlText w:val="%1."/>
+      <w:lvlJc w:val="left"/>
+      <w:pPr>
+        <w:ind w:left="720" w:hanging="360"/>
+      </w:pPr>
+    </w:lvl>
+    <w:lvl w:ilvl="1" w:tplc="FFFFFFFF" w:tentative="1">
+      <w:start w:val="1"/>
+      <w:numFmt w:val="lowerLetter"/>
+      <w:lvlText w:val="%2."/>
+      <w:lvlJc w:val="left"/>
+      <w:pPr>
+        <w:ind w:left="1440" w:hanging="360"/>
+      </w:pPr>
+    </w:lvl>
+    <w:lvl w:ilvl="2" w:tplc="FFFFFFFF" w:tentative="1">
+      <w:start w:val="1"/>
+      <w:numFmt w:val="lowerRoman"/>
+      <w:lvlText w:val="%3."/>
+      <w:lvlJc w:val="right"/>
+      <w:pPr>
+        <w:ind w:left="2160" w:hanging="180"/>
+      </w:pPr>
+    </w:lvl>
+    <w:lvl w:ilvl="3" w:tplc="FFFFFFFF" w:tentative="1">
+      <w:start w:val="1"/>
+      <w:numFmt w:val="decimal"/>
+      <w:lvlText w:val="%4."/>
+      <w:lvlJc w:val="left"/>
+      <w:pPr>
+        <w:ind w:left="2880" w:hanging="360"/>
+      </w:pPr>
+    </w:lvl>
+    <w:lvl w:ilvl="4" w:tplc="FFFFFFFF" w:tentative="1">
+      <w:start w:val="1"/>
+      <w:numFmt w:val="lowerLetter"/>
+      <w:lvlText w:val="%5."/>
+      <w:lvlJc w:val="left"/>
+      <w:pPr>
+        <w:ind w:left="3600" w:hanging="360"/>
+      </w:pPr>
+    </w:lvl>
+    <w:lvl w:ilvl="5" w:tplc="FFFFFFFF" w:tentative="1">
+      <w:start w:val="1"/>
+      <w:numFmt w:val="lowerRoman"/>
+      <w:lvlText w:val="%6."/>
+      <w:lvlJc w:val="right"/>
+      <w:pPr>
+        <w:ind w:left="4320" w:hanging="180"/>
+      </w:pPr>
+    </w:lvl>
+    <w:lvl w:ilvl="6" w:tplc="FFFFFFFF" w:tentative="1">
+      <w:start w:val="1"/>
+      <w:numFmt w:val="decimal"/>
+      <w:lvlText w:val="%7."/>
+      <w:lvlJc w:val="left"/>
+      <w:pPr>
+        <w:ind w:left="5040" w:hanging="360"/>
+      </w:pPr>
+    </w:lvl>
+    <w:lvl w:ilvl="7" w:tplc="FFFFFFFF" w:tentative="1">
+      <w:start w:val="1"/>
+      <w:numFmt w:val="lowerLetter"/>
+      <w:lvlText w:val="%8."/>
+      <w:lvlJc w:val="left"/>
+      <w:pPr>
+        <w:ind w:left="5760" w:hanging="360"/>
+      </w:pPr>
+    </w:lvl>
+    <w:lvl w:ilvl="8" w:tplc="FFFFFFFF" w:tentative="1">
+      <w:start w:val="1"/>
+      <w:numFmt w:val="lowerRoman"/>
+      <w:lvlText w:val="%9."/>
+      <w:lvlJc w:val="right"/>
+      <w:pPr>
+        <w:ind w:left="6480" w:hanging="180"/>
+      </w:pPr>
+    </w:lvl>
+  </w:abstractNum>
+  <w:abstractNum w:abstractNumId="17" w15:restartNumberingAfterBreak="0">
     <w:nsid w:val="3CC063E2"/>
     <w:multiLevelType w:val="multilevel"/>
     <w:tmpl w:val="37E83910"/>
@@ -12351,7 +15876,120 @@
       </w:rPr>
     </w:lvl>
   </w:abstractNum>
-  <w:abstractNum w:abstractNumId="16" w15:restartNumberingAfterBreak="0">
+  <w:abstractNum w:abstractNumId="18" w15:restartNumberingAfterBreak="0">
+    <w:nsid w:val="47931CC4"/>
+    <w:multiLevelType w:val="multilevel"/>
+    <w:tmpl w:val="082CE10E"/>
+    <w:lvl w:ilvl="0">
+      <w:start w:val="1"/>
+      <w:numFmt w:val="decimal"/>
+      <w:lvlText w:val="%1."/>
+      <w:lvlJc w:val="left"/>
+      <w:pPr>
+        <w:ind w:left="360" w:hanging="360"/>
+      </w:pPr>
+      <w:rPr>
+        <w:u w:val="none"/>
+      </w:rPr>
+    </w:lvl>
+    <w:lvl w:ilvl="1">
+      <w:start w:val="1"/>
+      <w:numFmt w:val="lowerLetter"/>
+      <w:lvlText w:val="%2."/>
+      <w:lvlJc w:val="left"/>
+      <w:pPr>
+        <w:ind w:left="1080" w:hanging="360"/>
+      </w:pPr>
+      <w:rPr>
+        <w:u w:val="none"/>
+      </w:rPr>
+    </w:lvl>
+    <w:lvl w:ilvl="2">
+      <w:start w:val="1"/>
+      <w:numFmt w:val="lowerRoman"/>
+      <w:lvlText w:val="%3."/>
+      <w:lvlJc w:val="right"/>
+      <w:pPr>
+        <w:ind w:left="1800" w:hanging="360"/>
+      </w:pPr>
+      <w:rPr>
+        <w:u w:val="none"/>
+      </w:rPr>
+    </w:lvl>
+    <w:lvl w:ilvl="3">
+      <w:start w:val="1"/>
+      <w:numFmt w:val="decimal"/>
+      <w:lvlText w:val="%4."/>
+      <w:lvlJc w:val="left"/>
+      <w:pPr>
+        <w:ind w:left="2520" w:hanging="360"/>
+      </w:pPr>
+      <w:rPr>
+        <w:u w:val="none"/>
+      </w:rPr>
+    </w:lvl>
+    <w:lvl w:ilvl="4">
+      <w:start w:val="1"/>
+      <w:numFmt w:val="lowerLetter"/>
+      <w:lvlText w:val="%5."/>
+      <w:lvlJc w:val="left"/>
+      <w:pPr>
+        <w:ind w:left="3240" w:hanging="360"/>
+      </w:pPr>
+      <w:rPr>
+        <w:u w:val="none"/>
+      </w:rPr>
+    </w:lvl>
+    <w:lvl w:ilvl="5">
+      <w:start w:val="1"/>
+      <w:numFmt w:val="lowerRoman"/>
+      <w:lvlText w:val="%6."/>
+      <w:lvlJc w:val="right"/>
+      <w:pPr>
+        <w:ind w:left="3960" w:hanging="360"/>
+      </w:pPr>
+      <w:rPr>
+        <w:u w:val="none"/>
+      </w:rPr>
+    </w:lvl>
+    <w:lvl w:ilvl="6">
+      <w:start w:val="1"/>
+      <w:numFmt w:val="decimal"/>
+      <w:lvlText w:val="%7."/>
+      <w:lvlJc w:val="left"/>
+      <w:pPr>
+        <w:ind w:left="4680" w:hanging="360"/>
+      </w:pPr>
+      <w:rPr>
+        <w:u w:val="none"/>
+      </w:rPr>
+    </w:lvl>
+    <w:lvl w:ilvl="7">
+      <w:start w:val="1"/>
+      <w:numFmt w:val="lowerLetter"/>
+      <w:lvlText w:val="%8."/>
+      <w:lvlJc w:val="left"/>
+      <w:pPr>
+        <w:ind w:left="5400" w:hanging="360"/>
+      </w:pPr>
+      <w:rPr>
+        <w:u w:val="none"/>
+      </w:rPr>
+    </w:lvl>
+    <w:lvl w:ilvl="8">
+      <w:start w:val="1"/>
+      <w:numFmt w:val="lowerRoman"/>
+      <w:lvlText w:val="%9."/>
+      <w:lvlJc w:val="right"/>
+      <w:pPr>
+        <w:ind w:left="6120" w:hanging="360"/>
+      </w:pPr>
+      <w:rPr>
+        <w:u w:val="none"/>
+      </w:rPr>
+    </w:lvl>
+  </w:abstractNum>
+  <w:abstractNum w:abstractNumId="19" w15:restartNumberingAfterBreak="0">
     <w:nsid w:val="4AF4304C"/>
     <w:multiLevelType w:val="multilevel"/>
     <w:tmpl w:val="33F0D690"/>
@@ -12464,17 +16102,17 @@
       </w:rPr>
     </w:lvl>
   </w:abstractNum>
-  <w:abstractNum w:abstractNumId="17" w15:restartNumberingAfterBreak="0">
+  <w:abstractNum w:abstractNumId="20" w15:restartNumberingAfterBreak="0">
     <w:nsid w:val="54243347"/>
     <w:multiLevelType w:val="multilevel"/>
-    <w:tmpl w:val="AD9A6336"/>
+    <w:tmpl w:val="082CE10E"/>
     <w:lvl w:ilvl="0">
       <w:start w:val="1"/>
       <w:numFmt w:val="decimal"/>
       <w:lvlText w:val="%1."/>
       <w:lvlJc w:val="left"/>
       <w:pPr>
-        <w:ind w:left="720" w:hanging="360"/>
+        <w:ind w:left="360" w:hanging="360"/>
       </w:pPr>
       <w:rPr>
         <w:u w:val="none"/>
@@ -12486,7 +16124,7 @@
       <w:lvlText w:val="%2."/>
       <w:lvlJc w:val="left"/>
       <w:pPr>
-        <w:ind w:left="1440" w:hanging="360"/>
+        <w:ind w:left="1080" w:hanging="360"/>
       </w:pPr>
       <w:rPr>
         <w:u w:val="none"/>
@@ -12498,7 +16136,7 @@
       <w:lvlText w:val="%3."/>
       <w:lvlJc w:val="right"/>
       <w:pPr>
-        <w:ind w:left="2160" w:hanging="360"/>
+        <w:ind w:left="1800" w:hanging="360"/>
       </w:pPr>
       <w:rPr>
         <w:u w:val="none"/>
@@ -12510,7 +16148,7 @@
       <w:lvlText w:val="%4."/>
       <w:lvlJc w:val="left"/>
       <w:pPr>
-        <w:ind w:left="2880" w:hanging="360"/>
+        <w:ind w:left="2520" w:hanging="360"/>
       </w:pPr>
       <w:rPr>
         <w:u w:val="none"/>
@@ -12522,7 +16160,7 @@
       <w:lvlText w:val="%5."/>
       <w:lvlJc w:val="left"/>
       <w:pPr>
-        <w:ind w:left="3600" w:hanging="360"/>
+        <w:ind w:left="3240" w:hanging="360"/>
       </w:pPr>
       <w:rPr>
         <w:u w:val="none"/>
@@ -12534,7 +16172,7 @@
       <w:lvlText w:val="%6."/>
       <w:lvlJc w:val="right"/>
       <w:pPr>
-        <w:ind w:left="4320" w:hanging="360"/>
+        <w:ind w:left="3960" w:hanging="360"/>
       </w:pPr>
       <w:rPr>
         <w:u w:val="none"/>
@@ -12546,7 +16184,7 @@
       <w:lvlText w:val="%7."/>
       <w:lvlJc w:val="left"/>
       <w:pPr>
-        <w:ind w:left="5040" w:hanging="360"/>
+        <w:ind w:left="4680" w:hanging="360"/>
       </w:pPr>
       <w:rPr>
         <w:u w:val="none"/>
@@ -12558,7 +16196,7 @@
       <w:lvlText w:val="%8."/>
       <w:lvlJc w:val="left"/>
       <w:pPr>
-        <w:ind w:left="5760" w:hanging="360"/>
+        <w:ind w:left="5400" w:hanging="360"/>
       </w:pPr>
       <w:rPr>
         <w:u w:val="none"/>
@@ -12570,14 +16208,14 @@
       <w:lvlText w:val="%9."/>
       <w:lvlJc w:val="right"/>
       <w:pPr>
-        <w:ind w:left="6480" w:hanging="360"/>
+        <w:ind w:left="6120" w:hanging="360"/>
       </w:pPr>
       <w:rPr>
         <w:u w:val="none"/>
       </w:rPr>
     </w:lvl>
   </w:abstractNum>
-  <w:abstractNum w:abstractNumId="18" w15:restartNumberingAfterBreak="0">
+  <w:abstractNum w:abstractNumId="21" w15:restartNumberingAfterBreak="0">
     <w:nsid w:val="54AA3249"/>
     <w:multiLevelType w:val="multilevel"/>
     <w:tmpl w:val="BD0E7AE2"/>
@@ -12690,7 +16328,120 @@
       </w:rPr>
     </w:lvl>
   </w:abstractNum>
-  <w:abstractNum w:abstractNumId="19" w15:restartNumberingAfterBreak="0">
+  <w:abstractNum w:abstractNumId="22" w15:restartNumberingAfterBreak="0">
+    <w:nsid w:val="56E00478"/>
+    <w:multiLevelType w:val="multilevel"/>
+    <w:tmpl w:val="082CE10E"/>
+    <w:lvl w:ilvl="0">
+      <w:start w:val="1"/>
+      <w:numFmt w:val="decimal"/>
+      <w:lvlText w:val="%1."/>
+      <w:lvlJc w:val="left"/>
+      <w:pPr>
+        <w:ind w:left="360" w:hanging="360"/>
+      </w:pPr>
+      <w:rPr>
+        <w:u w:val="none"/>
+      </w:rPr>
+    </w:lvl>
+    <w:lvl w:ilvl="1">
+      <w:start w:val="1"/>
+      <w:numFmt w:val="lowerLetter"/>
+      <w:lvlText w:val="%2."/>
+      <w:lvlJc w:val="left"/>
+      <w:pPr>
+        <w:ind w:left="1080" w:hanging="360"/>
+      </w:pPr>
+      <w:rPr>
+        <w:u w:val="none"/>
+      </w:rPr>
+    </w:lvl>
+    <w:lvl w:ilvl="2">
+      <w:start w:val="1"/>
+      <w:numFmt w:val="lowerRoman"/>
+      <w:lvlText w:val="%3."/>
+      <w:lvlJc w:val="right"/>
+      <w:pPr>
+        <w:ind w:left="1800" w:hanging="360"/>
+      </w:pPr>
+      <w:rPr>
+        <w:u w:val="none"/>
+      </w:rPr>
+    </w:lvl>
+    <w:lvl w:ilvl="3">
+      <w:start w:val="1"/>
+      <w:numFmt w:val="decimal"/>
+      <w:lvlText w:val="%4."/>
+      <w:lvlJc w:val="left"/>
+      <w:pPr>
+        <w:ind w:left="2520" w:hanging="360"/>
+      </w:pPr>
+      <w:rPr>
+        <w:u w:val="none"/>
+      </w:rPr>
+    </w:lvl>
+    <w:lvl w:ilvl="4">
+      <w:start w:val="1"/>
+      <w:numFmt w:val="lowerLetter"/>
+      <w:lvlText w:val="%5."/>
+      <w:lvlJc w:val="left"/>
+      <w:pPr>
+        <w:ind w:left="3240" w:hanging="360"/>
+      </w:pPr>
+      <w:rPr>
+        <w:u w:val="none"/>
+      </w:rPr>
+    </w:lvl>
+    <w:lvl w:ilvl="5">
+      <w:start w:val="1"/>
+      <w:numFmt w:val="lowerRoman"/>
+      <w:lvlText w:val="%6."/>
+      <w:lvlJc w:val="right"/>
+      <w:pPr>
+        <w:ind w:left="3960" w:hanging="360"/>
+      </w:pPr>
+      <w:rPr>
+        <w:u w:val="none"/>
+      </w:rPr>
+    </w:lvl>
+    <w:lvl w:ilvl="6">
+      <w:start w:val="1"/>
+      <w:numFmt w:val="decimal"/>
+      <w:lvlText w:val="%7."/>
+      <w:lvlJc w:val="left"/>
+      <w:pPr>
+        <w:ind w:left="4680" w:hanging="360"/>
+      </w:pPr>
+      <w:rPr>
+        <w:u w:val="none"/>
+      </w:rPr>
+    </w:lvl>
+    <w:lvl w:ilvl="7">
+      <w:start w:val="1"/>
+      <w:numFmt w:val="lowerLetter"/>
+      <w:lvlText w:val="%8."/>
+      <w:lvlJc w:val="left"/>
+      <w:pPr>
+        <w:ind w:left="5400" w:hanging="360"/>
+      </w:pPr>
+      <w:rPr>
+        <w:u w:val="none"/>
+      </w:rPr>
+    </w:lvl>
+    <w:lvl w:ilvl="8">
+      <w:start w:val="1"/>
+      <w:numFmt w:val="lowerRoman"/>
+      <w:lvlText w:val="%9."/>
+      <w:lvlJc w:val="right"/>
+      <w:pPr>
+        <w:ind w:left="6120" w:hanging="360"/>
+      </w:pPr>
+      <w:rPr>
+        <w:u w:val="none"/>
+      </w:rPr>
+    </w:lvl>
+  </w:abstractNum>
+  <w:abstractNum w:abstractNumId="23" w15:restartNumberingAfterBreak="0">
     <w:nsid w:val="5DF30BA4"/>
     <w:multiLevelType w:val="multilevel"/>
     <w:tmpl w:val="73CA7938"/>
@@ -12803,7 +16554,7 @@
       </w:rPr>
     </w:lvl>
   </w:abstractNum>
-  <w:abstractNum w:abstractNumId="20" w15:restartNumberingAfterBreak="0">
+  <w:abstractNum w:abstractNumId="24" w15:restartNumberingAfterBreak="0">
     <w:nsid w:val="612C14B4"/>
     <w:multiLevelType w:val="multilevel"/>
     <w:tmpl w:val="DAE03C9C"/>
@@ -12916,7 +16667,7 @@
       </w:rPr>
     </w:lvl>
   </w:abstractNum>
-  <w:abstractNum w:abstractNumId="21" w15:restartNumberingAfterBreak="0">
+  <w:abstractNum w:abstractNumId="25" w15:restartNumberingAfterBreak="0">
     <w:nsid w:val="61F36285"/>
     <w:multiLevelType w:val="multilevel"/>
     <w:tmpl w:val="83F85EF8"/>
@@ -13029,7 +16780,7 @@
       </w:rPr>
     </w:lvl>
   </w:abstractNum>
-  <w:abstractNum w:abstractNumId="22" w15:restartNumberingAfterBreak="0">
+  <w:abstractNum w:abstractNumId="26" w15:restartNumberingAfterBreak="0">
     <w:nsid w:val="633C525E"/>
     <w:multiLevelType w:val="multilevel"/>
     <w:tmpl w:val="4D225F6C"/>
@@ -13142,7 +16893,7 @@
       </w:rPr>
     </w:lvl>
   </w:abstractNum>
-  <w:abstractNum w:abstractNumId="23" w15:restartNumberingAfterBreak="0">
+  <w:abstractNum w:abstractNumId="27" w15:restartNumberingAfterBreak="0">
     <w:nsid w:val="66687181"/>
     <w:multiLevelType w:val="multilevel"/>
     <w:tmpl w:val="4E489798"/>
@@ -13255,7 +17006,7 @@
       </w:rPr>
     </w:lvl>
   </w:abstractNum>
-  <w:abstractNum w:abstractNumId="24" w15:restartNumberingAfterBreak="0">
+  <w:abstractNum w:abstractNumId="28" w15:restartNumberingAfterBreak="0">
     <w:nsid w:val="6DEA03F8"/>
     <w:multiLevelType w:val="multilevel"/>
     <w:tmpl w:val="E18EB014"/>
@@ -13368,7 +17119,7 @@
       </w:rPr>
     </w:lvl>
   </w:abstractNum>
-  <w:abstractNum w:abstractNumId="25" w15:restartNumberingAfterBreak="0">
+  <w:abstractNum w:abstractNumId="29" w15:restartNumberingAfterBreak="0">
     <w:nsid w:val="6E5B55A8"/>
     <w:multiLevelType w:val="multilevel"/>
     <w:tmpl w:val="C85869DA"/>
@@ -13482,7 +17233,7 @@
       </w:rPr>
     </w:lvl>
   </w:abstractNum>
-  <w:abstractNum w:abstractNumId="26" w15:restartNumberingAfterBreak="0">
+  <w:abstractNum w:abstractNumId="30" w15:restartNumberingAfterBreak="0">
     <w:nsid w:val="76E340DF"/>
     <w:multiLevelType w:val="multilevel"/>
     <w:tmpl w:val="CB109CE4"/>
@@ -13595,7 +17346,7 @@
       </w:rPr>
     </w:lvl>
   </w:abstractNum>
-  <w:abstractNum w:abstractNumId="27" w15:restartNumberingAfterBreak="0">
+  <w:abstractNum w:abstractNumId="31" w15:restartNumberingAfterBreak="0">
     <w:nsid w:val="79CF4D20"/>
     <w:multiLevelType w:val="multilevel"/>
     <w:tmpl w:val="F452ACCA"/>
@@ -13708,7 +17459,7 @@
       </w:rPr>
     </w:lvl>
   </w:abstractNum>
-  <w:abstractNum w:abstractNumId="28" w15:restartNumberingAfterBreak="0">
+  <w:abstractNum w:abstractNumId="32" w15:restartNumberingAfterBreak="0">
     <w:nsid w:val="7C896B96"/>
     <w:multiLevelType w:val="multilevel"/>
     <w:tmpl w:val="383CBBC8"/>
@@ -13821,11 +17572,124 @@
       </w:rPr>
     </w:lvl>
   </w:abstractNum>
+  <w:abstractNum w:abstractNumId="33" w15:restartNumberingAfterBreak="0">
+    <w:nsid w:val="7D3A6053"/>
+    <w:multiLevelType w:val="multilevel"/>
+    <w:tmpl w:val="082CE10E"/>
+    <w:lvl w:ilvl="0">
+      <w:start w:val="1"/>
+      <w:numFmt w:val="decimal"/>
+      <w:lvlText w:val="%1."/>
+      <w:lvlJc w:val="left"/>
+      <w:pPr>
+        <w:ind w:left="360" w:hanging="360"/>
+      </w:pPr>
+      <w:rPr>
+        <w:u w:val="none"/>
+      </w:rPr>
+    </w:lvl>
+    <w:lvl w:ilvl="1">
+      <w:start w:val="1"/>
+      <w:numFmt w:val="lowerLetter"/>
+      <w:lvlText w:val="%2."/>
+      <w:lvlJc w:val="left"/>
+      <w:pPr>
+        <w:ind w:left="1080" w:hanging="360"/>
+      </w:pPr>
+      <w:rPr>
+        <w:u w:val="none"/>
+      </w:rPr>
+    </w:lvl>
+    <w:lvl w:ilvl="2">
+      <w:start w:val="1"/>
+      <w:numFmt w:val="lowerRoman"/>
+      <w:lvlText w:val="%3."/>
+      <w:lvlJc w:val="right"/>
+      <w:pPr>
+        <w:ind w:left="1800" w:hanging="360"/>
+      </w:pPr>
+      <w:rPr>
+        <w:u w:val="none"/>
+      </w:rPr>
+    </w:lvl>
+    <w:lvl w:ilvl="3">
+      <w:start w:val="1"/>
+      <w:numFmt w:val="decimal"/>
+      <w:lvlText w:val="%4."/>
+      <w:lvlJc w:val="left"/>
+      <w:pPr>
+        <w:ind w:left="2520" w:hanging="360"/>
+      </w:pPr>
+      <w:rPr>
+        <w:u w:val="none"/>
+      </w:rPr>
+    </w:lvl>
+    <w:lvl w:ilvl="4">
+      <w:start w:val="1"/>
+      <w:numFmt w:val="lowerLetter"/>
+      <w:lvlText w:val="%5."/>
+      <w:lvlJc w:val="left"/>
+      <w:pPr>
+        <w:ind w:left="3240" w:hanging="360"/>
+      </w:pPr>
+      <w:rPr>
+        <w:u w:val="none"/>
+      </w:rPr>
+    </w:lvl>
+    <w:lvl w:ilvl="5">
+      <w:start w:val="1"/>
+      <w:numFmt w:val="lowerRoman"/>
+      <w:lvlText w:val="%6."/>
+      <w:lvlJc w:val="right"/>
+      <w:pPr>
+        <w:ind w:left="3960" w:hanging="360"/>
+      </w:pPr>
+      <w:rPr>
+        <w:u w:val="none"/>
+      </w:rPr>
+    </w:lvl>
+    <w:lvl w:ilvl="6">
+      <w:start w:val="1"/>
+      <w:numFmt w:val="decimal"/>
+      <w:lvlText w:val="%7."/>
+      <w:lvlJc w:val="left"/>
+      <w:pPr>
+        <w:ind w:left="4680" w:hanging="360"/>
+      </w:pPr>
+      <w:rPr>
+        <w:u w:val="none"/>
+      </w:rPr>
+    </w:lvl>
+    <w:lvl w:ilvl="7">
+      <w:start w:val="1"/>
+      <w:numFmt w:val="lowerLetter"/>
+      <w:lvlText w:val="%8."/>
+      <w:lvlJc w:val="left"/>
+      <w:pPr>
+        <w:ind w:left="5400" w:hanging="360"/>
+      </w:pPr>
+      <w:rPr>
+        <w:u w:val="none"/>
+      </w:rPr>
+    </w:lvl>
+    <w:lvl w:ilvl="8">
+      <w:start w:val="1"/>
+      <w:numFmt w:val="lowerRoman"/>
+      <w:lvlText w:val="%9."/>
+      <w:lvlJc w:val="right"/>
+      <w:pPr>
+        <w:ind w:left="6120" w:hanging="360"/>
+      </w:pPr>
+      <w:rPr>
+        <w:u w:val="none"/>
+      </w:rPr>
+    </w:lvl>
+  </w:abstractNum>
   <w:num w:numId="1" w16cid:durableId="969937477">
-    <w:abstractNumId w:val="12"/>
+    <w:abstractNumId w:val="13"/>
   </w:num>
   <w:num w:numId="2" w16cid:durableId="2051689751">
-    <w:abstractNumId w:val="26"/>
+    <w:abstractNumId w:val="30"/>
   </w:num>
   <w:num w:numId="3" w16cid:durableId="1152217529">
     <w:abstractNumId w:val="3"/>
@@ -13834,79 +17698,94 @@
     <w:abstractNumId w:val="8"/>
   </w:num>
   <w:num w:numId="5" w16cid:durableId="353966116">
-    <w:abstractNumId w:val="13"/>
+    <w:abstractNumId w:val="14"/>
   </w:num>
   <w:num w:numId="6" w16cid:durableId="1715620577">
-    <w:abstractNumId w:val="19"/>
+    <w:abstractNumId w:val="23"/>
   </w:num>
   <w:num w:numId="7" w16cid:durableId="125584680">
     <w:abstractNumId w:val="5"/>
   </w:num>
   <w:num w:numId="8" w16cid:durableId="286201456">
-    <w:abstractNumId w:val="22"/>
+    <w:abstractNumId w:val="26"/>
   </w:num>
   <w:num w:numId="9" w16cid:durableId="1399401409">
     <w:abstractNumId w:val="2"/>
   </w:num>
   <w:num w:numId="10" w16cid:durableId="411317812">
+    <w:abstractNumId w:val="24"/>
+  </w:num>
+  <w:num w:numId="11" w16cid:durableId="85617663">
+    <w:abstractNumId w:val="32"/>
+  </w:num>
+  <w:num w:numId="12" w16cid:durableId="1493134951">
+    <w:abstractNumId w:val="17"/>
+  </w:num>
+  <w:num w:numId="13" w16cid:durableId="1523469085">
     <w:abstractNumId w:val="20"/>
   </w:num>
-  <w:num w:numId="11" w16cid:durableId="85617663">
-    <w:abstractNumId w:val="28"/>
-  </w:num>
-  <w:num w:numId="12" w16cid:durableId="1493134951">
-    <w:abstractNumId w:val="15"/>
-  </w:num>
-  <w:num w:numId="13" w16cid:durableId="1523469085">
-    <w:abstractNumId w:val="17"/>
-  </w:num>
   <w:num w:numId="14" w16cid:durableId="1348865381">
-    <w:abstractNumId w:val="21"/>
+    <w:abstractNumId w:val="25"/>
   </w:num>
   <w:num w:numId="15" w16cid:durableId="622226149">
     <w:abstractNumId w:val="1"/>
   </w:num>
   <w:num w:numId="16" w16cid:durableId="1431124988">
-    <w:abstractNumId w:val="18"/>
+    <w:abstractNumId w:val="21"/>
   </w:num>
   <w:num w:numId="17" w16cid:durableId="26761625">
     <w:abstractNumId w:val="4"/>
   </w:num>
   <w:num w:numId="18" w16cid:durableId="277220082">
-    <w:abstractNumId w:val="27"/>
+    <w:abstractNumId w:val="31"/>
   </w:num>
   <w:num w:numId="19" w16cid:durableId="179439188">
     <w:abstractNumId w:val="7"/>
   </w:num>
   <w:num w:numId="20" w16cid:durableId="1712340155">
-    <w:abstractNumId w:val="11"/>
+    <w:abstractNumId w:val="12"/>
   </w:num>
   <w:num w:numId="21" w16cid:durableId="804927130">
     <w:abstractNumId w:val="10"/>
   </w:num>
   <w:num w:numId="22" w16cid:durableId="2040470623">
-    <w:abstractNumId w:val="25"/>
+    <w:abstractNumId w:val="29"/>
   </w:num>
   <w:num w:numId="23" w16cid:durableId="1696610222">
     <w:abstractNumId w:val="9"/>
   </w:num>
   <w:num w:numId="24" w16cid:durableId="1906255897">
-    <w:abstractNumId w:val="14"/>
+    <w:abstractNumId w:val="15"/>
   </w:num>
   <w:num w:numId="25" w16cid:durableId="286088965">
     <w:abstractNumId w:val="6"/>
   </w:num>
   <w:num w:numId="26" w16cid:durableId="629870078">
-    <w:abstractNumId w:val="23"/>
+    <w:abstractNumId w:val="27"/>
   </w:num>
   <w:num w:numId="27" w16cid:durableId="480003575">
-    <w:abstractNumId w:val="24"/>
+    <w:abstractNumId w:val="28"/>
   </w:num>
   <w:num w:numId="28" w16cid:durableId="1144661475">
-    <w:abstractNumId w:val="16"/>
+    <w:abstractNumId w:val="19"/>
   </w:num>
   <w:num w:numId="29" w16cid:durableId="758871267">
     <w:abstractNumId w:val="0"/>
+  </w:num>
+  <w:num w:numId="30" w16cid:durableId="185139951">
+    <w:abstractNumId w:val="16"/>
+  </w:num>
+  <w:num w:numId="31" w16cid:durableId="989363228">
+    <w:abstractNumId w:val="11"/>
+  </w:num>
+  <w:num w:numId="32" w16cid:durableId="669605730">
+    <w:abstractNumId w:val="33"/>
+  </w:num>
+  <w:num w:numId="33" w16cid:durableId="1081022360">
+    <w:abstractNumId w:val="18"/>
+  </w:num>
+  <w:num w:numId="34" w16cid:durableId="657073863">
+    <w:abstractNumId w:val="22"/>
   </w:num>
 </w:numbering>
 </file>
@@ -14507,6 +18386,22 @@
       <w:contextualSpacing/>
     </w:pPr>
   </w:style>
+  <w:style w:type="paragraph" w:styleId="NormalWeb">
+    <w:name w:val="Normal (Web)"/>
+    <w:basedOn w:val="Normal"/>
+    <w:uiPriority w:val="99"/>
+    <w:unhideWhenUsed/>
+    <w:rsid w:val="00C5468C"/>
+    <w:pPr>
+      <w:spacing w:before="100" w:beforeAutospacing="1" w:after="100" w:afterAutospacing="1" w:line="240" w:lineRule="auto"/>
+    </w:pPr>
+    <w:rPr>
+      <w:rFonts w:ascii="Times New Roman" w:eastAsia="Times New Roman" w:hAnsi="Times New Roman" w:cs="Times New Roman"/>
+      <w:sz w:val="24"/>
+      <w:szCs w:val="24"/>
+      <w:lang w:val="en-US"/>
+    </w:rPr>
+  </w:style>
 </w:styles>
 </file>
 

</xml_diff>

<commit_message>
Working on written questions (M1 Max).
</commit_message>
<xml_diff>
--- a/Final/s23-W4111-Final-WrittenQs.docx
+++ b/Final/s23-W4111-Final-WrittenQs.docx
@@ -138,6 +138,18 @@
           <w:lang w:val="en-GB"/>
         </w:rPr>
       </w:pPr>
+      <w:r>
+        <w:rPr>
+          <w:lang w:val="en-GB"/>
+        </w:rPr>
+        <w:t>------------------------------Answer</w:t>
+      </w:r>
+      <w:r>
+        <w:rPr>
+          <w:lang w:val="en-GB"/>
+        </w:rPr>
+        <w:t>------------------------------</w:t>
+      </w:r>
     </w:p>
     <w:p>
       <w:pPr>
@@ -271,39 +283,7 @@
           <w:bCs/>
           <w:lang w:val="en-GB"/>
         </w:rPr>
-        <w:t>S</w:t>
-      </w:r>
-      <w:r>
-        <w:rPr>
-          <w:b/>
-          <w:bCs/>
-          <w:lang w:val="en-GB"/>
-        </w:rPr>
-        <w:t xml:space="preserve">imultaneous </w:t>
-      </w:r>
-      <w:r>
-        <w:rPr>
-          <w:b/>
-          <w:bCs/>
-          <w:lang w:val="en-GB"/>
-        </w:rPr>
-        <w:t>A</w:t>
-      </w:r>
-      <w:r>
-        <w:rPr>
-          <w:b/>
-          <w:bCs/>
-          <w:lang w:val="en-GB"/>
-        </w:rPr>
-        <w:t>ccess</w:t>
-      </w:r>
-      <w:r>
-        <w:rPr>
-          <w:b/>
-          <w:bCs/>
-          <w:lang w:val="en-GB"/>
-        </w:rPr>
-        <w:t xml:space="preserve"> Problem</w:t>
+        <w:t>Simultaneous Access Problem</w:t>
       </w:r>
       <w:r>
         <w:rPr>
@@ -453,15 +433,7 @@
           <w:bCs/>
           <w:lang w:val="en-GB"/>
         </w:rPr>
-        <w:t>Data Access</w:t>
-      </w:r>
-      <w:r>
-        <w:rPr>
-          <w:b/>
-          <w:bCs/>
-          <w:lang w:val="en-GB"/>
-        </w:rPr>
-        <w:t xml:space="preserve"> Difficulty</w:t>
+        <w:t>Data Access Difficulty</w:t>
       </w:r>
       <w:r>
         <w:rPr>
@@ -1006,6 +978,20 @@
     </w:p>
     <w:p>
       <w:pPr>
+        <w:jc w:val="both"/>
+        <w:rPr>
+          <w:lang w:val="en-GB"/>
+        </w:rPr>
+      </w:pPr>
+      <w:r>
+        <w:rPr>
+          <w:lang w:val="en-GB"/>
+        </w:rPr>
+        <w:t>------------------------------Answer------------------------------</w:t>
+      </w:r>
+    </w:p>
+    <w:p>
+      <w:pPr>
         <w:pStyle w:val="ListParagraph"/>
         <w:numPr>
           <w:ilvl w:val="0"/>
@@ -1060,19 +1046,7 @@
         <w:rPr>
           <w:lang w:val="en-GB"/>
         </w:rPr>
-        <w:t xml:space="preserve"> it can be easily stored AND/OR</w:t>
-      </w:r>
-      <w:r>
-        <w:rPr>
-          <w:lang w:val="en-GB"/>
-        </w:rPr>
-        <w:t xml:space="preserve"> </w:t>
-      </w:r>
-      <w:r>
-        <w:rPr>
-          <w:lang w:val="en-GB"/>
-        </w:rPr>
-        <w:t xml:space="preserve">searched. Examples can be a Google Sheet or an Excel file. </w:t>
+        <w:t xml:space="preserve"> it can be easily stored AND/OR searched. Examples can be a Google Sheet or an Excel file. </w:t>
       </w:r>
     </w:p>
     <w:p>
@@ -1414,6 +1388,27 @@
     </w:p>
     <w:p>
       <w:pPr>
+        <w:rPr>
+          <w:lang w:val="en-GB"/>
+        </w:rPr>
+      </w:pPr>
+    </w:p>
+    <w:p>
+      <w:pPr>
+        <w:jc w:val="both"/>
+        <w:rPr>
+          <w:lang w:val="en-GB"/>
+        </w:rPr>
+      </w:pPr>
+      <w:r>
+        <w:rPr>
+          <w:lang w:val="en-GB"/>
+        </w:rPr>
+        <w:t>------------------------------Answer------------------------------</w:t>
+      </w:r>
+    </w:p>
+    <w:p>
+      <w:pPr>
         <w:pStyle w:val="NormalWeb"/>
         <w:jc w:val="both"/>
         <w:rPr>
@@ -1477,9 +1472,13 @@
         <w:rPr>
           <w:lang w:val="en-GB"/>
         </w:rPr>
+        <w:lastRenderedPageBreak/>
         <w:t xml:space="preserve"> </w:t>
       </w:r>
       <w:r>
+        <w:rPr>
+          <w:noProof/>
+        </w:rPr>
         <w:drawing>
           <wp:inline distT="0" distB="0" distL="0" distR="0" wp14:anchorId="3E345A53" wp14:editId="2524FD55">
             <wp:extent cx="2655418" cy="682295"/>
@@ -1531,7 +1530,6 @@
           <w:bCs/>
           <w:lang w:val="en-GB"/>
         </w:rPr>
-        <w:lastRenderedPageBreak/>
         <w:t>Data definition language (DDL)</w:t>
       </w:r>
       <w:r>
@@ -1642,6 +1640,7 @@
           <w:rFonts w:ascii="Times New Roman" w:eastAsia="Times New Roman" w:hAnsi="Times New Roman" w:cs="Times New Roman"/>
           <w:b/>
           <w:bCs/>
+          <w:noProof/>
           <w:sz w:val="24"/>
           <w:szCs w:val="24"/>
           <w:lang w:val="en-US"/>
@@ -1823,23 +1822,7 @@
           <w:iCs/>
           <w:lang w:val="en-GB"/>
         </w:rPr>
-        <w:t xml:space="preserve"> and </w:t>
-      </w:r>
-      <w:r>
-        <w:rPr>
-          <w:i/>
-          <w:iCs/>
-          <w:lang w:val="en-GB"/>
-        </w:rPr>
-        <w:t>https://www.geeksforgeeks.org/difference-between-procedural-and-non-procedural-language/</w:t>
-      </w:r>
-      <w:r>
-        <w:rPr>
-          <w:i/>
-          <w:iCs/>
-          <w:lang w:val="en-GB"/>
-        </w:rPr>
-        <w:t>.</w:t>
+        <w:t xml:space="preserve"> and https://www.geeksforgeeks.org/difference-between-procedural-and-non-procedural-language/.</w:t>
       </w:r>
     </w:p>
     <w:p>
@@ -1957,6 +1940,20 @@
           <w:lang w:val="en-GB"/>
         </w:rPr>
       </w:pPr>
+    </w:p>
+    <w:p>
+      <w:pPr>
+        <w:jc w:val="both"/>
+        <w:rPr>
+          <w:lang w:val="en-GB"/>
+        </w:rPr>
+      </w:pPr>
+      <w:r>
+        <w:rPr>
+          <w:lang w:val="en-GB"/>
+        </w:rPr>
+        <w:t>------------------------------Answer------------------------------</w:t>
+      </w:r>
     </w:p>
     <w:p>
       <w:pPr>
@@ -2049,39 +2046,7 @@
           <w:sz w:val="22"/>
           <w:szCs w:val="22"/>
         </w:rPr>
-        <w:t xml:space="preserve">t is a high-level overview of a database system for </w:t>
-      </w:r>
-      <w:r>
-        <w:rPr>
-          <w:rFonts w:ascii="HelveticaNeue" w:hAnsi="HelveticaNeue"/>
-          <w:sz w:val="22"/>
-          <w:szCs w:val="22"/>
-        </w:rPr>
-        <w:t>audiences</w:t>
-      </w:r>
-      <w:r>
-        <w:rPr>
-          <w:rFonts w:ascii="HelveticaNeue" w:hAnsi="HelveticaNeue"/>
-          <w:sz w:val="22"/>
-          <w:szCs w:val="22"/>
-        </w:rPr>
-        <w:t xml:space="preserve"> with limited data modelling knowledge</w:t>
-      </w:r>
-      <w:r>
-        <w:rPr>
-          <w:rFonts w:ascii="HelveticaNeue" w:hAnsi="HelveticaNeue"/>
-          <w:sz w:val="22"/>
-          <w:szCs w:val="22"/>
-        </w:rPr>
-        <w:t>,</w:t>
-      </w:r>
-      <w:r>
-        <w:rPr>
-          <w:rFonts w:ascii="HelveticaNeue" w:hAnsi="HelveticaNeue"/>
-          <w:sz w:val="22"/>
-          <w:szCs w:val="22"/>
-        </w:rPr>
-        <w:t xml:space="preserve"> such as stakeholders. </w:t>
+        <w:t xml:space="preserve">t is a high-level overview of a database system for audiences with limited data modelling knowledge, such as stakeholders. </w:t>
       </w:r>
     </w:p>
     <w:p>
@@ -2215,6 +2180,7 @@
           <w:sz w:val="22"/>
           <w:szCs w:val="22"/>
         </w:rPr>
+        <w:lastRenderedPageBreak/>
         <w:t>Logical model</w:t>
       </w:r>
       <w:r>
@@ -2255,23 +2221,7 @@
           <w:sz w:val="22"/>
           <w:szCs w:val="22"/>
         </w:rPr>
-        <w:t xml:space="preserve">t includes entity names, entity relationships, attributes, primary keys, </w:t>
-      </w:r>
-      <w:r>
-        <w:rPr>
-          <w:rFonts w:ascii="HelveticaNeue" w:hAnsi="HelveticaNeue"/>
-          <w:sz w:val="22"/>
-          <w:szCs w:val="22"/>
-        </w:rPr>
-        <w:t xml:space="preserve">and </w:t>
-      </w:r>
-      <w:r>
-        <w:rPr>
-          <w:rFonts w:ascii="HelveticaNeue" w:hAnsi="HelveticaNeue"/>
-          <w:sz w:val="22"/>
-          <w:szCs w:val="22"/>
-        </w:rPr>
-        <w:t xml:space="preserve">foreign keys. </w:t>
+        <w:t xml:space="preserve">t includes entity names, entity relationships, attributes, primary keys, and foreign keys. </w:t>
       </w:r>
     </w:p>
     <w:p>
@@ -2303,23 +2253,7 @@
           <w:sz w:val="22"/>
           <w:szCs w:val="22"/>
         </w:rPr>
-        <w:t xml:space="preserve">t is for clarification and more </w:t>
-      </w:r>
-      <w:r>
-        <w:rPr>
-          <w:rFonts w:ascii="HelveticaNeue" w:hAnsi="HelveticaNeue"/>
-          <w:sz w:val="22"/>
-          <w:szCs w:val="22"/>
-        </w:rPr>
-        <w:t>detailed</w:t>
-      </w:r>
-      <w:r>
-        <w:rPr>
-          <w:rFonts w:ascii="HelveticaNeue" w:hAnsi="HelveticaNeue"/>
-          <w:sz w:val="22"/>
-          <w:szCs w:val="22"/>
-        </w:rPr>
-        <w:t xml:space="preserve"> relationships between </w:t>
+        <w:t xml:space="preserve">t is for clarification and more detailed relationships between </w:t>
       </w:r>
       <w:r>
         <w:rPr>
@@ -2359,7 +2293,6 @@
           <w:sz w:val="22"/>
           <w:szCs w:val="22"/>
         </w:rPr>
-        <w:lastRenderedPageBreak/>
         <w:t>Benefit Example: t</w:t>
       </w:r>
       <w:r>
@@ -2384,15 +2317,7 @@
           <w:sz w:val="22"/>
           <w:szCs w:val="22"/>
         </w:rPr>
-        <w:t>integrity</w:t>
-      </w:r>
-      <w:r>
-        <w:rPr>
-          <w:rFonts w:ascii="HelveticaNeue" w:hAnsi="HelveticaNeue"/>
-          <w:sz w:val="22"/>
-          <w:szCs w:val="22"/>
-        </w:rPr>
-        <w:t xml:space="preserve"> </w:t>
+        <w:t xml:space="preserve">integrity </w:t>
       </w:r>
       <w:r>
         <w:rPr>
@@ -2558,55 +2483,7 @@
           <w:sz w:val="22"/>
           <w:szCs w:val="22"/>
         </w:rPr>
-        <w:t xml:space="preserve"> physical model has primary keys, foreign keys, </w:t>
-      </w:r>
-      <w:r>
-        <w:rPr>
-          <w:rFonts w:ascii="HelveticaNeue" w:hAnsi="HelveticaNeue"/>
-          <w:sz w:val="22"/>
-          <w:szCs w:val="22"/>
-        </w:rPr>
-        <w:t>table</w:t>
-      </w:r>
-      <w:r>
-        <w:rPr>
-          <w:rFonts w:ascii="HelveticaNeue" w:hAnsi="HelveticaNeue"/>
-          <w:sz w:val="22"/>
-          <w:szCs w:val="22"/>
-        </w:rPr>
-        <w:t xml:space="preserve"> names, column names, </w:t>
-      </w:r>
-      <w:r>
-        <w:rPr>
-          <w:rFonts w:ascii="HelveticaNeue" w:hAnsi="HelveticaNeue"/>
-          <w:sz w:val="22"/>
-          <w:szCs w:val="22"/>
-        </w:rPr>
-        <w:t xml:space="preserve">and </w:t>
-      </w:r>
-      <w:r>
-        <w:rPr>
-          <w:rFonts w:ascii="HelveticaNeue" w:hAnsi="HelveticaNeue"/>
-          <w:sz w:val="22"/>
-          <w:szCs w:val="22"/>
-        </w:rPr>
-        <w:t xml:space="preserve">column datatypes. It is for technical implementation </w:t>
-      </w:r>
-      <w:r>
-        <w:rPr>
-          <w:rFonts w:ascii="HelveticaNeue" w:hAnsi="HelveticaNeue"/>
-          <w:sz w:val="22"/>
-          <w:szCs w:val="22"/>
-        </w:rPr>
-        <w:t>purposes</w:t>
-      </w:r>
-      <w:r>
-        <w:rPr>
-          <w:rFonts w:ascii="HelveticaNeue" w:hAnsi="HelveticaNeue"/>
-          <w:sz w:val="22"/>
-          <w:szCs w:val="22"/>
-        </w:rPr>
-        <w:t xml:space="preserve">. </w:t>
+        <w:t xml:space="preserve"> physical model has primary keys, foreign keys, table names, column names, and column datatypes. It is for technical implementation purposes. </w:t>
       </w:r>
     </w:p>
     <w:p>
@@ -2633,39 +2510,7 @@
           <w:sz w:val="22"/>
           <w:szCs w:val="22"/>
         </w:rPr>
-        <w:t xml:space="preserve">he major audiences are database administrators and database developers. It has all </w:t>
-      </w:r>
-      <w:r>
-        <w:rPr>
-          <w:rFonts w:ascii="HelveticaNeue" w:hAnsi="HelveticaNeue"/>
-          <w:sz w:val="22"/>
-          <w:szCs w:val="22"/>
-        </w:rPr>
-        <w:t xml:space="preserve">the </w:t>
-      </w:r>
-      <w:r>
-        <w:rPr>
-          <w:rFonts w:ascii="HelveticaNeue" w:hAnsi="HelveticaNeue"/>
-          <w:sz w:val="22"/>
-          <w:szCs w:val="22"/>
-        </w:rPr>
-        <w:t>detailed implementation information</w:t>
-      </w:r>
-      <w:r>
-        <w:rPr>
-          <w:rFonts w:ascii="HelveticaNeue" w:hAnsi="HelveticaNeue"/>
-          <w:sz w:val="22"/>
-          <w:szCs w:val="22"/>
-        </w:rPr>
-        <w:t>,</w:t>
-      </w:r>
-      <w:r>
-        <w:rPr>
-          <w:rFonts w:ascii="HelveticaNeue" w:hAnsi="HelveticaNeue"/>
-          <w:sz w:val="22"/>
-          <w:szCs w:val="22"/>
-        </w:rPr>
-        <w:t xml:space="preserve"> such as data type. </w:t>
+        <w:t xml:space="preserve">he major audiences are database administrators and database developers. It has all the detailed implementation information, such as data type. </w:t>
       </w:r>
     </w:p>
     <w:p>
@@ -2710,7 +2555,25 @@
           <w:sz w:val="22"/>
           <w:szCs w:val="22"/>
         </w:rPr>
-        <w:t xml:space="preserve"> or resource utilisation </w:t>
+        <w:t xml:space="preserve"> or resource </w:t>
+      </w:r>
+      <w:proofErr w:type="spellStart"/>
+      <w:r>
+        <w:rPr>
+          <w:rFonts w:ascii="HelveticaNeue" w:hAnsi="HelveticaNeue"/>
+          <w:sz w:val="22"/>
+          <w:szCs w:val="22"/>
+        </w:rPr>
+        <w:t>utilisation</w:t>
+      </w:r>
+      <w:proofErr w:type="spellEnd"/>
+      <w:r>
+        <w:rPr>
+          <w:rFonts w:ascii="HelveticaNeue" w:hAnsi="HelveticaNeue"/>
+          <w:sz w:val="22"/>
+          <w:szCs w:val="22"/>
+        </w:rPr>
+        <w:t xml:space="preserve"> </w:t>
       </w:r>
       <w:proofErr w:type="spellStart"/>
       <w:r>
@@ -2810,10 +2673,17 @@
     </w:p>
     <w:p>
       <w:pPr>
-        <w:rPr>
-          <w:lang w:val="en-GB"/>
-        </w:rPr>
-      </w:pPr>
+        <w:jc w:val="both"/>
+        <w:rPr>
+          <w:lang w:val="en-GB"/>
+        </w:rPr>
+      </w:pPr>
+      <w:r>
+        <w:rPr>
+          <w:lang w:val="en-GB"/>
+        </w:rPr>
+        <w:t>------------------------------Answer------------------------------</w:t>
+      </w:r>
     </w:p>
     <w:p>
       <w:pPr>
@@ -2995,6 +2865,27 @@
     </w:p>
     <w:p>
       <w:pPr>
+        <w:rPr>
+          <w:lang w:val="en-GB"/>
+        </w:rPr>
+      </w:pPr>
+    </w:p>
+    <w:p>
+      <w:pPr>
+        <w:jc w:val="both"/>
+        <w:rPr>
+          <w:lang w:val="en-GB"/>
+        </w:rPr>
+      </w:pPr>
+      <w:r>
+        <w:rPr>
+          <w:lang w:val="en-GB"/>
+        </w:rPr>
+        <w:t>------------------------------Answer------------------------------</w:t>
+      </w:r>
+    </w:p>
+    <w:p>
+      <w:pPr>
         <w:jc w:val="both"/>
         <w:rPr>
           <w:lang w:val="en-GB"/>
@@ -3006,6 +2897,7 @@
           <w:bCs/>
           <w:lang w:val="en-GB"/>
         </w:rPr>
+        <w:lastRenderedPageBreak/>
         <w:t>Schema definition</w:t>
       </w:r>
       <w:r>
@@ -3084,21 +2976,7 @@
         <w:rPr>
           <w:lang w:val="en-GB"/>
         </w:rPr>
-        <w:t xml:space="preserve">arameters that are relevant to the physical </w:t>
-      </w:r>
-      <w:proofErr w:type="spellStart"/>
-      <w:r>
-        <w:rPr>
-          <w:lang w:val="en-GB"/>
-        </w:rPr>
-        <w:t>organisation</w:t>
-      </w:r>
-      <w:proofErr w:type="spellEnd"/>
-      <w:r>
-        <w:rPr>
-          <w:lang w:val="en-GB"/>
-        </w:rPr>
-        <w:t xml:space="preserve"> of the data and the indices to be created may be specified by them.</w:t>
+        <w:t>arameters that are relevant to the physical organisation of the data and the indices to be created may be specified by them.</w:t>
       </w:r>
     </w:p>
     <w:p>
@@ -3112,7 +2990,6 @@
         <w:rPr>
           <w:lang w:val="en-GB"/>
         </w:rPr>
-        <w:lastRenderedPageBreak/>
         <w:br/>
       </w:r>
       <w:r>
@@ -3145,53 +3022,19 @@
         <w:rPr>
           <w:lang w:val="en-GB"/>
         </w:rPr>
-        <w:t xml:space="preserve">hey modify the schema and physical </w:t>
-      </w:r>
-      <w:proofErr w:type="spellStart"/>
+        <w:t xml:space="preserve">hey modify the schema and physical organisation to reflect the changing needs of the </w:t>
+      </w:r>
       <w:r>
         <w:rPr>
           <w:lang w:val="en-GB"/>
         </w:rPr>
         <w:t>organisation</w:t>
       </w:r>
-      <w:proofErr w:type="spellEnd"/>
-      <w:r>
-        <w:rPr>
-          <w:lang w:val="en-GB"/>
-        </w:rPr>
-        <w:t xml:space="preserve"> to reflect the changing needs of the </w:t>
-      </w:r>
-      <w:r>
-        <w:rPr>
-          <w:lang w:val="en-GB"/>
-        </w:rPr>
-        <w:t>organisation</w:t>
-      </w:r>
-      <w:r>
-        <w:rPr>
-          <w:lang w:val="en-GB"/>
-        </w:rPr>
-        <w:t>,</w:t>
-      </w:r>
-      <w:r>
-        <w:rPr>
-          <w:lang w:val="en-GB"/>
-        </w:rPr>
-        <w:t xml:space="preserve"> OR they alter the physical </w:t>
-      </w:r>
-      <w:proofErr w:type="spellStart"/>
-      <w:r>
-        <w:rPr>
-          <w:lang w:val="en-GB"/>
-        </w:rPr>
-        <w:t>organisation</w:t>
-      </w:r>
-      <w:proofErr w:type="spellEnd"/>
-      <w:r>
-        <w:rPr>
-          <w:lang w:val="en-GB"/>
-        </w:rPr>
-        <w:t xml:space="preserve"> to improve the performance of the database.</w:t>
+      <w:r>
+        <w:rPr>
+          <w:lang w:val="en-GB"/>
+        </w:rPr>
+        <w:t>, OR they alter the physical organisation to improve the performance of the database.</w:t>
       </w:r>
     </w:p>
     <w:p>
@@ -3390,7 +3233,7 @@
           <w:iCs/>
           <w:lang w:val="en-GB"/>
         </w:rPr>
-        <w:t xml:space="preserve">Reference: </w:t>
+        <w:t xml:space="preserve">Reference: P24-25 of the </w:t>
       </w:r>
       <w:r>
         <w:rPr>
@@ -3398,7 +3241,7 @@
           <w:iCs/>
           <w:lang w:val="en-GB"/>
         </w:rPr>
-        <w:t xml:space="preserve">P24-25 of the </w:t>
+        <w:t>DB</w:t>
       </w:r>
       <w:r>
         <w:rPr>
@@ -3406,7 +3249,7 @@
           <w:iCs/>
           <w:lang w:val="en-GB"/>
         </w:rPr>
-        <w:t>DB</w:t>
+        <w:t xml:space="preserve"> book</w:t>
       </w:r>
       <w:r>
         <w:rPr>
@@ -3414,7 +3257,7 @@
           <w:iCs/>
           <w:lang w:val="en-GB"/>
         </w:rPr>
-        <w:t xml:space="preserve"> book</w:t>
+        <w:t>.</w:t>
       </w:r>
       <w:r>
         <w:rPr>
@@ -3422,14 +3265,6 @@
           <w:iCs/>
           <w:lang w:val="en-GB"/>
         </w:rPr>
-        <w:t>.</w:t>
-      </w:r>
-      <w:r>
-        <w:rPr>
-          <w:i/>
-          <w:iCs/>
-          <w:lang w:val="en-GB"/>
-        </w:rPr>
         <w:t xml:space="preserve"> </w:t>
       </w:r>
     </w:p>
@@ -3582,23 +3417,35 @@
     <w:p>
       <w:pPr>
         <w:rPr>
+          <w:i/>
+          <w:lang w:val="en-GB"/>
+        </w:rPr>
+      </w:pPr>
+    </w:p>
+    <w:p>
+      <w:pPr>
+        <w:jc w:val="both"/>
+        <w:rPr>
+          <w:lang w:val="en-GB"/>
+        </w:rPr>
+      </w:pPr>
+      <w:r>
+        <w:rPr>
+          <w:lang w:val="en-GB"/>
+        </w:rPr>
+        <w:t>------------------------------Answer------------------------------</w:t>
+      </w:r>
+    </w:p>
+    <w:p>
+      <w:pPr>
+        <w:rPr>
+          <w:lang w:val="en-GB"/>
+        </w:rPr>
+      </w:pPr>
+      <w:r>
+        <w:rPr>
           <w:b/>
           <w:bCs/>
-          <w:i/>
-          <w:lang w:val="en-GB"/>
-        </w:rPr>
-      </w:pPr>
-    </w:p>
-    <w:p>
-      <w:pPr>
-        <w:rPr>
-          <w:lang w:val="en-GB"/>
-        </w:rPr>
-      </w:pPr>
-      <w:r>
-        <w:rPr>
-          <w:b/>
-          <w:bCs/>
           <w:lang w:val="en-GB"/>
         </w:rPr>
         <w:t>Importance</w:t>
@@ -3735,6 +3582,7 @@
         <w:rPr>
           <w:lang w:val="en-GB"/>
         </w:rPr>
+        <w:lastRenderedPageBreak/>
         <w:t>R2 – Keys</w:t>
       </w:r>
     </w:p>
@@ -3801,7 +3649,6 @@
         <w:rPr>
           <w:lang w:val="en-GB"/>
         </w:rPr>
-        <w:lastRenderedPageBreak/>
         <w:t>Primary key</w:t>
       </w:r>
     </w:p>
@@ -3831,11 +3678,17 @@
     </w:p>
     <w:p>
       <w:pPr>
-        <w:rPr>
-          <w:u w:val="single"/>
-          <w:lang w:val="en-GB"/>
-        </w:rPr>
-      </w:pPr>
+        <w:jc w:val="both"/>
+        <w:rPr>
+          <w:lang w:val="en-GB"/>
+        </w:rPr>
+      </w:pPr>
+      <w:r>
+        <w:rPr>
+          <w:lang w:val="en-GB"/>
+        </w:rPr>
+        <w:t>------------------------------Answer------------------------------</w:t>
+      </w:r>
     </w:p>
     <w:p>
       <w:pPr>
@@ -3871,23 +3724,123 @@
           <w:bCs/>
           <w:lang w:val="en-GB"/>
         </w:rPr>
-        <w:t xml:space="preserve">Super </w:t>
-      </w:r>
+        <w:t>Super key</w:t>
+      </w:r>
+      <w:r>
+        <w:rPr>
+          <w:lang w:val="en-GB"/>
+        </w:rPr>
+        <w:t>:</w:t>
+      </w:r>
+      <w:r>
+        <w:rPr>
+          <w:lang w:val="en-GB"/>
+        </w:rPr>
+        <w:t xml:space="preserve"> </w:t>
+      </w:r>
+      <w:r>
+        <w:rPr>
+          <w:lang w:val="en-GB"/>
+        </w:rPr>
+        <w:t>a</w:t>
+      </w:r>
+      <w:r>
+        <w:rPr>
+          <w:lang w:val="en-GB"/>
+        </w:rPr>
+        <w:t xml:space="preserve"> super</w:t>
+      </w:r>
+      <w:r>
+        <w:rPr>
+          <w:lang w:val="en-GB"/>
+        </w:rPr>
+        <w:t xml:space="preserve"> </w:t>
+      </w:r>
+      <w:r>
+        <w:rPr>
+          <w:lang w:val="en-GB"/>
+        </w:rPr>
+        <w:t xml:space="preserve">key is a set containing one or more attributes that allow us to identify a unique tuple in the relation. For example, in the instructor table (Figure 2.4), the set of ID AND name is enough to identify a unique instructor in the relation. </w:t>
+      </w:r>
+    </w:p>
+    <w:p>
+      <w:pPr>
+        <w:rPr>
+          <w:lang w:val="en-GB"/>
+        </w:rPr>
+      </w:pPr>
+    </w:p>
+    <w:p>
+      <w:pPr>
+        <w:rPr>
+          <w:lang w:val="en-GB"/>
+        </w:rPr>
+      </w:pPr>
       <w:r>
         <w:rPr>
           <w:b/>
           <w:bCs/>
           <w:lang w:val="en-GB"/>
         </w:rPr>
-        <w:t>k</w:t>
-      </w:r>
+        <w:t>Candidate key</w:t>
+      </w:r>
+      <w:r>
+        <w:rPr>
+          <w:lang w:val="en-GB"/>
+        </w:rPr>
+        <w:t>:</w:t>
+      </w:r>
+      <w:r>
+        <w:rPr>
+          <w:lang w:val="en-GB"/>
+        </w:rPr>
+        <w:t xml:space="preserve"> </w:t>
+      </w:r>
+      <w:r>
+        <w:rPr>
+          <w:lang w:val="en-GB"/>
+        </w:rPr>
+        <w:t>m</w:t>
+      </w:r>
+      <w:r>
+        <w:rPr>
+          <w:lang w:val="en-GB"/>
+        </w:rPr>
+        <w:t>inimal super</w:t>
+      </w:r>
+      <w:r>
+        <w:rPr>
+          <w:lang w:val="en-GB"/>
+        </w:rPr>
+        <w:t xml:space="preserve"> </w:t>
+      </w:r>
+      <w:r>
+        <w:rPr>
+          <w:lang w:val="en-GB"/>
+        </w:rPr>
+        <w:t xml:space="preserve">keys are called candidate keys. That is, no smaller subsets of a candidate key can be super key. From the previous example, we may use ID as a candidate key since this attribute is enough to identify a unique instructor, and NO smaller subset can do the same job. </w:t>
+      </w:r>
+    </w:p>
+    <w:p>
+      <w:pPr>
+        <w:rPr>
+          <w:lang w:val="en-GB"/>
+        </w:rPr>
+      </w:pPr>
+    </w:p>
+    <w:p>
+      <w:pPr>
+        <w:rPr>
+          <w:lang w:val="en-GB"/>
+        </w:rPr>
+      </w:pPr>
       <w:r>
         <w:rPr>
           <w:b/>
           <w:bCs/>
           <w:lang w:val="en-GB"/>
         </w:rPr>
-        <w:t>ey</w:t>
+        <w:t>Primary key</w:t>
       </w:r>
       <w:r>
         <w:rPr>
@@ -3911,19 +3864,7 @@
         <w:rPr>
           <w:lang w:val="en-GB"/>
         </w:rPr>
-        <w:t xml:space="preserve"> super</w:t>
-      </w:r>
-      <w:r>
-        <w:rPr>
-          <w:lang w:val="en-GB"/>
-        </w:rPr>
-        <w:t xml:space="preserve"> </w:t>
-      </w:r>
-      <w:r>
-        <w:rPr>
-          <w:lang w:val="en-GB"/>
-        </w:rPr>
-        <w:t xml:space="preserve">key is a set containing one or more attributes that allow us to identify a unique tuple in the relation. For example, in the instructor table (Figure 2.4), the set of ID AND name is enough to identify a unique instructor in the relation. </w:t>
+        <w:t xml:space="preserve"> primary key is a candidate key chosen by the database designer to identify unique tuples within the relation. Again, for the same instructor table, we see that in Figure 2.8, ID is underlined, and it is the chosen primary key by the designer to identify unique instructors. </w:t>
       </w:r>
     </w:p>
     <w:p>
@@ -3945,23 +3886,7 @@
           <w:bCs/>
           <w:lang w:val="en-GB"/>
         </w:rPr>
-        <w:t xml:space="preserve">Candidate </w:t>
-      </w:r>
-      <w:r>
-        <w:rPr>
-          <w:b/>
-          <w:bCs/>
-          <w:lang w:val="en-GB"/>
-        </w:rPr>
-        <w:t>k</w:t>
-      </w:r>
-      <w:r>
-        <w:rPr>
-          <w:b/>
-          <w:bCs/>
-          <w:lang w:val="en-GB"/>
-        </w:rPr>
-        <w:t>ey</w:t>
+        <w:t>Foreign key</w:t>
       </w:r>
       <w:r>
         <w:rPr>
@@ -3979,148 +3904,12 @@
         <w:rPr>
           <w:lang w:val="en-GB"/>
         </w:rPr>
-        <w:t>m</w:t>
-      </w:r>
-      <w:r>
-        <w:rPr>
-          <w:lang w:val="en-GB"/>
-        </w:rPr>
-        <w:t>inimal super</w:t>
-      </w:r>
-      <w:r>
-        <w:rPr>
-          <w:lang w:val="en-GB"/>
-        </w:rPr>
-        <w:t xml:space="preserve"> </w:t>
-      </w:r>
-      <w:r>
-        <w:rPr>
-          <w:lang w:val="en-GB"/>
-        </w:rPr>
-        <w:t xml:space="preserve">keys are called candidate keys. That is, no smaller subsets of a candidate key can be super key. From the previous example, we may use ID as a candidate key since this attribute is enough to identify a unique instructor, and NO smaller subset can do the same job. </w:t>
-      </w:r>
-    </w:p>
-    <w:p>
-      <w:pPr>
-        <w:rPr>
-          <w:lang w:val="en-GB"/>
-        </w:rPr>
-      </w:pPr>
-    </w:p>
-    <w:p>
-      <w:pPr>
-        <w:rPr>
-          <w:lang w:val="en-GB"/>
-        </w:rPr>
-      </w:pPr>
-      <w:r>
-        <w:rPr>
-          <w:b/>
-          <w:bCs/>
-          <w:lang w:val="en-GB"/>
-        </w:rPr>
-        <w:t xml:space="preserve">Primary </w:t>
-      </w:r>
-      <w:r>
-        <w:rPr>
-          <w:b/>
-          <w:bCs/>
-          <w:lang w:val="en-GB"/>
-        </w:rPr>
-        <w:t>k</w:t>
-      </w:r>
-      <w:r>
-        <w:rPr>
-          <w:b/>
-          <w:bCs/>
-          <w:lang w:val="en-GB"/>
-        </w:rPr>
-        <w:t>ey</w:t>
-      </w:r>
-      <w:r>
-        <w:rPr>
-          <w:lang w:val="en-GB"/>
-        </w:rPr>
-        <w:t>:</w:t>
-      </w:r>
-      <w:r>
-        <w:rPr>
-          <w:lang w:val="en-GB"/>
-        </w:rPr>
-        <w:t xml:space="preserve"> </w:t>
-      </w:r>
-      <w:r>
-        <w:rPr>
-          <w:lang w:val="en-GB"/>
-        </w:rPr>
         <w:t>a</w:t>
       </w:r>
       <w:r>
         <w:rPr>
           <w:lang w:val="en-GB"/>
         </w:rPr>
-        <w:t xml:space="preserve"> primary key is a candidate key chosen by the database designer to identify unique tuples within the relation. Again, for the same instructor table, we see that in Figure 2.8, ID is underlined, and it is the chosen primary key by the designer to identify unique instructors. </w:t>
-      </w:r>
-    </w:p>
-    <w:p>
-      <w:pPr>
-        <w:rPr>
-          <w:lang w:val="en-GB"/>
-        </w:rPr>
-      </w:pPr>
-    </w:p>
-    <w:p>
-      <w:pPr>
-        <w:rPr>
-          <w:lang w:val="en-GB"/>
-        </w:rPr>
-      </w:pPr>
-      <w:r>
-        <w:rPr>
-          <w:b/>
-          <w:bCs/>
-          <w:lang w:val="en-GB"/>
-        </w:rPr>
-        <w:t xml:space="preserve">Foreign </w:t>
-      </w:r>
-      <w:r>
-        <w:rPr>
-          <w:b/>
-          <w:bCs/>
-          <w:lang w:val="en-GB"/>
-        </w:rPr>
-        <w:t>k</w:t>
-      </w:r>
-      <w:r>
-        <w:rPr>
-          <w:b/>
-          <w:bCs/>
-          <w:lang w:val="en-GB"/>
-        </w:rPr>
-        <w:t>ey</w:t>
-      </w:r>
-      <w:r>
-        <w:rPr>
-          <w:lang w:val="en-GB"/>
-        </w:rPr>
-        <w:t>:</w:t>
-      </w:r>
-      <w:r>
-        <w:rPr>
-          <w:lang w:val="en-GB"/>
-        </w:rPr>
-        <w:t xml:space="preserve"> </w:t>
-      </w:r>
-      <w:r>
-        <w:rPr>
-          <w:lang w:val="en-GB"/>
-        </w:rPr>
-        <w:t>a</w:t>
-      </w:r>
-      <w:r>
-        <w:rPr>
-          <w:lang w:val="en-GB"/>
-        </w:rPr>
         <w:t xml:space="preserve"> foreign key is a key in a table referencing the primary key in another table so that they are linked together. See Figure 2.8 for the student table, </w:t>
       </w:r>
       <w:proofErr w:type="spellStart"/>
@@ -4148,20 +3937,18 @@
     <w:p>
       <w:pPr>
         <w:rPr>
-          <w:lang w:val="en-GB"/>
-        </w:rPr>
-      </w:pPr>
-      <w:r>
-        <w:rPr>
-          <w:lang w:val="en-GB"/>
-        </w:rPr>
-        <w:t>Reference:</w:t>
-      </w:r>
-      <w:r>
-        <w:rPr>
-          <w:lang w:val="en-GB"/>
-        </w:rPr>
-        <w:t xml:space="preserve"> The DB book P43-45.</w:t>
+          <w:i/>
+          <w:iCs/>
+          <w:lang w:val="en-GB"/>
+        </w:rPr>
+      </w:pPr>
+      <w:r>
+        <w:rPr>
+          <w:i/>
+          <w:iCs/>
+          <w:lang w:val="en-GB"/>
+        </w:rPr>
+        <w:t>Reference: The DB book P43-45.</w:t>
       </w:r>
     </w:p>
     <w:p>
@@ -4424,13 +4211,33 @@
           <w:lang w:val="en-GB"/>
         </w:rPr>
       </w:pPr>
+    </w:p>
+    <w:p>
+      <w:pPr>
+        <w:jc w:val="both"/>
+        <w:rPr>
+          <w:lang w:val="en-GB"/>
+        </w:rPr>
+      </w:pPr>
+      <w:r>
+        <w:rPr>
+          <w:lang w:val="en-GB"/>
+        </w:rPr>
+        <w:t>------------------------------Answer------------------------------</w:t>
+      </w:r>
+    </w:p>
+    <w:p>
+      <w:pPr>
+        <w:rPr>
+          <w:lang w:val="en-GB"/>
+        </w:rPr>
+      </w:pPr>
       <w:r>
         <w:rPr>
           <w:b/>
           <w:bCs/>
           <w:lang w:val="en-GB"/>
         </w:rPr>
-        <w:lastRenderedPageBreak/>
         <w:t>Derivation</w:t>
       </w:r>
       <w:r>
@@ -4619,19 +4426,7 @@
         <w:rPr>
           <w:lang w:val="en-GB"/>
         </w:rPr>
-        <w:t xml:space="preserve">” selects those results with </w:t>
-      </w:r>
-      <w:r>
-        <w:rPr>
-          <w:lang w:val="en-GB"/>
-        </w:rPr>
-        <w:t>R.A = S.A</w:t>
-      </w:r>
-      <w:r>
-        <w:rPr>
-          <w:lang w:val="en-GB"/>
-        </w:rPr>
-        <w:t>. Then, the projection, “</w:t>
+        <w:t>” selects those results with R.A = S.A. Then, the projection, “</w:t>
       </w:r>
       <w:proofErr w:type="gramStart"/>
       <w:r>
@@ -4692,19 +4487,7 @@
         <w:rPr>
           <w:lang w:val="en-GB"/>
         </w:rPr>
-        <w:t xml:space="preserve"> if we apply </w:t>
-      </w:r>
-      <w:r>
-        <w:rPr>
-          <w:lang w:val="en-GB"/>
-        </w:rPr>
-        <w:t>relational</w:t>
-      </w:r>
-      <w:r>
-        <w:rPr>
-          <w:lang w:val="en-GB"/>
-        </w:rPr>
-        <w:t xml:space="preserve"> algebra to some relation</w:t>
+        <w:t xml:space="preserve"> if we apply relational algebra to some relation</w:t>
       </w:r>
       <w:r>
         <w:rPr>
@@ -4716,55 +4499,7 @@
         <w:rPr>
           <w:lang w:val="en-GB"/>
         </w:rPr>
-        <w:t xml:space="preserve">, it never returns something that is out of the scope, i.e., it never </w:t>
-      </w:r>
-      <w:r>
-        <w:rPr>
-          <w:lang w:val="en-GB"/>
-        </w:rPr>
-        <w:t>produces</w:t>
-      </w:r>
-      <w:r>
-        <w:rPr>
-          <w:lang w:val="en-GB"/>
-        </w:rPr>
-        <w:t xml:space="preserve"> things other than valid relations that can be used as input for </w:t>
-      </w:r>
-      <w:r>
-        <w:rPr>
-          <w:lang w:val="en-GB"/>
-        </w:rPr>
-        <w:t xml:space="preserve">the </w:t>
-      </w:r>
-      <w:r>
-        <w:rPr>
-          <w:lang w:val="en-GB"/>
-        </w:rPr>
-        <w:t xml:space="preserve">next relational algebra operation. Therefore, join is </w:t>
-      </w:r>
-      <w:r>
-        <w:rPr>
-          <w:lang w:val="en-GB"/>
-        </w:rPr>
-        <w:t>equivalent</w:t>
-      </w:r>
-      <w:r>
-        <w:rPr>
-          <w:lang w:val="en-GB"/>
-        </w:rPr>
-        <w:t xml:space="preserve"> to </w:t>
-      </w:r>
-      <w:r>
-        <w:rPr>
-          <w:lang w:val="en-GB"/>
-        </w:rPr>
-        <w:t>consecutive</w:t>
-      </w:r>
-      <w:r>
-        <w:rPr>
-          <w:lang w:val="en-GB"/>
-        </w:rPr>
-        <w:t xml:space="preserve"> relational algebra operations. </w:t>
+        <w:t xml:space="preserve">, it never returns something that is out of the scope, i.e., it never produces things other than valid relations that can be used as input for the next relational algebra operation. Therefore, join is equivalent to consecutive relational algebra operations. </w:t>
       </w:r>
     </w:p>
     <w:p>
@@ -4793,7 +4528,7 @@
     <w:p>
       <w:pPr>
         <w:rPr>
-          <w:lang w:val="en-US"/>
+          <w:lang w:val="en-GB"/>
         </w:rPr>
       </w:pPr>
       <w:r>
@@ -4809,6 +4544,20 @@
           <w:lang w:val="en-GB"/>
         </w:rPr>
       </w:pPr>
+    </w:p>
+    <w:p>
+      <w:pPr>
+        <w:jc w:val="both"/>
+        <w:rPr>
+          <w:lang w:val="en-GB"/>
+        </w:rPr>
+      </w:pPr>
+      <w:r>
+        <w:rPr>
+          <w:lang w:val="en-GB"/>
+        </w:rPr>
+        <w:t>------------------------------Answer------------------------------</w:t>
+      </w:r>
     </w:p>
     <w:p>
       <w:pPr>
@@ -4834,13 +4583,7 @@
         <w:rPr>
           <w:lang w:val="en-GB"/>
         </w:rPr>
-        <w:t xml:space="preserve">when two or more different query expressions produce the same results under a given database, they are called </w:t>
-      </w:r>
-      <w:r>
-        <w:rPr>
-          <w:lang w:val="en-GB"/>
-        </w:rPr>
-        <w:t>e</w:t>
+        <w:t>when two or more different query expressions produce the same results under a given database, they are called e</w:t>
       </w:r>
       <w:r>
         <w:rPr>
@@ -4901,6 +4644,7 @@
       </w:pPr>
       <w:r>
         <w:rPr>
+          <w:noProof/>
           <w:lang w:val="en-US"/>
         </w:rPr>
         <w:drawing>
@@ -4999,6 +4743,7 @@
         <w:rPr>
           <w:lang w:val="en-GB"/>
         </w:rPr>
+        <w:lastRenderedPageBreak/>
         <w:t>SQL</w:t>
       </w:r>
     </w:p>
@@ -5042,7 +4787,6 @@
         <w:rPr>
           <w:lang w:val="en-GB"/>
         </w:rPr>
-        <w:lastRenderedPageBreak/>
         <w:t>Codd’s Rule 0 states</w:t>
       </w:r>
     </w:p>
@@ -5195,6 +4939,20 @@
     </w:p>
     <w:p>
       <w:pPr>
+        <w:jc w:val="both"/>
+        <w:rPr>
+          <w:lang w:val="en-GB"/>
+        </w:rPr>
+      </w:pPr>
+      <w:r>
+        <w:rPr>
+          <w:lang w:val="en-GB"/>
+        </w:rPr>
+        <w:t>------------------------------Answer------------------------------</w:t>
+      </w:r>
+    </w:p>
+    <w:p>
+      <w:pPr>
         <w:rPr>
           <w:lang w:val="en-US"/>
         </w:rPr>
@@ -5520,95 +5278,11 @@
       <w:pPr>
         <w:jc w:val="both"/>
         <w:rPr>
-          <w:lang w:val="en-GB"/>
-        </w:rPr>
-      </w:pPr>
-      <w:r>
-        <w:rPr>
           <w:b/>
           <w:bCs/>
           <w:lang w:val="en-GB"/>
         </w:rPr>
-        <w:t>Using different database schemas defined by multiple people</w:t>
-      </w:r>
-      <w:r>
-        <w:rPr>
-          <w:lang w:val="en-GB"/>
-        </w:rPr>
-        <w:t xml:space="preserve">: </w:t>
-      </w:r>
-      <w:r>
-        <w:rPr>
-          <w:lang w:val="en-GB"/>
-        </w:rPr>
-        <w:t>The rule ensures</w:t>
-      </w:r>
-      <w:r>
-        <w:rPr>
-          <w:lang w:val="en-GB"/>
-        </w:rPr>
-        <w:t xml:space="preserve"> consistent handling of missing </w:t>
-      </w:r>
-      <w:r>
-        <w:rPr>
-          <w:lang w:val="en-GB"/>
-        </w:rPr>
-        <w:t>and/or incompatible</w:t>
-      </w:r>
-      <w:r>
-        <w:rPr>
-          <w:lang w:val="en-GB"/>
-        </w:rPr>
-        <w:t xml:space="preserve"> data </w:t>
-      </w:r>
-      <w:r>
-        <w:rPr>
-          <w:lang w:val="en-GB"/>
-        </w:rPr>
-        <w:t>over</w:t>
-      </w:r>
-      <w:r>
-        <w:rPr>
-          <w:lang w:val="en-GB"/>
-        </w:rPr>
-        <w:t xml:space="preserve"> schemas </w:t>
-      </w:r>
-      <w:r>
-        <w:rPr>
-          <w:lang w:val="en-GB"/>
-        </w:rPr>
-        <w:t>defined</w:t>
-      </w:r>
-      <w:r>
-        <w:rPr>
-          <w:lang w:val="en-GB"/>
-        </w:rPr>
-        <w:t xml:space="preserve"> by different people</w:t>
-      </w:r>
-      <w:r>
-        <w:rPr>
-          <w:lang w:val="en-GB"/>
-        </w:rPr>
-        <w:t>, maintaining data integrity and simplifying</w:t>
-      </w:r>
-      <w:r>
-        <w:rPr>
-          <w:lang w:val="en-GB"/>
-        </w:rPr>
-        <w:t xml:space="preserve"> data integration or comparison between</w:t>
-      </w:r>
-      <w:r>
-        <w:rPr>
-          <w:lang w:val="en-GB"/>
-        </w:rPr>
-        <w:t xml:space="preserve"> those</w:t>
-      </w:r>
-      <w:r>
-        <w:rPr>
-          <w:lang w:val="en-GB"/>
-        </w:rPr>
-        <w:t xml:space="preserve"> schemas.</w:t>
-      </w:r>
+      </w:pPr>
     </w:p>
     <w:p>
       <w:pPr>
@@ -5617,6 +5291,13 @@
           <w:lang w:val="en-GB"/>
         </w:rPr>
       </w:pPr>
+      <w:r>
+        <w:rPr>
+          <w:lang w:val="en-GB"/>
+        </w:rPr>
+        <w:lastRenderedPageBreak/>
+        <w:t>------------------------------Answer------------------------------</w:t>
+      </w:r>
     </w:p>
     <w:p>
       <w:pPr>
@@ -5631,6 +5312,108 @@
           <w:bCs/>
           <w:lang w:val="en-GB"/>
         </w:rPr>
+        <w:t>Using different database schemas defined by multiple people</w:t>
+      </w:r>
+      <w:r>
+        <w:rPr>
+          <w:lang w:val="en-GB"/>
+        </w:rPr>
+        <w:t xml:space="preserve">: </w:t>
+      </w:r>
+      <w:r>
+        <w:rPr>
+          <w:lang w:val="en-GB"/>
+        </w:rPr>
+        <w:t>The rule ensures</w:t>
+      </w:r>
+      <w:r>
+        <w:rPr>
+          <w:lang w:val="en-GB"/>
+        </w:rPr>
+        <w:t xml:space="preserve"> consistent handling of missing </w:t>
+      </w:r>
+      <w:r>
+        <w:rPr>
+          <w:lang w:val="en-GB"/>
+        </w:rPr>
+        <w:t>and/or incompatible</w:t>
+      </w:r>
+      <w:r>
+        <w:rPr>
+          <w:lang w:val="en-GB"/>
+        </w:rPr>
+        <w:t xml:space="preserve"> data </w:t>
+      </w:r>
+      <w:r>
+        <w:rPr>
+          <w:lang w:val="en-GB"/>
+        </w:rPr>
+        <w:t>over</w:t>
+      </w:r>
+      <w:r>
+        <w:rPr>
+          <w:lang w:val="en-GB"/>
+        </w:rPr>
+        <w:t xml:space="preserve"> schemas </w:t>
+      </w:r>
+      <w:r>
+        <w:rPr>
+          <w:lang w:val="en-GB"/>
+        </w:rPr>
+        <w:t>defined</w:t>
+      </w:r>
+      <w:r>
+        <w:rPr>
+          <w:lang w:val="en-GB"/>
+        </w:rPr>
+        <w:t xml:space="preserve"> by different people</w:t>
+      </w:r>
+      <w:r>
+        <w:rPr>
+          <w:lang w:val="en-GB"/>
+        </w:rPr>
+        <w:t>, maintaining data integrity and simplifying</w:t>
+      </w:r>
+      <w:r>
+        <w:rPr>
+          <w:lang w:val="en-GB"/>
+        </w:rPr>
+        <w:t xml:space="preserve"> data integration or comparison between</w:t>
+      </w:r>
+      <w:r>
+        <w:rPr>
+          <w:lang w:val="en-GB"/>
+        </w:rPr>
+        <w:t xml:space="preserve"> those</w:t>
+      </w:r>
+      <w:r>
+        <w:rPr>
+          <w:lang w:val="en-GB"/>
+        </w:rPr>
+        <w:t xml:space="preserve"> schemas.</w:t>
+      </w:r>
+    </w:p>
+    <w:p>
+      <w:pPr>
+        <w:jc w:val="both"/>
+        <w:rPr>
+          <w:lang w:val="en-GB"/>
+        </w:rPr>
+      </w:pPr>
+    </w:p>
+    <w:p>
+      <w:pPr>
+        <w:jc w:val="both"/>
+        <w:rPr>
+          <w:lang w:val="en-GB"/>
+        </w:rPr>
+      </w:pPr>
+      <w:r>
+        <w:rPr>
+          <w:b/>
+          <w:bCs/>
+          <w:lang w:val="en-GB"/>
+        </w:rPr>
         <w:t>SQL aggregation (group by) queries</w:t>
       </w:r>
       <w:r>
@@ -5756,7 +5539,6 @@
         <w:rPr>
           <w:lang w:val="en-GB"/>
         </w:rPr>
-        <w:lastRenderedPageBreak/>
         <w:t>S3 – Atomic Domains</w:t>
       </w:r>
     </w:p>
@@ -5921,6 +5703,20 @@
     </w:p>
     <w:p>
       <w:pPr>
+        <w:jc w:val="both"/>
+        <w:rPr>
+          <w:lang w:val="en-GB"/>
+        </w:rPr>
+      </w:pPr>
+      <w:r>
+        <w:rPr>
+          <w:lang w:val="en-GB"/>
+        </w:rPr>
+        <w:t>------------------------------Answer------------------------------</w:t>
+      </w:r>
+    </w:p>
+    <w:p>
+      <w:pPr>
         <w:rPr>
           <w:lang w:val="en-GB"/>
         </w:rPr>
@@ -5937,19 +5733,104 @@
         <w:rPr>
           <w:lang w:val="en-GB"/>
         </w:rPr>
-        <w:t>: A non-atomic key complicates the enforcement of integrity constraints, as individual components cannot be independently checked or enforced, potentially leading to data anomalies and inconsistencies within the database.</w:t>
-      </w:r>
-    </w:p>
-    <w:p>
-      <w:pPr>
-        <w:rPr>
-          <w:lang w:val="en-GB"/>
-        </w:rPr>
-      </w:pPr>
-    </w:p>
-    <w:p>
-      <w:pPr>
-        <w:rPr>
+        <w:t xml:space="preserve">: </w:t>
+      </w:r>
+      <w:r>
+        <w:rPr>
+          <w:lang w:val="en-GB"/>
+        </w:rPr>
+        <w:t xml:space="preserve">Such a </w:t>
+      </w:r>
+      <w:r>
+        <w:rPr>
+          <w:lang w:val="en-GB"/>
+        </w:rPr>
+        <w:t xml:space="preserve">non-atomic key </w:t>
+      </w:r>
+      <w:r>
+        <w:rPr>
+          <w:lang w:val="en-GB"/>
+        </w:rPr>
+        <w:t>makes it very complicated to maintain</w:t>
+      </w:r>
+      <w:r>
+        <w:rPr>
+          <w:lang w:val="en-GB"/>
+        </w:rPr>
+        <w:t xml:space="preserve"> </w:t>
+      </w:r>
+      <w:r>
+        <w:rPr>
+          <w:lang w:val="en-GB"/>
+        </w:rPr>
+        <w:t>data integrity</w:t>
+      </w:r>
+      <w:r>
+        <w:rPr>
+          <w:lang w:val="en-GB"/>
+        </w:rPr>
+        <w:t xml:space="preserve"> </w:t>
+      </w:r>
+      <w:r>
+        <w:rPr>
+          <w:lang w:val="en-GB"/>
+        </w:rPr>
+        <w:t xml:space="preserve">by setting </w:t>
+      </w:r>
+      <w:r>
+        <w:rPr>
+          <w:lang w:val="en-GB"/>
+        </w:rPr>
+        <w:t>constraints</w:t>
+      </w:r>
+      <w:r>
+        <w:rPr>
+          <w:lang w:val="en-GB"/>
+        </w:rPr>
+        <w:t>. Individual</w:t>
+      </w:r>
+      <w:r>
+        <w:rPr>
+          <w:lang w:val="en-GB"/>
+        </w:rPr>
+        <w:t xml:space="preserve"> components</w:t>
+      </w:r>
+      <w:r>
+        <w:rPr>
+          <w:lang w:val="en-GB"/>
+        </w:rPr>
+        <w:t xml:space="preserve"> of those values</w:t>
+      </w:r>
+      <w:r>
+        <w:rPr>
+          <w:lang w:val="en-GB"/>
+        </w:rPr>
+        <w:t xml:space="preserve"> </w:t>
+      </w:r>
+      <w:r>
+        <w:rPr>
+          <w:lang w:val="en-GB"/>
+        </w:rPr>
+        <w:t>must be checked independently, which may lead to consistency</w:t>
+      </w:r>
+      <w:r>
+        <w:rPr>
+          <w:lang w:val="en-GB"/>
+        </w:rPr>
+        <w:t>.</w:t>
+      </w:r>
+    </w:p>
+    <w:p>
+      <w:pPr>
+        <w:rPr>
+          <w:lang w:val="en-GB"/>
+        </w:rPr>
+      </w:pPr>
+    </w:p>
+    <w:p>
+      <w:pPr>
+        <w:rPr>
+          <w:rFonts w:hint="eastAsia"/>
           <w:lang w:val="en-GB"/>
         </w:rPr>
       </w:pPr>
@@ -5965,20 +5846,51 @@
         <w:rPr>
           <w:lang w:val="en-GB"/>
         </w:rPr>
-        <w:t>: Non-atomic keys can negatively impact index performance, as the database system must process the entire composite key for searching, sorting, or updating, even if only a single component of the key is relevant. This results in inefficient index utilization and increased resource usage.</w:t>
-      </w:r>
-    </w:p>
-    <w:p>
-      <w:pPr>
-        <w:rPr>
-          <w:lang w:val="en-GB"/>
-        </w:rPr>
-      </w:pPr>
-    </w:p>
-    <w:p>
-      <w:pPr>
-        <w:rPr>
-          <w:lang w:val="en-GB"/>
+        <w:t xml:space="preserve">: </w:t>
+      </w:r>
+      <w:r>
+        <w:rPr>
+          <w:lang w:val="en-GB"/>
+        </w:rPr>
+        <w:t xml:space="preserve">More resources are required to manage multi-element </w:t>
+      </w:r>
+      <w:r>
+        <w:rPr>
+          <w:lang w:val="en-GB"/>
+        </w:rPr>
+        <w:t>keys.</w:t>
+      </w:r>
+      <w:r>
+        <w:rPr>
+          <w:lang w:val="en-GB"/>
+        </w:rPr>
+        <w:t xml:space="preserve"> Therefore, n</w:t>
+      </w:r>
+      <w:r>
+        <w:rPr>
+          <w:lang w:val="en-GB"/>
+        </w:rPr>
+        <w:t xml:space="preserve">on-atomic keys create inefficiencies in database </w:t>
+      </w:r>
+      <w:r>
+        <w:rPr>
+          <w:lang w:val="en-GB"/>
+        </w:rPr>
+        <w:t>indexing.</w:t>
+      </w:r>
+    </w:p>
+    <w:p>
+      <w:pPr>
+        <w:rPr>
+          <w:lang w:val="en-GB"/>
+        </w:rPr>
+      </w:pPr>
+    </w:p>
+    <w:p>
+      <w:pPr>
+        <w:rPr>
+          <w:rFonts w:hint="eastAsia"/>
+          <w:lang w:val="en-US"/>
         </w:rPr>
       </w:pPr>
     </w:p>
@@ -6145,10 +6057,259 @@
     </w:p>
     <w:p>
       <w:pPr>
-        <w:rPr>
-          <w:lang w:val="en-GB"/>
-        </w:rPr>
-      </w:pPr>
+        <w:jc w:val="both"/>
+        <w:rPr>
+          <w:lang w:val="en-GB"/>
+        </w:rPr>
+      </w:pPr>
+      <w:r>
+        <w:rPr>
+          <w:lang w:val="en-GB"/>
+        </w:rPr>
+        <w:t>------------------------------Answer------------------------------</w:t>
+      </w:r>
+    </w:p>
+    <w:p>
+      <w:pPr>
+        <w:rPr>
+          <w:lang w:val="en-GB"/>
+        </w:rPr>
+      </w:pPr>
+      <w:r>
+        <w:rPr>
+          <w:b/>
+          <w:bCs/>
+          <w:lang w:val="en-GB"/>
+        </w:rPr>
+        <w:t>Natural join</w:t>
+      </w:r>
+      <w:r>
+        <w:rPr>
+          <w:lang w:val="en-GB"/>
+        </w:rPr>
+        <w:t xml:space="preserve"> merges two tables based on columns with the same name and data type/domain. They match them and remove any duplication.</w:t>
+      </w:r>
+      <w:r>
+        <w:rPr>
+          <w:lang w:val="en-GB"/>
+        </w:rPr>
+        <w:br/>
+      </w:r>
+      <w:proofErr w:type="spellStart"/>
+      <w:r>
+        <w:rPr>
+          <w:b/>
+          <w:bCs/>
+          <w:lang w:val="en-GB"/>
+        </w:rPr>
+        <w:t>Equi</w:t>
+      </w:r>
+      <w:proofErr w:type="spellEnd"/>
+      <w:r>
+        <w:rPr>
+          <w:b/>
+          <w:bCs/>
+          <w:lang w:val="en-GB"/>
+        </w:rPr>
+        <w:t>-join</w:t>
+      </w:r>
+      <w:r>
+        <w:rPr>
+          <w:lang w:val="en-GB"/>
+        </w:rPr>
+        <w:t xml:space="preserve"> merges two tables by matching the same value of a specific column or specific columns specified by the user.</w:t>
+      </w:r>
+      <w:r>
+        <w:rPr>
+          <w:rFonts w:hint="eastAsia"/>
+          <w:lang w:val="en-GB"/>
+        </w:rPr>
+        <w:br/>
+      </w:r>
+      <w:r>
+        <w:rPr>
+          <w:b/>
+          <w:bCs/>
+          <w:lang w:val="en-GB"/>
+        </w:rPr>
+        <w:t>Theta join</w:t>
+      </w:r>
+      <w:r>
+        <w:rPr>
+          <w:lang w:val="en-GB"/>
+        </w:rPr>
+        <w:t xml:space="preserve"> merges two tables in a manner that is similar to </w:t>
+      </w:r>
+      <w:proofErr w:type="spellStart"/>
+      <w:r>
+        <w:rPr>
+          <w:lang w:val="en-GB"/>
+        </w:rPr>
+        <w:t>Equi</w:t>
+      </w:r>
+      <w:proofErr w:type="spellEnd"/>
+      <w:r>
+        <w:rPr>
+          <w:lang w:val="en-GB"/>
+        </w:rPr>
+        <w:t xml:space="preserve">-join, but it allows not only same value conditions, </w:t>
+      </w:r>
+      <w:r>
+        <w:rPr>
+          <w:rFonts w:hint="eastAsia"/>
+          <w:lang w:val="en-GB"/>
+        </w:rPr>
+        <w:t>but it also</w:t>
+      </w:r>
+      <w:r>
+        <w:rPr>
+          <w:lang w:val="en-GB"/>
+        </w:rPr>
+        <w:t xml:space="preserve"> supports comparison operators (&gt;, &lt;, =, etc.) for one or more columns, which is called a theta condition.</w:t>
+      </w:r>
+    </w:p>
+    <w:p>
+      <w:pPr>
+        <w:rPr>
+          <w:lang w:val="en-GB"/>
+        </w:rPr>
+      </w:pPr>
+      <w:r>
+        <w:rPr>
+          <w:b/>
+          <w:bCs/>
+          <w:lang w:val="en-GB"/>
+        </w:rPr>
+        <w:t>Left join</w:t>
+      </w:r>
+      <w:r>
+        <w:rPr>
+          <w:lang w:val="en-GB"/>
+        </w:rPr>
+        <w:t xml:space="preserve"> </w:t>
+      </w:r>
+      <w:r>
+        <w:rPr>
+          <w:rFonts w:hint="eastAsia"/>
+          <w:lang w:val="en-GB"/>
+        </w:rPr>
+        <w:t>returns</w:t>
+      </w:r>
+      <w:r>
+        <w:rPr>
+          <w:lang w:val="en-GB"/>
+        </w:rPr>
+        <w:t xml:space="preserve"> all the rows from the left table and </w:t>
+      </w:r>
+      <w:r>
+        <w:rPr>
+          <w:lang w:val="en-GB"/>
+        </w:rPr>
+        <w:t>the matching</w:t>
+      </w:r>
+      <w:r>
+        <w:rPr>
+          <w:lang w:val="en-GB"/>
+        </w:rPr>
+        <w:t xml:space="preserve"> rows from the right table.</w:t>
+      </w:r>
+    </w:p>
+    <w:p>
+      <w:pPr>
+        <w:rPr>
+          <w:lang w:val="en-GB"/>
+        </w:rPr>
+      </w:pPr>
+      <w:r>
+        <w:rPr>
+          <w:b/>
+          <w:bCs/>
+          <w:lang w:val="en-GB"/>
+        </w:rPr>
+        <w:t>Right join</w:t>
+      </w:r>
+      <w:r>
+        <w:rPr>
+          <w:lang w:val="en-GB"/>
+        </w:rPr>
+        <w:t xml:space="preserve"> returns </w:t>
+      </w:r>
+      <w:r>
+        <w:rPr>
+          <w:lang w:val="en-GB"/>
+        </w:rPr>
+        <w:t xml:space="preserve">all the rows from the right table and </w:t>
+      </w:r>
+      <w:r>
+        <w:rPr>
+          <w:lang w:val="en-GB"/>
+        </w:rPr>
+        <w:t xml:space="preserve">the </w:t>
+      </w:r>
+      <w:r>
+        <w:rPr>
+          <w:lang w:val="en-GB"/>
+        </w:rPr>
+        <w:t xml:space="preserve">matching rows from the left table. </w:t>
+      </w:r>
+      <w:r>
+        <w:rPr>
+          <w:b/>
+          <w:bCs/>
+          <w:lang w:val="en-GB"/>
+        </w:rPr>
+        <w:t>Outer join</w:t>
+      </w:r>
+      <w:r>
+        <w:rPr>
+          <w:lang w:val="en-GB"/>
+        </w:rPr>
+        <w:t xml:space="preserve"> returns</w:t>
+      </w:r>
+      <w:r>
+        <w:rPr>
+          <w:lang w:val="en-GB"/>
+        </w:rPr>
+        <w:t xml:space="preserve"> all the rows from both tables, </w:t>
+      </w:r>
+      <w:r>
+        <w:rPr>
+          <w:lang w:val="en-GB"/>
+        </w:rPr>
+        <w:t>even though some are unmatched or have</w:t>
+      </w:r>
+      <w:r>
+        <w:rPr>
+          <w:lang w:val="en-GB"/>
+        </w:rPr>
+        <w:t xml:space="preserve"> null values.</w:t>
+      </w:r>
+    </w:p>
+    <w:p>
+      <w:pPr>
+        <w:rPr>
+          <w:i/>
+          <w:iCs/>
+          <w:lang w:val="en-GB"/>
+        </w:rPr>
+      </w:pPr>
+    </w:p>
+    <w:p>
+      <w:pPr>
+        <w:rPr>
+          <w:i/>
+          <w:iCs/>
+          <w:lang w:val="en-GB"/>
+        </w:rPr>
+      </w:pPr>
+      <w:r>
+        <w:rPr>
+          <w:i/>
+          <w:iCs/>
+          <w:lang w:val="en-GB"/>
+        </w:rPr>
+        <w:t>Reference: https://www.guru99.com/joins-sql-left-right.html#5 (https://www.guru99.com/joins-sql-left-right.html#5)</w:t>
+      </w:r>
     </w:p>
     <w:p>
       <w:pPr>
@@ -6188,10 +6349,315 @@
     </w:p>
     <w:p>
       <w:pPr>
-        <w:rPr>
-          <w:lang w:val="en-GB"/>
-        </w:rPr>
-      </w:pPr>
+        <w:jc w:val="both"/>
+        <w:rPr>
+          <w:lang w:val="en-GB"/>
+        </w:rPr>
+      </w:pPr>
+      <w:r>
+        <w:rPr>
+          <w:lang w:val="en-GB"/>
+        </w:rPr>
+        <w:t>------------------------------Answer------------------------------</w:t>
+      </w:r>
+    </w:p>
+    <w:p>
+      <w:pPr>
+        <w:rPr>
+          <w:lang w:val="en-GB"/>
+        </w:rPr>
+      </w:pPr>
+      <w:r>
+        <w:rPr>
+          <w:lang w:val="en-GB"/>
+        </w:rPr>
+        <w:t xml:space="preserve">Assume we have two relations as </w:t>
+      </w:r>
+      <w:proofErr w:type="gramStart"/>
+      <w:r>
+        <w:rPr>
+          <w:lang w:val="en-GB"/>
+        </w:rPr>
+        <w:t>follows</w:t>
+      </w:r>
+      <w:proofErr w:type="gramEnd"/>
+    </w:p>
+    <w:p>
+      <w:pPr>
+        <w:rPr>
+          <w:lang w:val="en-GB"/>
+        </w:rPr>
+      </w:pPr>
+    </w:p>
+    <w:p>
+      <w:pPr>
+        <w:rPr>
+          <w:i/>
+          <w:iCs/>
+          <w:lang w:val="en-GB"/>
+        </w:rPr>
+      </w:pPr>
+      <w:proofErr w:type="gramStart"/>
+      <w:r>
+        <w:rPr>
+          <w:i/>
+          <w:iCs/>
+          <w:lang w:val="en-GB"/>
+        </w:rPr>
+        <w:t>Person(</w:t>
+      </w:r>
+      <w:proofErr w:type="gramEnd"/>
+      <w:r>
+        <w:rPr>
+          <w:i/>
+          <w:iCs/>
+          <w:u w:val="single"/>
+          <w:lang w:val="en-GB"/>
+        </w:rPr>
+        <w:t>ID</w:t>
+      </w:r>
+      <w:r>
+        <w:rPr>
+          <w:i/>
+          <w:iCs/>
+          <w:lang w:val="en-GB"/>
+        </w:rPr>
+        <w:t xml:space="preserve">, </w:t>
+      </w:r>
+      <w:proofErr w:type="spellStart"/>
+      <w:r>
+        <w:rPr>
+          <w:i/>
+          <w:iCs/>
+          <w:lang w:val="en-GB"/>
+        </w:rPr>
+        <w:t>last_name</w:t>
+      </w:r>
+      <w:proofErr w:type="spellEnd"/>
+      <w:r>
+        <w:rPr>
+          <w:i/>
+          <w:iCs/>
+          <w:lang w:val="en-GB"/>
+        </w:rPr>
+        <w:t>, first name)</w:t>
+      </w:r>
+    </w:p>
+    <w:p>
+      <w:pPr>
+        <w:rPr>
+          <w:i/>
+          <w:iCs/>
+          <w:lang w:val="en-GB"/>
+        </w:rPr>
+      </w:pPr>
+      <w:proofErr w:type="gramStart"/>
+      <w:r>
+        <w:rPr>
+          <w:i/>
+          <w:iCs/>
+          <w:lang w:val="en-GB"/>
+        </w:rPr>
+        <w:t>Phone(</w:t>
+      </w:r>
+      <w:proofErr w:type="gramEnd"/>
+      <w:r>
+        <w:rPr>
+          <w:i/>
+          <w:iCs/>
+          <w:u w:val="single"/>
+          <w:lang w:val="en-GB"/>
+        </w:rPr>
+        <w:t>ID</w:t>
+      </w:r>
+      <w:r>
+        <w:rPr>
+          <w:i/>
+          <w:iCs/>
+          <w:lang w:val="en-GB"/>
+        </w:rPr>
+        <w:t xml:space="preserve">, </w:t>
+      </w:r>
+      <w:proofErr w:type="spellStart"/>
+      <w:r>
+        <w:rPr>
+          <w:i/>
+          <w:iCs/>
+          <w:lang w:val="en-GB"/>
+        </w:rPr>
+        <w:t>device_name</w:t>
+      </w:r>
+      <w:proofErr w:type="spellEnd"/>
+      <w:r>
+        <w:rPr>
+          <w:i/>
+          <w:iCs/>
+          <w:lang w:val="en-GB"/>
+        </w:rPr>
+        <w:t xml:space="preserve">, </w:t>
+      </w:r>
+      <w:proofErr w:type="spellStart"/>
+      <w:r>
+        <w:rPr>
+          <w:i/>
+          <w:iCs/>
+          <w:lang w:val="en-GB"/>
+        </w:rPr>
+        <w:t>phone_number</w:t>
+      </w:r>
+      <w:proofErr w:type="spellEnd"/>
+      <w:r>
+        <w:rPr>
+          <w:i/>
+          <w:iCs/>
+          <w:lang w:val="en-GB"/>
+        </w:rPr>
+        <w:t xml:space="preserve">, </w:t>
+      </w:r>
+      <w:proofErr w:type="spellStart"/>
+      <w:r>
+        <w:rPr>
+          <w:i/>
+          <w:iCs/>
+          <w:lang w:val="en-GB"/>
+        </w:rPr>
+        <w:t>person_ID</w:t>
+      </w:r>
+      <w:proofErr w:type="spellEnd"/>
+      <w:r>
+        <w:rPr>
+          <w:i/>
+          <w:iCs/>
+          <w:lang w:val="en-GB"/>
+        </w:rPr>
+        <w:t>)</w:t>
+      </w:r>
+    </w:p>
+    <w:p>
+      <w:pPr>
+        <w:rPr>
+          <w:i/>
+          <w:iCs/>
+          <w:lang w:val="en-GB"/>
+        </w:rPr>
+      </w:pPr>
+    </w:p>
+    <w:p>
+      <w:pPr>
+        <w:rPr>
+          <w:lang w:val="en-GB"/>
+        </w:rPr>
+      </w:pPr>
+      <w:r>
+        <w:rPr>
+          <w:lang w:val="en-GB"/>
+        </w:rPr>
+        <w:t xml:space="preserve">Natural join </w:t>
+      </w:r>
+      <w:r>
+        <w:rPr>
+          <w:lang w:val="en-GB"/>
+        </w:rPr>
+        <w:t>uses</w:t>
+      </w:r>
+      <w:r>
+        <w:rPr>
+          <w:lang w:val="en-GB"/>
+        </w:rPr>
+        <w:t xml:space="preserve"> the column with the same name to merge two tables. In this case, it uses the column ID. However, they do not refer to the same thing. The ID in </w:t>
+      </w:r>
+      <w:r>
+        <w:rPr>
+          <w:lang w:val="en-GB"/>
+        </w:rPr>
+        <w:t xml:space="preserve">the Person relation </w:t>
+      </w:r>
+      <w:r>
+        <w:rPr>
+          <w:lang w:val="en-GB"/>
+        </w:rPr>
+        <w:t xml:space="preserve">is the </w:t>
+      </w:r>
+      <w:proofErr w:type="spellStart"/>
+      <w:r>
+        <w:rPr>
+          <w:lang w:val="en-GB"/>
+        </w:rPr>
+        <w:t>pe</w:t>
+      </w:r>
+      <w:r>
+        <w:rPr>
+          <w:lang w:val="en-GB"/>
+        </w:rPr>
+        <w:t>r</w:t>
+      </w:r>
+      <w:r>
+        <w:rPr>
+          <w:lang w:val="en-GB"/>
+        </w:rPr>
+        <w:t>son</w:t>
+      </w:r>
+      <w:r>
+        <w:rPr>
+          <w:lang w:val="en-GB"/>
+        </w:rPr>
+        <w:t>_ID</w:t>
+      </w:r>
+      <w:proofErr w:type="spellEnd"/>
+      <w:r>
+        <w:rPr>
+          <w:lang w:val="en-GB"/>
+        </w:rPr>
+        <w:t xml:space="preserve"> in the </w:t>
+      </w:r>
+      <w:r>
+        <w:rPr>
+          <w:lang w:val="en-GB"/>
+        </w:rPr>
+        <w:t>Phone</w:t>
+      </w:r>
+      <w:r>
+        <w:rPr>
+          <w:lang w:val="en-GB"/>
+        </w:rPr>
+        <w:t>. So natural join will produce a</w:t>
+      </w:r>
+      <w:r>
+        <w:rPr>
+          <w:lang w:val="en-GB"/>
+        </w:rPr>
+        <w:t>n incorrect answer</w:t>
+      </w:r>
+      <w:r>
+        <w:rPr>
+          <w:lang w:val="en-GB"/>
+        </w:rPr>
+        <w:t xml:space="preserve">. Furthermore, if </w:t>
+      </w:r>
+      <w:r>
+        <w:rPr>
+          <w:lang w:val="en-GB"/>
+        </w:rPr>
+        <w:t>those two</w:t>
+      </w:r>
+      <w:r>
+        <w:rPr>
+          <w:lang w:val="en-GB"/>
+        </w:rPr>
+        <w:t xml:space="preserve"> IDs have different </w:t>
+      </w:r>
+      <w:r>
+        <w:rPr>
+          <w:lang w:val="en-GB"/>
+        </w:rPr>
+        <w:t>types</w:t>
+      </w:r>
+      <w:r>
+        <w:rPr>
+          <w:lang w:val="en-GB"/>
+        </w:rPr>
+        <w:t xml:space="preserve">, the natural join will not work at all. </w:t>
+      </w:r>
     </w:p>
     <w:p>
       <w:pPr>
@@ -6213,27 +6679,353 @@
         <w:rPr>
           <w:lang w:val="en-GB"/>
         </w:rPr>
+        <w:t>S6 – Views</w:t>
+      </w:r>
+    </w:p>
+    <w:p>
+      <w:pPr>
+        <w:rPr>
+          <w:lang w:val="en-GB"/>
+        </w:rPr>
+      </w:pPr>
+      <w:r>
+        <w:rPr>
+          <w:lang w:val="en-GB"/>
+        </w:rPr>
+        <w:t>List three benefits/use cases for defining views.</w:t>
+      </w:r>
+    </w:p>
+    <w:p>
+      <w:pPr>
+        <w:rPr>
+          <w:lang w:val="en-GB"/>
+        </w:rPr>
+      </w:pPr>
+    </w:p>
+    <w:p>
+      <w:pPr>
+        <w:jc w:val="both"/>
+        <w:rPr>
+          <w:lang w:val="en-GB"/>
+        </w:rPr>
+      </w:pPr>
+      <w:r>
+        <w:rPr>
+          <w:lang w:val="en-GB"/>
+        </w:rPr>
+        <w:t>------------------------------Answer------------------------------</w:t>
+      </w:r>
+    </w:p>
+    <w:p>
+      <w:pPr>
+        <w:pStyle w:val="NormalWeb"/>
+        <w:shd w:val="clear" w:color="auto" w:fill="FFFFFF"/>
+        <w:rPr>
+          <w:rFonts w:ascii="HelveticaNeue" w:hAnsi="HelveticaNeue"/>
+          <w:sz w:val="22"/>
+          <w:szCs w:val="22"/>
+        </w:rPr>
+      </w:pPr>
+      <w:r>
+        <w:rPr>
+          <w:rFonts w:ascii="HelveticaNeue" w:hAnsi="HelveticaNeue"/>
+          <w:b/>
+          <w:bCs/>
+          <w:sz w:val="22"/>
+          <w:szCs w:val="22"/>
+        </w:rPr>
+        <w:t>Simplificatio</w:t>
+      </w:r>
+      <w:r>
+        <w:rPr>
+          <w:rFonts w:ascii="HelveticaNeue" w:hAnsi="HelveticaNeue"/>
+          <w:b/>
+          <w:bCs/>
+          <w:sz w:val="22"/>
+          <w:szCs w:val="22"/>
+        </w:rPr>
+        <w:t>n</w:t>
+      </w:r>
+      <w:r>
+        <w:rPr>
+          <w:rFonts w:ascii="SimSun" w:eastAsia="SimSun" w:hAnsi="SimSun" w:cs="SimSun"/>
+          <w:sz w:val="22"/>
+          <w:szCs w:val="22"/>
+        </w:rPr>
+        <w:t>:</w:t>
+      </w:r>
+      <w:r>
+        <w:rPr>
+          <w:rFonts w:ascii="HelveticaNeue" w:hAnsi="HelveticaNeue"/>
+          <w:sz w:val="22"/>
+          <w:szCs w:val="22"/>
+        </w:rPr>
+        <w:t xml:space="preserve"> </w:t>
+      </w:r>
+      <w:r>
+        <w:rPr>
+          <w:rFonts w:ascii="HelveticaNeue" w:hAnsi="HelveticaNeue"/>
+          <w:sz w:val="22"/>
+          <w:szCs w:val="22"/>
+        </w:rPr>
+        <w:t>v</w:t>
+      </w:r>
+      <w:r>
+        <w:rPr>
+          <w:rFonts w:ascii="HelveticaNeue" w:hAnsi="HelveticaNeue"/>
+          <w:sz w:val="22"/>
+          <w:szCs w:val="22"/>
+        </w:rPr>
+        <w:t xml:space="preserve">iews make it easier for naive users to do complicated queries. This is because view </w:t>
+      </w:r>
+      <w:r>
+        <w:rPr>
+          <w:rFonts w:ascii="HelveticaNeue" w:hAnsi="HelveticaNeue" w:hint="eastAsia"/>
+          <w:sz w:val="22"/>
+          <w:szCs w:val="22"/>
+        </w:rPr>
+        <w:t>converts</w:t>
+      </w:r>
+      <w:r>
+        <w:rPr>
+          <w:rFonts w:ascii="HelveticaNeue" w:hAnsi="HelveticaNeue"/>
+          <w:sz w:val="22"/>
+          <w:szCs w:val="22"/>
+        </w:rPr>
+        <w:t xml:space="preserve"> those complicated </w:t>
+      </w:r>
+      <w:r>
+        <w:rPr>
+          <w:rFonts w:ascii="HelveticaNeue" w:hAnsi="HelveticaNeue" w:hint="eastAsia"/>
+          <w:sz w:val="22"/>
+          <w:szCs w:val="22"/>
+        </w:rPr>
+        <w:t>query</w:t>
+      </w:r>
+      <w:r>
+        <w:rPr>
+          <w:rFonts w:ascii="HelveticaNeue" w:hAnsi="HelveticaNeue"/>
+          <w:sz w:val="22"/>
+          <w:szCs w:val="22"/>
+        </w:rPr>
+        <w:t xml:space="preserve"> statements into views so that users without comprehensive knowledge of SQL can access the results of such queries via pre-defined views.</w:t>
+      </w:r>
+      <w:r>
+        <w:rPr>
+          <w:rFonts w:ascii="HelveticaNeue" w:hAnsi="HelveticaNeue"/>
+          <w:sz w:val="22"/>
+          <w:szCs w:val="22"/>
+        </w:rPr>
+        <w:br/>
+      </w:r>
+      <w:r>
+        <w:rPr>
+          <w:rFonts w:ascii="HelveticaNeue" w:hAnsi="HelveticaNeue"/>
+          <w:b/>
+          <w:bCs/>
+          <w:sz w:val="22"/>
+          <w:szCs w:val="22"/>
+        </w:rPr>
+        <w:t>Privacy</w:t>
+      </w:r>
+      <w:r>
+        <w:rPr>
+          <w:rFonts w:ascii="HelveticaNeue" w:hAnsi="HelveticaNeue"/>
+          <w:sz w:val="22"/>
+          <w:szCs w:val="22"/>
+        </w:rPr>
+        <w:t xml:space="preserve">: </w:t>
+      </w:r>
+      <w:r>
+        <w:rPr>
+          <w:rFonts w:ascii="HelveticaNeue" w:hAnsi="HelveticaNeue"/>
+          <w:sz w:val="22"/>
+          <w:szCs w:val="22"/>
+        </w:rPr>
+        <w:t>We often</w:t>
+      </w:r>
+      <w:r>
+        <w:rPr>
+          <w:rFonts w:ascii="HelveticaNeue" w:hAnsi="HelveticaNeue"/>
+          <w:sz w:val="22"/>
+          <w:szCs w:val="22"/>
+        </w:rPr>
+        <w:t xml:space="preserve"> do not want users to get access to the entire logical model (</w:t>
+      </w:r>
+      <w:proofErr w:type="gramStart"/>
+      <w:r>
+        <w:rPr>
+          <w:rFonts w:ascii="HelveticaNeue" w:hAnsi="HelveticaNeue"/>
+          <w:sz w:val="22"/>
+          <w:szCs w:val="22"/>
+        </w:rPr>
+        <w:t>e.g.</w:t>
+      </w:r>
+      <w:proofErr w:type="gramEnd"/>
+      <w:r>
+        <w:rPr>
+          <w:rFonts w:ascii="HelveticaNeue" w:hAnsi="HelveticaNeue"/>
+          <w:sz w:val="22"/>
+          <w:szCs w:val="22"/>
+        </w:rPr>
+        <w:t xml:space="preserve"> salary </w:t>
+      </w:r>
+      <w:r>
+        <w:rPr>
+          <w:rFonts w:ascii="HelveticaNeue" w:hAnsi="HelveticaNeue"/>
+          <w:sz w:val="22"/>
+          <w:szCs w:val="22"/>
+        </w:rPr>
         <w:lastRenderedPageBreak/>
-        <w:t>S6 – Views</w:t>
-      </w:r>
-    </w:p>
-    <w:p>
-      <w:pPr>
-        <w:rPr>
-          <w:lang w:val="en-GB"/>
-        </w:rPr>
-      </w:pPr>
-      <w:r>
-        <w:rPr>
-          <w:lang w:val="en-GB"/>
-        </w:rPr>
-        <w:t>List three benefits/use cases for defining views.</w:t>
-      </w:r>
-    </w:p>
-    <w:p>
-      <w:pPr>
-        <w:rPr>
-          <w:lang w:val="en-GB"/>
+        <w:t xml:space="preserve">column of a people table can be confidential). A view can prevent users </w:t>
+      </w:r>
+      <w:r>
+        <w:rPr>
+          <w:rFonts w:ascii="HelveticaNeue" w:hAnsi="HelveticaNeue"/>
+          <w:sz w:val="22"/>
+          <w:szCs w:val="22"/>
+        </w:rPr>
+        <w:t>from accessing</w:t>
+      </w:r>
+      <w:r>
+        <w:rPr>
+          <w:rFonts w:ascii="HelveticaNeue" w:hAnsi="HelveticaNeue"/>
+          <w:sz w:val="22"/>
+          <w:szCs w:val="22"/>
+        </w:rPr>
+        <w:t xml:space="preserve"> </w:t>
+      </w:r>
+      <w:r>
+        <w:rPr>
+          <w:rFonts w:ascii="HelveticaNeue" w:hAnsi="HelveticaNeue" w:hint="eastAsia"/>
+          <w:sz w:val="22"/>
+          <w:szCs w:val="22"/>
+        </w:rPr>
+        <w:t>that information</w:t>
+      </w:r>
+      <w:r>
+        <w:rPr>
+          <w:rFonts w:ascii="HelveticaNeue" w:hAnsi="HelveticaNeue"/>
+          <w:sz w:val="22"/>
+          <w:szCs w:val="22"/>
+        </w:rPr>
+        <w:t xml:space="preserve"> by not including them in the view.</w:t>
+      </w:r>
+      <w:r>
+        <w:rPr>
+          <w:rFonts w:ascii="HelveticaNeue" w:hAnsi="HelveticaNeue"/>
+          <w:sz w:val="22"/>
+          <w:szCs w:val="22"/>
+        </w:rPr>
+        <w:br/>
+      </w:r>
+      <w:r>
+        <w:rPr>
+          <w:rFonts w:ascii="HelveticaNeue" w:hAnsi="HelveticaNeue"/>
+          <w:b/>
+          <w:bCs/>
+          <w:sz w:val="22"/>
+          <w:szCs w:val="22"/>
+        </w:rPr>
+        <w:t>Safety</w:t>
+      </w:r>
+      <w:r>
+        <w:rPr>
+          <w:rFonts w:ascii="HelveticaNeue" w:hAnsi="HelveticaNeue"/>
+          <w:sz w:val="22"/>
+          <w:szCs w:val="22"/>
+        </w:rPr>
+        <w:t xml:space="preserve">: </w:t>
+      </w:r>
+      <w:r>
+        <w:rPr>
+          <w:rFonts w:ascii="HelveticaNeue" w:hAnsi="HelveticaNeue"/>
+          <w:sz w:val="22"/>
+          <w:szCs w:val="22"/>
+        </w:rPr>
+        <w:t>u</w:t>
+      </w:r>
+      <w:r>
+        <w:rPr>
+          <w:rFonts w:ascii="HelveticaNeue" w:hAnsi="HelveticaNeue"/>
+          <w:sz w:val="22"/>
+          <w:szCs w:val="22"/>
+        </w:rPr>
+        <w:t xml:space="preserve">sing views may protect </w:t>
+      </w:r>
+      <w:r>
+        <w:rPr>
+          <w:rFonts w:ascii="HelveticaNeue" w:hAnsi="HelveticaNeue"/>
+          <w:sz w:val="22"/>
+          <w:szCs w:val="22"/>
+        </w:rPr>
+        <w:t xml:space="preserve">the </w:t>
+      </w:r>
+      <w:r>
+        <w:rPr>
+          <w:rFonts w:ascii="HelveticaNeue" w:hAnsi="HelveticaNeue"/>
+          <w:sz w:val="22"/>
+          <w:szCs w:val="22"/>
+        </w:rPr>
+        <w:t>application from schema changes. Definitions of views and schema are isolated</w:t>
+      </w:r>
+      <w:r>
+        <w:rPr>
+          <w:rFonts w:ascii="HelveticaNeue" w:hAnsi="HelveticaNeue" w:hint="eastAsia"/>
+          <w:sz w:val="22"/>
+          <w:szCs w:val="22"/>
+        </w:rPr>
+        <w:t>. Therefore</w:t>
+      </w:r>
+      <w:r>
+        <w:rPr>
+          <w:rFonts w:ascii="HelveticaNeue" w:hAnsi="HelveticaNeue"/>
+          <w:sz w:val="22"/>
+          <w:szCs w:val="22"/>
+        </w:rPr>
+        <w:t xml:space="preserve">, changing </w:t>
+      </w:r>
+      <w:r>
+        <w:rPr>
+          <w:rFonts w:ascii="HelveticaNeue" w:hAnsi="HelveticaNeue"/>
+          <w:sz w:val="22"/>
+          <w:szCs w:val="22"/>
+        </w:rPr>
+        <w:t xml:space="preserve">the </w:t>
+      </w:r>
+      <w:r>
+        <w:rPr>
+          <w:rFonts w:ascii="HelveticaNeue" w:hAnsi="HelveticaNeue"/>
+          <w:sz w:val="22"/>
+          <w:szCs w:val="22"/>
+        </w:rPr>
+        <w:t xml:space="preserve">schema definition will not change views. Also, views can be set to read-only so that users may not modify the underlying relation of the dataset by using views. </w:t>
+      </w:r>
+    </w:p>
+    <w:p>
+      <w:pPr>
+        <w:pStyle w:val="NormalWeb"/>
+        <w:shd w:val="clear" w:color="auto" w:fill="FFFFFF"/>
+      </w:pPr>
+      <w:r>
+        <w:rPr>
+          <w:rFonts w:ascii="HelveticaNeue" w:hAnsi="HelveticaNeue"/>
+          <w:sz w:val="22"/>
+          <w:szCs w:val="22"/>
+        </w:rPr>
+        <w:t xml:space="preserve">Reference: Lecture and lecture slides. </w:t>
+      </w:r>
+    </w:p>
+    <w:p>
+      <w:pPr>
+        <w:pStyle w:val="NormalWeb"/>
+        <w:shd w:val="clear" w:color="auto" w:fill="FFFFFF"/>
+      </w:pPr>
+    </w:p>
+    <w:p>
+      <w:pPr>
+        <w:rPr>
+          <w:lang w:val="en-US"/>
         </w:rPr>
       </w:pPr>
     </w:p>
@@ -6563,6 +7355,7 @@
         <w:rPr>
           <w:lang w:val="en-GB"/>
         </w:rPr>
+        <w:lastRenderedPageBreak/>
         <w:t xml:space="preserve">Briefly explain the concept of </w:t>
       </w:r>
       <w:r>
@@ -6606,7 +7399,6 @@
         <w:rPr>
           <w:lang w:val="en-GB"/>
         </w:rPr>
-        <w:lastRenderedPageBreak/>
         <w:t>S11 – Foreign Keys and Transactions</w:t>
       </w:r>
     </w:p>
@@ -6940,6 +7732,7 @@
         <w:rPr>
           <w:lang w:val="en-GB"/>
         </w:rPr>
+        <w:lastRenderedPageBreak/>
         <w:t>S14 – Types, Domains</w:t>
       </w:r>
     </w:p>
@@ -7346,7 +8139,6 @@
         <w:rPr>
           <w:lang w:val="en-GB"/>
         </w:rPr>
-        <w:lastRenderedPageBreak/>
         <w:t>Binary and Non-Binary Relationships</w:t>
       </w:r>
     </w:p>
@@ -7664,6 +8456,7 @@
         <w:rPr>
           <w:lang w:val="en-GB"/>
         </w:rPr>
+        <w:lastRenderedPageBreak/>
         <w:t>disjoint/</w:t>
       </w:r>
       <w:proofErr w:type="gramStart"/>
@@ -7709,7 +8502,6 @@
         <w:rPr>
           <w:lang w:val="en-GB"/>
         </w:rPr>
-        <w:lastRenderedPageBreak/>
         <w:t>Normalization</w:t>
       </w:r>
     </w:p>
@@ -8072,6 +8864,7 @@
         <w:rPr>
           <w:lang w:val="en-GB"/>
         </w:rPr>
+        <w:lastRenderedPageBreak/>
         <w:t>N5 – Third Normal Form</w:t>
       </w:r>
     </w:p>
@@ -9049,6 +9842,7 @@
                 <w:szCs w:val="14"/>
                 <w:lang w:val="en-GB"/>
               </w:rPr>
+              <w:lastRenderedPageBreak/>
               <w:t>nm0000002</w:t>
             </w:r>
           </w:p>
@@ -9627,7 +10421,6 @@
                 <w:szCs w:val="14"/>
                 <w:lang w:val="en-GB"/>
               </w:rPr>
-              <w:lastRenderedPageBreak/>
               <w:t>nm0000004</w:t>
             </w:r>
           </w:p>
@@ -11875,6 +12668,7 @@
         <w:rPr>
           <w:lang w:val="en-GB"/>
         </w:rPr>
+        <w:lastRenderedPageBreak/>
         <w:t>D2 – Addressing</w:t>
       </w:r>
     </w:p>
@@ -12283,7 +13077,6 @@
         <w:rPr>
           <w:lang w:val="en-GB"/>
         </w:rPr>
-        <w:lastRenderedPageBreak/>
         <w:t>Tables are large.</w:t>
       </w:r>
     </w:p>
@@ -13027,6 +13820,7 @@
         <w:rPr>
           <w:lang w:val="en-GB"/>
         </w:rPr>
+        <w:lastRenderedPageBreak/>
         <w:t xml:space="preserve">Indexed </w:t>
       </w:r>
       <w:proofErr w:type="gramStart"/>
@@ -13105,7 +13899,6 @@
         <w:rPr>
           <w:lang w:val="en-GB"/>
         </w:rPr>
-        <w:lastRenderedPageBreak/>
         <w:t>D17 – Optimization</w:t>
       </w:r>
     </w:p>
@@ -13512,6 +14305,7 @@
         <w:rPr>
           <w:lang w:val="en-GB"/>
         </w:rPr>
+        <w:lastRenderedPageBreak/>
         <w:t>D20 – Locking</w:t>
       </w:r>
     </w:p>
@@ -13562,7 +14356,6 @@
         <w:rPr>
           <w:lang w:val="en-GB"/>
         </w:rPr>
-        <w:lastRenderedPageBreak/>
         <w:t>D22 – Phantom</w:t>
       </w:r>
     </w:p>
@@ -13840,6 +14633,7 @@
         <w:rPr>
           <w:lang w:val="en-GB"/>
         </w:rPr>
+        <w:lastRenderedPageBreak/>
         <w:t>D29 – Scaling</w:t>
       </w:r>
     </w:p>

</xml_diff>

<commit_message>
Half way (M1 Max).
</commit_message>
<xml_diff>
--- a/Final/s23-W4111-Final-WrittenQs.docx
+++ b/Final/s23-W4111-Final-WrittenQs.docx
@@ -774,7 +774,21 @@
         <w:rPr>
           <w:lang w:val="en-GB"/>
         </w:rPr>
-        <w:t xml:space="preserve">: structured data should have a well-defined structure. That is, individual data of the same type contains the same attribute set AND fields. So it can be easily stored AND/OR searched. Examples can be a Google Sheet or an Excel file. </w:t>
+        <w:t xml:space="preserve">: structured data should have a well-defined structure. That is, individual data of the same type contains the same attribute set AND fields. </w:t>
+      </w:r>
+      <w:proofErr w:type="gramStart"/>
+      <w:r>
+        <w:rPr>
+          <w:lang w:val="en-GB"/>
+        </w:rPr>
+        <w:t>So</w:t>
+      </w:r>
+      <w:proofErr w:type="gramEnd"/>
+      <w:r>
+        <w:rPr>
+          <w:lang w:val="en-GB"/>
+        </w:rPr>
+        <w:t xml:space="preserve"> it can be easily stored AND/OR searched. Examples can be a Google Sheet or an Excel file. </w:t>
       </w:r>
     </w:p>
     <w:p>
@@ -1416,20 +1430,42 @@
         <w:rPr>
           <w:lang w:val="en-GB"/>
         </w:rPr>
-        <w:t>F5 – Modeling</w:t>
-      </w:r>
-    </w:p>
-    <w:p>
-      <w:pPr>
-        <w:rPr>
-          <w:lang w:val="en-GB"/>
-        </w:rPr>
-      </w:pPr>
-      <w:r>
-        <w:rPr>
-          <w:lang w:val="en-GB"/>
-        </w:rPr>
-        <w:t>Briefly explain the following concepts and the role for each concept in data modeling. Give an example of the benefit of each level:</w:t>
+        <w:t xml:space="preserve">F5 – </w:t>
+      </w:r>
+      <w:proofErr w:type="spellStart"/>
+      <w:r>
+        <w:rPr>
+          <w:lang w:val="en-GB"/>
+        </w:rPr>
+        <w:t>Modeling</w:t>
+      </w:r>
+      <w:proofErr w:type="spellEnd"/>
+    </w:p>
+    <w:p>
+      <w:pPr>
+        <w:rPr>
+          <w:lang w:val="en-GB"/>
+        </w:rPr>
+      </w:pPr>
+      <w:r>
+        <w:rPr>
+          <w:lang w:val="en-GB"/>
+        </w:rPr>
+        <w:t xml:space="preserve">Briefly explain the following concepts and the role for each concept in data </w:t>
+      </w:r>
+      <w:proofErr w:type="spellStart"/>
+      <w:r>
+        <w:rPr>
+          <w:lang w:val="en-GB"/>
+        </w:rPr>
+        <w:t>modeling</w:t>
+      </w:r>
+      <w:proofErr w:type="spellEnd"/>
+      <w:r>
+        <w:rPr>
+          <w:lang w:val="en-GB"/>
+        </w:rPr>
+        <w:t>. Give an example of the benefit of each level:</w:t>
       </w:r>
     </w:p>
     <w:p>
@@ -2497,7 +2533,21 @@
         <w:rPr>
           <w:lang w:val="en-GB"/>
         </w:rPr>
-        <w:t xml:space="preserve"> might be a float, but give an example of how </w:t>
+        <w:t xml:space="preserve"> might be a </w:t>
+      </w:r>
+      <w:proofErr w:type="gramStart"/>
+      <w:r>
+        <w:rPr>
+          <w:lang w:val="en-GB"/>
+        </w:rPr>
+        <w:t>float, but</w:t>
+      </w:r>
+      <w:proofErr w:type="gramEnd"/>
+      <w:r>
+        <w:rPr>
+          <w:lang w:val="en-GB"/>
+        </w:rPr>
+        <w:t xml:space="preserve"> give an example of how </w:t>
       </w:r>
       <w:r>
         <w:rPr>
@@ -2580,7 +2630,21 @@
         <w:rPr>
           <w:lang w:val="en-GB"/>
         </w:rPr>
-        <w:t xml:space="preserve">We know that a person usually has a weight between 5.0 kg to 200.0 kg, so we can use the float type to represent a person’s weight, and the range of 5.0-200.0 is the domain of a person’s weight. But it is not very possible that a person can have a weight of 800.0 kg, which is also of float type. So, float is not the domain (not all values of float are within the range), say it is also possible can a float can be negative but this is not realistic for a person’s weight. </w:t>
+        <w:t xml:space="preserve">We know that a person usually has a weight between 5.0 kg to 200.0 kg, so we can use the float type to represent a person’s weight, and the range of 5.0-200.0 is the domain of a person’s weight. But it is not very possible that a person can have a weight of 800.0 kg, which is also of float type. So, float is not the domain (not all values of float are within the range), say it is also possible </w:t>
+      </w:r>
+      <w:proofErr w:type="gramStart"/>
+      <w:r>
+        <w:rPr>
+          <w:lang w:val="en-GB"/>
+        </w:rPr>
+        <w:t>can a float can</w:t>
+      </w:r>
+      <w:proofErr w:type="gramEnd"/>
+      <w:r>
+        <w:rPr>
+          <w:lang w:val="en-GB"/>
+        </w:rPr>
+        <w:t xml:space="preserve"> be negative but this is not realistic for a person’s weight. </w:t>
       </w:r>
     </w:p>
     <w:p>
@@ -2623,12 +2687,14 @@
           <w:lang w:val="en-GB"/>
         </w:rPr>
       </w:pPr>
+      <w:proofErr w:type="spellStart"/>
       <w:r>
         <w:rPr>
           <w:lang w:val="en-GB"/>
         </w:rPr>
         <w:t>Superkey</w:t>
       </w:r>
+      <w:proofErr w:type="spellEnd"/>
     </w:p>
     <w:p>
       <w:pPr>
@@ -2826,7 +2892,21 @@
         <w:rPr>
           <w:lang w:val="en-GB"/>
         </w:rPr>
-        <w:t xml:space="preserve">: a foreign key is a key in a table referencing the primary key in another table so that they are linked together. See Figure 2.8 for the student table, dept_name is a foreign key in the student relation referencing to the department relation. </w:t>
+        <w:t xml:space="preserve">: a foreign key is a key in a table referencing the primary key in another table so that they are linked together. See Figure 2.8 for the student table, </w:t>
+      </w:r>
+      <w:proofErr w:type="spellStart"/>
+      <w:r>
+        <w:rPr>
+          <w:lang w:val="en-GB"/>
+        </w:rPr>
+        <w:t>dept_name</w:t>
+      </w:r>
+      <w:proofErr w:type="spellEnd"/>
+      <w:r>
+        <w:rPr>
+          <w:lang w:val="en-GB"/>
+        </w:rPr>
+        <w:t xml:space="preserve"> is a foreign key in the student relation referencing to the department relation. </w:t>
       </w:r>
     </w:p>
     <w:p>
@@ -2886,7 +2966,21 @@
         <w:rPr>
           <w:lang w:val="en-GB"/>
         </w:rPr>
-        <w:t>The slides associated with the recommended text book list six basic relational operators</w:t>
+        <w:t xml:space="preserve">The slides associated with the recommended </w:t>
+      </w:r>
+      <w:proofErr w:type="gramStart"/>
+      <w:r>
+        <w:rPr>
+          <w:lang w:val="en-GB"/>
+        </w:rPr>
+        <w:t>text book</w:t>
+      </w:r>
+      <w:proofErr w:type="gramEnd"/>
+      <w:r>
+        <w:rPr>
+          <w:lang w:val="en-GB"/>
+        </w:rPr>
+        <w:t xml:space="preserve"> list six basic relational operators</w:t>
       </w:r>
     </w:p>
     <w:p>
@@ -2903,8 +2997,16 @@
         <w:rPr>
           <w:lang w:val="en-GB"/>
         </w:rPr>
-        <w:t>select: 𝞼</w:t>
-      </w:r>
+        <w:t xml:space="preserve">select: </w:t>
+      </w:r>
+      <w:proofErr w:type="gramStart"/>
+      <w:r>
+        <w:rPr>
+          <w:lang w:val="en-GB"/>
+        </w:rPr>
+        <w:t>𝞼</w:t>
+      </w:r>
+      <w:proofErr w:type="gramEnd"/>
     </w:p>
     <w:p>
       <w:pPr>
@@ -3179,6 +3281,7 @@
           <w:lang w:val="en-GB"/>
         </w:rPr>
       </w:pPr>
+      <w:proofErr w:type="gramStart"/>
       <w:r>
         <w:rPr>
           <w:rFonts w:ascii="Cambria Math" w:hAnsi="Cambria Math" w:cs="Cambria Math"/>
@@ -3190,7 +3293,14 @@
         <w:rPr>
           <w:lang w:val="en-GB"/>
         </w:rPr>
-        <w:t>(desired attributes)</w:t>
+        <w:t>(</w:t>
+      </w:r>
+      <w:proofErr w:type="gramEnd"/>
+      <w:r>
+        <w:rPr>
+          <w:lang w:val="en-GB"/>
+        </w:rPr>
+        <w:t>desired attributes)</w:t>
       </w:r>
       <w:r>
         <w:rPr>
@@ -3231,6 +3341,7 @@
         </w:rPr>
         <w:t>The “R X S” produces all combinations of R and S, and “</w:t>
       </w:r>
+      <w:proofErr w:type="gramStart"/>
       <w:r>
         <w:rPr>
           <w:rFonts w:ascii="Cambria Math" w:hAnsi="Cambria Math" w:cs="Cambria Math"/>
@@ -3242,8 +3353,16 @@
         <w:rPr>
           <w:lang w:val="en-GB"/>
         </w:rPr>
-        <w:t>(R.A = S.A)” selects those results with R.A = S.A. Then, the projection, “</w:t>
-      </w:r>
+        <w:t>(</w:t>
+      </w:r>
+      <w:proofErr w:type="gramEnd"/>
+      <w:r>
+        <w:rPr>
+          <w:lang w:val="en-GB"/>
+        </w:rPr>
+        <w:t>R.A = S.A)” selects those results with R.A = S.A. Then, the projection, “</w:t>
+      </w:r>
+      <w:proofErr w:type="gramStart"/>
       <w:r>
         <w:rPr>
           <w:rFonts w:ascii="Cambria Math" w:hAnsi="Cambria Math" w:cs="Cambria Math"/>
@@ -3255,7 +3374,14 @@
         <w:rPr>
           <w:lang w:val="en-GB"/>
         </w:rPr>
-        <w:t>(desired attributes)”, removes any undesired attributes if necessary.</w:t>
+        <w:t>(</w:t>
+      </w:r>
+      <w:proofErr w:type="gramEnd"/>
+      <w:r>
+        <w:rPr>
+          <w:lang w:val="en-GB"/>
+        </w:rPr>
+        <w:t>desired attributes)”, removes any undesired attributes if necessary.</w:t>
       </w:r>
     </w:p>
     <w:p>
@@ -3478,7 +3604,21 @@
         <w:rPr>
           <w:lang w:val="en-GB"/>
         </w:rPr>
-        <w:t xml:space="preserve">They produce the same results but </w:t>
+        <w:t xml:space="preserve">They produce the same </w:t>
+      </w:r>
+      <w:proofErr w:type="gramStart"/>
+      <w:r>
+        <w:rPr>
+          <w:lang w:val="en-GB"/>
+        </w:rPr>
+        <w:t>results</w:t>
+      </w:r>
+      <w:proofErr w:type="gramEnd"/>
+      <w:r>
+        <w:rPr>
+          <w:lang w:val="en-GB"/>
+        </w:rPr>
+        <w:t xml:space="preserve"> but </w:t>
       </w:r>
       <w:r>
         <w:rPr>
@@ -4538,11 +4678,19 @@
           <w:lang w:val="en-GB"/>
         </w:rPr>
       </w:pPr>
-      <w:r>
-        <w:rPr>
-          <w:lang w:val="en-GB"/>
-        </w:rPr>
-        <w:t>Equi-join</w:t>
+      <w:proofErr w:type="spellStart"/>
+      <w:r>
+        <w:rPr>
+          <w:lang w:val="en-GB"/>
+        </w:rPr>
+        <w:t>Equi</w:t>
+      </w:r>
+      <w:proofErr w:type="spellEnd"/>
+      <w:r>
+        <w:rPr>
+          <w:lang w:val="en-GB"/>
+        </w:rPr>
+        <w:t>-join</w:t>
       </w:r>
     </w:p>
     <w:p>
@@ -4576,8 +4724,16 @@
         <w:rPr>
           <w:lang w:val="en-GB"/>
         </w:rPr>
-        <w:t>Left join</w:t>
-      </w:r>
+        <w:t xml:space="preserve">Left </w:t>
+      </w:r>
+      <w:proofErr w:type="gramStart"/>
+      <w:r>
+        <w:rPr>
+          <w:lang w:val="en-GB"/>
+        </w:rPr>
+        <w:t>join</w:t>
+      </w:r>
+      <w:proofErr w:type="gramEnd"/>
     </w:p>
     <w:p>
       <w:pPr>
@@ -4667,60 +4823,63 @@
         </w:rPr>
         <w:br/>
       </w:r>
+      <w:proofErr w:type="spellStart"/>
       <w:r>
         <w:rPr>
           <w:b/>
           <w:bCs/>
           <w:lang w:val="en-GB"/>
         </w:rPr>
-        <w:t>Equi-join</w:t>
-      </w:r>
-      <w:r>
-        <w:rPr>
-          <w:lang w:val="en-GB"/>
-        </w:rPr>
-        <w:t xml:space="preserve"> merges two tables by matching the same value of a specific column or specific columns specified by the user.</w:t>
-      </w:r>
-      <w:r>
-        <w:rPr>
-          <w:lang w:val="en-GB"/>
-        </w:rPr>
-        <w:br/>
-      </w:r>
+        <w:t>Equi</w:t>
+      </w:r>
+      <w:proofErr w:type="spellEnd"/>
       <w:r>
         <w:rPr>
           <w:b/>
           <w:bCs/>
           <w:lang w:val="en-GB"/>
         </w:rPr>
-        <w:t>Theta join</w:t>
-      </w:r>
-      <w:r>
-        <w:rPr>
-          <w:lang w:val="en-GB"/>
-        </w:rPr>
-        <w:t xml:space="preserve"> merges two tables in a manner that is similar to Equi-join, but it allows not only same value conditions, but it also supports comparison operators (&gt;, &lt;, =, etc.) for one or more columns, which is called a theta condition.</w:t>
-      </w:r>
-    </w:p>
-    <w:p>
-      <w:pPr>
-        <w:rPr>
-          <w:lang w:val="en-GB"/>
-        </w:rPr>
-      </w:pPr>
+        <w:t>-join</w:t>
+      </w:r>
+      <w:r>
+        <w:rPr>
+          <w:lang w:val="en-GB"/>
+        </w:rPr>
+        <w:t xml:space="preserve"> merges two tables by matching the same value of a specific column or specific columns specified by the user.</w:t>
+      </w:r>
+      <w:r>
+        <w:rPr>
+          <w:lang w:val="en-GB"/>
+        </w:rPr>
+        <w:br/>
+      </w:r>
       <w:r>
         <w:rPr>
           <w:b/>
           <w:bCs/>
           <w:lang w:val="en-GB"/>
         </w:rPr>
-        <w:t>Left join</w:t>
-      </w:r>
-      <w:r>
-        <w:rPr>
-          <w:lang w:val="en-GB"/>
-        </w:rPr>
-        <w:t xml:space="preserve"> returns all the rows from the left table and the matching rows from the right table.</w:t>
+        <w:t>Theta join</w:t>
+      </w:r>
+      <w:r>
+        <w:rPr>
+          <w:lang w:val="en-GB"/>
+        </w:rPr>
+        <w:t xml:space="preserve"> merges two tables in a manner that is similar to </w:t>
+      </w:r>
+      <w:proofErr w:type="spellStart"/>
+      <w:r>
+        <w:rPr>
+          <w:lang w:val="en-GB"/>
+        </w:rPr>
+        <w:t>Equi</w:t>
+      </w:r>
+      <w:proofErr w:type="spellEnd"/>
+      <w:r>
+        <w:rPr>
+          <w:lang w:val="en-GB"/>
+        </w:rPr>
+        <w:t>-join, but it allows not only same value conditions, but it also supports comparison operators (&gt;, &lt;, =, etc.) for one or more columns, which is called a theta condition.</w:t>
       </w:r>
     </w:p>
     <w:p>
@@ -4735,20 +4894,41 @@
           <w:bCs/>
           <w:lang w:val="en-GB"/>
         </w:rPr>
-        <w:t>Right join</w:t>
-      </w:r>
-      <w:r>
-        <w:rPr>
-          <w:lang w:val="en-GB"/>
-        </w:rPr>
-        <w:t xml:space="preserve"> returns all the rows from the right table and the matching rows from the left table. </w:t>
-      </w:r>
+        <w:t>Left join</w:t>
+      </w:r>
+      <w:r>
+        <w:rPr>
+          <w:lang w:val="en-GB"/>
+        </w:rPr>
+        <w:t xml:space="preserve"> returns all the rows from the left table and the matching rows from the right table.</w:t>
+      </w:r>
+    </w:p>
+    <w:p>
+      <w:pPr>
+        <w:rPr>
+          <w:lang w:val="en-GB"/>
+        </w:rPr>
+      </w:pPr>
       <w:r>
         <w:rPr>
           <w:b/>
           <w:bCs/>
           <w:lang w:val="en-GB"/>
         </w:rPr>
+        <w:t>Right join</w:t>
+      </w:r>
+      <w:r>
+        <w:rPr>
+          <w:lang w:val="en-GB"/>
+        </w:rPr>
+        <w:t xml:space="preserve"> returns all the rows from the right table and the matching rows from the left table. </w:t>
+      </w:r>
+      <w:r>
+        <w:rPr>
+          <w:b/>
+          <w:bCs/>
+          <w:lang w:val="en-GB"/>
+        </w:rPr>
         <w:t>Outer join</w:t>
       </w:r>
       <w:r>
@@ -4844,8 +5024,16 @@
         <w:rPr>
           <w:lang w:val="en-GB"/>
         </w:rPr>
-        <w:t>Assume we have two relations as follows</w:t>
-      </w:r>
+        <w:t xml:space="preserve">Assume we have two relations as </w:t>
+      </w:r>
+      <w:proofErr w:type="gramStart"/>
+      <w:r>
+        <w:rPr>
+          <w:lang w:val="en-GB"/>
+        </w:rPr>
+        <w:t>follows</w:t>
+      </w:r>
+      <w:proofErr w:type="gramEnd"/>
     </w:p>
     <w:p>
       <w:pPr>
@@ -4862,6 +5050,7 @@
           <w:lang w:val="en-GB"/>
         </w:rPr>
       </w:pPr>
+      <w:proofErr w:type="gramStart"/>
       <w:r>
         <w:rPr>
           <w:i/>
@@ -4870,6 +5059,7 @@
         </w:rPr>
         <w:t>Person(</w:t>
       </w:r>
+      <w:proofErr w:type="gramEnd"/>
       <w:r>
         <w:rPr>
           <w:i/>
@@ -4885,25 +5075,45 @@
           <w:iCs/>
           <w:lang w:val="en-GB"/>
         </w:rPr>
-        <w:t>, last_name, first name)</w:t>
-      </w:r>
-    </w:p>
-    <w:p>
-      <w:pPr>
+        <w:t xml:space="preserve">, </w:t>
+      </w:r>
+      <w:proofErr w:type="spellStart"/>
+      <w:r>
         <w:rPr>
           <w:i/>
           <w:iCs/>
           <w:lang w:val="en-GB"/>
         </w:rPr>
-      </w:pPr>
+        <w:t>last_name</w:t>
+      </w:r>
+      <w:proofErr w:type="spellEnd"/>
       <w:r>
         <w:rPr>
           <w:i/>
           <w:iCs/>
           <w:lang w:val="en-GB"/>
         </w:rPr>
+        <w:t>, first name)</w:t>
+      </w:r>
+    </w:p>
+    <w:p>
+      <w:pPr>
+        <w:rPr>
+          <w:i/>
+          <w:iCs/>
+          <w:lang w:val="en-GB"/>
+        </w:rPr>
+      </w:pPr>
+      <w:proofErr w:type="gramStart"/>
+      <w:r>
+        <w:rPr>
+          <w:i/>
+          <w:iCs/>
+          <w:lang w:val="en-GB"/>
+        </w:rPr>
         <w:t>Phone(</w:t>
       </w:r>
+      <w:proofErr w:type="gramEnd"/>
       <w:r>
         <w:rPr>
           <w:i/>
@@ -4919,29 +5129,97 @@
           <w:iCs/>
           <w:lang w:val="en-GB"/>
         </w:rPr>
-        <w:t>, device_name, phone_number, person_ID)</w:t>
-      </w:r>
-    </w:p>
-    <w:p>
-      <w:pPr>
+        <w:t xml:space="preserve">, </w:t>
+      </w:r>
+      <w:proofErr w:type="spellStart"/>
+      <w:r>
         <w:rPr>
           <w:i/>
           <w:iCs/>
           <w:lang w:val="en-GB"/>
         </w:rPr>
-      </w:pPr>
-    </w:p>
-    <w:p>
-      <w:pPr>
-        <w:rPr>
-          <w:lang w:val="en-GB"/>
-        </w:rPr>
-      </w:pPr>
-      <w:r>
-        <w:rPr>
-          <w:lang w:val="en-GB"/>
-        </w:rPr>
-        <w:t xml:space="preserve">Natural join uses the column with the same name to merge two tables. In this case, it uses the column ID. However, they do not refer to the same thing. The ID in the Person relation is the person_ID in the Phone. So natural join will produce an incorrect answer. Furthermore, if those two IDs have different types, the natural join will not work at all. </w:t>
+        <w:t>device_name</w:t>
+      </w:r>
+      <w:proofErr w:type="spellEnd"/>
+      <w:r>
+        <w:rPr>
+          <w:i/>
+          <w:iCs/>
+          <w:lang w:val="en-GB"/>
+        </w:rPr>
+        <w:t xml:space="preserve">, </w:t>
+      </w:r>
+      <w:proofErr w:type="spellStart"/>
+      <w:r>
+        <w:rPr>
+          <w:i/>
+          <w:iCs/>
+          <w:lang w:val="en-GB"/>
+        </w:rPr>
+        <w:t>phone_number</w:t>
+      </w:r>
+      <w:proofErr w:type="spellEnd"/>
+      <w:r>
+        <w:rPr>
+          <w:i/>
+          <w:iCs/>
+          <w:lang w:val="en-GB"/>
+        </w:rPr>
+        <w:t xml:space="preserve">, </w:t>
+      </w:r>
+      <w:proofErr w:type="spellStart"/>
+      <w:r>
+        <w:rPr>
+          <w:i/>
+          <w:iCs/>
+          <w:lang w:val="en-GB"/>
+        </w:rPr>
+        <w:t>person_ID</w:t>
+      </w:r>
+      <w:proofErr w:type="spellEnd"/>
+      <w:r>
+        <w:rPr>
+          <w:i/>
+          <w:iCs/>
+          <w:lang w:val="en-GB"/>
+        </w:rPr>
+        <w:t>)</w:t>
+      </w:r>
+    </w:p>
+    <w:p>
+      <w:pPr>
+        <w:rPr>
+          <w:i/>
+          <w:iCs/>
+          <w:lang w:val="en-GB"/>
+        </w:rPr>
+      </w:pPr>
+    </w:p>
+    <w:p>
+      <w:pPr>
+        <w:rPr>
+          <w:lang w:val="en-GB"/>
+        </w:rPr>
+      </w:pPr>
+      <w:r>
+        <w:rPr>
+          <w:lang w:val="en-GB"/>
+        </w:rPr>
+        <w:t xml:space="preserve">Natural join uses the column with the same name to merge two tables. In this case, it uses the column ID. However, they do not refer to the same thing. The ID in the Person relation is the </w:t>
+      </w:r>
+      <w:proofErr w:type="spellStart"/>
+      <w:r>
+        <w:rPr>
+          <w:lang w:val="en-GB"/>
+        </w:rPr>
+        <w:t>person_ID</w:t>
+      </w:r>
+      <w:proofErr w:type="spellEnd"/>
+      <w:r>
+        <w:rPr>
+          <w:lang w:val="en-GB"/>
+        </w:rPr>
+        <w:t xml:space="preserve"> in the Phone. So natural join will produce an incorrect answer. Furthermore, if those two IDs have different types, the natural join will not work at all. </w:t>
       </w:r>
     </w:p>
     <w:p>
@@ -5051,7 +5329,23 @@
           <w:rFonts w:ascii="HelveticaNeue" w:hAnsi="HelveticaNeue"/>
           <w:lang w:val="en-GB"/>
         </w:rPr>
-        <w:t xml:space="preserve">: We often do not want users to get access to the entire logical model (e.g. salary column of a people table can be confidential). A view can prevent users from accessing that </w:t>
+        <w:t>: We often do not want users to get access to the entire logical model (</w:t>
+      </w:r>
+      <w:proofErr w:type="gramStart"/>
+      <w:r>
+        <w:rPr>
+          <w:rFonts w:ascii="HelveticaNeue" w:hAnsi="HelveticaNeue"/>
+          <w:lang w:val="en-GB"/>
+        </w:rPr>
+        <w:t>e.g.</w:t>
+      </w:r>
+      <w:proofErr w:type="gramEnd"/>
+      <w:r>
+        <w:rPr>
+          <w:rFonts w:ascii="HelveticaNeue" w:hAnsi="HelveticaNeue"/>
+          <w:lang w:val="en-GB"/>
+        </w:rPr>
+        <w:t xml:space="preserve"> salary column of a people table can be confidential). A view can prevent users from accessing that </w:t>
       </w:r>
       <w:r>
         <w:rPr>
@@ -5208,7 +5502,21 @@
         <w:rPr>
           <w:lang w:val="en-GB"/>
         </w:rPr>
-        <w:t xml:space="preserve"> refreshed to ensure that they remain up-to-date if the actual relations used in the view definition change.</w:t>
+        <w:t xml:space="preserve"> refreshed to ensure that they remain </w:t>
+      </w:r>
+      <w:proofErr w:type="gramStart"/>
+      <w:r>
+        <w:rPr>
+          <w:lang w:val="en-GB"/>
+        </w:rPr>
+        <w:t>up-to-date</w:t>
+      </w:r>
+      <w:proofErr w:type="gramEnd"/>
+      <w:r>
+        <w:rPr>
+          <w:lang w:val="en-GB"/>
+        </w:rPr>
+        <w:t xml:space="preserve"> if the actual relations used in the view definition change.</w:t>
       </w:r>
     </w:p>
     <w:p>
@@ -5619,14 +5927,36 @@
           <w:lang w:val="en-GB"/>
         </w:rPr>
       </w:pPr>
+      <w:proofErr w:type="spellStart"/>
+      <w:proofErr w:type="gramStart"/>
       <w:r>
         <w:rPr>
           <w:rFonts w:ascii="Arial Unicode MS" w:eastAsia="Arial Unicode MS" w:hAnsi="Arial Unicode MS" w:cs="Arial Unicode MS"/>
           <w:i/>
           <w:lang w:val="en-GB"/>
         </w:rPr>
-        <w:t>orders.customerNumber → customers.customerNumber</w:t>
-      </w:r>
+        <w:t>orders.customerNumber</w:t>
+      </w:r>
+      <w:proofErr w:type="spellEnd"/>
+      <w:proofErr w:type="gramEnd"/>
+      <w:r>
+        <w:rPr>
+          <w:rFonts w:ascii="Arial Unicode MS" w:eastAsia="Arial Unicode MS" w:hAnsi="Arial Unicode MS" w:cs="Arial Unicode MS"/>
+          <w:i/>
+          <w:lang w:val="en-GB"/>
+        </w:rPr>
+        <w:t xml:space="preserve"> → </w:t>
+      </w:r>
+      <w:proofErr w:type="spellStart"/>
+      <w:r>
+        <w:rPr>
+          <w:rFonts w:ascii="Arial Unicode MS" w:eastAsia="Arial Unicode MS" w:hAnsi="Arial Unicode MS" w:cs="Arial Unicode MS"/>
+          <w:i/>
+          <w:lang w:val="en-GB"/>
+        </w:rPr>
+        <w:t>customers.customerNumber</w:t>
+      </w:r>
+      <w:proofErr w:type="spellEnd"/>
     </w:p>
     <w:p>
       <w:pPr>
@@ -5638,14 +5968,36 @@
           <w:lang w:val="en-GB"/>
         </w:rPr>
       </w:pPr>
+      <w:proofErr w:type="spellStart"/>
+      <w:proofErr w:type="gramStart"/>
       <w:r>
         <w:rPr>
           <w:rFonts w:ascii="Arial Unicode MS" w:eastAsia="Arial Unicode MS" w:hAnsi="Arial Unicode MS" w:cs="Arial Unicode MS"/>
           <w:i/>
           <w:lang w:val="en-GB"/>
         </w:rPr>
-        <w:t>orderdetails.orderNumber → orders.orderNumber</w:t>
-      </w:r>
+        <w:t>orderdetails.orderNumber</w:t>
+      </w:r>
+      <w:proofErr w:type="spellEnd"/>
+      <w:proofErr w:type="gramEnd"/>
+      <w:r>
+        <w:rPr>
+          <w:rFonts w:ascii="Arial Unicode MS" w:eastAsia="Arial Unicode MS" w:hAnsi="Arial Unicode MS" w:cs="Arial Unicode MS"/>
+          <w:i/>
+          <w:lang w:val="en-GB"/>
+        </w:rPr>
+        <w:t xml:space="preserve"> → </w:t>
+      </w:r>
+      <w:proofErr w:type="spellStart"/>
+      <w:r>
+        <w:rPr>
+          <w:rFonts w:ascii="Arial Unicode MS" w:eastAsia="Arial Unicode MS" w:hAnsi="Arial Unicode MS" w:cs="Arial Unicode MS"/>
+          <w:i/>
+          <w:lang w:val="en-GB"/>
+        </w:rPr>
+        <w:t>orders.orderNumber</w:t>
+      </w:r>
+      <w:proofErr w:type="spellEnd"/>
     </w:p>
     <w:p>
       <w:pPr>
@@ -5815,7 +6167,37 @@
         <w:rPr>
           <w:lang w:val="en-GB"/>
         </w:rPr>
-        <w:t xml:space="preserve">, "orderdetails.orderNumber → orders.orderNumber". </w:t>
+        <w:t>, "</w:t>
+      </w:r>
+      <w:proofErr w:type="spellStart"/>
+      <w:proofErr w:type="gramStart"/>
+      <w:r>
+        <w:rPr>
+          <w:lang w:val="en-GB"/>
+        </w:rPr>
+        <w:t>orderdetails.orderNumber</w:t>
+      </w:r>
+      <w:proofErr w:type="spellEnd"/>
+      <w:proofErr w:type="gramEnd"/>
+      <w:r>
+        <w:rPr>
+          <w:lang w:val="en-GB"/>
+        </w:rPr>
+        <w:t xml:space="preserve"> → </w:t>
+      </w:r>
+      <w:proofErr w:type="spellStart"/>
+      <w:r>
+        <w:rPr>
+          <w:lang w:val="en-GB"/>
+        </w:rPr>
+        <w:t>orders.orderNumber</w:t>
+      </w:r>
+      <w:proofErr w:type="spellEnd"/>
+      <w:r>
+        <w:rPr>
+          <w:lang w:val="en-GB"/>
+        </w:rPr>
+        <w:t xml:space="preserve">". </w:t>
       </w:r>
       <w:r>
         <w:rPr>
@@ -5881,7 +6263,21 @@
         <w:rPr>
           <w:lang w:val="en-GB"/>
         </w:rPr>
-        <w:t>'orderdetails'</w:t>
+        <w:t>'</w:t>
+      </w:r>
+      <w:proofErr w:type="spellStart"/>
+      <w:r>
+        <w:rPr>
+          <w:lang w:val="en-GB"/>
+        </w:rPr>
+        <w:t>orderdetails</w:t>
+      </w:r>
+      <w:proofErr w:type="spellEnd"/>
+      <w:r>
+        <w:rPr>
+          <w:lang w:val="en-GB"/>
+        </w:rPr>
+        <w:t>'</w:t>
       </w:r>
       <w:r>
         <w:rPr>
@@ -6167,7 +6563,63 @@
         <w:rPr>
           <w:lang w:val="en-GB"/>
         </w:rPr>
-        <w:t>check (time_slot_id  in (select time_slot_id from time_slot))</w:t>
+        <w:t>check (</w:t>
+      </w:r>
+      <w:proofErr w:type="spellStart"/>
+      <w:r>
+        <w:rPr>
+          <w:lang w:val="en-GB"/>
+        </w:rPr>
+        <w:t>time_slot_</w:t>
+      </w:r>
+      <w:proofErr w:type="gramStart"/>
+      <w:r>
+        <w:rPr>
+          <w:lang w:val="en-GB"/>
+        </w:rPr>
+        <w:t>id</w:t>
+      </w:r>
+      <w:proofErr w:type="spellEnd"/>
+      <w:r>
+        <w:rPr>
+          <w:lang w:val="en-GB"/>
+        </w:rPr>
+        <w:t xml:space="preserve">  in</w:t>
+      </w:r>
+      <w:proofErr w:type="gramEnd"/>
+      <w:r>
+        <w:rPr>
+          <w:lang w:val="en-GB"/>
+        </w:rPr>
+        <w:t xml:space="preserve"> (select </w:t>
+      </w:r>
+      <w:proofErr w:type="spellStart"/>
+      <w:r>
+        <w:rPr>
+          <w:lang w:val="en-GB"/>
+        </w:rPr>
+        <w:t>time_slot_id</w:t>
+      </w:r>
+      <w:proofErr w:type="spellEnd"/>
+      <w:r>
+        <w:rPr>
+          <w:lang w:val="en-GB"/>
+        </w:rPr>
+        <w:t xml:space="preserve"> from </w:t>
+      </w:r>
+      <w:proofErr w:type="spellStart"/>
+      <w:r>
+        <w:rPr>
+          <w:lang w:val="en-GB"/>
+        </w:rPr>
+        <w:t>time_slot</w:t>
+      </w:r>
+      <w:proofErr w:type="spellEnd"/>
+      <w:r>
+        <w:rPr>
+          <w:lang w:val="en-GB"/>
+        </w:rPr>
+        <w:t>))</w:t>
       </w:r>
     </w:p>
     <w:p>
@@ -6246,7 +6698,35 @@
         <w:rPr>
           <w:lang w:val="en-GB"/>
         </w:rPr>
-        <w:t xml:space="preserve"> checks whether the 'time_slot_id' value exists in the 'time_slot' table before allowing any insert or update operation.</w:t>
+        <w:t xml:space="preserve"> checks whether the '</w:t>
+      </w:r>
+      <w:proofErr w:type="spellStart"/>
+      <w:r>
+        <w:rPr>
+          <w:lang w:val="en-GB"/>
+        </w:rPr>
+        <w:t>time_slot_id</w:t>
+      </w:r>
+      <w:proofErr w:type="spellEnd"/>
+      <w:r>
+        <w:rPr>
+          <w:lang w:val="en-GB"/>
+        </w:rPr>
+        <w:t>' value exists in the '</w:t>
+      </w:r>
+      <w:proofErr w:type="spellStart"/>
+      <w:r>
+        <w:rPr>
+          <w:lang w:val="en-GB"/>
+        </w:rPr>
+        <w:t>time_slot</w:t>
+      </w:r>
+      <w:proofErr w:type="spellEnd"/>
+      <w:r>
+        <w:rPr>
+          <w:lang w:val="en-GB"/>
+        </w:rPr>
+        <w:t>' table before allowing any insert or update operation.</w:t>
       </w:r>
       <w:r>
         <w:rPr>
@@ -6278,8 +6758,24 @@
         <w:rPr>
           <w:lang w:val="en-GB"/>
         </w:rPr>
-        <w:t>CREATE TRIGGER check_time_slot_id</w:t>
-      </w:r>
+        <w:t xml:space="preserve">CREATE TRIGGER </w:t>
+      </w:r>
+      <w:proofErr w:type="spellStart"/>
+      <w:r>
+        <w:rPr>
+          <w:lang w:val="en-GB"/>
+        </w:rPr>
+        <w:t>check_time_slot_</w:t>
+      </w:r>
+      <w:proofErr w:type="gramStart"/>
+      <w:r>
+        <w:rPr>
+          <w:lang w:val="en-GB"/>
+        </w:rPr>
+        <w:t>id</w:t>
+      </w:r>
+      <w:proofErr w:type="spellEnd"/>
+      <w:proofErr w:type="gramEnd"/>
     </w:p>
     <w:p>
       <w:pPr>
@@ -6293,6 +6789,7 @@
         </w:rPr>
         <w:t xml:space="preserve">BEFORE INSERT OR UPDATE ON </w:t>
       </w:r>
+      <w:proofErr w:type="spellStart"/>
       <w:r>
         <w:rPr>
           <w:lang w:val="en-GB"/>
@@ -6305,6 +6802,7 @@
         </w:rPr>
         <w:t>_table</w:t>
       </w:r>
+      <w:proofErr w:type="spellEnd"/>
     </w:p>
     <w:p>
       <w:pPr>
@@ -6329,21 +6827,65 @@
         <w:rPr>
           <w:lang w:val="en-GB"/>
         </w:rPr>
-        <w:t>(some code that checks whether the 'time_slot_id' value exists in the 'time_slot' table)</w:t>
-      </w:r>
-    </w:p>
-    <w:p>
-      <w:pPr>
-        <w:rPr>
-          <w:lang w:val="en-GB"/>
-        </w:rPr>
-      </w:pPr>
+        <w:t>(</w:t>
+      </w:r>
+      <w:proofErr w:type="gramStart"/>
+      <w:r>
+        <w:rPr>
+          <w:lang w:val="en-GB"/>
+        </w:rPr>
+        <w:t>some</w:t>
+      </w:r>
+      <w:proofErr w:type="gramEnd"/>
+      <w:r>
+        <w:rPr>
+          <w:lang w:val="en-GB"/>
+        </w:rPr>
+        <w:t xml:space="preserve"> code that checks whether the '</w:t>
+      </w:r>
+      <w:proofErr w:type="spellStart"/>
+      <w:r>
+        <w:rPr>
+          <w:lang w:val="en-GB"/>
+        </w:rPr>
+        <w:t>time_slot_id</w:t>
+      </w:r>
+      <w:proofErr w:type="spellEnd"/>
+      <w:r>
+        <w:rPr>
+          <w:lang w:val="en-GB"/>
+        </w:rPr>
+        <w:t>' value exists in the '</w:t>
+      </w:r>
+      <w:proofErr w:type="spellStart"/>
+      <w:r>
+        <w:rPr>
+          <w:lang w:val="en-GB"/>
+        </w:rPr>
+        <w:t>time_slot</w:t>
+      </w:r>
+      <w:proofErr w:type="spellEnd"/>
+      <w:r>
+        <w:rPr>
+          <w:lang w:val="en-GB"/>
+        </w:rPr>
+        <w:t>' table)</w:t>
+      </w:r>
+    </w:p>
+    <w:p>
+      <w:pPr>
+        <w:rPr>
+          <w:lang w:val="en-GB"/>
+        </w:rPr>
+      </w:pPr>
+      <w:proofErr w:type="gramStart"/>
       <w:r>
         <w:rPr>
           <w:lang w:val="en-GB"/>
         </w:rPr>
         <w:t>END;</w:t>
       </w:r>
+      <w:proofErr w:type="gramEnd"/>
     </w:p>
     <w:p>
       <w:pPr>
@@ -6813,46 +7355,19 @@
           <w:szCs w:val="22"/>
           <w:lang w:val="en-GB"/>
         </w:rPr>
-        <w:t xml:space="preserve">create type Pounds as numeric(12,2) final; </w:t>
-      </w:r>
-    </w:p>
-    <w:p>
-      <w:pPr>
-        <w:rPr>
-          <w:lang w:val="en-GB"/>
-        </w:rPr>
-      </w:pPr>
-      <w:r>
-        <w:rPr>
-          <w:lang w:val="en-GB"/>
-        </w:rPr>
-        <w:t xml:space="preserve">is a </w:t>
-      </w:r>
-      <w:r>
-        <w:rPr>
-          <w:i/>
-          <w:iCs/>
-          <w:lang w:val="en-GB"/>
-        </w:rPr>
-        <w:t>user-defined type</w:t>
-      </w:r>
-      <w:r>
-        <w:rPr>
-          <w:lang w:val="en-GB"/>
-        </w:rPr>
-        <w:t xml:space="preserve">, whereas </w:t>
-      </w:r>
-    </w:p>
-    <w:p>
-      <w:pPr>
-        <w:pStyle w:val="NormalWeb"/>
+        <w:t xml:space="preserve">create type Pounds as </w:t>
+      </w:r>
+      <w:proofErr w:type="gramStart"/>
+      <w:r>
         <w:rPr>
           <w:rFonts w:ascii="Arial" w:eastAsia="SimSun" w:hAnsi="Arial" w:cs="Arial"/>
           <w:sz w:val="22"/>
           <w:szCs w:val="22"/>
           <w:lang w:val="en-GB"/>
         </w:rPr>
-      </w:pPr>
+        <w:t>numeric(</w:t>
+      </w:r>
+      <w:proofErr w:type="gramEnd"/>
       <w:r>
         <w:rPr>
           <w:rFonts w:ascii="Arial" w:eastAsia="SimSun" w:hAnsi="Arial" w:cs="Arial"/>
@@ -6860,7 +7375,108 @@
           <w:szCs w:val="22"/>
           <w:lang w:val="en-GB"/>
         </w:rPr>
-        <w:t>create domain DDollars as numeric(12,2) not null;</w:t>
+        <w:t xml:space="preserve">12,2) final; </w:t>
+      </w:r>
+    </w:p>
+    <w:p>
+      <w:pPr>
+        <w:rPr>
+          <w:lang w:val="en-GB"/>
+        </w:rPr>
+      </w:pPr>
+      <w:r>
+        <w:rPr>
+          <w:lang w:val="en-GB"/>
+        </w:rPr>
+        <w:t xml:space="preserve">is a </w:t>
+      </w:r>
+      <w:r>
+        <w:rPr>
+          <w:i/>
+          <w:iCs/>
+          <w:lang w:val="en-GB"/>
+        </w:rPr>
+        <w:t>user-defined type</w:t>
+      </w:r>
+      <w:r>
+        <w:rPr>
+          <w:lang w:val="en-GB"/>
+        </w:rPr>
+        <w:t xml:space="preserve">, </w:t>
+      </w:r>
+      <w:proofErr w:type="gramStart"/>
+      <w:r>
+        <w:rPr>
+          <w:lang w:val="en-GB"/>
+        </w:rPr>
+        <w:t>whereas</w:t>
+      </w:r>
+      <w:proofErr w:type="gramEnd"/>
+      <w:r>
+        <w:rPr>
+          <w:lang w:val="en-GB"/>
+        </w:rPr>
+        <w:t xml:space="preserve"> </w:t>
+      </w:r>
+    </w:p>
+    <w:p>
+      <w:pPr>
+        <w:pStyle w:val="NormalWeb"/>
+        <w:rPr>
+          <w:rFonts w:ascii="Arial" w:eastAsia="SimSun" w:hAnsi="Arial" w:cs="Arial"/>
+          <w:sz w:val="22"/>
+          <w:szCs w:val="22"/>
+          <w:lang w:val="en-GB"/>
+        </w:rPr>
+      </w:pPr>
+      <w:r>
+        <w:rPr>
+          <w:rFonts w:ascii="Arial" w:eastAsia="SimSun" w:hAnsi="Arial" w:cs="Arial"/>
+          <w:sz w:val="22"/>
+          <w:szCs w:val="22"/>
+          <w:lang w:val="en-GB"/>
+        </w:rPr>
+        <w:t xml:space="preserve">create domain </w:t>
+      </w:r>
+      <w:proofErr w:type="spellStart"/>
+      <w:r>
+        <w:rPr>
+          <w:rFonts w:ascii="Arial" w:eastAsia="SimSun" w:hAnsi="Arial" w:cs="Arial"/>
+          <w:sz w:val="22"/>
+          <w:szCs w:val="22"/>
+          <w:lang w:val="en-GB"/>
+        </w:rPr>
+        <w:t>DDollars</w:t>
+      </w:r>
+      <w:proofErr w:type="spellEnd"/>
+      <w:r>
+        <w:rPr>
+          <w:rFonts w:ascii="Arial" w:eastAsia="SimSun" w:hAnsi="Arial" w:cs="Arial"/>
+          <w:sz w:val="22"/>
+          <w:szCs w:val="22"/>
+          <w:lang w:val="en-GB"/>
+        </w:rPr>
+        <w:t xml:space="preserve"> as </w:t>
+      </w:r>
+      <w:proofErr w:type="gramStart"/>
+      <w:r>
+        <w:rPr>
+          <w:rFonts w:ascii="Arial" w:eastAsia="SimSun" w:hAnsi="Arial" w:cs="Arial"/>
+          <w:sz w:val="22"/>
+          <w:szCs w:val="22"/>
+          <w:lang w:val="en-GB"/>
+        </w:rPr>
+        <w:t>numeric(</w:t>
+      </w:r>
+      <w:proofErr w:type="gramEnd"/>
+      <w:r>
+        <w:rPr>
+          <w:rFonts w:ascii="Arial" w:eastAsia="SimSun" w:hAnsi="Arial" w:cs="Arial"/>
+          <w:sz w:val="22"/>
+          <w:szCs w:val="22"/>
+          <w:lang w:val="en-GB"/>
+        </w:rPr>
+        <w:t>12,2) not null;</w:t>
       </w:r>
     </w:p>
     <w:p>
@@ -6962,11 +7578,19 @@
         </w:rPr>
         <w:t>. Say, if we want the Pounds type only contains one decimal, we may modify the Pounds type, not in all definitions. Also, we use Pounds type to ensure that we never write the “</w:t>
       </w:r>
-      <w:r>
-        <w:rPr>
-          <w:lang w:val="en-GB"/>
-        </w:rPr>
-        <w:t>numeric(12,2)</w:t>
+      <w:proofErr w:type="gramStart"/>
+      <w:r>
+        <w:rPr>
+          <w:lang w:val="en-GB"/>
+        </w:rPr>
+        <w:t>numeric(</w:t>
+      </w:r>
+      <w:proofErr w:type="gramEnd"/>
+      <w:r>
+        <w:rPr>
+          <w:lang w:val="en-GB"/>
+        </w:rPr>
+        <w:t>12,2)</w:t>
       </w:r>
       <w:r>
         <w:rPr>
@@ -7244,12 +7868,26 @@
         <w:rPr>
           <w:lang w:val="en-US"/>
         </w:rPr>
-        <w:t>"select * from instructor where name = ’" + name + "’"</w:t>
-      </w:r>
+        <w:t xml:space="preserve">"select * from instructor where name </w:t>
+      </w:r>
+      <w:proofErr w:type="gramStart"/>
       <w:r>
         <w:rPr>
           <w:lang w:val="en-US"/>
         </w:rPr>
+        <w:t>= ’</w:t>
+      </w:r>
+      <w:proofErr w:type="gramEnd"/>
+      <w:r>
+        <w:rPr>
+          <w:lang w:val="en-US"/>
+        </w:rPr>
+        <w:t>" + name + "’"</w:t>
+      </w:r>
+      <w:r>
+        <w:rPr>
+          <w:lang w:val="en-US"/>
+        </w:rPr>
         <w:t>.</w:t>
       </w:r>
     </w:p>
@@ -7276,7 +7914,21 @@
         <w:rPr>
           <w:lang w:val="en-US"/>
         </w:rPr>
-        <w:t>X’ or ’Y’ = ’Y</w:t>
+        <w:t xml:space="preserve">X’ or ’Y’ </w:t>
+      </w:r>
+      <w:proofErr w:type="gramStart"/>
+      <w:r>
+        <w:rPr>
+          <w:lang w:val="en-US"/>
+        </w:rPr>
+        <w:t>= ’</w:t>
+      </w:r>
+      <w:proofErr w:type="gramEnd"/>
+      <w:r>
+        <w:rPr>
+          <w:lang w:val="en-US"/>
+        </w:rPr>
+        <w:t>Y</w:t>
       </w:r>
       <w:r>
         <w:rPr>
@@ -7801,8 +8453,16 @@
         <w:rPr>
           <w:lang w:val="en-GB"/>
         </w:rPr>
-        <w:t>Entity – Relationship Modeling</w:t>
-      </w:r>
+        <w:t xml:space="preserve">Entity – Relationship </w:t>
+      </w:r>
+      <w:proofErr w:type="spellStart"/>
+      <w:r>
+        <w:rPr>
+          <w:lang w:val="en-GB"/>
+        </w:rPr>
+        <w:t>Modeling</w:t>
+      </w:r>
+      <w:proofErr w:type="spellEnd"/>
     </w:p>
     <w:p>
       <w:pPr>
@@ -7851,7 +8511,21 @@
         <w:rPr>
           <w:lang w:val="en-GB"/>
         </w:rPr>
-        <w:t>The book’s entity-relationship modeling notation explicitly represents relationships. For example,</w:t>
+        <w:t xml:space="preserve">The book’s entity-relationship </w:t>
+      </w:r>
+      <w:proofErr w:type="spellStart"/>
+      <w:r>
+        <w:rPr>
+          <w:lang w:val="en-GB"/>
+        </w:rPr>
+        <w:t>modeling</w:t>
+      </w:r>
+      <w:proofErr w:type="spellEnd"/>
+      <w:r>
+        <w:rPr>
+          <w:lang w:val="en-GB"/>
+        </w:rPr>
+        <w:t xml:space="preserve"> notation explicitly represents relationships. For example,</w:t>
       </w:r>
     </w:p>
     <w:p>
@@ -7952,30 +8626,262 @@
     </w:p>
     <w:p>
       <w:pPr>
-        <w:rPr>
-          <w:lang w:val="en-CN"/>
-        </w:rPr>
-      </w:pPr>
-      <w:r>
-        <w:rPr>
-          <w:lang w:val="en-CN"/>
-        </w:rPr>
-        <w:t>https://edstem.org/us/courses/32981/discussion/3062241</w:t>
-      </w:r>
-    </w:p>
-    <w:p>
-      <w:pPr>
         <w:pStyle w:val="Heading2"/>
         <w:rPr>
-          <w:lang w:val="en-GB"/>
+          <w:sz w:val="22"/>
+          <w:szCs w:val="22"/>
+          <w:lang w:val="en-US"/>
         </w:rPr>
       </w:pPr>
       <w:bookmarkStart w:id="35" w:name="_t9xoz16qy6w" w:colFirst="0" w:colLast="0"/>
       <w:bookmarkEnd w:id="35"/>
       <w:r>
         <w:rPr>
-          <w:lang w:val="en-GB"/>
-        </w:rPr>
+          <w:rFonts w:hint="eastAsia"/>
+          <w:sz w:val="22"/>
+          <w:szCs w:val="22"/>
+          <w:lang w:val="en-US"/>
+        </w:rPr>
+        <w:t>We</w:t>
+      </w:r>
+      <w:r>
+        <w:rPr>
+          <w:sz w:val="22"/>
+          <w:szCs w:val="22"/>
+          <w:lang w:val="en-US"/>
+        </w:rPr>
+        <w:t xml:space="preserve"> </w:t>
+      </w:r>
+      <w:r>
+        <w:rPr>
+          <w:rFonts w:hint="eastAsia"/>
+          <w:sz w:val="22"/>
+          <w:szCs w:val="22"/>
+          <w:lang w:val="en-US"/>
+        </w:rPr>
+        <w:t>can</w:t>
+      </w:r>
+      <w:r>
+        <w:rPr>
+          <w:sz w:val="22"/>
+          <w:szCs w:val="22"/>
+          <w:lang w:val="en-US"/>
+        </w:rPr>
+        <w:t xml:space="preserve"> </w:t>
+      </w:r>
+      <w:r>
+        <w:rPr>
+          <w:rFonts w:hint="eastAsia"/>
+          <w:sz w:val="22"/>
+          <w:szCs w:val="22"/>
+          <w:lang w:val="en-US"/>
+        </w:rPr>
+        <w:t>use</w:t>
+      </w:r>
+      <w:r>
+        <w:rPr>
+          <w:sz w:val="22"/>
+          <w:szCs w:val="22"/>
+          <w:lang w:val="en-US"/>
+        </w:rPr>
+        <w:t xml:space="preserve"> </w:t>
+      </w:r>
+      <w:r>
+        <w:rPr>
+          <w:rFonts w:hint="eastAsia"/>
+          <w:b/>
+          <w:bCs/>
+          <w:sz w:val="22"/>
+          <w:szCs w:val="22"/>
+          <w:lang w:val="en-US"/>
+        </w:rPr>
+        <w:t>a</w:t>
+      </w:r>
+      <w:r>
+        <w:rPr>
+          <w:b/>
+          <w:bCs/>
+          <w:sz w:val="22"/>
+          <w:szCs w:val="22"/>
+          <w:lang w:val="en-US"/>
+        </w:rPr>
+        <w:t>ssociative entities</w:t>
+      </w:r>
+      <w:r>
+        <w:rPr>
+          <w:sz w:val="22"/>
+          <w:szCs w:val="22"/>
+          <w:lang w:val="en-US"/>
+        </w:rPr>
+        <w:t xml:space="preserve"> to represent relationships</w:t>
+      </w:r>
+      <w:r>
+        <w:rPr>
+          <w:sz w:val="22"/>
+          <w:szCs w:val="22"/>
+          <w:lang w:val="en-US"/>
+        </w:rPr>
+        <w:t xml:space="preserve">. </w:t>
+      </w:r>
+    </w:p>
+    <w:p>
+      <w:pPr>
+        <w:pStyle w:val="Heading2"/>
+        <w:rPr>
+          <w:sz w:val="22"/>
+          <w:szCs w:val="22"/>
+          <w:lang w:val="en-US"/>
+        </w:rPr>
+      </w:pPr>
+      <w:r>
+        <w:rPr>
+          <w:sz w:val="22"/>
+          <w:szCs w:val="22"/>
+          <w:lang w:val="en-US"/>
+        </w:rPr>
+        <w:t xml:space="preserve">Examples </w:t>
+      </w:r>
+      <w:r>
+        <w:rPr>
+          <w:sz w:val="22"/>
+          <w:szCs w:val="22"/>
+          <w:lang w:val="en-US"/>
+        </w:rPr>
+        <w:t xml:space="preserve">1: </w:t>
+      </w:r>
+    </w:p>
+    <w:p>
+      <w:pPr>
+        <w:rPr>
+          <w:lang w:val="en-US"/>
+        </w:rPr>
+      </w:pPr>
+      <w:r>
+        <w:rPr>
+          <w:lang w:val="en-US"/>
+        </w:rPr>
+        <w:t xml:space="preserve">In an online shopping database, create an associative entity, “Order”, between the “Customers” and </w:t>
+      </w:r>
+      <w:proofErr w:type="spellStart"/>
+      <w:r>
+        <w:rPr>
+          <w:rFonts w:hint="eastAsia"/>
+          <w:lang w:val="en-US"/>
+        </w:rPr>
+        <w:t>the</w:t>
+      </w:r>
+      <w:r>
+        <w:rPr>
+          <w:lang w:val="en-US"/>
+        </w:rPr>
+        <w:t xml:space="preserve"> </w:t>
+      </w:r>
+      <w:proofErr w:type="spellEnd"/>
+      <w:r>
+        <w:rPr>
+          <w:lang w:val="en-US"/>
+        </w:rPr>
+        <w:t xml:space="preserve">“Products” tables. See </w:t>
+      </w:r>
+      <w:r>
+        <w:rPr>
+          <w:lang w:val="en-US"/>
+        </w:rPr>
+        <w:t xml:space="preserve">the </w:t>
+      </w:r>
+      <w:r>
+        <w:rPr>
+          <w:lang w:val="en-US"/>
+        </w:rPr>
+        <w:t>figure</w:t>
+      </w:r>
+      <w:r>
+        <w:rPr>
+          <w:lang w:val="en-US"/>
+        </w:rPr>
+        <w:t>s</w:t>
+      </w:r>
+      <w:r>
+        <w:rPr>
+          <w:lang w:val="en-US"/>
+        </w:rPr>
+        <w:t xml:space="preserve"> below for details: </w:t>
+      </w:r>
+    </w:p>
+    <w:p>
+      <w:pPr>
+        <w:rPr>
+          <w:lang w:val="en-US"/>
+        </w:rPr>
+      </w:pPr>
+    </w:p>
+    <w:p>
+      <w:pPr>
+        <w:rPr>
+          <w:lang w:val="en-US"/>
+        </w:rPr>
+      </w:pPr>
+      <w:r>
+        <w:rPr>
+          <w:lang w:val="en-US"/>
+        </w:rPr>
+        <w:t>Original schema design</w:t>
+      </w:r>
+    </w:p>
+    <w:p>
+      <w:pPr>
+        <w:rPr>
+          <w:rFonts w:hint="eastAsia"/>
+          <w:lang w:val="en-US"/>
+        </w:rPr>
+      </w:pPr>
+    </w:p>
+    <w:p>
+      <w:pPr>
+        <w:rPr>
+          <w:lang w:val="en-US"/>
+        </w:rPr>
+      </w:pPr>
+      <w:r>
+        <w:rPr>
+          <w:rFonts w:hint="eastAsia"/>
+          <w:lang w:val="en-US"/>
+        </w:rPr>
+        <w:t>Reason</w:t>
+      </w:r>
+      <w:r>
+        <w:rPr>
+          <w:lang w:val="en-US"/>
+        </w:rPr>
+        <w:t>: simplify the complex many-to-many relationships.</w:t>
+      </w:r>
+    </w:p>
+    <w:p>
+      <w:pPr>
+        <w:rPr>
+          <w:lang w:val="en-US"/>
+        </w:rPr>
+      </w:pPr>
+    </w:p>
+    <w:p>
+      <w:pPr>
+        <w:rPr>
+          <w:lang w:val="en-US"/>
+        </w:rPr>
+      </w:pPr>
+    </w:p>
+    <w:p>
+      <w:pPr>
+        <w:pStyle w:val="Heading2"/>
+        <w:rPr>
+          <w:lang w:val="en-GB"/>
+        </w:rPr>
+      </w:pPr>
+      <w:r>
+        <w:rPr>
+          <w:lang w:val="en-GB"/>
+        </w:rPr>
+        <w:lastRenderedPageBreak/>
         <w:t>E2 – Types of Relationships</w:t>
       </w:r>
     </w:p>
@@ -8167,7 +9073,6 @@
           <w:color w:val="FF0000"/>
           <w:lang w:val="en-GB"/>
         </w:rPr>
-        <w:lastRenderedPageBreak/>
         <w:t>E3</w:t>
       </w:r>
       <w:r>
@@ -8194,7 +9099,21 @@
         <w:rPr>
           <w:lang w:val="en-GB"/>
         </w:rPr>
-        <w:t xml:space="preserve">An important concept in ER modeling is </w:t>
+        <w:t xml:space="preserve">An important concept in ER </w:t>
+      </w:r>
+      <w:proofErr w:type="spellStart"/>
+      <w:r>
+        <w:rPr>
+          <w:lang w:val="en-GB"/>
+        </w:rPr>
+        <w:t>modeling</w:t>
+      </w:r>
+      <w:proofErr w:type="spellEnd"/>
+      <w:r>
+        <w:rPr>
+          <w:lang w:val="en-GB"/>
+        </w:rPr>
+        <w:t xml:space="preserve"> is </w:t>
       </w:r>
       <w:r>
         <w:rPr>
@@ -8269,7 +9188,21 @@
         <w:rPr>
           <w:lang w:val="en-GB"/>
         </w:rPr>
-        <w:t>Use Lucidchart to draw an equivalent diagram in Crow’s Foot notation. What capability of SQL database definition would you use to enforce total participation?</w:t>
+        <w:t xml:space="preserve">Use </w:t>
+      </w:r>
+      <w:proofErr w:type="spellStart"/>
+      <w:r>
+        <w:rPr>
+          <w:lang w:val="en-GB"/>
+        </w:rPr>
+        <w:t>Lucidchart</w:t>
+      </w:r>
+      <w:proofErr w:type="spellEnd"/>
+      <w:r>
+        <w:rPr>
+          <w:lang w:val="en-GB"/>
+        </w:rPr>
+        <w:t xml:space="preserve"> to draw an equivalent diagram in Crow’s Foot notation. What capability of SQL database definition would you use to enforce total participation?</w:t>
       </w:r>
     </w:p>
     <w:p>
@@ -8353,12 +9286,14 @@
         </w:rPr>
         <w:t xml:space="preserve">We may use the “NOT NULL” constraint for the </w:t>
       </w:r>
+      <w:proofErr w:type="spellStart"/>
       <w:r>
         <w:rPr>
           <w:lang w:val="en-US"/>
         </w:rPr>
         <w:t>instructor_ID</w:t>
       </w:r>
+      <w:proofErr w:type="spellEnd"/>
       <w:r>
         <w:rPr>
           <w:lang w:val="en-US"/>
@@ -8612,7 +9547,6 @@
         <w:rPr>
           <w:lang w:val="en-GB"/>
         </w:rPr>
-        <w:lastRenderedPageBreak/>
         <w:t>E5 – Specialization</w:t>
       </w:r>
     </w:p>
@@ -8667,8 +9601,16 @@
         <w:rPr>
           <w:lang w:val="en-GB"/>
         </w:rPr>
-        <w:t>disjoint/overlapping</w:t>
-      </w:r>
+        <w:t>disjoint/</w:t>
+      </w:r>
+      <w:proofErr w:type="gramStart"/>
+      <w:r>
+        <w:rPr>
+          <w:lang w:val="en-GB"/>
+        </w:rPr>
+        <w:t>overlapping</w:t>
+      </w:r>
+      <w:proofErr w:type="gramEnd"/>
     </w:p>
     <w:p>
       <w:pPr>
@@ -8938,6 +9880,7 @@
         <w:rPr>
           <w:lang w:val="en-GB"/>
         </w:rPr>
+        <w:lastRenderedPageBreak/>
         <w:t>N2 – Decomposition</w:t>
       </w:r>
     </w:p>
@@ -9089,7 +10032,6 @@
         <w:rPr>
           <w:lang w:val="en-GB"/>
         </w:rPr>
-        <w:lastRenderedPageBreak/>
         <w:t>N3 – Functional Dependency</w:t>
       </w:r>
     </w:p>
@@ -9388,12 +10330,21 @@
           <w:lang w:val="en-GB"/>
         </w:rPr>
       </w:pPr>
+      <w:proofErr w:type="spellStart"/>
       <w:r>
         <w:rPr>
           <w:i/>
           <w:lang w:val="en-GB"/>
         </w:rPr>
-        <w:t>in_dep (</w:t>
+        <w:t>in_dep</w:t>
+      </w:r>
+      <w:proofErr w:type="spellEnd"/>
+      <w:r>
+        <w:rPr>
+          <w:i/>
+          <w:lang w:val="en-GB"/>
+        </w:rPr>
+        <w:t xml:space="preserve"> (</w:t>
       </w:r>
       <w:r>
         <w:rPr>
@@ -9410,6 +10361,7 @@
         </w:rPr>
         <w:t xml:space="preserve">, name, salary, </w:t>
       </w:r>
+      <w:proofErr w:type="spellStart"/>
       <w:r>
         <w:rPr>
           <w:i/>
@@ -9418,13 +10370,23 @@
         </w:rPr>
         <w:t>dept_name</w:t>
       </w:r>
+      <w:proofErr w:type="spellEnd"/>
       <w:r>
         <w:rPr>
           <w:i/>
           <w:lang w:val="en-GB"/>
         </w:rPr>
-        <w:t>, building, budget )</w:t>
-      </w:r>
+        <w:t xml:space="preserve">, building, </w:t>
+      </w:r>
+      <w:proofErr w:type="gramStart"/>
+      <w:r>
+        <w:rPr>
+          <w:i/>
+          <w:lang w:val="en-GB"/>
+        </w:rPr>
+        <w:t>budget )</w:t>
+      </w:r>
+      <w:proofErr w:type="gramEnd"/>
     </w:p>
     <w:p>
       <w:pPr>
@@ -9479,6 +10441,7 @@
         <w:rPr>
           <w:lang w:val="en-GB"/>
         </w:rPr>
+        <w:lastRenderedPageBreak/>
         <w:t xml:space="preserve">A relation </w:t>
       </w:r>
       <w:r>
@@ -9503,7 +10466,21 @@
         <w:rPr>
           <w:lang w:val="en-GB"/>
         </w:rPr>
-        <w:t xml:space="preserve">at least one of the following holds: (a) A-&gt;B is a trivial functional dependency, i.e., B belongs to A. (b) A is a superkey </w:t>
+        <w:t xml:space="preserve">at least one of the following holds: (a) A-&gt;B is a trivial functional dependency, i.e., B belongs to A. (b) A is a </w:t>
+      </w:r>
+      <w:proofErr w:type="spellStart"/>
+      <w:r>
+        <w:rPr>
+          <w:lang w:val="en-GB"/>
+        </w:rPr>
+        <w:t>superkey</w:t>
+      </w:r>
+      <w:proofErr w:type="spellEnd"/>
+      <w:r>
+        <w:rPr>
+          <w:lang w:val="en-GB"/>
+        </w:rPr>
+        <w:t xml:space="preserve"> </w:t>
       </w:r>
       <w:r>
         <w:rPr>
@@ -9549,7 +10526,21 @@
         <w:rPr>
           <w:lang w:val="en-GB"/>
         </w:rPr>
-        <w:t>In the hypothetical relation, we have dept_name -&gt; budget</w:t>
+        <w:t xml:space="preserve">In the hypothetical relation, we have </w:t>
+      </w:r>
+      <w:proofErr w:type="spellStart"/>
+      <w:r>
+        <w:rPr>
+          <w:lang w:val="en-GB"/>
+        </w:rPr>
+        <w:t>dept_name</w:t>
+      </w:r>
+      <w:proofErr w:type="spellEnd"/>
+      <w:r>
+        <w:rPr>
+          <w:lang w:val="en-GB"/>
+        </w:rPr>
+        <w:t xml:space="preserve"> -&gt; budget</w:t>
       </w:r>
       <w:r>
         <w:rPr>
@@ -9569,7 +10560,39 @@
           <w:u w:val="single"/>
           <w:lang w:val="en-GB"/>
         </w:rPr>
-        <w:t>but dept_name is not a super key of in_dept and this functional dependency is not trivial</w:t>
+        <w:t xml:space="preserve">but </w:t>
+      </w:r>
+      <w:proofErr w:type="spellStart"/>
+      <w:r>
+        <w:rPr>
+          <w:u w:val="single"/>
+          <w:lang w:val="en-GB"/>
+        </w:rPr>
+        <w:t>dept_name</w:t>
+      </w:r>
+      <w:proofErr w:type="spellEnd"/>
+      <w:r>
+        <w:rPr>
+          <w:u w:val="single"/>
+          <w:lang w:val="en-GB"/>
+        </w:rPr>
+        <w:t xml:space="preserve"> is not a super key of </w:t>
+      </w:r>
+      <w:proofErr w:type="spellStart"/>
+      <w:r>
+        <w:rPr>
+          <w:u w:val="single"/>
+          <w:lang w:val="en-GB"/>
+        </w:rPr>
+        <w:t>in_dept</w:t>
+      </w:r>
+      <w:proofErr w:type="spellEnd"/>
+      <w:r>
+        <w:rPr>
+          <w:u w:val="single"/>
+          <w:lang w:val="en-GB"/>
+        </w:rPr>
+        <w:t xml:space="preserve"> and this functional dependency is not trivial</w:t>
       </w:r>
       <w:r>
         <w:rPr>
@@ -9664,7 +10687,6 @@
         <w:rPr>
           <w:lang w:val="en-GB"/>
         </w:rPr>
-        <w:lastRenderedPageBreak/>
         <w:t>------------------------------Answer------------------------------</w:t>
       </w:r>
     </w:p>
@@ -10454,6 +11476,23 @@
           <w:lang w:val="en-GB"/>
         </w:rPr>
       </w:pPr>
+    </w:p>
+    <w:p>
+      <w:pPr>
+        <w:rPr>
+          <w:i/>
+          <w:iCs/>
+          <w:lang w:val="en-GB"/>
+        </w:rPr>
+      </w:pPr>
+      <w:r>
+        <w:rPr>
+          <w:i/>
+          <w:iCs/>
+          <w:lang w:val="en-GB"/>
+        </w:rPr>
+        <w:t>Reference: The DB book P321</w:t>
+      </w:r>
     </w:p>
     <w:p>
       <w:pPr>
@@ -10500,6 +11539,7 @@
         <w:rPr>
           <w:lang w:val="en-GB"/>
         </w:rPr>
+        <w:lastRenderedPageBreak/>
         <w:t>B1 – MapReduce</w:t>
       </w:r>
     </w:p>
@@ -10590,6 +11630,394 @@
     </w:p>
     <w:p>
       <w:pPr>
+        <w:rPr>
+          <w:lang w:val="en-GB"/>
+        </w:rPr>
+      </w:pPr>
+    </w:p>
+    <w:p>
+      <w:pPr>
+        <w:rPr>
+          <w:lang w:val="en-GB"/>
+        </w:rPr>
+      </w:pPr>
+    </w:p>
+    <w:p>
+      <w:pPr>
+        <w:rPr>
+          <w:lang w:val="en-GB"/>
+        </w:rPr>
+      </w:pPr>
+    </w:p>
+    <w:p>
+      <w:pPr>
+        <w:rPr>
+          <w:lang w:val="en-GB"/>
+        </w:rPr>
+      </w:pPr>
+    </w:p>
+    <w:p>
+      <w:pPr>
+        <w:rPr>
+          <w:lang w:val="en-GB"/>
+        </w:rPr>
+      </w:pPr>
+    </w:p>
+    <w:p>
+      <w:pPr>
+        <w:jc w:val="both"/>
+        <w:rPr>
+          <w:lang w:val="en-GB"/>
+        </w:rPr>
+      </w:pPr>
+      <w:r>
+        <w:rPr>
+          <w:lang w:val="en-GB"/>
+        </w:rPr>
+        <w:t>------------------------------Answer------------------------------</w:t>
+      </w:r>
+    </w:p>
+    <w:p>
+      <w:pPr>
+        <w:rPr>
+          <w:lang w:val="en-GB"/>
+        </w:rPr>
+      </w:pPr>
+      <w:r>
+        <w:rPr>
+          <w:lang w:val="en-GB"/>
+        </w:rPr>
+        <w:t>Here we use the example in Lecture 12</w:t>
+      </w:r>
+    </w:p>
+    <w:p>
+      <w:pPr>
+        <w:rPr>
+          <w:rFonts w:hint="eastAsia"/>
+          <w:lang w:val="en-GB"/>
+        </w:rPr>
+      </w:pPr>
+      <w:r>
+        <w:rPr>
+          <w:lang w:val="en-GB"/>
+        </w:rPr>
+        <w:drawing>
+          <wp:inline distT="0" distB="0" distL="0" distR="0" wp14:anchorId="716EC51F" wp14:editId="16C6280E">
+            <wp:extent cx="5943600" cy="2200910"/>
+            <wp:effectExtent l="0" t="0" r="0" b="0"/>
+            <wp:docPr id="1384165733" name="Picture 1" descr="Diagram&#10;&#10;Description automatically generated"/>
+            <wp:cNvGraphicFramePr>
+              <a:graphicFrameLocks xmlns:a="http://schemas.openxmlformats.org/drawingml/2006/main" noChangeAspect="1"/>
+            </wp:cNvGraphicFramePr>
+            <a:graphic xmlns:a="http://schemas.openxmlformats.org/drawingml/2006/main">
+              <a:graphicData uri="http://schemas.openxmlformats.org/drawingml/2006/picture">
+                <pic:pic xmlns:pic="http://schemas.openxmlformats.org/drawingml/2006/picture">
+                  <pic:nvPicPr>
+                    <pic:cNvPr id="1384165733" name="Picture 1" descr="Diagram&#10;&#10;Description automatically generated"/>
+                    <pic:cNvPicPr/>
+                  </pic:nvPicPr>
+                  <pic:blipFill>
+                    <a:blip r:embed="rId12"/>
+                    <a:stretch>
+                      <a:fillRect/>
+                    </a:stretch>
+                  </pic:blipFill>
+                  <pic:spPr>
+                    <a:xfrm>
+                      <a:off x="0" y="0"/>
+                      <a:ext cx="5943600" cy="2200910"/>
+                    </a:xfrm>
+                    <a:prstGeom prst="rect">
+                      <a:avLst/>
+                    </a:prstGeom>
+                  </pic:spPr>
+                </pic:pic>
+              </a:graphicData>
+            </a:graphic>
+          </wp:inline>
+        </w:drawing>
+      </w:r>
+    </w:p>
+    <w:p>
+      <w:pPr>
+        <w:rPr>
+          <w:lang w:val="en-GB"/>
+        </w:rPr>
+      </w:pPr>
+    </w:p>
+    <w:p>
+      <w:pPr>
+        <w:jc w:val="both"/>
+        <w:rPr>
+          <w:lang w:val="en-GB"/>
+        </w:rPr>
+      </w:pPr>
+      <w:r>
+        <w:rPr>
+          <w:b/>
+          <w:bCs/>
+          <w:lang w:val="en-GB"/>
+        </w:rPr>
+        <w:t>Map</w:t>
+      </w:r>
+      <w:r>
+        <w:rPr>
+          <w:lang w:val="en-GB"/>
+        </w:rPr>
+        <w:t xml:space="preserve">: </w:t>
+      </w:r>
+      <w:r>
+        <w:rPr>
+          <w:lang w:val="en-GB"/>
+        </w:rPr>
+        <w:t>p</w:t>
+      </w:r>
+      <w:r>
+        <w:rPr>
+          <w:lang w:val="en-GB"/>
+        </w:rPr>
+        <w:t>rocesses input data</w:t>
+      </w:r>
+      <w:r>
+        <w:rPr>
+          <w:lang w:val="en-GB"/>
+        </w:rPr>
+        <w:t xml:space="preserve"> using a map function</w:t>
+      </w:r>
+      <w:r>
+        <w:rPr>
+          <w:lang w:val="en-GB"/>
+        </w:rPr>
+        <w:t xml:space="preserve"> into</w:t>
+      </w:r>
+      <w:r>
+        <w:rPr>
+          <w:lang w:val="en-GB"/>
+        </w:rPr>
+        <w:t xml:space="preserve"> </w:t>
+      </w:r>
+      <w:r>
+        <w:rPr>
+          <w:lang w:val="en-GB"/>
+        </w:rPr>
+        <w:t>key-value</w:t>
+      </w:r>
+      <w:r>
+        <w:rPr>
+          <w:lang w:val="en-GB"/>
+        </w:rPr>
+        <w:t xml:space="preserve"> </w:t>
+      </w:r>
+      <w:r>
+        <w:rPr>
+          <w:lang w:val="en-GB"/>
+        </w:rPr>
+        <w:t>pairs</w:t>
+      </w:r>
+      <w:r>
+        <w:rPr>
+          <w:lang w:val="en-GB"/>
+        </w:rPr>
+        <w:t xml:space="preserve"> </w:t>
+      </w:r>
+      <w:r>
+        <w:rPr>
+          <w:lang w:val="en-GB"/>
+        </w:rPr>
+        <w:t>(e.g. (Dog, 1</w:t>
+      </w:r>
+      <w:r>
+        <w:rPr>
+          <w:lang w:val="en-GB"/>
+        </w:rPr>
+        <w:t xml:space="preserve">)) for later grouping usage. </w:t>
+      </w:r>
+    </w:p>
+    <w:p>
+      <w:pPr>
+        <w:jc w:val="both"/>
+        <w:rPr>
+          <w:lang w:val="en-GB"/>
+        </w:rPr>
+      </w:pPr>
+      <w:r>
+        <w:rPr>
+          <w:b/>
+          <w:bCs/>
+          <w:lang w:val="en-GB"/>
+        </w:rPr>
+        <w:t>Shuffle</w:t>
+      </w:r>
+      <w:r>
+        <w:rPr>
+          <w:lang w:val="en-GB"/>
+        </w:rPr>
+        <w:t>:</w:t>
+      </w:r>
+      <w:r>
+        <w:rPr>
+          <w:lang w:val="en-GB"/>
+        </w:rPr>
+        <w:t xml:space="preserve"> performs data exchange and data sorting to bring all the values o</w:t>
+      </w:r>
+      <w:r>
+        <w:rPr>
+          <w:lang w:val="en-GB"/>
+        </w:rPr>
+        <w:t>f</w:t>
+      </w:r>
+      <w:r>
+        <w:rPr>
+          <w:lang w:val="en-GB"/>
+        </w:rPr>
+        <w:t xml:space="preserve"> a key together</w:t>
+      </w:r>
+      <w:r>
+        <w:rPr>
+          <w:lang w:val="en-GB"/>
+        </w:rPr>
+        <w:t xml:space="preserve"> for later reducing usage</w:t>
+      </w:r>
+      <w:r>
+        <w:rPr>
+          <w:lang w:val="en-GB"/>
+        </w:rPr>
+        <w:t>.</w:t>
+      </w:r>
+    </w:p>
+    <w:p>
+      <w:pPr>
+        <w:jc w:val="both"/>
+        <w:rPr>
+          <w:lang w:val="en-GB"/>
+        </w:rPr>
+      </w:pPr>
+      <w:r>
+        <w:rPr>
+          <w:b/>
+          <w:bCs/>
+          <w:lang w:val="en-GB"/>
+        </w:rPr>
+        <w:t>Reduce</w:t>
+      </w:r>
+      <w:r>
+        <w:rPr>
+          <w:lang w:val="en-GB"/>
+        </w:rPr>
+        <w:t xml:space="preserve">: </w:t>
+      </w:r>
+      <w:r>
+        <w:rPr>
+          <w:lang w:val="en-GB"/>
+        </w:rPr>
+        <w:t xml:space="preserve">uses a reduce function to </w:t>
+      </w:r>
+      <w:r>
+        <w:rPr>
+          <w:lang w:val="en-GB"/>
+        </w:rPr>
+        <w:t>aggregate</w:t>
+      </w:r>
+      <w:r>
+        <w:rPr>
+          <w:lang w:val="en-GB"/>
+        </w:rPr>
+        <w:t xml:space="preserve"> (</w:t>
+      </w:r>
+      <w:r>
+        <w:rPr>
+          <w:rFonts w:hint="eastAsia"/>
+          <w:lang w:val="en-GB"/>
+        </w:rPr>
+        <w:t>in</w:t>
+      </w:r>
+      <w:r>
+        <w:rPr>
+          <w:lang w:val="en-GB"/>
+        </w:rPr>
+        <w:t xml:space="preserve"> </w:t>
+      </w:r>
+      <w:r>
+        <w:rPr>
+          <w:lang w:val="en-US"/>
+        </w:rPr>
+        <w:t>this example,</w:t>
+      </w:r>
+      <w:r>
+        <w:rPr>
+          <w:lang w:val="en-GB"/>
+        </w:rPr>
+        <w:t xml:space="preserve"> we count the number of each word)</w:t>
+      </w:r>
+      <w:r>
+        <w:rPr>
+          <w:lang w:val="en-GB"/>
+        </w:rPr>
+        <w:t xml:space="preserve"> the prepared</w:t>
+      </w:r>
+      <w:r>
+        <w:rPr>
+          <w:lang w:val="en-GB"/>
+        </w:rPr>
+        <w:t xml:space="preserve"> key-value pairs with the same key</w:t>
+      </w:r>
+      <w:r>
+        <w:rPr>
+          <w:lang w:val="en-GB"/>
+        </w:rPr>
+        <w:t>,</w:t>
+      </w:r>
+      <w:r>
+        <w:rPr>
+          <w:lang w:val="en-GB"/>
+        </w:rPr>
+        <w:t xml:space="preserve"> </w:t>
+      </w:r>
+      <w:r>
+        <w:rPr>
+          <w:lang w:val="en-GB"/>
+        </w:rPr>
+        <w:t>so that the data size is minimised.</w:t>
+      </w:r>
+    </w:p>
+    <w:p>
+      <w:pPr>
+        <w:jc w:val="both"/>
+        <w:rPr>
+          <w:lang w:val="en-GB"/>
+        </w:rPr>
+      </w:pPr>
+    </w:p>
+    <w:p>
+      <w:pPr>
+        <w:jc w:val="both"/>
+        <w:rPr>
+          <w:i/>
+          <w:iCs/>
+          <w:lang w:val="en-GB"/>
+        </w:rPr>
+      </w:pPr>
+      <w:r>
+        <w:rPr>
+          <w:i/>
+          <w:iCs/>
+          <w:lang w:val="en-GB"/>
+        </w:rPr>
+        <w:t>Reference: The DB book P484-488.</w:t>
+      </w:r>
+    </w:p>
+    <w:p>
+      <w:pPr>
+        <w:jc w:val="both"/>
+        <w:rPr>
+          <w:i/>
+          <w:iCs/>
+          <w:lang w:val="en-GB"/>
+        </w:rPr>
+      </w:pPr>
+    </w:p>
+    <w:p>
+      <w:pPr>
         <w:pStyle w:val="Heading2"/>
         <w:rPr>
           <w:lang w:val="en-GB"/>
@@ -10674,21 +12102,36 @@
     <w:p>
       <w:pPr>
         <w:rPr>
-          <w:lang w:val="en-GB"/>
-        </w:rPr>
-      </w:pPr>
-    </w:p>
-    <w:p>
-      <w:pPr>
-        <w:rPr>
-          <w:lang w:val="en-GB"/>
-        </w:rPr>
-      </w:pPr>
-      <w:r>
-        <w:rPr>
-          <w:lang w:val="en-GB"/>
-        </w:rPr>
-        <w:t>Prof. Ferguson suggested in lectures some hypothetical algebraic operators for IMDB namebasics. An excerpt of the data is below. Suggest a couple of hypothetical operators to transform the data.</w:t>
+          <w:rFonts w:hint="eastAsia"/>
+          <w:lang w:val="en-US"/>
+        </w:rPr>
+      </w:pPr>
+    </w:p>
+    <w:p>
+      <w:pPr>
+        <w:rPr>
+          <w:lang w:val="en-GB"/>
+        </w:rPr>
+      </w:pPr>
+      <w:r>
+        <w:rPr>
+          <w:lang w:val="en-GB"/>
+        </w:rPr>
+        <w:t xml:space="preserve">Prof. Ferguson suggested in lectures some hypothetical algebraic operators for IMDB </w:t>
+      </w:r>
+      <w:proofErr w:type="spellStart"/>
+      <w:r>
+        <w:rPr>
+          <w:lang w:val="en-GB"/>
+        </w:rPr>
+        <w:t>namebasics</w:t>
+      </w:r>
+      <w:proofErr w:type="spellEnd"/>
+      <w:r>
+        <w:rPr>
+          <w:lang w:val="en-GB"/>
+        </w:rPr>
+        <w:t>. An excerpt of the data is below. Suggest a couple of hypothetical operators to transform the data.</w:t>
       </w:r>
     </w:p>
     <w:p>
@@ -10766,6 +12209,7 @@
                 <w:lang w:val="en-GB"/>
               </w:rPr>
             </w:pPr>
+            <w:proofErr w:type="spellStart"/>
             <w:r>
               <w:rPr>
                 <w:b/>
@@ -10775,6 +12219,7 @@
               </w:rPr>
               <w:t>nconst</w:t>
             </w:r>
+            <w:proofErr w:type="spellEnd"/>
           </w:p>
         </w:tc>
         <w:tc>
@@ -10901,6 +12346,7 @@
                 <w:lang w:val="en-GB"/>
               </w:rPr>
             </w:pPr>
+            <w:proofErr w:type="spellStart"/>
             <w:r>
               <w:rPr>
                 <w:b/>
@@ -10910,6 +12356,7 @@
               </w:rPr>
               <w:t>dod</w:t>
             </w:r>
+            <w:proofErr w:type="spellEnd"/>
           </w:p>
         </w:tc>
         <w:tc>
@@ -10946,6 +12393,7 @@
                 <w:lang w:val="en-GB"/>
               </w:rPr>
             </w:pPr>
+            <w:proofErr w:type="spellStart"/>
             <w:r>
               <w:rPr>
                 <w:b/>
@@ -10955,6 +12403,7 @@
               </w:rPr>
               <w:t>primaryProfessions</w:t>
             </w:r>
+            <w:proofErr w:type="spellEnd"/>
           </w:p>
         </w:tc>
         <w:tc>
@@ -10991,6 +12440,7 @@
                 <w:lang w:val="en-GB"/>
               </w:rPr>
             </w:pPr>
+            <w:proofErr w:type="spellStart"/>
             <w:r>
               <w:rPr>
                 <w:b/>
@@ -11000,6 +12450,7 @@
               </w:rPr>
               <w:t>knownFor</w:t>
             </w:r>
+            <w:proofErr w:type="spellEnd"/>
           </w:p>
         </w:tc>
       </w:tr>
@@ -11212,14 +12663,26 @@
                 <w:lang w:val="en-GB"/>
               </w:rPr>
             </w:pPr>
+            <w:proofErr w:type="spellStart"/>
+            <w:proofErr w:type="gramStart"/>
             <w:r>
               <w:rPr>
                 <w:sz w:val="14"/>
                 <w:szCs w:val="14"/>
                 <w:lang w:val="en-GB"/>
               </w:rPr>
-              <w:t>soundtrack,actor,miscellaneous</w:t>
+              <w:t>soundtrack,actor</w:t>
             </w:r>
+            <w:proofErr w:type="gramEnd"/>
+            <w:r>
+              <w:rPr>
+                <w:sz w:val="14"/>
+                <w:szCs w:val="14"/>
+                <w:lang w:val="en-GB"/>
+              </w:rPr>
+              <w:t>,miscellaneous</w:t>
+            </w:r>
+            <w:proofErr w:type="spellEnd"/>
           </w:p>
         </w:tc>
         <w:tc>
@@ -11261,7 +12724,25 @@
                 <w:szCs w:val="14"/>
                 <w:lang w:val="en-GB"/>
               </w:rPr>
-              <w:t>tt0053137,tt0050419,tt0045537,tt0072308</w:t>
+              <w:t>tt</w:t>
+            </w:r>
+            <w:proofErr w:type="gramStart"/>
+            <w:r>
+              <w:rPr>
+                <w:sz w:val="14"/>
+                <w:szCs w:val="14"/>
+                <w:lang w:val="en-GB"/>
+              </w:rPr>
+              <w:t>0053137,tt</w:t>
+            </w:r>
+            <w:proofErr w:type="gramEnd"/>
+            <w:r>
+              <w:rPr>
+                <w:sz w:val="14"/>
+                <w:szCs w:val="14"/>
+                <w:lang w:val="en-GB"/>
+              </w:rPr>
+              <w:t>0050419,tt0045537,tt0072308</w:t>
             </w:r>
           </w:p>
         </w:tc>
@@ -11475,6 +12956,8 @@
                 <w:lang w:val="en-GB"/>
               </w:rPr>
             </w:pPr>
+            <w:proofErr w:type="spellStart"/>
+            <w:proofErr w:type="gramStart"/>
             <w:r>
               <w:rPr>
                 <w:sz w:val="14"/>
@@ -11483,6 +12966,8 @@
               </w:rPr>
               <w:t>actress,soundtrack</w:t>
             </w:r>
+            <w:proofErr w:type="spellEnd"/>
+            <w:proofErr w:type="gramEnd"/>
           </w:p>
         </w:tc>
         <w:tc>
@@ -11524,7 +13009,25 @@
                 <w:szCs w:val="14"/>
                 <w:lang w:val="en-GB"/>
               </w:rPr>
-              <w:t>tt0117057,tt0071877,tt0038355,tt0037382</w:t>
+              <w:t>tt</w:t>
+            </w:r>
+            <w:proofErr w:type="gramStart"/>
+            <w:r>
+              <w:rPr>
+                <w:sz w:val="14"/>
+                <w:szCs w:val="14"/>
+                <w:lang w:val="en-GB"/>
+              </w:rPr>
+              <w:t>0117057,tt</w:t>
+            </w:r>
+            <w:proofErr w:type="gramEnd"/>
+            <w:r>
+              <w:rPr>
+                <w:sz w:val="14"/>
+                <w:szCs w:val="14"/>
+                <w:lang w:val="en-GB"/>
+              </w:rPr>
+              <w:t>0071877,tt0038355,tt0037382</w:t>
             </w:r>
           </w:p>
         </w:tc>
@@ -11738,14 +13241,26 @@
                 <w:lang w:val="en-GB"/>
               </w:rPr>
             </w:pPr>
+            <w:proofErr w:type="spellStart"/>
+            <w:proofErr w:type="gramStart"/>
             <w:r>
               <w:rPr>
                 <w:sz w:val="14"/>
                 <w:szCs w:val="14"/>
                 <w:lang w:val="en-GB"/>
               </w:rPr>
-              <w:t>actress,soundtrack,music_department</w:t>
+              <w:t>actress,soundtrack</w:t>
             </w:r>
+            <w:proofErr w:type="gramEnd"/>
+            <w:r>
+              <w:rPr>
+                <w:sz w:val="14"/>
+                <w:szCs w:val="14"/>
+                <w:lang w:val="en-GB"/>
+              </w:rPr>
+              <w:t>,music_department</w:t>
+            </w:r>
+            <w:proofErr w:type="spellEnd"/>
           </w:p>
         </w:tc>
         <w:tc>
@@ -11787,7 +13302,25 @@
                 <w:szCs w:val="14"/>
                 <w:lang w:val="en-GB"/>
               </w:rPr>
-              <w:t>tt0056404,tt0049189,tt0057345,tt0054452</w:t>
+              <w:t>tt</w:t>
+            </w:r>
+            <w:proofErr w:type="gramStart"/>
+            <w:r>
+              <w:rPr>
+                <w:sz w:val="14"/>
+                <w:szCs w:val="14"/>
+                <w:lang w:val="en-GB"/>
+              </w:rPr>
+              <w:t>0056404,tt</w:t>
+            </w:r>
+            <w:proofErr w:type="gramEnd"/>
+            <w:r>
+              <w:rPr>
+                <w:sz w:val="14"/>
+                <w:szCs w:val="14"/>
+                <w:lang w:val="en-GB"/>
+              </w:rPr>
+              <w:t>0049189,tt0057345,tt0054452</w:t>
             </w:r>
           </w:p>
         </w:tc>
@@ -12001,14 +13534,26 @@
                 <w:lang w:val="en-GB"/>
               </w:rPr>
             </w:pPr>
+            <w:proofErr w:type="spellStart"/>
+            <w:proofErr w:type="gramStart"/>
             <w:r>
               <w:rPr>
                 <w:sz w:val="14"/>
                 <w:szCs w:val="14"/>
                 <w:lang w:val="en-GB"/>
               </w:rPr>
-              <w:t>actor,soundtrack,writer</w:t>
+              <w:t>actor,soundtrack</w:t>
             </w:r>
+            <w:proofErr w:type="gramEnd"/>
+            <w:r>
+              <w:rPr>
+                <w:sz w:val="14"/>
+                <w:szCs w:val="14"/>
+                <w:lang w:val="en-GB"/>
+              </w:rPr>
+              <w:t>,writer</w:t>
+            </w:r>
+            <w:proofErr w:type="spellEnd"/>
           </w:p>
         </w:tc>
         <w:tc>
@@ -12050,7 +13595,25 @@
                 <w:szCs w:val="14"/>
                 <w:lang w:val="en-GB"/>
               </w:rPr>
-              <w:t>tt0077975,tt0078723,tt0072562,tt0080455</w:t>
+              <w:t>tt</w:t>
+            </w:r>
+            <w:proofErr w:type="gramStart"/>
+            <w:r>
+              <w:rPr>
+                <w:sz w:val="14"/>
+                <w:szCs w:val="14"/>
+                <w:lang w:val="en-GB"/>
+              </w:rPr>
+              <w:t>0077975,tt</w:t>
+            </w:r>
+            <w:proofErr w:type="gramEnd"/>
+            <w:r>
+              <w:rPr>
+                <w:sz w:val="14"/>
+                <w:szCs w:val="14"/>
+                <w:lang w:val="en-GB"/>
+              </w:rPr>
+              <w:t>0078723,tt0072562,tt0080455</w:t>
             </w:r>
           </w:p>
         </w:tc>
@@ -12264,14 +13827,26 @@
                 <w:lang w:val="en-GB"/>
               </w:rPr>
             </w:pPr>
+            <w:proofErr w:type="spellStart"/>
+            <w:proofErr w:type="gramStart"/>
             <w:r>
               <w:rPr>
                 <w:sz w:val="14"/>
                 <w:szCs w:val="14"/>
                 <w:lang w:val="en-GB"/>
               </w:rPr>
-              <w:t>writer,director,actor</w:t>
+              <w:t>writer,director</w:t>
             </w:r>
+            <w:proofErr w:type="gramEnd"/>
+            <w:r>
+              <w:rPr>
+                <w:sz w:val="14"/>
+                <w:szCs w:val="14"/>
+                <w:lang w:val="en-GB"/>
+              </w:rPr>
+              <w:t>,actor</w:t>
+            </w:r>
+            <w:proofErr w:type="spellEnd"/>
           </w:p>
         </w:tc>
         <w:tc>
@@ -12313,7 +13888,25 @@
                 <w:szCs w:val="14"/>
                 <w:lang w:val="en-GB"/>
               </w:rPr>
-              <w:t>tt0050976,tt0060827,tt0083922,tt0050986</w:t>
+              <w:t>tt</w:t>
+            </w:r>
+            <w:proofErr w:type="gramStart"/>
+            <w:r>
+              <w:rPr>
+                <w:sz w:val="14"/>
+                <w:szCs w:val="14"/>
+                <w:lang w:val="en-GB"/>
+              </w:rPr>
+              <w:t>0050976,tt</w:t>
+            </w:r>
+            <w:proofErr w:type="gramEnd"/>
+            <w:r>
+              <w:rPr>
+                <w:sz w:val="14"/>
+                <w:szCs w:val="14"/>
+                <w:lang w:val="en-GB"/>
+              </w:rPr>
+              <w:t>0060827,tt0083922,tt0050986</w:t>
             </w:r>
           </w:p>
         </w:tc>
@@ -12527,14 +14120,26 @@
                 <w:lang w:val="en-GB"/>
               </w:rPr>
             </w:pPr>
+            <w:proofErr w:type="spellStart"/>
+            <w:proofErr w:type="gramStart"/>
             <w:r>
               <w:rPr>
                 <w:sz w:val="14"/>
                 <w:szCs w:val="14"/>
                 <w:lang w:val="en-GB"/>
               </w:rPr>
-              <w:t>actress,soundtrack,producer</w:t>
+              <w:t>actress,soundtrack</w:t>
             </w:r>
+            <w:proofErr w:type="gramEnd"/>
+            <w:r>
+              <w:rPr>
+                <w:sz w:val="14"/>
+                <w:szCs w:val="14"/>
+                <w:lang w:val="en-GB"/>
+              </w:rPr>
+              <w:t>,producer</w:t>
+            </w:r>
+            <w:proofErr w:type="spellEnd"/>
           </w:p>
         </w:tc>
         <w:tc>
@@ -12576,7 +14181,25 @@
                 <w:szCs w:val="14"/>
                 <w:lang w:val="en-GB"/>
               </w:rPr>
-              <w:t>tt0036855,tt0038787,tt0034583,tt0038109</w:t>
+              <w:t>tt</w:t>
+            </w:r>
+            <w:proofErr w:type="gramStart"/>
+            <w:r>
+              <w:rPr>
+                <w:sz w:val="14"/>
+                <w:szCs w:val="14"/>
+                <w:lang w:val="en-GB"/>
+              </w:rPr>
+              <w:t>0036855,tt</w:t>
+            </w:r>
+            <w:proofErr w:type="gramEnd"/>
+            <w:r>
+              <w:rPr>
+                <w:sz w:val="14"/>
+                <w:szCs w:val="14"/>
+                <w:lang w:val="en-GB"/>
+              </w:rPr>
+              <w:t>0038787,tt0034583,tt0038109</w:t>
             </w:r>
           </w:p>
         </w:tc>
@@ -12790,14 +14413,26 @@
                 <w:lang w:val="en-GB"/>
               </w:rPr>
             </w:pPr>
+            <w:proofErr w:type="spellStart"/>
+            <w:proofErr w:type="gramStart"/>
             <w:r>
               <w:rPr>
                 <w:sz w:val="14"/>
                 <w:szCs w:val="14"/>
                 <w:lang w:val="en-GB"/>
               </w:rPr>
-              <w:t>actor,soundtrack,producer</w:t>
+              <w:t>actor,soundtrack</w:t>
             </w:r>
+            <w:proofErr w:type="gramEnd"/>
+            <w:r>
+              <w:rPr>
+                <w:sz w:val="14"/>
+                <w:szCs w:val="14"/>
+                <w:lang w:val="en-GB"/>
+              </w:rPr>
+              <w:t>,producer</w:t>
+            </w:r>
+            <w:proofErr w:type="spellEnd"/>
           </w:p>
         </w:tc>
         <w:tc>
@@ -12839,7 +14474,25 @@
                 <w:szCs w:val="14"/>
                 <w:lang w:val="en-GB"/>
               </w:rPr>
-              <w:t>tt0042593,tt0037382,tt0034583,tt0043265</w:t>
+              <w:t>tt</w:t>
+            </w:r>
+            <w:proofErr w:type="gramStart"/>
+            <w:r>
+              <w:rPr>
+                <w:sz w:val="14"/>
+                <w:szCs w:val="14"/>
+                <w:lang w:val="en-GB"/>
+              </w:rPr>
+              <w:t>0042593,tt</w:t>
+            </w:r>
+            <w:proofErr w:type="gramEnd"/>
+            <w:r>
+              <w:rPr>
+                <w:sz w:val="14"/>
+                <w:szCs w:val="14"/>
+                <w:lang w:val="en-GB"/>
+              </w:rPr>
+              <w:t>0037382,tt0034583,tt0043265</w:t>
             </w:r>
           </w:p>
         </w:tc>
@@ -13053,14 +14706,26 @@
                 <w:lang w:val="en-GB"/>
               </w:rPr>
             </w:pPr>
+            <w:proofErr w:type="spellStart"/>
+            <w:proofErr w:type="gramStart"/>
             <w:r>
               <w:rPr>
                 <w:sz w:val="14"/>
                 <w:szCs w:val="14"/>
                 <w:lang w:val="en-GB"/>
               </w:rPr>
-              <w:t>actor,soundtrack,director</w:t>
+              <w:t>actor,soundtrack</w:t>
             </w:r>
+            <w:proofErr w:type="gramEnd"/>
+            <w:r>
+              <w:rPr>
+                <w:sz w:val="14"/>
+                <w:szCs w:val="14"/>
+                <w:lang w:val="en-GB"/>
+              </w:rPr>
+              <w:t>,director</w:t>
+            </w:r>
+            <w:proofErr w:type="spellEnd"/>
           </w:p>
         </w:tc>
         <w:tc>
@@ -13102,7 +14767,25 @@
                 <w:szCs w:val="14"/>
                 <w:lang w:val="en-GB"/>
               </w:rPr>
-              <w:t>tt0070849,tt0078788,tt0068646,tt0047296</w:t>
+              <w:t>tt</w:t>
+            </w:r>
+            <w:proofErr w:type="gramStart"/>
+            <w:r>
+              <w:rPr>
+                <w:sz w:val="14"/>
+                <w:szCs w:val="14"/>
+                <w:lang w:val="en-GB"/>
+              </w:rPr>
+              <w:t>0070849,tt</w:t>
+            </w:r>
+            <w:proofErr w:type="gramEnd"/>
+            <w:r>
+              <w:rPr>
+                <w:sz w:val="14"/>
+                <w:szCs w:val="14"/>
+                <w:lang w:val="en-GB"/>
+              </w:rPr>
+              <w:t>0078788,tt0068646,tt0047296</w:t>
             </w:r>
           </w:p>
         </w:tc>
@@ -13316,14 +14999,26 @@
                 <w:lang w:val="en-GB"/>
               </w:rPr>
             </w:pPr>
+            <w:proofErr w:type="spellStart"/>
+            <w:proofErr w:type="gramStart"/>
             <w:r>
               <w:rPr>
                 <w:sz w:val="14"/>
                 <w:szCs w:val="14"/>
                 <w:lang w:val="en-GB"/>
               </w:rPr>
-              <w:t>actor,soundtrack,producer</w:t>
+              <w:t>actor,soundtrack</w:t>
             </w:r>
+            <w:proofErr w:type="gramEnd"/>
+            <w:r>
+              <w:rPr>
+                <w:sz w:val="14"/>
+                <w:szCs w:val="14"/>
+                <w:lang w:val="en-GB"/>
+              </w:rPr>
+              <w:t>,producer</w:t>
+            </w:r>
+            <w:proofErr w:type="spellEnd"/>
           </w:p>
         </w:tc>
         <w:tc>
@@ -13365,7 +15060,25 @@
                 <w:szCs w:val="14"/>
                 <w:lang w:val="en-GB"/>
               </w:rPr>
-              <w:t>tt0061184,tt0059749,tt0057877,tt0087803</w:t>
+              <w:t>tt</w:t>
+            </w:r>
+            <w:proofErr w:type="gramStart"/>
+            <w:r>
+              <w:rPr>
+                <w:sz w:val="14"/>
+                <w:szCs w:val="14"/>
+                <w:lang w:val="en-GB"/>
+              </w:rPr>
+              <w:t>0061184,tt</w:t>
+            </w:r>
+            <w:proofErr w:type="gramEnd"/>
+            <w:r>
+              <w:rPr>
+                <w:sz w:val="14"/>
+                <w:szCs w:val="14"/>
+                <w:lang w:val="en-GB"/>
+              </w:rPr>
+              <w:t>0059749,tt0057877,tt0087803</w:t>
             </w:r>
           </w:p>
         </w:tc>
@@ -13579,14 +15292,26 @@
                 <w:lang w:val="en-GB"/>
               </w:rPr>
             </w:pPr>
+            <w:proofErr w:type="spellStart"/>
+            <w:proofErr w:type="gramStart"/>
             <w:r>
               <w:rPr>
                 <w:sz w:val="14"/>
                 <w:szCs w:val="14"/>
                 <w:lang w:val="en-GB"/>
               </w:rPr>
-              <w:t>actor,soundtrack,director</w:t>
+              <w:t>actor,soundtrack</w:t>
             </w:r>
+            <w:proofErr w:type="gramEnd"/>
+            <w:r>
+              <w:rPr>
+                <w:sz w:val="14"/>
+                <w:szCs w:val="14"/>
+                <w:lang w:val="en-GB"/>
+              </w:rPr>
+              <w:t>,director</w:t>
+            </w:r>
+            <w:proofErr w:type="spellEnd"/>
           </w:p>
         </w:tc>
         <w:tc>
@@ -13628,7 +15353,25 @@
                 <w:szCs w:val="14"/>
                 <w:lang w:val="en-GB"/>
               </w:rPr>
-              <w:t>tt0029870,tt0042041,tt0035575,tt0031867</w:t>
+              <w:t>tt</w:t>
+            </w:r>
+            <w:proofErr w:type="gramStart"/>
+            <w:r>
+              <w:rPr>
+                <w:sz w:val="14"/>
+                <w:szCs w:val="14"/>
+                <w:lang w:val="en-GB"/>
+              </w:rPr>
+              <w:t>0029870,tt</w:t>
+            </w:r>
+            <w:proofErr w:type="gramEnd"/>
+            <w:r>
+              <w:rPr>
+                <w:sz w:val="14"/>
+                <w:szCs w:val="14"/>
+                <w:lang w:val="en-GB"/>
+              </w:rPr>
+              <w:t>0042041,tt0035575,tt0031867</w:t>
             </w:r>
           </w:p>
         </w:tc>
@@ -14251,7 +15994,21 @@
         <w:rPr>
           <w:lang w:val="en-GB"/>
         </w:rPr>
-        <w:t>Explain why column oriented storage may be beneficial for scenarios in which:</w:t>
+        <w:t xml:space="preserve">Explain why </w:t>
+      </w:r>
+      <w:proofErr w:type="gramStart"/>
+      <w:r>
+        <w:rPr>
+          <w:lang w:val="en-GB"/>
+        </w:rPr>
+        <w:t>column oriented</w:t>
+      </w:r>
+      <w:proofErr w:type="gramEnd"/>
+      <w:r>
+        <w:rPr>
+          <w:lang w:val="en-GB"/>
+        </w:rPr>
+        <w:t xml:space="preserve"> storage may be beneficial for scenarios in which:</w:t>
       </w:r>
     </w:p>
     <w:p>
@@ -14952,11 +16709,19 @@
           <w:lang w:val="en-GB"/>
         </w:rPr>
       </w:pPr>
-      <w:r>
-        <w:rPr>
-          <w:lang w:val="en-GB"/>
-        </w:rPr>
-        <w:t>Nested-loop join</w:t>
+      <w:proofErr w:type="gramStart"/>
+      <w:r>
+        <w:rPr>
+          <w:lang w:val="en-GB"/>
+        </w:rPr>
+        <w:t>Nested-loop</w:t>
+      </w:r>
+      <w:proofErr w:type="gramEnd"/>
+      <w:r>
+        <w:rPr>
+          <w:lang w:val="en-GB"/>
+        </w:rPr>
+        <w:t xml:space="preserve"> join</w:t>
       </w:r>
     </w:p>
     <w:p>
@@ -14973,7 +16738,21 @@
         <w:rPr>
           <w:lang w:val="en-GB"/>
         </w:rPr>
-        <w:t>Block nested-loop join</w:t>
+        <w:t xml:space="preserve">Block </w:t>
+      </w:r>
+      <w:proofErr w:type="gramStart"/>
+      <w:r>
+        <w:rPr>
+          <w:lang w:val="en-GB"/>
+        </w:rPr>
+        <w:t>nested-loop</w:t>
+      </w:r>
+      <w:proofErr w:type="gramEnd"/>
+      <w:r>
+        <w:rPr>
+          <w:lang w:val="en-GB"/>
+        </w:rPr>
+        <w:t xml:space="preserve"> join</w:t>
       </w:r>
     </w:p>
     <w:p>
@@ -14990,7 +16769,21 @@
         <w:rPr>
           <w:lang w:val="en-GB"/>
         </w:rPr>
-        <w:t>Indexed nested-loop join</w:t>
+        <w:t xml:space="preserve">Indexed </w:t>
+      </w:r>
+      <w:proofErr w:type="gramStart"/>
+      <w:r>
+        <w:rPr>
+          <w:lang w:val="en-GB"/>
+        </w:rPr>
+        <w:t>nested-loop</w:t>
+      </w:r>
+      <w:proofErr w:type="gramEnd"/>
+      <w:r>
+        <w:rPr>
+          <w:lang w:val="en-GB"/>
+        </w:rPr>
+        <w:t xml:space="preserve"> join</w:t>
       </w:r>
     </w:p>
     <w:p>
@@ -15096,8 +16889,49 @@
           <w:i/>
           <w:lang w:val="en-GB"/>
         </w:rPr>
-        <w:t>select last_name, first_name from people</w:t>
-      </w:r>
+        <w:t xml:space="preserve">select </w:t>
+      </w:r>
+      <w:proofErr w:type="spellStart"/>
+      <w:r>
+        <w:rPr>
+          <w:i/>
+          <w:lang w:val="en-GB"/>
+        </w:rPr>
+        <w:t>last_name</w:t>
+      </w:r>
+      <w:proofErr w:type="spellEnd"/>
+      <w:r>
+        <w:rPr>
+          <w:i/>
+          <w:lang w:val="en-GB"/>
+        </w:rPr>
+        <w:t xml:space="preserve">, </w:t>
+      </w:r>
+      <w:proofErr w:type="spellStart"/>
+      <w:r>
+        <w:rPr>
+          <w:i/>
+          <w:lang w:val="en-GB"/>
+        </w:rPr>
+        <w:t>first_name</w:t>
+      </w:r>
+      <w:proofErr w:type="spellEnd"/>
+      <w:r>
+        <w:rPr>
+          <w:i/>
+          <w:lang w:val="en-GB"/>
+        </w:rPr>
+        <w:t xml:space="preserve"> from </w:t>
+      </w:r>
+      <w:proofErr w:type="gramStart"/>
+      <w:r>
+        <w:rPr>
+          <w:i/>
+          <w:lang w:val="en-GB"/>
+        </w:rPr>
+        <w:t>people</w:t>
+      </w:r>
+      <w:proofErr w:type="gramEnd"/>
       <w:r>
         <w:rPr>
           <w:lang w:val="en-GB"/>
@@ -15331,21 +17165,45 @@
           <w:lang w:val="en-GB"/>
         </w:rPr>
         <w:tab/>
-        <w:t>customers JOIN orders USING(customerNumber)</w:t>
-      </w:r>
-    </w:p>
-    <w:p>
-      <w:pPr>
-        <w:rPr>
-          <w:lang w:val="en-GB"/>
-        </w:rPr>
-      </w:pPr>
+        <w:t xml:space="preserve">customers JOIN orders </w:t>
+      </w:r>
+      <w:proofErr w:type="gramStart"/>
+      <w:r>
+        <w:rPr>
+          <w:lang w:val="en-GB"/>
+        </w:rPr>
+        <w:t>USING(</w:t>
+      </w:r>
+      <w:proofErr w:type="spellStart"/>
+      <w:proofErr w:type="gramEnd"/>
+      <w:r>
+        <w:rPr>
+          <w:lang w:val="en-GB"/>
+        </w:rPr>
+        <w:t>customerNumber</w:t>
+      </w:r>
+      <w:proofErr w:type="spellEnd"/>
+      <w:r>
+        <w:rPr>
+          <w:lang w:val="en-GB"/>
+        </w:rPr>
+        <w:t>)</w:t>
+      </w:r>
+    </w:p>
+    <w:p>
+      <w:pPr>
+        <w:rPr>
+          <w:lang w:val="en-GB"/>
+        </w:rPr>
+      </w:pPr>
+      <w:proofErr w:type="gramStart"/>
       <w:r>
         <w:rPr>
           <w:lang w:val="en-GB"/>
         </w:rPr>
         <w:t>WHERE</w:t>
       </w:r>
+      <w:proofErr w:type="gramEnd"/>
     </w:p>
     <w:p>
       <w:pPr>
@@ -15358,8 +17216,16 @@
           <w:lang w:val="en-GB"/>
         </w:rPr>
         <w:tab/>
-        <w:t>country = ‘France’ and status = ‘Shipped’;</w:t>
-      </w:r>
+        <w:t>country = ‘France’ and status = ‘Shipped</w:t>
+      </w:r>
+      <w:proofErr w:type="gramStart"/>
+      <w:r>
+        <w:rPr>
+          <w:lang w:val="en-GB"/>
+        </w:rPr>
+        <w:t>’;</w:t>
+      </w:r>
+      <w:proofErr w:type="gramEnd"/>
     </w:p>
     <w:p>
       <w:pPr>
@@ -15665,7 +17531,21 @@
         <w:rPr>
           <w:lang w:val="en-GB"/>
         </w:rPr>
-        <w:t>Briefly explain database sharding and its benefits.</w:t>
+        <w:t xml:space="preserve">Briefly explain database </w:t>
+      </w:r>
+      <w:proofErr w:type="spellStart"/>
+      <w:r>
+        <w:rPr>
+          <w:lang w:val="en-GB"/>
+        </w:rPr>
+        <w:t>sharding</w:t>
+      </w:r>
+      <w:proofErr w:type="spellEnd"/>
+      <w:r>
+        <w:rPr>
+          <w:lang w:val="en-GB"/>
+        </w:rPr>
+        <w:t xml:space="preserve"> and its benefits.</w:t>
       </w:r>
     </w:p>
     <w:p>
@@ -15749,7 +17629,21 @@
         <w:rPr>
           <w:lang w:val="en-GB"/>
         </w:rPr>
-        <w:t>Shared disk/data versus shared nothing/sharding.</w:t>
+        <w:t>Shared disk/data versus shared nothing/</w:t>
+      </w:r>
+      <w:proofErr w:type="spellStart"/>
+      <w:r>
+        <w:rPr>
+          <w:lang w:val="en-GB"/>
+        </w:rPr>
+        <w:t>sharding</w:t>
+      </w:r>
+      <w:proofErr w:type="spellEnd"/>
+      <w:r>
+        <w:rPr>
+          <w:lang w:val="en-GB"/>
+        </w:rPr>
+        <w:t>.</w:t>
       </w:r>
     </w:p>
     <w:p>

</xml_diff>

<commit_message>
Finished written questions (M1).
</commit_message>
<xml_diff>
--- a/Final/s23-W4111-Final-WrittenQs.docx
+++ b/Final/s23-W4111-Final-WrittenQs.docx
@@ -5610,10 +5610,17 @@
       <w:bookmarkEnd w:id="24"/>
       <w:r>
         <w:rPr>
+          <w:color w:val="000000" w:themeColor="text1"/>
+          <w:lang w:val="en-GB"/>
+        </w:rPr>
+        <w:t>S8</w:t>
+      </w:r>
+      <w:r>
+        <w:rPr>
           <w:color w:val="FF0000"/>
           <w:lang w:val="en-GB"/>
         </w:rPr>
-        <w:t xml:space="preserve">S8 </w:t>
+        <w:t xml:space="preserve"> </w:t>
       </w:r>
       <w:r>
         <w:rPr>
@@ -6521,7 +6528,7 @@
       <w:bookmarkEnd w:id="28"/>
       <w:r>
         <w:rPr>
-          <w:color w:val="FF0000"/>
+          <w:color w:val="000000" w:themeColor="text1"/>
           <w:lang w:val="en-GB"/>
         </w:rPr>
         <w:t>S12</w:t>
@@ -8482,7 +8489,7 @@
       <w:bookmarkEnd w:id="34"/>
       <w:r>
         <w:rPr>
-          <w:color w:val="FF0000"/>
+          <w:color w:val="000000" w:themeColor="text1"/>
           <w:lang w:val="en-GB"/>
         </w:rPr>
         <w:t>E1</w:t>
@@ -8606,7 +8613,7 @@
     <w:p>
       <w:pPr>
         <w:rPr>
-          <w:lang w:val="en-CN"/>
+          <w:lang/>
         </w:rPr>
       </w:pPr>
     </w:p>
@@ -8614,12 +8621,12 @@
       <w:pPr>
         <w:jc w:val="both"/>
         <w:rPr>
-          <w:lang w:val="en-CN"/>
-        </w:rPr>
-      </w:pPr>
-      <w:r>
-        <w:rPr>
-          <w:lang w:val="en-CN"/>
+          <w:lang/>
+        </w:rPr>
+      </w:pPr>
+      <w:r>
+        <w:rPr>
+          <w:lang/>
         </w:rPr>
         <w:t>------------------------------Answer------------------------------</w:t>
       </w:r>
@@ -8726,28 +8733,26 @@
     </w:p>
     <w:p>
       <w:pPr>
-        <w:pStyle w:val="Heading2"/>
-        <w:rPr>
-          <w:sz w:val="22"/>
-          <w:szCs w:val="22"/>
+        <w:rPr>
           <w:lang w:val="en-US"/>
         </w:rPr>
       </w:pPr>
-      <w:r>
-        <w:rPr>
-          <w:sz w:val="22"/>
-          <w:szCs w:val="22"/>
+    </w:p>
+    <w:p>
+      <w:pPr>
+        <w:rPr>
+          <w:b/>
+          <w:bCs/>
           <w:lang w:val="en-US"/>
         </w:rPr>
-        <w:t xml:space="preserve">Examples </w:t>
-      </w:r>
-      <w:r>
-        <w:rPr>
-          <w:sz w:val="22"/>
-          <w:szCs w:val="22"/>
+      </w:pPr>
+      <w:r>
+        <w:rPr>
+          <w:b/>
+          <w:bCs/>
           <w:lang w:val="en-US"/>
         </w:rPr>
-        <w:t xml:space="preserve">1: </w:t>
+        <w:t>Example 1</w:t>
       </w:r>
     </w:p>
     <w:p>
@@ -8760,52 +8765,212 @@
         <w:rPr>
           <w:lang w:val="en-US"/>
         </w:rPr>
-        <w:t xml:space="preserve">In an online shopping database, create an associative entity, “Order”, between the “Customers” and </w:t>
+        <w:t xml:space="preserve">Here we use an associative entity, </w:t>
       </w:r>
       <w:proofErr w:type="spellStart"/>
       <w:r>
         <w:rPr>
-          <w:rFonts w:hint="eastAsia"/>
           <w:lang w:val="en-US"/>
         </w:rPr>
-        <w:t>the</w:t>
-      </w:r>
+        <w:t>Faculty_Department</w:t>
+      </w:r>
+      <w:proofErr w:type="spellEnd"/>
       <w:r>
         <w:rPr>
           <w:lang w:val="en-US"/>
         </w:rPr>
+        <w:t>, to break down the many-to-many relationship and add an extra attribute faculty type to record more information which belongs to the relationship.</w:t>
+      </w:r>
+    </w:p>
+    <w:p>
+      <w:pPr>
+        <w:rPr>
+          <w:lang w:val="en-US"/>
+        </w:rPr>
+      </w:pPr>
+      <w:r>
+        <w:rPr>
+          <w:lang w:val="en-GB"/>
+        </w:rPr>
+        <w:lastRenderedPageBreak/>
+        <w:drawing>
+          <wp:inline distT="0" distB="0" distL="0" distR="0" wp14:anchorId="09D26369" wp14:editId="3017E7EB">
+            <wp:extent cx="1733550" cy="2684678"/>
+            <wp:effectExtent l="0" t="0" r="0" b="0"/>
+            <wp:docPr id="972533861" name="Picture 1" descr="Diagram&#10;&#10;Description automatically generated"/>
+            <wp:cNvGraphicFramePr>
+              <a:graphicFrameLocks xmlns:a="http://schemas.openxmlformats.org/drawingml/2006/main" noChangeAspect="1"/>
+            </wp:cNvGraphicFramePr>
+            <a:graphic xmlns:a="http://schemas.openxmlformats.org/drawingml/2006/main">
+              <a:graphicData uri="http://schemas.openxmlformats.org/drawingml/2006/picture">
+                <pic:pic xmlns:pic="http://schemas.openxmlformats.org/drawingml/2006/picture">
+                  <pic:nvPicPr>
+                    <pic:cNvPr id="972533861" name="Picture 1" descr="Diagram&#10;&#10;Description automatically generated"/>
+                    <pic:cNvPicPr/>
+                  </pic:nvPicPr>
+                  <pic:blipFill>
+                    <a:blip r:embed="rId10"/>
+                    <a:stretch>
+                      <a:fillRect/>
+                    </a:stretch>
+                  </pic:blipFill>
+                  <pic:spPr>
+                    <a:xfrm>
+                      <a:off x="0" y="0"/>
+                      <a:ext cx="1778515" cy="2754314"/>
+                    </a:xfrm>
+                    <a:prstGeom prst="rect">
+                      <a:avLst/>
+                    </a:prstGeom>
+                  </pic:spPr>
+                </pic:pic>
+              </a:graphicData>
+            </a:graphic>
+          </wp:inline>
+        </w:drawing>
+      </w:r>
+    </w:p>
+    <w:p>
+      <w:pPr>
+        <w:rPr>
+          <w:lang w:val="en-US"/>
+        </w:rPr>
+      </w:pPr>
+      <w:r>
+        <w:rPr>
+          <w:lang w:val="en-US"/>
+        </w:rPr>
+        <w:t>Reason: simplify complicated many</w:t>
+      </w:r>
+      <w:r>
+        <w:rPr>
+          <w:lang w:val="en-US"/>
+        </w:rPr>
+        <w:t>-to-many</w:t>
+      </w:r>
+      <w:r>
+        <w:rPr>
+          <w:lang w:val="en-US"/>
+        </w:rPr>
         <w:t xml:space="preserve"> </w:t>
       </w:r>
+      <w:r>
+        <w:rPr>
+          <w:lang w:val="en-US"/>
+        </w:rPr>
+        <w:t>relationships and add extra attributes.</w:t>
+      </w:r>
+    </w:p>
+    <w:p>
+      <w:pPr>
+        <w:rPr>
+          <w:lang w:val="en-US"/>
+        </w:rPr>
+      </w:pPr>
+    </w:p>
+    <w:p>
+      <w:pPr>
+        <w:rPr>
+          <w:b/>
+          <w:bCs/>
+          <w:lang w:val="en-US"/>
+        </w:rPr>
+      </w:pPr>
+      <w:r>
+        <w:rPr>
+          <w:b/>
+          <w:bCs/>
+          <w:lang w:val="en-US"/>
+        </w:rPr>
+        <w:t>Example 2</w:t>
+      </w:r>
+    </w:p>
+    <w:p>
+      <w:pPr>
+        <w:rPr>
+          <w:lang w:val="en-US"/>
+        </w:rPr>
+      </w:pPr>
+      <w:r>
+        <w:rPr>
+          <w:lang w:val="en-US"/>
+        </w:rPr>
+        <w:t xml:space="preserve">We create a </w:t>
+      </w:r>
+      <w:proofErr w:type="spellStart"/>
+      <w:r>
+        <w:rPr>
+          <w:lang w:val="en-US"/>
+        </w:rPr>
+        <w:t>name_profession</w:t>
+      </w:r>
       <w:proofErr w:type="spellEnd"/>
       <w:r>
         <w:rPr>
           <w:lang w:val="en-US"/>
         </w:rPr>
-        <w:t xml:space="preserve">“Products” tables. See </w:t>
-      </w:r>
+        <w:t xml:space="preserve"> associative entity in the IMDB database to eliminate the original non-atomic column, </w:t>
+      </w:r>
+      <w:proofErr w:type="spellStart"/>
       <w:r>
         <w:rPr>
           <w:lang w:val="en-US"/>
         </w:rPr>
-        <w:t xml:space="preserve">the </w:t>
-      </w:r>
+        <w:t>primaryProfessions</w:t>
+      </w:r>
+      <w:proofErr w:type="spellEnd"/>
       <w:r>
         <w:rPr>
           <w:lang w:val="en-US"/>
         </w:rPr>
-        <w:t>figure</w:t>
-      </w:r>
-      <w:r>
+        <w:t>.</w:t>
+      </w:r>
+    </w:p>
+    <w:p>
+      <w:pPr>
         <w:rPr>
           <w:lang w:val="en-US"/>
         </w:rPr>
-        <w:t>s</w:t>
-      </w:r>
+      </w:pPr>
       <w:r>
         <w:rPr>
           <w:lang w:val="en-US"/>
         </w:rPr>
-        <w:t xml:space="preserve"> below for details: </w:t>
+        <w:drawing>
+          <wp:inline distT="0" distB="0" distL="0" distR="0" wp14:anchorId="49ABF677" wp14:editId="6168F173">
+            <wp:extent cx="5943600" cy="3286125"/>
+            <wp:effectExtent l="0" t="0" r="0" b="3175"/>
+            <wp:docPr id="1880654127" name="Picture 1" descr="Diagram&#10;&#10;Description automatically generated"/>
+            <wp:cNvGraphicFramePr>
+              <a:graphicFrameLocks xmlns:a="http://schemas.openxmlformats.org/drawingml/2006/main" noChangeAspect="1"/>
+            </wp:cNvGraphicFramePr>
+            <a:graphic xmlns:a="http://schemas.openxmlformats.org/drawingml/2006/main">
+              <a:graphicData uri="http://schemas.openxmlformats.org/drawingml/2006/picture">
+                <pic:pic xmlns:pic="http://schemas.openxmlformats.org/drawingml/2006/picture">
+                  <pic:nvPicPr>
+                    <pic:cNvPr id="1880654127" name="Picture 1" descr="Diagram&#10;&#10;Description automatically generated"/>
+                    <pic:cNvPicPr/>
+                  </pic:nvPicPr>
+                  <pic:blipFill>
+                    <a:blip r:embed="rId11"/>
+                    <a:stretch>
+                      <a:fillRect/>
+                    </a:stretch>
+                  </pic:blipFill>
+                  <pic:spPr>
+                    <a:xfrm>
+                      <a:off x="0" y="0"/>
+                      <a:ext cx="5943600" cy="3286125"/>
+                    </a:xfrm>
+                    <a:prstGeom prst="rect">
+                      <a:avLst/>
+                    </a:prstGeom>
+                  </pic:spPr>
+                </pic:pic>
+              </a:graphicData>
+            </a:graphic>
+          </wp:inline>
+        </w:drawing>
       </w:r>
     </w:p>
     <w:p>
@@ -8814,27 +8979,24 @@
           <w:lang w:val="en-US"/>
         </w:rPr>
       </w:pPr>
-    </w:p>
-    <w:p>
-      <w:pPr>
+      <w:r>
         <w:rPr>
           <w:lang w:val="en-US"/>
         </w:rPr>
-      </w:pPr>
+        <w:t>Reason:</w:t>
+      </w:r>
       <w:r>
         <w:rPr>
           <w:lang w:val="en-US"/>
         </w:rPr>
-        <w:t>Original schema design</w:t>
-      </w:r>
-    </w:p>
-    <w:p>
-      <w:pPr>
-        <w:rPr>
-          <w:rFonts w:hint="eastAsia"/>
+        <w:t xml:space="preserve"> eliminate non-atomic, multi-value columns</w:t>
+      </w:r>
+      <w:r>
+        <w:rPr>
           <w:lang w:val="en-US"/>
         </w:rPr>
-      </w:pPr>
+        <w:t>.</w:t>
+      </w:r>
     </w:p>
     <w:p>
       <w:pPr>
@@ -8842,26 +9004,23 @@
           <w:lang w:val="en-US"/>
         </w:rPr>
       </w:pPr>
-      <w:r>
-        <w:rPr>
-          <w:rFonts w:hint="eastAsia"/>
+    </w:p>
+    <w:p>
+      <w:pPr>
+        <w:rPr>
+          <w:i/>
+          <w:iCs/>
           <w:lang w:val="en-US"/>
         </w:rPr>
-        <w:t>Reason</w:t>
-      </w:r>
-      <w:r>
-        <w:rPr>
+      </w:pPr>
+      <w:r>
+        <w:rPr>
+          <w:i/>
+          <w:iCs/>
           <w:lang w:val="en-US"/>
         </w:rPr>
-        <w:t>: simplify the complex many-to-many relationships.</w:t>
-      </w:r>
-    </w:p>
-    <w:p>
-      <w:pPr>
-        <w:rPr>
-          <w:lang w:val="en-US"/>
-        </w:rPr>
-      </w:pPr>
+        <w:t>Reference: HW 2 Part II (Non-programming) and Final Exam</w:t>
+      </w:r>
     </w:p>
     <w:p>
       <w:pPr>
@@ -8956,45 +9115,52 @@
     <w:p>
       <w:pPr>
         <w:rPr>
+          <w:lang w:val="en-US"/>
+        </w:rPr>
+      </w:pPr>
+      <w:r>
+        <w:rPr>
           <w:b/>
           <w:bCs/>
           <w:lang w:val="en-US"/>
         </w:rPr>
-      </w:pPr>
+        <w:t xml:space="preserve">Binary relationships </w:t>
+      </w:r>
+      <w:r>
+        <w:rPr>
+          <w:lang w:val="en-US"/>
+        </w:rPr>
+        <w:t>involve two entity sets</w:t>
+      </w:r>
+      <w:r>
+        <w:rPr>
+          <w:lang w:val="en-US"/>
+        </w:rPr>
+        <w:t xml:space="preserve">, whereas </w:t>
+      </w:r>
       <w:r>
         <w:rPr>
           <w:b/>
           <w:bCs/>
           <w:lang w:val="en-US"/>
         </w:rPr>
-        <w:t xml:space="preserve">Binary relationships </w:t>
+        <w:t>non-binary relationships</w:t>
       </w:r>
       <w:r>
         <w:rPr>
           <w:lang w:val="en-US"/>
         </w:rPr>
-        <w:t>involve two entity sets</w:t>
-      </w:r>
-      <w:r>
-        <w:rPr>
-          <w:lang w:val="en-US"/>
-        </w:rPr>
-        <w:t xml:space="preserve">, whereas </w:t>
-      </w:r>
-      <w:r>
+        <w:t xml:space="preserve"> involve more entity sets. </w:t>
+      </w:r>
+    </w:p>
+    <w:p>
+      <w:pPr>
         <w:rPr>
           <w:b/>
           <w:bCs/>
           <w:lang w:val="en-US"/>
         </w:rPr>
-        <w:t>non-binary relationships</w:t>
-      </w:r>
-      <w:r>
-        <w:rPr>
-          <w:lang w:val="en-US"/>
-        </w:rPr>
-        <w:t xml:space="preserve"> involve more entity sets. </w:t>
-      </w:r>
+      </w:pPr>
       <w:r>
         <w:rPr>
           <w:b/>
@@ -9070,7 +9236,7 @@
       <w:bookmarkEnd w:id="36"/>
       <w:r>
         <w:rPr>
-          <w:color w:val="FF0000"/>
+          <w:color w:val="000000" w:themeColor="text1"/>
           <w:lang w:val="en-GB"/>
         </w:rPr>
         <w:t>E3</w:t>
@@ -9155,7 +9321,7 @@
                     <pic:cNvPicPr preferRelativeResize="0"/>
                   </pic:nvPicPr>
                   <pic:blipFill>
-                    <a:blip r:embed="rId10"/>
+                    <a:blip r:embed="rId12"/>
                     <a:srcRect/>
                     <a:stretch>
                       <a:fillRect/>
@@ -9234,14 +9400,13 @@
       </w:pPr>
       <w:r>
         <w:rPr>
-          <w:noProof/>
           <w:lang w:val="en-GB"/>
         </w:rPr>
         <w:drawing>
-          <wp:inline distT="0" distB="0" distL="0" distR="0" wp14:anchorId="2539FAA2" wp14:editId="261DF175">
-            <wp:extent cx="2883877" cy="1111348"/>
-            <wp:effectExtent l="0" t="0" r="0" b="0"/>
-            <wp:docPr id="1488538067" name="Picture 1" descr="Diagram&#10;&#10;Description automatically generated"/>
+          <wp:inline distT="0" distB="0" distL="0" distR="0" wp14:anchorId="1598035D" wp14:editId="53B56BF1">
+            <wp:extent cx="3081528" cy="1106424"/>
+            <wp:effectExtent l="0" t="0" r="5080" b="0"/>
+            <wp:docPr id="963449927" name="Picture 1" descr="Diagram&#10;&#10;Description automatically generated"/>
             <wp:cNvGraphicFramePr>
               <a:graphicFrameLocks xmlns:a="http://schemas.openxmlformats.org/drawingml/2006/main" noChangeAspect="1"/>
             </wp:cNvGraphicFramePr>
@@ -9249,11 +9414,11 @@
               <a:graphicData uri="http://schemas.openxmlformats.org/drawingml/2006/picture">
                 <pic:pic xmlns:pic="http://schemas.openxmlformats.org/drawingml/2006/picture">
                   <pic:nvPicPr>
-                    <pic:cNvPr id="1488538067" name="Picture 1" descr="Diagram&#10;&#10;Description automatically generated"/>
+                    <pic:cNvPr id="963449927" name="Picture 1" descr="Diagram&#10;&#10;Description automatically generated"/>
                     <pic:cNvPicPr/>
                   </pic:nvPicPr>
                   <pic:blipFill>
-                    <a:blip r:embed="rId11"/>
+                    <a:blip r:embed="rId13"/>
                     <a:stretch>
                       <a:fillRect/>
                     </a:stretch>
@@ -9261,7 +9426,7 @@
                   <pic:spPr>
                     <a:xfrm>
                       <a:off x="0" y="0"/>
-                      <a:ext cx="2904461" cy="1119281"/>
+                      <a:ext cx="3081528" cy="1106424"/>
                     </a:xfrm>
                     <a:prstGeom prst="rect">
                       <a:avLst/>
@@ -9332,6 +9497,54 @@
         </w:rPr>
         <w:t xml:space="preserve"> an instructor.</w:t>
       </w:r>
+      <w:r>
+        <w:rPr>
+          <w:lang w:val="en-US"/>
+        </w:rPr>
+        <w:t xml:space="preserve"> Also, in the </w:t>
+      </w:r>
+      <w:proofErr w:type="gramStart"/>
+      <w:r>
+        <w:rPr>
+          <w:lang w:val="en-US"/>
+        </w:rPr>
+        <w:t>Student</w:t>
+      </w:r>
+      <w:proofErr w:type="gramEnd"/>
+      <w:r>
+        <w:rPr>
+          <w:lang w:val="en-US"/>
+        </w:rPr>
+        <w:t xml:space="preserve"> table, the PK is (ID, </w:t>
+      </w:r>
+      <w:proofErr w:type="spellStart"/>
+      <w:r>
+        <w:rPr>
+          <w:lang w:val="en-US"/>
+        </w:rPr>
+        <w:t>instructor_ID</w:t>
+      </w:r>
+      <w:proofErr w:type="spellEnd"/>
+      <w:r>
+        <w:rPr>
+          <w:lang w:val="en-US"/>
+        </w:rPr>
+        <w:t xml:space="preserve">), enabling each student to have more than one instructor (there can be multiple rows with the same ID but different </w:t>
+      </w:r>
+      <w:proofErr w:type="spellStart"/>
+      <w:r>
+        <w:rPr>
+          <w:lang w:val="en-US"/>
+        </w:rPr>
+        <w:t>instructor_ID</w:t>
+      </w:r>
+      <w:proofErr w:type="spellEnd"/>
+      <w:r>
+        <w:rPr>
+          <w:lang w:val="en-US"/>
+        </w:rPr>
+        <w:t xml:space="preserve"> in the Student table).</w:t>
+      </w:r>
     </w:p>
     <w:p>
       <w:pPr>
@@ -9353,6 +9566,7 @@
         <w:rPr>
           <w:lang w:val="en-GB"/>
         </w:rPr>
+        <w:lastRenderedPageBreak/>
         <w:t>E4 – Weak Entity</w:t>
       </w:r>
     </w:p>
@@ -9530,6 +9744,96 @@
     <w:p>
       <w:pPr>
         <w:rPr>
+          <w:lang w:val="en-US"/>
+        </w:rPr>
+      </w:pPr>
+      <w:r>
+        <w:rPr>
+          <w:b/>
+          <w:bCs/>
+          <w:lang w:val="en-US"/>
+        </w:rPr>
+        <w:t>Example</w:t>
+      </w:r>
+      <w:r>
+        <w:rPr>
+          <w:lang w:val="en-US"/>
+        </w:rPr>
+        <w:t>: i</w:t>
+      </w:r>
+      <w:r>
+        <w:rPr>
+          <w:lang w:val="en-US"/>
+        </w:rPr>
+        <w:t>n the Classic Models database, the "</w:t>
+      </w:r>
+      <w:proofErr w:type="spellStart"/>
+      <w:r>
+        <w:rPr>
+          <w:lang w:val="en-US"/>
+        </w:rPr>
+        <w:t>OrderDetails</w:t>
+      </w:r>
+      <w:proofErr w:type="spellEnd"/>
+      <w:r>
+        <w:rPr>
+          <w:lang w:val="en-US"/>
+        </w:rPr>
+        <w:t>" entity is a weak entity. It stores individual items in an order, like quantity and price, but can't be uniquely identified by these attributes. Instead, it relies on the "Orders" entity's primary key, "</w:t>
+      </w:r>
+      <w:proofErr w:type="spellStart"/>
+      <w:r>
+        <w:rPr>
+          <w:lang w:val="en-US"/>
+        </w:rPr>
+        <w:t>OrderNumber</w:t>
+      </w:r>
+      <w:proofErr w:type="spellEnd"/>
+      <w:r>
+        <w:rPr>
+          <w:lang w:val="en-US"/>
+        </w:rPr>
+        <w:t>," and uses a composite key combining its partial key "</w:t>
+      </w:r>
+      <w:proofErr w:type="spellStart"/>
+      <w:r>
+        <w:rPr>
+          <w:lang w:val="en-US"/>
+        </w:rPr>
+        <w:t>ProductCode</w:t>
+      </w:r>
+      <w:proofErr w:type="spellEnd"/>
+      <w:r>
+        <w:rPr>
+          <w:lang w:val="en-US"/>
+        </w:rPr>
+        <w:t>" with "</w:t>
+      </w:r>
+      <w:proofErr w:type="spellStart"/>
+      <w:r>
+        <w:rPr>
+          <w:lang w:val="en-US"/>
+        </w:rPr>
+        <w:t>OrderNumber</w:t>
+      </w:r>
+      <w:proofErr w:type="spellEnd"/>
+      <w:r>
+        <w:rPr>
+          <w:lang w:val="en-US"/>
+        </w:rPr>
+        <w:t>" to uniquely identify ordered items.</w:t>
+      </w:r>
+    </w:p>
+    <w:p>
+      <w:pPr>
+        <w:rPr>
+          <w:lang w:val="en-GB"/>
+        </w:rPr>
+      </w:pPr>
+    </w:p>
+    <w:p>
+      <w:pPr>
+        <w:rPr>
           <w:lang w:val="en-GB"/>
         </w:rPr>
       </w:pPr>
@@ -9538,7 +9842,7 @@
       <w:pPr>
         <w:pStyle w:val="Heading2"/>
         <w:rPr>
-          <w:lang w:val="en-GB"/>
+          <w:lang w:val="en-US"/>
         </w:rPr>
       </w:pPr>
       <w:bookmarkStart w:id="38" w:name="_4n7ztmruihsi" w:colFirst="0" w:colLast="0"/>
@@ -9621,14 +9925,156 @@
     </w:p>
     <w:p>
       <w:pPr>
-        <w:rPr>
-          <w:lang w:val="en-GB"/>
-        </w:rPr>
-      </w:pPr>
-    </w:p>
-    <w:p>
-      <w:pPr>
-        <w:rPr>
+        <w:jc w:val="both"/>
+        <w:rPr>
+          <w:lang w:val="en-GB"/>
+        </w:rPr>
+      </w:pPr>
+      <w:r>
+        <w:rPr>
+          <w:lang w:val="en-GB"/>
+        </w:rPr>
+        <w:t>------------------------------Answer------------------------------</w:t>
+      </w:r>
+    </w:p>
+    <w:p>
+      <w:pPr>
+        <w:jc w:val="both"/>
+        <w:rPr>
+          <w:b/>
+          <w:bCs/>
+          <w:lang w:val="en-GB"/>
+        </w:rPr>
+      </w:pPr>
+      <w:r>
+        <w:rPr>
+          <w:b/>
+          <w:bCs/>
+          <w:lang w:val="en-GB"/>
+        </w:rPr>
+        <w:t>Incomplete/Complete:</w:t>
+      </w:r>
+    </w:p>
+    <w:p>
+      <w:pPr>
+        <w:jc w:val="both"/>
+        <w:rPr>
+          <w:lang w:val="en-GB"/>
+        </w:rPr>
+      </w:pPr>
+    </w:p>
+    <w:p>
+      <w:pPr>
+        <w:jc w:val="both"/>
+        <w:rPr>
+          <w:lang w:val="en-GB"/>
+        </w:rPr>
+      </w:pPr>
+      <w:r>
+        <w:rPr>
+          <w:lang w:val="en-GB"/>
+        </w:rPr>
+        <w:t xml:space="preserve">In an incomplete specialisation, </w:t>
+      </w:r>
+      <w:r>
+        <w:rPr>
+          <w:lang w:val="en-GB"/>
+        </w:rPr>
+        <w:t>some parent class instances possess</w:t>
+      </w:r>
+      <w:r>
+        <w:rPr>
+          <w:lang w:val="en-GB"/>
+        </w:rPr>
+        <w:t xml:space="preserve"> unique attributes, while others maintain only shared attributes. In a complete specialisation, each instance of the parent class exhibits at least one distinct attribute not common to the parent class.</w:t>
+      </w:r>
+    </w:p>
+    <w:p>
+      <w:pPr>
+        <w:jc w:val="both"/>
+        <w:rPr>
+          <w:lang w:val="en-GB"/>
+        </w:rPr>
+      </w:pPr>
+    </w:p>
+    <w:p>
+      <w:pPr>
+        <w:jc w:val="both"/>
+        <w:rPr>
+          <w:b/>
+          <w:bCs/>
+          <w:lang w:val="en-GB"/>
+        </w:rPr>
+      </w:pPr>
+      <w:r>
+        <w:rPr>
+          <w:b/>
+          <w:bCs/>
+          <w:lang w:val="en-GB"/>
+        </w:rPr>
+        <w:t>Disjoint/Overlapping:</w:t>
+      </w:r>
+    </w:p>
+    <w:p>
+      <w:pPr>
+        <w:jc w:val="both"/>
+        <w:rPr>
+          <w:lang w:val="en-GB"/>
+        </w:rPr>
+      </w:pPr>
+    </w:p>
+    <w:p>
+      <w:pPr>
+        <w:jc w:val="both"/>
+        <w:rPr>
+          <w:lang w:val="en-GB"/>
+        </w:rPr>
+      </w:pPr>
+      <w:r>
+        <w:rPr>
+          <w:lang w:val="en-GB"/>
+        </w:rPr>
+        <w:t>An object exclusively belongs to a single specialised subclass in a disjoint specialisation</w:t>
+      </w:r>
+      <w:r>
+        <w:rPr>
+          <w:lang w:val="en-GB"/>
+        </w:rPr>
+        <w:t>. Conversely, in an overlapping specialisation, an object may simultaneously be a member of multiple specialised subclasses.</w:t>
+      </w:r>
+    </w:p>
+    <w:p>
+      <w:pPr>
+        <w:jc w:val="both"/>
+        <w:rPr>
+          <w:lang w:val="en-GB"/>
+        </w:rPr>
+      </w:pPr>
+    </w:p>
+    <w:p>
+      <w:pPr>
+        <w:jc w:val="both"/>
+        <w:rPr>
+          <w:i/>
+          <w:iCs/>
+          <w:lang w:val="en-GB"/>
+        </w:rPr>
+      </w:pPr>
+      <w:r>
+        <w:rPr>
+          <w:i/>
+          <w:iCs/>
+          <w:lang w:val="en-GB"/>
+        </w:rPr>
+        <w:t>Reference: Lecture 6 slide</w:t>
+      </w:r>
+    </w:p>
+    <w:p>
+      <w:pPr>
+        <w:jc w:val="both"/>
+        <w:rPr>
+          <w:i/>
+          <w:iCs/>
           <w:lang w:val="en-GB"/>
         </w:rPr>
       </w:pPr>
@@ -9646,6 +10092,7 @@
         <w:rPr>
           <w:lang w:val="en-GB"/>
         </w:rPr>
+        <w:lastRenderedPageBreak/>
         <w:t>Normalization</w:t>
       </w:r>
     </w:p>
@@ -9765,15 +10212,7 @@
           <w:bCs/>
           <w:lang w:val="en-GB"/>
         </w:rPr>
-        <w:t>Update</w:t>
-      </w:r>
-      <w:r>
-        <w:rPr>
-          <w:b/>
-          <w:bCs/>
-          <w:lang w:val="en-GB"/>
-        </w:rPr>
-        <w:t xml:space="preserve"> inconsistency</w:t>
+        <w:t>Update inconsistency</w:t>
       </w:r>
       <w:r>
         <w:rPr>
@@ -9880,7 +10319,6 @@
         <w:rPr>
           <w:lang w:val="en-GB"/>
         </w:rPr>
-        <w:lastRenderedPageBreak/>
         <w:t>N2 – Decomposition</w:t>
       </w:r>
     </w:p>
@@ -10164,6 +10602,7 @@
           <w:bCs/>
           <w:lang w:val="en-GB"/>
         </w:rPr>
+        <w:lastRenderedPageBreak/>
         <w:t>Closure of Functional Dependencies</w:t>
       </w:r>
       <w:r>
@@ -10412,220 +10851,216 @@
     <w:p>
       <w:pPr>
         <w:rPr>
+          <w:lang w:val="en-US"/>
+        </w:rPr>
+      </w:pPr>
+    </w:p>
+    <w:p>
+      <w:pPr>
+        <w:jc w:val="both"/>
+        <w:rPr>
+          <w:lang w:val="en-GB"/>
+        </w:rPr>
+      </w:pPr>
+      <w:r>
+        <w:rPr>
+          <w:lang w:val="en-GB"/>
+        </w:rPr>
+        <w:t>------------------------------Answer------------------------------</w:t>
+      </w:r>
+    </w:p>
+    <w:p>
+      <w:pPr>
+        <w:rPr>
+          <w:lang w:val="en-GB"/>
+        </w:rPr>
+      </w:pPr>
+      <w:r>
+        <w:rPr>
+          <w:lang w:val="en-GB"/>
+        </w:rPr>
+        <w:t xml:space="preserve">A relation </w:t>
+      </w:r>
+      <w:r>
+        <w:rPr>
+          <w:lang w:val="en-GB"/>
+        </w:rPr>
+        <w:t>R is</w:t>
+      </w:r>
+      <w:r>
+        <w:rPr>
+          <w:lang w:val="en-GB"/>
+        </w:rPr>
+        <w:t xml:space="preserve"> in BCNF if that for all functional dependencies in F+ of form A-&gt;B, where A and B belong to R,</w:t>
+      </w:r>
+      <w:r>
+        <w:rPr>
+          <w:lang w:val="en-GB"/>
+        </w:rPr>
+        <w:t xml:space="preserve"> </w:t>
+      </w:r>
+      <w:r>
+        <w:rPr>
+          <w:lang w:val="en-GB"/>
+        </w:rPr>
+        <w:t xml:space="preserve">at least one of the following holds: (a) A-&gt;B is a trivial functional dependency, i.e., B belongs to A. (b) A is a </w:t>
+      </w:r>
+      <w:proofErr w:type="spellStart"/>
+      <w:r>
+        <w:rPr>
+          <w:lang w:val="en-GB"/>
+        </w:rPr>
+        <w:t>superkey</w:t>
+      </w:r>
+      <w:proofErr w:type="spellEnd"/>
+      <w:r>
+        <w:rPr>
+          <w:lang w:val="en-GB"/>
+        </w:rPr>
+        <w:t xml:space="preserve"> </w:t>
+      </w:r>
+      <w:r>
+        <w:rPr>
           <w:rFonts w:hint="eastAsia"/>
+          <w:lang w:val="en-GB"/>
+        </w:rPr>
+        <w:t>for</w:t>
+      </w:r>
+      <w:r>
+        <w:rPr>
+          <w:lang w:val="en-GB"/>
+        </w:rPr>
+        <w:t xml:space="preserve"> </w:t>
+      </w:r>
+      <w:r>
+        <w:rPr>
+          <w:rFonts w:hint="eastAsia"/>
+          <w:lang w:val="en-GB"/>
+        </w:rPr>
+        <w:t>R</w:t>
+      </w:r>
+      <w:r>
+        <w:rPr>
+          <w:lang w:val="en-GB"/>
+        </w:rPr>
+        <w:t>.</w:t>
+      </w:r>
+    </w:p>
+    <w:p>
+      <w:pPr>
+        <w:rPr>
+          <w:lang w:val="en-GB"/>
+        </w:rPr>
+      </w:pPr>
+    </w:p>
+    <w:p>
+      <w:pPr>
+        <w:rPr>
+          <w:lang w:val="en-GB"/>
+        </w:rPr>
+      </w:pPr>
+      <w:r>
+        <w:rPr>
+          <w:lang w:val="en-GB"/>
+        </w:rPr>
+        <w:t xml:space="preserve">In the hypothetical relation, we have </w:t>
+      </w:r>
+      <w:proofErr w:type="spellStart"/>
+      <w:r>
+        <w:rPr>
+          <w:lang w:val="en-GB"/>
+        </w:rPr>
+        <w:t>dept_name</w:t>
+      </w:r>
+      <w:proofErr w:type="spellEnd"/>
+      <w:r>
+        <w:rPr>
+          <w:lang w:val="en-GB"/>
+        </w:rPr>
+        <w:t xml:space="preserve"> -&gt; budget</w:t>
+      </w:r>
+      <w:r>
+        <w:rPr>
+          <w:rFonts w:hint="eastAsia"/>
+          <w:lang w:val="en-GB"/>
+        </w:rPr>
+        <w:t>,</w:t>
+      </w:r>
+      <w:r>
+        <w:rPr>
+          <w:lang w:val="en-GB"/>
+        </w:rPr>
+        <w:t xml:space="preserve"> </w:t>
+      </w:r>
+      <w:r>
+        <w:rPr>
+          <w:u w:val="single"/>
+          <w:lang w:val="en-GB"/>
+        </w:rPr>
+        <w:t xml:space="preserve">but </w:t>
+      </w:r>
+      <w:proofErr w:type="spellStart"/>
+      <w:r>
+        <w:rPr>
+          <w:u w:val="single"/>
+          <w:lang w:val="en-GB"/>
+        </w:rPr>
+        <w:t>dept_name</w:t>
+      </w:r>
+      <w:proofErr w:type="spellEnd"/>
+      <w:r>
+        <w:rPr>
+          <w:u w:val="single"/>
+          <w:lang w:val="en-GB"/>
+        </w:rPr>
+        <w:t xml:space="preserve"> is not a super key of </w:t>
+      </w:r>
+      <w:proofErr w:type="spellStart"/>
+      <w:r>
+        <w:rPr>
+          <w:u w:val="single"/>
+          <w:lang w:val="en-GB"/>
+        </w:rPr>
+        <w:t>in_dept</w:t>
+      </w:r>
+      <w:proofErr w:type="spellEnd"/>
+      <w:r>
+        <w:rPr>
+          <w:u w:val="single"/>
+          <w:lang w:val="en-GB"/>
+        </w:rPr>
+        <w:t xml:space="preserve"> and this functional dependency is not trivial</w:t>
+      </w:r>
+      <w:r>
+        <w:rPr>
+          <w:u w:val="single"/>
+          <w:lang w:val="en-GB"/>
+        </w:rPr>
+        <w:t xml:space="preserve"> (B does not belong to A)</w:t>
+      </w:r>
+      <w:r>
+        <w:rPr>
+          <w:lang w:val="en-GB"/>
+        </w:rPr>
+        <w:t>.</w:t>
+      </w:r>
+      <w:r>
+        <w:rPr>
+          <w:lang w:val="en-GB"/>
+        </w:rPr>
+        <w:t xml:space="preserve"> Therefore, the hypothetical relation is not in BCNF.</w:t>
+      </w:r>
+    </w:p>
+    <w:p>
+      <w:pPr>
+        <w:rPr>
           <w:lang w:val="en-US"/>
         </w:rPr>
       </w:pPr>
     </w:p>
     <w:p>
       <w:pPr>
-        <w:jc w:val="both"/>
-        <w:rPr>
-          <w:lang w:val="en-GB"/>
-        </w:rPr>
-      </w:pPr>
-      <w:r>
-        <w:rPr>
-          <w:lang w:val="en-GB"/>
-        </w:rPr>
-        <w:t>------------------------------Answer------------------------------</w:t>
-      </w:r>
-    </w:p>
-    <w:p>
-      <w:pPr>
-        <w:rPr>
-          <w:lang w:val="en-GB"/>
-        </w:rPr>
-      </w:pPr>
-      <w:r>
-        <w:rPr>
-          <w:lang w:val="en-GB"/>
-        </w:rPr>
-        <w:lastRenderedPageBreak/>
-        <w:t xml:space="preserve">A relation </w:t>
-      </w:r>
-      <w:r>
-        <w:rPr>
-          <w:lang w:val="en-GB"/>
-        </w:rPr>
-        <w:t>R is</w:t>
-      </w:r>
-      <w:r>
-        <w:rPr>
-          <w:lang w:val="en-GB"/>
-        </w:rPr>
-        <w:t xml:space="preserve"> in BCNF if that for all functional dependencies in F+ of form A-&gt;B, where A and B belong to R,</w:t>
-      </w:r>
-      <w:r>
-        <w:rPr>
-          <w:lang w:val="en-GB"/>
-        </w:rPr>
-        <w:t xml:space="preserve"> </w:t>
-      </w:r>
-      <w:r>
-        <w:rPr>
-          <w:lang w:val="en-GB"/>
-        </w:rPr>
-        <w:t xml:space="preserve">at least one of the following holds: (a) A-&gt;B is a trivial functional dependency, i.e., B belongs to A. (b) A is a </w:t>
-      </w:r>
-      <w:proofErr w:type="spellStart"/>
-      <w:r>
-        <w:rPr>
-          <w:lang w:val="en-GB"/>
-        </w:rPr>
-        <w:t>superkey</w:t>
-      </w:r>
-      <w:proofErr w:type="spellEnd"/>
-      <w:r>
-        <w:rPr>
-          <w:lang w:val="en-GB"/>
-        </w:rPr>
-        <w:t xml:space="preserve"> </w:t>
-      </w:r>
-      <w:r>
-        <w:rPr>
-          <w:rFonts w:hint="eastAsia"/>
-          <w:lang w:val="en-GB"/>
-        </w:rPr>
-        <w:t>for</w:t>
-      </w:r>
-      <w:r>
-        <w:rPr>
-          <w:lang w:val="en-GB"/>
-        </w:rPr>
-        <w:t xml:space="preserve"> </w:t>
-      </w:r>
-      <w:r>
-        <w:rPr>
-          <w:rFonts w:hint="eastAsia"/>
-          <w:lang w:val="en-GB"/>
-        </w:rPr>
-        <w:t>R</w:t>
-      </w:r>
-      <w:r>
-        <w:rPr>
-          <w:lang w:val="en-GB"/>
-        </w:rPr>
-        <w:t>.</w:t>
-      </w:r>
-    </w:p>
-    <w:p>
-      <w:pPr>
-        <w:rPr>
-          <w:lang w:val="en-GB"/>
-        </w:rPr>
-      </w:pPr>
-    </w:p>
-    <w:p>
-      <w:pPr>
-        <w:rPr>
-          <w:lang w:val="en-GB"/>
-        </w:rPr>
-      </w:pPr>
-      <w:r>
-        <w:rPr>
-          <w:lang w:val="en-GB"/>
-        </w:rPr>
-        <w:t xml:space="preserve">In the hypothetical relation, we have </w:t>
-      </w:r>
-      <w:proofErr w:type="spellStart"/>
-      <w:r>
-        <w:rPr>
-          <w:lang w:val="en-GB"/>
-        </w:rPr>
-        <w:t>dept_name</w:t>
-      </w:r>
-      <w:proofErr w:type="spellEnd"/>
-      <w:r>
-        <w:rPr>
-          <w:lang w:val="en-GB"/>
-        </w:rPr>
-        <w:t xml:space="preserve"> -&gt; budget</w:t>
-      </w:r>
-      <w:r>
-        <w:rPr>
-          <w:rFonts w:hint="eastAsia"/>
-          <w:lang w:val="en-GB"/>
-        </w:rPr>
-        <w:t>,</w:t>
-      </w:r>
-      <w:r>
-        <w:rPr>
-          <w:lang w:val="en-GB"/>
-        </w:rPr>
-        <w:t xml:space="preserve"> </w:t>
-      </w:r>
-      <w:r>
-        <w:rPr>
-          <w:u w:val="single"/>
-          <w:lang w:val="en-GB"/>
-        </w:rPr>
-        <w:t xml:space="preserve">but </w:t>
-      </w:r>
-      <w:proofErr w:type="spellStart"/>
-      <w:r>
-        <w:rPr>
-          <w:u w:val="single"/>
-          <w:lang w:val="en-GB"/>
-        </w:rPr>
-        <w:t>dept_name</w:t>
-      </w:r>
-      <w:proofErr w:type="spellEnd"/>
-      <w:r>
-        <w:rPr>
-          <w:u w:val="single"/>
-          <w:lang w:val="en-GB"/>
-        </w:rPr>
-        <w:t xml:space="preserve"> is not a super key of </w:t>
-      </w:r>
-      <w:proofErr w:type="spellStart"/>
-      <w:r>
-        <w:rPr>
-          <w:u w:val="single"/>
-          <w:lang w:val="en-GB"/>
-        </w:rPr>
-        <w:t>in_dept</w:t>
-      </w:r>
-      <w:proofErr w:type="spellEnd"/>
-      <w:r>
-        <w:rPr>
-          <w:u w:val="single"/>
-          <w:lang w:val="en-GB"/>
-        </w:rPr>
-        <w:t xml:space="preserve"> and this functional dependency is not trivial</w:t>
-      </w:r>
-      <w:r>
-        <w:rPr>
-          <w:u w:val="single"/>
-          <w:lang w:val="en-GB"/>
-        </w:rPr>
-        <w:t xml:space="preserve"> (B does not belong to A)</w:t>
-      </w:r>
-      <w:r>
-        <w:rPr>
-          <w:lang w:val="en-GB"/>
-        </w:rPr>
-        <w:t>.</w:t>
-      </w:r>
-      <w:r>
-        <w:rPr>
-          <w:lang w:val="en-GB"/>
-        </w:rPr>
-        <w:t xml:space="preserve"> Therefore, the hypothetical relation is not in BCNF.</w:t>
-      </w:r>
-    </w:p>
-    <w:p>
-      <w:pPr>
-        <w:rPr>
-          <w:rFonts w:hint="eastAsia"/>
-          <w:lang w:val="en-US"/>
-        </w:rPr>
-      </w:pPr>
-    </w:p>
-    <w:p>
-      <w:pPr>
-        <w:rPr>
-          <w:rFonts w:hint="eastAsia"/>
+        <w:rPr>
           <w:i/>
           <w:iCs/>
           <w:lang w:val="en-GB"/>
@@ -10704,23 +11139,23 @@
           <w:bCs/>
           <w:lang w:val="en-US"/>
         </w:rPr>
-        <w:t>T</w:t>
+        <w:t xml:space="preserve">The main difference is that the </w:t>
       </w:r>
       <w:r>
         <w:rPr>
           <w:b/>
           <w:bCs/>
-          <w:lang w:val="en-US"/>
-        </w:rPr>
-        <w:t>he main difference is that</w:t>
+          <w:lang w:val="en-GB"/>
+        </w:rPr>
+        <w:t>3rd Normal Form is a relaxation of BCNF. That is, if a relation is in BCNF, it is in the 3rd Normal Form</w:t>
       </w:r>
       <w:r>
         <w:rPr>
           <w:b/>
           <w:bCs/>
-          <w:lang w:val="en-US"/>
-        </w:rPr>
-        <w:t xml:space="preserve"> the </w:t>
+          <w:lang w:val="en-GB"/>
+        </w:rPr>
+        <w:t>. However,</w:t>
       </w:r>
       <w:r>
         <w:rPr>
@@ -10728,7 +11163,7 @@
           <w:bCs/>
           <w:lang w:val="en-GB"/>
         </w:rPr>
-        <w:t>3rd Normal Form</w:t>
+        <w:t xml:space="preserve"> if </w:t>
       </w:r>
       <w:r>
         <w:rPr>
@@ -10736,7 +11171,7 @@
           <w:bCs/>
           <w:lang w:val="en-GB"/>
         </w:rPr>
-        <w:t xml:space="preserve"> is a relaxation of BCNF. That is, if a relation is in BCNF, it is in the </w:t>
+        <w:t>a relation</w:t>
       </w:r>
       <w:r>
         <w:rPr>
@@ -10744,7 +11179,7 @@
           <w:bCs/>
           <w:lang w:val="en-GB"/>
         </w:rPr>
-        <w:t>3rd Normal Form</w:t>
+        <w:t xml:space="preserve"> is in the 3rd Normal Form, it might not be in BCNF.</w:t>
       </w:r>
       <w:r>
         <w:rPr>
@@ -10752,7 +11187,7 @@
           <w:bCs/>
           <w:lang w:val="en-GB"/>
         </w:rPr>
-        <w:t>. However,</w:t>
+        <w:t xml:space="preserve"> So BCNF is stronger than the </w:t>
       </w:r>
       <w:r>
         <w:rPr>
@@ -10760,7 +11195,7 @@
           <w:bCs/>
           <w:lang w:val="en-GB"/>
         </w:rPr>
-        <w:t xml:space="preserve"> if </w:t>
+        <w:t>3rd Normal Form</w:t>
       </w:r>
       <w:r>
         <w:rPr>
@@ -10768,38 +11203,6 @@
           <w:bCs/>
           <w:lang w:val="en-GB"/>
         </w:rPr>
-        <w:t>a relation</w:t>
-      </w:r>
-      <w:r>
-        <w:rPr>
-          <w:b/>
-          <w:bCs/>
-          <w:lang w:val="en-GB"/>
-        </w:rPr>
-        <w:t xml:space="preserve"> is in the 3rd Normal Form, it might not be in BCNF.</w:t>
-      </w:r>
-      <w:r>
-        <w:rPr>
-          <w:b/>
-          <w:bCs/>
-          <w:lang w:val="en-GB"/>
-        </w:rPr>
-        <w:t xml:space="preserve"> So BCNF is stronger than the </w:t>
-      </w:r>
-      <w:r>
-        <w:rPr>
-          <w:b/>
-          <w:bCs/>
-          <w:lang w:val="en-GB"/>
-        </w:rPr>
-        <w:t>3rd Normal Form</w:t>
-      </w:r>
-      <w:r>
-        <w:rPr>
-          <w:b/>
-          <w:bCs/>
-          <w:lang w:val="en-GB"/>
-        </w:rPr>
         <w:t>.</w:t>
       </w:r>
     </w:p>
@@ -10960,6 +11363,7 @@
         <w:rPr>
           <w:lang w:val="en-GB"/>
         </w:rPr>
+        <w:lastRenderedPageBreak/>
         <w:t>N6 – Armstrong’s Axioms</w:t>
       </w:r>
     </w:p>
@@ -11070,7 +11474,6 @@
     <w:p>
       <w:pPr>
         <w:rPr>
-          <w:rFonts w:hint="eastAsia"/>
           <w:lang w:val="en-GB"/>
         </w:rPr>
       </w:pPr>
@@ -11178,7 +11581,6 @@
     <w:p>
       <w:pPr>
         <w:rPr>
-          <w:rFonts w:hint="eastAsia"/>
           <w:lang w:val="en-GB"/>
         </w:rPr>
       </w:pPr>
@@ -11539,7 +11941,6 @@
         <w:rPr>
           <w:lang w:val="en-GB"/>
         </w:rPr>
-        <w:lastRenderedPageBreak/>
         <w:t>B1 – MapReduce</w:t>
       </w:r>
     </w:p>
@@ -11623,48 +12024,6 @@
     </w:p>
     <w:p>
       <w:pPr>
-        <w:rPr>
-          <w:lang w:val="en-GB"/>
-        </w:rPr>
-      </w:pPr>
-    </w:p>
-    <w:p>
-      <w:pPr>
-        <w:rPr>
-          <w:lang w:val="en-GB"/>
-        </w:rPr>
-      </w:pPr>
-    </w:p>
-    <w:p>
-      <w:pPr>
-        <w:rPr>
-          <w:lang w:val="en-GB"/>
-        </w:rPr>
-      </w:pPr>
-    </w:p>
-    <w:p>
-      <w:pPr>
-        <w:rPr>
-          <w:lang w:val="en-GB"/>
-        </w:rPr>
-      </w:pPr>
-    </w:p>
-    <w:p>
-      <w:pPr>
-        <w:rPr>
-          <w:lang w:val="en-GB"/>
-        </w:rPr>
-      </w:pPr>
-    </w:p>
-    <w:p>
-      <w:pPr>
-        <w:rPr>
-          <w:lang w:val="en-GB"/>
-        </w:rPr>
-      </w:pPr>
-    </w:p>
-    <w:p>
-      <w:pPr>
         <w:jc w:val="both"/>
         <w:rPr>
           <w:lang w:val="en-GB"/>
@@ -11693,12 +12052,12 @@
     <w:p>
       <w:pPr>
         <w:rPr>
-          <w:rFonts w:hint="eastAsia"/>
-          <w:lang w:val="en-GB"/>
-        </w:rPr>
-      </w:pPr>
-      <w:r>
-        <w:rPr>
+          <w:lang w:val="en-GB"/>
+        </w:rPr>
+      </w:pPr>
+      <w:r>
+        <w:rPr>
+          <w:noProof/>
           <w:lang w:val="en-GB"/>
         </w:rPr>
         <w:drawing>
@@ -11717,7 +12076,7 @@
                     <pic:cNvPicPr/>
                   </pic:nvPicPr>
                   <pic:blipFill>
-                    <a:blip r:embed="rId12"/>
+                    <a:blip r:embed="rId14"/>
                     <a:stretch>
                       <a:fillRect/>
                     </a:stretch>
@@ -11818,19 +12177,7 @@
         <w:rPr>
           <w:lang w:val="en-GB"/>
         </w:rPr>
-        <w:t xml:space="preserve"> </w:t>
-      </w:r>
-      <w:r>
-        <w:rPr>
-          <w:lang w:val="en-GB"/>
-        </w:rPr>
-        <w:t>(e.g. (Dog, 1</w:t>
-      </w:r>
-      <w:r>
-        <w:rPr>
-          <w:lang w:val="en-GB"/>
-        </w:rPr>
-        <w:t xml:space="preserve">)) for later grouping usage. </w:t>
+        <w:t xml:space="preserve"> (e.g. (Dog, 1)) for later grouping usage. </w:t>
       </w:r>
     </w:p>
     <w:p>
@@ -11898,6 +12245,7 @@
           <w:bCs/>
           <w:lang w:val="en-GB"/>
         </w:rPr>
+        <w:lastRenderedPageBreak/>
         <w:t>Reduce</w:t>
       </w:r>
       <w:r>
@@ -12089,7 +12437,7 @@
     <w:p>
       <w:pPr>
         <w:rPr>
-          <w:lang w:val="en-GB"/>
+          <w:lang w:val="en-US"/>
         </w:rPr>
       </w:pPr>
       <w:r>
@@ -12102,7 +12450,6 @@
     <w:p>
       <w:pPr>
         <w:rPr>
-          <w:rFonts w:hint="eastAsia"/>
           <w:lang w:val="en-US"/>
         </w:rPr>
       </w:pPr>
@@ -15386,10 +15733,384 @@
     </w:p>
     <w:p>
       <w:pPr>
-        <w:rPr>
-          <w:lang w:val="en-GB"/>
-        </w:rPr>
-      </w:pPr>
+        <w:jc w:val="both"/>
+        <w:rPr>
+          <w:lang w:val="en-GB"/>
+        </w:rPr>
+      </w:pPr>
+      <w:r>
+        <w:rPr>
+          <w:lang w:val="en-GB"/>
+        </w:rPr>
+        <w:t>------------------------------Answer------------------------------</w:t>
+      </w:r>
+    </w:p>
+    <w:p>
+      <w:pPr>
+        <w:rPr>
+          <w:lang w:val="en-GB"/>
+        </w:rPr>
+      </w:pPr>
+      <w:r>
+        <w:rPr>
+          <w:lang w:val="en-GB"/>
+        </w:rPr>
+        <w:t>The concepts:</w:t>
+      </w:r>
+    </w:p>
+    <w:p>
+      <w:pPr>
+        <w:rPr>
+          <w:lang w:val="en-GB"/>
+        </w:rPr>
+      </w:pPr>
+    </w:p>
+    <w:p>
+      <w:pPr>
+        <w:rPr>
+          <w:lang w:val="en-GB"/>
+        </w:rPr>
+      </w:pPr>
+      <w:r>
+        <w:rPr>
+          <w:b/>
+          <w:bCs/>
+          <w:lang w:val="en-GB"/>
+        </w:rPr>
+        <w:lastRenderedPageBreak/>
+        <w:t>Directed Acyclic Graphs</w:t>
+      </w:r>
+      <w:r>
+        <w:rPr>
+          <w:lang w:val="en-GB"/>
+        </w:rPr>
+        <w:t xml:space="preserve">: </w:t>
+      </w:r>
+      <w:r>
+        <w:rPr>
+          <w:lang w:val="en-GB"/>
+        </w:rPr>
+        <w:t>a</w:t>
+      </w:r>
+      <w:r>
+        <w:rPr>
+          <w:lang w:val="en-GB"/>
+        </w:rPr>
+        <w:t xml:space="preserve"> data structure representing</w:t>
+      </w:r>
+      <w:r>
+        <w:rPr>
+          <w:lang w:val="en-GB"/>
+        </w:rPr>
+        <w:t xml:space="preserve"> operators</w:t>
+      </w:r>
+      <w:r>
+        <w:rPr>
+          <w:lang w:val="en-GB"/>
+        </w:rPr>
+        <w:t xml:space="preserve"> with directed edges, showing dependencies between tasks without cycles.</w:t>
+      </w:r>
+      <w:r>
+        <w:rPr>
+          <w:lang w:val="en-GB"/>
+        </w:rPr>
+        <w:t xml:space="preserve"> It is like a workflow.</w:t>
+      </w:r>
+    </w:p>
+    <w:p>
+      <w:pPr>
+        <w:rPr>
+          <w:lang w:val="en-GB"/>
+        </w:rPr>
+      </w:pPr>
+      <w:r>
+        <w:rPr>
+          <w:b/>
+          <w:bCs/>
+          <w:lang w:val="en-GB"/>
+        </w:rPr>
+        <w:t>Algebraic Operations</w:t>
+      </w:r>
+      <w:r>
+        <w:rPr>
+          <w:lang w:val="en-GB"/>
+        </w:rPr>
+        <w:t>:</w:t>
+      </w:r>
+      <w:r>
+        <w:rPr>
+          <w:lang w:val="en-GB"/>
+        </w:rPr>
+        <w:t xml:space="preserve"> </w:t>
+      </w:r>
+      <w:r>
+        <w:rPr>
+          <w:lang w:val="en-GB"/>
+        </w:rPr>
+        <w:t xml:space="preserve">user-customised </w:t>
+      </w:r>
+      <w:r>
+        <w:rPr>
+          <w:lang w:val="en-GB"/>
+        </w:rPr>
+        <w:t>m</w:t>
+      </w:r>
+      <w:r>
+        <w:rPr>
+          <w:lang w:val="en-GB"/>
+        </w:rPr>
+        <w:t>athematical operations applied to datasets for efficient data manipulation and processing.</w:t>
+      </w:r>
+      <w:r>
+        <w:rPr>
+          <w:lang w:val="en-GB"/>
+        </w:rPr>
+        <w:t xml:space="preserve"> </w:t>
+      </w:r>
+    </w:p>
+    <w:p>
+      <w:pPr>
+        <w:rPr>
+          <w:lang w:val="en-GB"/>
+        </w:rPr>
+      </w:pPr>
+    </w:p>
+    <w:p>
+      <w:pPr>
+        <w:rPr>
+          <w:lang w:val="en-GB"/>
+        </w:rPr>
+      </w:pPr>
+      <w:r>
+        <w:rPr>
+          <w:b/>
+          <w:bCs/>
+          <w:lang w:val="en-GB"/>
+        </w:rPr>
+        <w:t>Possible H</w:t>
+      </w:r>
+      <w:r>
+        <w:rPr>
+          <w:b/>
+          <w:bCs/>
+          <w:lang w:val="en-GB"/>
+        </w:rPr>
+        <w:t xml:space="preserve">ypothetical </w:t>
+      </w:r>
+      <w:r>
+        <w:rPr>
+          <w:b/>
+          <w:bCs/>
+          <w:lang w:val="en-GB"/>
+        </w:rPr>
+        <w:t>O</w:t>
+      </w:r>
+      <w:r>
+        <w:rPr>
+          <w:b/>
+          <w:bCs/>
+          <w:lang w:val="en-GB"/>
+        </w:rPr>
+        <w:t>perators</w:t>
+      </w:r>
+      <w:r>
+        <w:rPr>
+          <w:lang w:val="en-GB"/>
+        </w:rPr>
+        <w:t xml:space="preserve">: (a) split name operator: an operator takes into the name and separates it into first name, middle name, last name, initials, etc. (b) split primary profession operator: an operator takes into </w:t>
+      </w:r>
+      <w:proofErr w:type="spellStart"/>
+      <w:r>
+        <w:rPr>
+          <w:lang w:val="en-GB"/>
+        </w:rPr>
+        <w:t>primaryProfessions</w:t>
+      </w:r>
+      <w:proofErr w:type="spellEnd"/>
+      <w:r>
+        <w:rPr>
+          <w:lang w:val="en-GB"/>
+        </w:rPr>
+        <w:t xml:space="preserve"> and separates into</w:t>
+      </w:r>
+      <w:r>
+        <w:rPr>
+          <w:lang w:val="en-GB"/>
+        </w:rPr>
+        <w:t xml:space="preserve"> the following photo (this is from the lecture)</w:t>
+      </w:r>
+      <w:r>
+        <w:rPr>
+          <w:lang w:val="en-GB"/>
+        </w:rPr>
+        <w:t xml:space="preserve"> to eliminate this non-atomic column.</w:t>
+      </w:r>
+      <w:r>
+        <w:rPr>
+          <w:lang w:val="en-GB"/>
+        </w:rPr>
+        <w:t xml:space="preserve"> This operator support </w:t>
+      </w:r>
+      <w:proofErr w:type="spellStart"/>
+      <w:r>
+        <w:rPr>
+          <w:lang w:val="en-GB"/>
+        </w:rPr>
+        <w:t>support</w:t>
+      </w:r>
+      <w:proofErr w:type="spellEnd"/>
+      <w:r>
+        <w:rPr>
+          <w:lang w:val="en-GB"/>
+        </w:rPr>
+        <w:t xml:space="preserve"> parallel computing.</w:t>
+      </w:r>
+      <w:r>
+        <w:rPr>
+          <w:lang w:val="en-GB"/>
+        </w:rPr>
+        <w:t xml:space="preserve"> </w:t>
+      </w:r>
+    </w:p>
+    <w:p>
+      <w:pPr>
+        <w:rPr>
+          <w:lang w:val="en-GB"/>
+        </w:rPr>
+      </w:pPr>
+      <w:r>
+        <w:rPr>
+          <w:lang w:val="en-GB"/>
+        </w:rPr>
+        <w:drawing>
+          <wp:inline distT="0" distB="0" distL="0" distR="0" wp14:anchorId="149EE2BE" wp14:editId="3AEF7C7D">
+            <wp:extent cx="5943600" cy="1245870"/>
+            <wp:effectExtent l="0" t="0" r="0" b="0"/>
+            <wp:docPr id="545555783" name="Picture 1" descr="Table&#10;&#10;Description automatically generated"/>
+            <wp:cNvGraphicFramePr>
+              <a:graphicFrameLocks xmlns:a="http://schemas.openxmlformats.org/drawingml/2006/main" noChangeAspect="1"/>
+            </wp:cNvGraphicFramePr>
+            <a:graphic xmlns:a="http://schemas.openxmlformats.org/drawingml/2006/main">
+              <a:graphicData uri="http://schemas.openxmlformats.org/drawingml/2006/picture">
+                <pic:pic xmlns:pic="http://schemas.openxmlformats.org/drawingml/2006/picture">
+                  <pic:nvPicPr>
+                    <pic:cNvPr id="545555783" name="Picture 1" descr="Table&#10;&#10;Description automatically generated"/>
+                    <pic:cNvPicPr/>
+                  </pic:nvPicPr>
+                  <pic:blipFill>
+                    <a:blip r:embed="rId15"/>
+                    <a:stretch>
+                      <a:fillRect/>
+                    </a:stretch>
+                  </pic:blipFill>
+                  <pic:spPr>
+                    <a:xfrm>
+                      <a:off x="0" y="0"/>
+                      <a:ext cx="5943600" cy="1245870"/>
+                    </a:xfrm>
+                    <a:prstGeom prst="rect">
+                      <a:avLst/>
+                    </a:prstGeom>
+                  </pic:spPr>
+                </pic:pic>
+              </a:graphicData>
+            </a:graphic>
+          </wp:inline>
+        </w:drawing>
+      </w:r>
+    </w:p>
+    <w:p>
+      <w:pPr>
+        <w:rPr>
+          <w:lang w:val="en-US"/>
+        </w:rPr>
+      </w:pPr>
+      <w:r>
+        <w:rPr>
+          <w:lang w:val="en-GB"/>
+        </w:rPr>
+        <w:t xml:space="preserve">(c) split </w:t>
+      </w:r>
+      <w:proofErr w:type="spellStart"/>
+      <w:r>
+        <w:rPr>
+          <w:lang w:val="en-GB"/>
+        </w:rPr>
+        <w:t>knownFor</w:t>
+      </w:r>
+      <w:proofErr w:type="spellEnd"/>
+      <w:r>
+        <w:rPr>
+          <w:lang w:val="en-GB"/>
+        </w:rPr>
+        <w:t xml:space="preserve"> operator: </w:t>
+      </w:r>
+      <w:proofErr w:type="gramStart"/>
+      <w:r>
+        <w:rPr>
+          <w:lang w:val="en-GB"/>
+        </w:rPr>
+        <w:t>Similar to</w:t>
+      </w:r>
+      <w:proofErr w:type="gramEnd"/>
+      <w:r>
+        <w:rPr>
+          <w:lang w:val="en-GB"/>
+        </w:rPr>
+        <w:t xml:space="preserve"> that in (b) for the </w:t>
+      </w:r>
+      <w:proofErr w:type="spellStart"/>
+      <w:r>
+        <w:rPr>
+          <w:lang w:val="en-GB"/>
+        </w:rPr>
+        <w:t>knownFor</w:t>
+      </w:r>
+      <w:proofErr w:type="spellEnd"/>
+      <w:r>
+        <w:rPr>
+          <w:lang w:val="en-GB"/>
+        </w:rPr>
+        <w:t xml:space="preserve">, it eliminates the non-atomic column, </w:t>
+      </w:r>
+      <w:proofErr w:type="spellStart"/>
+      <w:r>
+        <w:rPr>
+          <w:lang w:val="en-GB"/>
+        </w:rPr>
+        <w:t>knownFor</w:t>
+      </w:r>
+      <w:proofErr w:type="spellEnd"/>
+      <w:r>
+        <w:rPr>
+          <w:lang w:val="en-GB"/>
+        </w:rPr>
+        <w:t>, in a parallel way.</w:t>
+      </w:r>
+    </w:p>
+    <w:p>
+      <w:pPr>
+        <w:rPr>
+          <w:lang w:val="en-GB"/>
+        </w:rPr>
+      </w:pPr>
+    </w:p>
+    <w:p>
+      <w:pPr>
+        <w:rPr>
+          <w:i/>
+          <w:iCs/>
+          <w:lang w:val="en-GB"/>
+        </w:rPr>
+      </w:pPr>
+      <w:r>
+        <w:rPr>
+          <w:i/>
+          <w:iCs/>
+          <w:lang w:val="en-GB"/>
+        </w:rPr>
+        <w:t>Reference: Lecture 12 slide.</w:t>
+      </w:r>
     </w:p>
     <w:p>
       <w:pPr>
@@ -15480,7 +16201,230 @@
     </w:p>
     <w:p>
       <w:pPr>
-        <w:rPr>
+        <w:jc w:val="both"/>
+        <w:rPr>
+          <w:lang w:val="en-GB"/>
+        </w:rPr>
+      </w:pPr>
+      <w:r>
+        <w:rPr>
+          <w:lang w:val="en-GB"/>
+        </w:rPr>
+        <w:t>------------------------------Answer------------------------------</w:t>
+      </w:r>
+    </w:p>
+    <w:p>
+      <w:pPr>
+        <w:rPr>
+          <w:lang w:val="en-GB"/>
+        </w:rPr>
+      </w:pPr>
+      <w:r>
+        <w:rPr>
+          <w:b/>
+          <w:bCs/>
+          <w:lang w:val="en-GB"/>
+        </w:rPr>
+        <w:t>Data Warehouse</w:t>
+      </w:r>
+      <w:r>
+        <w:rPr>
+          <w:lang w:val="en-GB"/>
+        </w:rPr>
+        <w:t xml:space="preserve">: </w:t>
+      </w:r>
+      <w:r>
+        <w:rPr>
+          <w:lang w:val="en-GB"/>
+        </w:rPr>
+        <w:t xml:space="preserve">a single-site storage facility that compiles information from </w:t>
+      </w:r>
+      <w:r>
+        <w:rPr>
+          <w:lang w:val="en-GB"/>
+        </w:rPr>
+        <w:t xml:space="preserve">different </w:t>
+      </w:r>
+      <w:r>
+        <w:rPr>
+          <w:lang w:val="en-GB"/>
+        </w:rPr>
+        <w:t xml:space="preserve">sources and organises it under a </w:t>
+      </w:r>
+      <w:r>
+        <w:rPr>
+          <w:lang w:val="en-GB"/>
+        </w:rPr>
+        <w:t>unified schema</w:t>
+      </w:r>
+      <w:r>
+        <w:rPr>
+          <w:lang w:val="en-GB"/>
+        </w:rPr>
+        <w:t>.</w:t>
+      </w:r>
+      <w:r>
+        <w:rPr>
+          <w:lang w:val="en-GB"/>
+        </w:rPr>
+        <w:t xml:space="preserve"> This simplifies querying and enables historical trends study. It</w:t>
+      </w:r>
+      <w:r>
+        <w:t xml:space="preserve"> </w:t>
+      </w:r>
+      <w:r>
+        <w:rPr>
+          <w:lang w:val="en-GB"/>
+        </w:rPr>
+        <w:t>t</w:t>
+      </w:r>
+      <w:r>
+        <w:rPr>
+          <w:lang w:val="en-GB"/>
+        </w:rPr>
+        <w:t>ransfers query workload for decision support away from transaction processing systems.</w:t>
+      </w:r>
+    </w:p>
+    <w:p>
+      <w:pPr>
+        <w:rPr>
+          <w:lang w:val="en-GB"/>
+        </w:rPr>
+      </w:pPr>
+      <w:r>
+        <w:rPr>
+          <w:b/>
+          <w:bCs/>
+          <w:lang w:val="en-GB"/>
+        </w:rPr>
+        <w:t>Data Lake</w:t>
+      </w:r>
+      <w:r>
+        <w:rPr>
+          <w:lang w:val="en-GB"/>
+        </w:rPr>
+        <w:t>:</w:t>
+      </w:r>
+      <w:r>
+        <w:t xml:space="preserve"> </w:t>
+      </w:r>
+      <w:r>
+        <w:rPr>
+          <w:lang w:val="en-GB"/>
+        </w:rPr>
+        <w:t>a</w:t>
+      </w:r>
+      <w:r>
+        <w:rPr>
+          <w:lang w:val="en-GB"/>
+        </w:rPr>
+        <w:t xml:space="preserve"> storage system that houses raw, unstructured, and semi-structured data from various sources, arranged and utilised as required</w:t>
+      </w:r>
+      <w:r>
+        <w:rPr>
+          <w:lang w:val="en-GB"/>
+        </w:rPr>
+        <w:t xml:space="preserve"> (highly agile)</w:t>
+      </w:r>
+      <w:r>
+        <w:rPr>
+          <w:lang w:val="en-GB"/>
+        </w:rPr>
+        <w:t>.</w:t>
+      </w:r>
+      <w:r>
+        <w:rPr>
+          <w:lang w:val="en-GB"/>
+        </w:rPr>
+        <w:t xml:space="preserve"> This is designed for low-cost storage with less mature security than a data warehouse. A data lake is mainly for data scientists.</w:t>
+      </w:r>
+    </w:p>
+    <w:p>
+      <w:pPr>
+        <w:rPr>
+          <w:lang w:val="en-GB"/>
+        </w:rPr>
+      </w:pPr>
+      <w:r>
+        <w:rPr>
+          <w:b/>
+          <w:bCs/>
+          <w:lang w:val="en-GB"/>
+        </w:rPr>
+        <w:t>Extract-Transform-Load</w:t>
+      </w:r>
+      <w:r>
+        <w:rPr>
+          <w:lang w:val="en-GB"/>
+        </w:rPr>
+        <w:t xml:space="preserve">: </w:t>
+      </w:r>
+      <w:r>
+        <w:rPr>
+          <w:lang w:val="en-GB"/>
+        </w:rPr>
+        <w:t>t</w:t>
+      </w:r>
+      <w:r>
+        <w:rPr>
+          <w:lang w:val="en-GB"/>
+        </w:rPr>
+        <w:t xml:space="preserve">he process of </w:t>
+      </w:r>
+      <w:r>
+        <w:rPr>
+          <w:lang w:val="en-GB"/>
+        </w:rPr>
+        <w:t>getting</w:t>
+      </w:r>
+      <w:r>
+        <w:rPr>
+          <w:lang w:val="en-GB"/>
+        </w:rPr>
+        <w:t xml:space="preserve"> data into a data warehouse is </w:t>
+      </w:r>
+      <w:r>
+        <w:rPr>
+          <w:lang w:val="en-GB"/>
+        </w:rPr>
+        <w:t>called</w:t>
+      </w:r>
+      <w:r>
+        <w:rPr>
+          <w:lang w:val="en-GB"/>
+        </w:rPr>
+        <w:t xml:space="preserve"> Extract-Transform-Load.</w:t>
+      </w:r>
+    </w:p>
+    <w:p>
+      <w:pPr>
+        <w:rPr>
+          <w:lang w:val="en-GB"/>
+        </w:rPr>
+      </w:pPr>
+    </w:p>
+    <w:p>
+      <w:pPr>
+        <w:rPr>
+          <w:i/>
+          <w:iCs/>
+          <w:lang w:val="en-GB"/>
+        </w:rPr>
+      </w:pPr>
+      <w:r>
+        <w:rPr>
+          <w:i/>
+          <w:iCs/>
+          <w:lang w:val="en-GB"/>
+        </w:rPr>
+        <w:t>Reference: The DB book P524, Lecture 12 slide.</w:t>
+      </w:r>
+    </w:p>
+    <w:p>
+      <w:pPr>
+        <w:rPr>
+          <w:i/>
+          <w:iCs/>
           <w:lang w:val="en-GB"/>
         </w:rPr>
       </w:pPr>
@@ -15498,6 +16442,7 @@
         <w:rPr>
           <w:lang w:val="en-GB"/>
         </w:rPr>
+        <w:lastRenderedPageBreak/>
         <w:t>Database Management System Implementation</w:t>
       </w:r>
     </w:p>
@@ -15521,7 +16466,6 @@
         <w:rPr>
           <w:lang w:val="en-GB"/>
         </w:rPr>
-        <w:lastRenderedPageBreak/>
         <w:t>D1 – Storage Types</w:t>
       </w:r>
     </w:p>
@@ -15843,6 +16787,7 @@
         <w:rPr>
           <w:lang w:val="en-GB"/>
         </w:rPr>
+        <w:lastRenderedPageBreak/>
         <w:t>D6 – File Organization</w:t>
       </w:r>
     </w:p>
@@ -15907,7 +16852,6 @@
         <w:rPr>
           <w:lang w:val="en-GB"/>
         </w:rPr>
-        <w:lastRenderedPageBreak/>
         <w:t>You would use table partitioning.</w:t>
       </w:r>
     </w:p>
@@ -16270,7 +17214,6 @@
         <w:rPr>
           <w:lang w:val="en-GB"/>
         </w:rPr>
-        <w:lastRenderedPageBreak/>
         <w:t>D10 – Degree</w:t>
       </w:r>
     </w:p>
@@ -17103,6 +18046,7 @@
         <w:rPr>
           <w:lang w:val="en-GB"/>
         </w:rPr>
+        <w:lastRenderedPageBreak/>
         <w:t>What is an equivalent query that a query optimizer might use in place of</w:t>
       </w:r>
     </w:p>
@@ -17136,7 +18080,6 @@
         <w:rPr>
           <w:lang w:val="en-GB"/>
         </w:rPr>
-        <w:lastRenderedPageBreak/>
         <w:tab/>
         <w:t>*</w:t>
       </w:r>
@@ -17517,7 +18460,6 @@
         <w:rPr>
           <w:lang w:val="en-GB"/>
         </w:rPr>
-        <w:lastRenderedPageBreak/>
         <w:t>D28 – Sharing</w:t>
       </w:r>
     </w:p>
@@ -22293,7 +23235,7 @@
       <w:rFonts w:ascii="Courier New" w:eastAsia="Times New Roman" w:hAnsi="Courier New" w:cs="Courier New"/>
       <w:sz w:val="20"/>
       <w:szCs w:val="20"/>
-      <w:lang w:val="en-CN"/>
+      <w:lang/>
     </w:rPr>
   </w:style>
   <w:style w:type="character" w:customStyle="1" w:styleId="HTMLPreformattedChar">
@@ -22307,7 +23249,7 @@
       <w:rFonts w:ascii="Courier New" w:eastAsia="Times New Roman" w:hAnsi="Courier New" w:cs="Courier New"/>
       <w:sz w:val="20"/>
       <w:szCs w:val="20"/>
-      <w:lang w:val="en-CN"/>
+      <w:lang/>
     </w:rPr>
   </w:style>
   <w:style w:type="character" w:styleId="HTMLCode">

</xml_diff>

<commit_message>
Finalised Final (M1 Max).
</commit_message>
<xml_diff>
--- a/Final/s23-W4111-Final-WrittenQs.docx
+++ b/Final/s23-W4111-Final-WrittenQs.docx
@@ -46,6 +46,26 @@
           <w:lang w:val="en-GB"/>
         </w:rPr>
         <w:t>20231COMS4111W002</w:t>
+      </w:r>
+    </w:p>
+    <w:p>
+      <w:pPr>
+        <w:rPr>
+          <w:lang w:val="en-GB"/>
+        </w:rPr>
+      </w:pPr>
+    </w:p>
+    <w:p>
+      <w:pPr>
+        <w:rPr>
+          <w:lang w:val="en-US"/>
+        </w:rPr>
+      </w:pPr>
+      <w:r>
+        <w:rPr>
+          <w:lang w:val="en-GB"/>
+        </w:rPr>
+        <w:t>Ziggy Chen, xc2605</w:t>
       </w:r>
     </w:p>
     <w:p>
@@ -712,7 +732,6 @@
         <w:rPr>
           <w:lang w:val="en-GB"/>
         </w:rPr>
-        <w:lastRenderedPageBreak/>
         <w:t>F2 – Types of Data</w:t>
       </w:r>
     </w:p>
@@ -9214,6 +9233,8 @@
       <w:bookmarkEnd w:id="36"/>
       <w:r>
         <w:rPr>
+          <w:b/>
+          <w:bCs/>
           <w:color w:val="000000" w:themeColor="text1"/>
           <w:lang w:val="en-GB"/>
         </w:rPr>
@@ -9378,14 +9399,13 @@
       </w:pPr>
       <w:r>
         <w:rPr>
-          <w:noProof/>
           <w:lang w:val="en-GB"/>
         </w:rPr>
         <w:drawing>
-          <wp:inline distT="0" distB="0" distL="0" distR="0" wp14:anchorId="1598035D" wp14:editId="53B56BF1">
-            <wp:extent cx="3081528" cy="1106424"/>
-            <wp:effectExtent l="0" t="0" r="5080" b="0"/>
-            <wp:docPr id="963449927" name="Picture 1" descr="Diagram&#10;&#10;Description automatically generated"/>
+          <wp:inline distT="0" distB="0" distL="0" distR="0" wp14:anchorId="7F68CD0F" wp14:editId="30DD8EE4">
+            <wp:extent cx="5943600" cy="1405890"/>
+            <wp:effectExtent l="0" t="0" r="0" b="3810"/>
+            <wp:docPr id="615761388" name="Picture 1" descr="A picture containing text, indoor&#10;&#10;Description automatically generated"/>
             <wp:cNvGraphicFramePr>
               <a:graphicFrameLocks xmlns:a="http://schemas.openxmlformats.org/drawingml/2006/main" noChangeAspect="1"/>
             </wp:cNvGraphicFramePr>
@@ -9393,7 +9413,7 @@
               <a:graphicData uri="http://schemas.openxmlformats.org/drawingml/2006/picture">
                 <pic:pic xmlns:pic="http://schemas.openxmlformats.org/drawingml/2006/picture">
                   <pic:nvPicPr>
-                    <pic:cNvPr id="963449927" name="Picture 1" descr="Diagram&#10;&#10;Description automatically generated"/>
+                    <pic:cNvPr id="615761388" name="Picture 1" descr="A picture containing text, indoor&#10;&#10;Description automatically generated"/>
                     <pic:cNvPicPr/>
                   </pic:nvPicPr>
                   <pic:blipFill>
@@ -9405,7 +9425,7 @@
                   <pic:spPr>
                     <a:xfrm>
                       <a:off x="0" y="0"/>
-                      <a:ext cx="3081528" cy="1106424"/>
+                      <a:ext cx="5943600" cy="1405890"/>
                     </a:xfrm>
                     <a:prstGeom prst="rect">
                       <a:avLst/>
@@ -9420,117 +9440,90 @@
     </w:p>
     <w:p>
       <w:pPr>
-        <w:rPr>
-          <w:lang w:val="en-US"/>
-        </w:rPr>
-      </w:pPr>
-      <w:r>
-        <w:rPr>
-          <w:lang w:val="en-US"/>
-        </w:rPr>
-        <w:t xml:space="preserve">We may use the “NOT NULL” constraint for the </w:t>
-      </w:r>
-      <w:proofErr w:type="spellStart"/>
-      <w:r>
-        <w:rPr>
-          <w:lang w:val="en-US"/>
-        </w:rPr>
-        <w:t>instructor_ID</w:t>
-      </w:r>
-      <w:proofErr w:type="spellEnd"/>
-      <w:r>
-        <w:rPr>
-          <w:lang w:val="en-US"/>
-        </w:rPr>
-        <w:t xml:space="preserve"> f</w:t>
-      </w:r>
-      <w:r>
-        <w:rPr>
-          <w:lang w:val="en-US"/>
-        </w:rPr>
-        <w:t xml:space="preserve">oreign key to </w:t>
-      </w:r>
-      <w:r>
+        <w:jc w:val="both"/>
         <w:rPr>
           <w:rFonts w:hint="eastAsia"/>
           <w:lang w:val="en-US"/>
         </w:rPr>
-        <w:t>m</w:t>
-      </w:r>
+      </w:pPr>
       <w:r>
         <w:rPr>
           <w:lang w:val="en-US"/>
         </w:rPr>
-        <w:t xml:space="preserve">ake sure </w:t>
-      </w:r>
-      <w:r>
-        <w:rPr>
-          <w:rFonts w:hint="eastAsia"/>
+        <w:t xml:space="preserve">We need to set the two FKs in the Advisor table to NOT NULL and use two (Advisor and </w:t>
+      </w:r>
+      <w:r>
+        <w:rPr>
           <w:lang w:val="en-US"/>
         </w:rPr>
-        <w:t>that every student has</w:t>
+        <w:t>Student) referenced</w:t>
       </w:r>
       <w:r>
         <w:rPr>
           <w:lang w:val="en-US"/>
         </w:rPr>
-        <w:t xml:space="preserve"> an instructor.</w:t>
+        <w:t xml:space="preserve"> tables </w:t>
       </w:r>
       <w:r>
         <w:rPr>
           <w:lang w:val="en-US"/>
         </w:rPr>
-        <w:t xml:space="preserve"> Also, in the </w:t>
-      </w:r>
-      <w:proofErr w:type="gramStart"/>
-      <w:r>
-        <w:rPr>
-          <w:lang w:val="en-US"/>
-        </w:rPr>
-        <w:t>Student</w:t>
-      </w:r>
-      <w:proofErr w:type="gramEnd"/>
-      <w:r>
-        <w:rPr>
-          <w:lang w:val="en-US"/>
-        </w:rPr>
-        <w:t xml:space="preserve"> table, the PK is (ID, </w:t>
-      </w:r>
-      <w:proofErr w:type="spellStart"/>
-      <w:r>
-        <w:rPr>
-          <w:lang w:val="en-US"/>
-        </w:rPr>
-        <w:t>instructor_ID</w:t>
-      </w:r>
-      <w:proofErr w:type="spellEnd"/>
-      <w:r>
-        <w:rPr>
-          <w:lang w:val="en-US"/>
-        </w:rPr>
-        <w:t xml:space="preserve">), enabling each student to have more than one instructor (there can be multiple rows with the same ID but different </w:t>
-      </w:r>
-      <w:proofErr w:type="spellStart"/>
-      <w:r>
-        <w:rPr>
-          <w:lang w:val="en-US"/>
-        </w:rPr>
-        <w:t>instructor_ID</w:t>
-      </w:r>
-      <w:proofErr w:type="spellEnd"/>
-      <w:r>
-        <w:rPr>
-          <w:lang w:val="en-US"/>
-        </w:rPr>
-        <w:t xml:space="preserve"> in the Student table).</w:t>
-      </w:r>
-    </w:p>
-    <w:p>
-      <w:pPr>
-        <w:rPr>
-          <w:lang w:val="en-GB"/>
-        </w:rPr>
-      </w:pPr>
+        <w:t>to enforce total participation. However, this can lead to difficulties in inserting data. So, we must defer</w:t>
+      </w:r>
+      <w:r>
+        <w:rPr>
+          <w:lang w:val="en-GB"/>
+        </w:rPr>
+        <w:t xml:space="preserve"> enforcing foreign key constraints</w:t>
+      </w:r>
+      <w:r>
+        <w:rPr>
+          <w:lang w:val="en-GB"/>
+        </w:rPr>
+        <w:t xml:space="preserve"> until the transaction is committed</w:t>
+      </w:r>
+      <w:r>
+        <w:rPr>
+          <w:lang w:val="en-GB"/>
+        </w:rPr>
+        <w:t xml:space="preserve">. For example, </w:t>
+      </w:r>
+      <w:r>
+        <w:rPr>
+          <w:lang w:val="en-GB"/>
+        </w:rPr>
+        <w:t>in PostgreSQL</w:t>
+      </w:r>
+      <w:r>
+        <w:rPr>
+          <w:lang w:val="en-GB"/>
+        </w:rPr>
+        <w:t>, this</w:t>
+      </w:r>
+      <w:r>
+        <w:rPr>
+          <w:lang w:val="en-GB"/>
+        </w:rPr>
+        <w:t xml:space="preserve"> can be done by </w:t>
+      </w:r>
+      <w:r>
+        <w:rPr>
+          <w:lang w:val="en-GB"/>
+        </w:rPr>
+        <w:t>DEFERRABLE INITIALLY DEFERRED</w:t>
+      </w:r>
+      <w:r>
+        <w:rPr>
+          <w:lang w:val="en-GB"/>
+        </w:rPr>
+        <w:t>.</w:t>
+      </w:r>
+      <w:r>
+        <w:rPr>
+          <w:lang w:val="en-GB"/>
+        </w:rPr>
+        <w:t xml:space="preserve"> </w:t>
+      </w:r>
     </w:p>
     <w:p>
       <w:pPr>
@@ -16510,6 +16503,156 @@
     </w:p>
     <w:p>
       <w:pPr>
+        <w:jc w:val="both"/>
+        <w:rPr>
+          <w:lang w:val="en-GB"/>
+        </w:rPr>
+      </w:pPr>
+      <w:r>
+        <w:rPr>
+          <w:lang w:val="en-GB"/>
+        </w:rPr>
+        <w:t>------------------------------Answer------------------------------</w:t>
+      </w:r>
+    </w:p>
+    <w:p>
+      <w:pPr>
+        <w:rPr>
+          <w:lang w:val="en-GB"/>
+        </w:rPr>
+      </w:pPr>
+      <w:r>
+        <w:rPr>
+          <w:lang w:val="en-GB"/>
+        </w:rPr>
+        <w:t xml:space="preserve">1. RAM is </w:t>
+      </w:r>
+      <w:r>
+        <w:rPr>
+          <w:lang w:val="en-GB"/>
+        </w:rPr>
+        <w:t xml:space="preserve">for </w:t>
+      </w:r>
+      <w:r>
+        <w:rPr>
+          <w:lang w:val="en-GB"/>
+        </w:rPr>
+        <w:t>temporary data storage</w:t>
+      </w:r>
+      <w:r>
+        <w:rPr>
+          <w:lang w:val="en-GB"/>
+        </w:rPr>
+        <w:t>, whereas</w:t>
+      </w:r>
+      <w:r>
+        <w:rPr>
+          <w:lang w:val="en-GB"/>
+        </w:rPr>
+        <w:t xml:space="preserve"> SSDs and HDDs are non-</w:t>
+      </w:r>
+      <w:r>
+        <w:rPr>
+          <w:lang w:val="en-GB"/>
+        </w:rPr>
+        <w:t>for</w:t>
+      </w:r>
+      <w:r>
+        <w:rPr>
+          <w:lang w:val="en-GB"/>
+        </w:rPr>
+        <w:t xml:space="preserve"> long-term storag</w:t>
+      </w:r>
+      <w:r>
+        <w:rPr>
+          <w:lang w:val="en-GB"/>
+        </w:rPr>
+        <w:t>e</w:t>
+      </w:r>
+      <w:r>
+        <w:rPr>
+          <w:lang w:val="en-GB"/>
+        </w:rPr>
+        <w:t>.</w:t>
+      </w:r>
+    </w:p>
+    <w:p>
+      <w:pPr>
+        <w:rPr>
+          <w:lang w:val="en-GB"/>
+        </w:rPr>
+      </w:pPr>
+      <w:r>
+        <w:rPr>
+          <w:lang w:val="en-GB"/>
+        </w:rPr>
+        <w:t>2. RAM has a lower storage capacity compared to SSDs and HDDs</w:t>
+      </w:r>
+      <w:r>
+        <w:rPr>
+          <w:lang w:val="en-GB"/>
+        </w:rPr>
+        <w:t>. HDDs provide even more space compared with SSDs.</w:t>
+      </w:r>
+    </w:p>
+    <w:p>
+      <w:pPr>
+        <w:rPr>
+          <w:lang w:val="en-GB"/>
+        </w:rPr>
+      </w:pPr>
+      <w:r>
+        <w:rPr>
+          <w:lang w:val="en-GB"/>
+        </w:rPr>
+        <w:t xml:space="preserve">3. RAM is the fastest, SSDs are fast, and HDDs are the slowest. </w:t>
+      </w:r>
+    </w:p>
+    <w:p>
+      <w:pPr>
+        <w:rPr>
+          <w:lang w:val="en-GB"/>
+        </w:rPr>
+      </w:pPr>
+      <w:r>
+        <w:rPr>
+          <w:lang w:val="en-GB"/>
+        </w:rPr>
+        <w:t xml:space="preserve">4. </w:t>
+      </w:r>
+      <w:r>
+        <w:rPr>
+          <w:lang w:val="en-GB"/>
+        </w:rPr>
+        <w:t>RAM uses integrated circuits, SSDs use NAND flash memory</w:t>
+      </w:r>
+      <w:r>
+        <w:rPr>
+          <w:lang w:val="en-GB"/>
+        </w:rPr>
+        <w:t>,</w:t>
+      </w:r>
+      <w:r>
+        <w:rPr>
+          <w:lang w:val="en-GB"/>
+        </w:rPr>
+        <w:t xml:space="preserve"> and HDDs </w:t>
+      </w:r>
+      <w:r>
+        <w:rPr>
+          <w:lang w:val="en-GB"/>
+        </w:rPr>
+        <w:t>use</w:t>
+      </w:r>
+      <w:r>
+        <w:rPr>
+          <w:lang w:val="en-GB"/>
+        </w:rPr>
+        <w:t xml:space="preserve"> magnetic disks with read/write heads.</w:t>
+      </w:r>
+    </w:p>
+    <w:p>
+      <w:pPr>
         <w:rPr>
           <w:lang w:val="en-GB"/>
         </w:rPr>
@@ -16587,13 +16730,6 @@
     </w:p>
     <w:p>
       <w:pPr>
-        <w:rPr>
-          <w:lang w:val="en-GB"/>
-        </w:rPr>
-      </w:pPr>
-    </w:p>
-    <w:p>
-      <w:pPr>
         <w:pStyle w:val="Heading2"/>
         <w:rPr>
           <w:lang w:val="en-GB"/>
@@ -16623,17 +16759,123 @@
     </w:p>
     <w:p>
       <w:pPr>
-        <w:rPr>
-          <w:lang w:val="en-GB"/>
-        </w:rPr>
-      </w:pPr>
-    </w:p>
-    <w:p>
-      <w:pPr>
-        <w:rPr>
-          <w:lang w:val="en-GB"/>
-        </w:rPr>
-      </w:pPr>
+        <w:tabs>
+          <w:tab w:val="left" w:pos="2149"/>
+        </w:tabs>
+        <w:rPr>
+          <w:lang w:val="en-GB"/>
+        </w:rPr>
+      </w:pPr>
+    </w:p>
+    <w:p>
+      <w:pPr>
+        <w:jc w:val="both"/>
+        <w:rPr>
+          <w:lang w:val="en-GB"/>
+        </w:rPr>
+      </w:pPr>
+      <w:r>
+        <w:rPr>
+          <w:lang w:val="en-GB"/>
+        </w:rPr>
+        <w:t>------------------------------Answer------------------------------</w:t>
+      </w:r>
+      <w:r>
+        <w:rPr>
+          <w:lang w:val="en-GB"/>
+        </w:rPr>
+        <w:tab/>
+      </w:r>
+    </w:p>
+    <w:p>
+      <w:pPr>
+        <w:tabs>
+          <w:tab w:val="left" w:pos="2149"/>
+        </w:tabs>
+        <w:rPr>
+          <w:lang w:val="en-GB"/>
+        </w:rPr>
+      </w:pPr>
+      <w:r>
+        <w:rPr>
+          <w:b/>
+          <w:bCs/>
+          <w:lang w:val="en-GB"/>
+        </w:rPr>
+        <w:t>Elevator algorithm</w:t>
+      </w:r>
+      <w:r>
+        <w:rPr>
+          <w:lang w:val="en-GB"/>
+        </w:rPr>
+        <w:t xml:space="preserve">: </w:t>
+      </w:r>
+      <w:r>
+        <w:rPr>
+          <w:lang w:val="en-GB"/>
+        </w:rPr>
+        <w:t>a</w:t>
+      </w:r>
+      <w:r>
+        <w:rPr>
+          <w:lang w:val="en-GB"/>
+        </w:rPr>
+        <w:t xml:space="preserve"> commonly used above algorithm that controls the arm to </w:t>
+      </w:r>
+      <w:r>
+        <w:rPr>
+          <w:lang w:val="en-GB"/>
+        </w:rPr>
+        <w:t>stop</w:t>
+      </w:r>
+      <w:r>
+        <w:rPr>
+          <w:lang w:val="en-GB"/>
+        </w:rPr>
+        <w:t xml:space="preserve"> at each track and processes the services requests for it</w:t>
+      </w:r>
+      <w:r>
+        <w:rPr>
+          <w:lang w:val="en-GB"/>
+        </w:rPr>
+        <w:t>,</w:t>
+      </w:r>
+      <w:r>
+        <w:rPr>
+          <w:lang w:val="en-GB"/>
+        </w:rPr>
+        <w:t xml:space="preserve"> then moves the arm forward.</w:t>
+      </w:r>
+      <w:r>
+        <w:rPr>
+          <w:lang w:val="en-GB"/>
+        </w:rPr>
+        <w:t xml:space="preserve"> This can increase the number of accesses that can be processed.</w:t>
+      </w:r>
+    </w:p>
+    <w:p>
+      <w:pPr>
+        <w:rPr>
+          <w:lang w:val="en-GB"/>
+        </w:rPr>
+      </w:pPr>
+    </w:p>
+    <w:p>
+      <w:pPr>
+        <w:rPr>
+          <w:i/>
+          <w:iCs/>
+          <w:lang w:val="en-GB"/>
+        </w:rPr>
+      </w:pPr>
+      <w:r>
+        <w:rPr>
+          <w:i/>
+          <w:iCs/>
+          <w:lang w:val="en-GB"/>
+        </w:rPr>
+        <w:t>Reference: The DB book P578.</w:t>
+      </w:r>
     </w:p>
     <w:p>
       <w:pPr>
@@ -16755,7 +16997,6 @@
         <w:rPr>
           <w:lang w:val="en-GB"/>
         </w:rPr>
-        <w:lastRenderedPageBreak/>
         <w:t>D6 – File Organization</w:t>
       </w:r>
     </w:p>
@@ -17095,6 +17336,7 @@
         <w:rPr>
           <w:lang w:val="en-GB"/>
         </w:rPr>
+        <w:lastRenderedPageBreak/>
         <w:t>Must a sparse index be a clustering index?</w:t>
       </w:r>
     </w:p>
@@ -17883,6 +18125,95 @@
           <w:lang w:val="en-GB"/>
         </w:rPr>
       </w:pPr>
+      <w:r>
+        <w:rPr>
+          <w:lang w:val="en-GB"/>
+        </w:rPr>
+        <w:t>------------------------------Answer------------------------------</w:t>
+      </w:r>
+    </w:p>
+    <w:p>
+      <w:pPr>
+        <w:rPr>
+          <w:lang w:val="en-GB"/>
+        </w:rPr>
+      </w:pPr>
+      <w:r>
+        <w:rPr>
+          <w:lang w:val="en-GB"/>
+        </w:rPr>
+        <w:t xml:space="preserve">SELECT </w:t>
+      </w:r>
+      <w:r>
+        <w:rPr>
+          <w:b/>
+          <w:bCs/>
+          <w:lang w:val="en-GB"/>
+        </w:rPr>
+        <w:t>DISTINCT</w:t>
+      </w:r>
+      <w:r>
+        <w:rPr>
+          <w:lang w:val="en-GB"/>
+        </w:rPr>
+        <w:t xml:space="preserve"> </w:t>
+      </w:r>
+      <w:proofErr w:type="spellStart"/>
+      <w:r>
+        <w:rPr>
+          <w:lang w:val="en-GB"/>
+        </w:rPr>
+        <w:t>last_name</w:t>
+      </w:r>
+      <w:proofErr w:type="spellEnd"/>
+      <w:r>
+        <w:rPr>
+          <w:lang w:val="en-GB"/>
+        </w:rPr>
+        <w:t xml:space="preserve">, </w:t>
+      </w:r>
+      <w:proofErr w:type="spellStart"/>
+      <w:r>
+        <w:rPr>
+          <w:lang w:val="en-GB"/>
+        </w:rPr>
+        <w:t>first_name</w:t>
+      </w:r>
+      <w:proofErr w:type="spellEnd"/>
+      <w:r>
+        <w:rPr>
+          <w:lang w:val="en-GB"/>
+        </w:rPr>
+        <w:t xml:space="preserve"> FROM </w:t>
+      </w:r>
+      <w:proofErr w:type="gramStart"/>
+      <w:r>
+        <w:rPr>
+          <w:lang w:val="en-GB"/>
+        </w:rPr>
+        <w:t>people;</w:t>
+      </w:r>
+      <w:proofErr w:type="gramEnd"/>
+    </w:p>
+    <w:p>
+      <w:pPr>
+        <w:rPr>
+          <w:lang w:val="en-GB"/>
+        </w:rPr>
+      </w:pPr>
+      <w:r>
+        <w:rPr>
+          <w:lang w:val="en-GB"/>
+        </w:rPr>
+        <w:t>The DISTINCT word motivates creating a hash index for optimisation.</w:t>
+      </w:r>
+    </w:p>
+    <w:p>
+      <w:pPr>
+        <w:rPr>
+          <w:lang w:val="en-GB"/>
+        </w:rPr>
+      </w:pPr>
     </w:p>
     <w:p>
       <w:pPr>
@@ -17897,6 +18228,7 @@
         <w:rPr>
           <w:lang w:val="en-GB"/>
         </w:rPr>
+        <w:lastRenderedPageBreak/>
         <w:t>D18 – Optimization Techniques</w:t>
       </w:r>
     </w:p>
@@ -17967,6 +18299,91 @@
           <w:lang w:val="en-GB"/>
         </w:rPr>
       </w:pPr>
+      <w:r>
+        <w:rPr>
+          <w:lang w:val="en-GB"/>
+        </w:rPr>
+        <w:t>------------------------------Answer------------------------------</w:t>
+      </w:r>
+    </w:p>
+    <w:p>
+      <w:pPr>
+        <w:rPr>
+          <w:lang w:val="en-GB"/>
+        </w:rPr>
+      </w:pPr>
+      <w:r>
+        <w:rPr>
+          <w:b/>
+          <w:bCs/>
+          <w:lang w:val="en-GB"/>
+        </w:rPr>
+        <w:t>Operator Selection</w:t>
+      </w:r>
+      <w:r>
+        <w:rPr>
+          <w:lang w:val="en-GB"/>
+        </w:rPr>
+        <w:t xml:space="preserve">: </w:t>
+      </w:r>
+      <w:r>
+        <w:rPr>
+          <w:lang w:val="en-GB"/>
+        </w:rPr>
+        <w:t>we want the most efficient method for a specific operation in a query, so we choose the fastest operation according to the dataset size and its intrinsic structure.</w:t>
+      </w:r>
+    </w:p>
+    <w:p>
+      <w:pPr>
+        <w:rPr>
+          <w:lang w:val="en-GB"/>
+        </w:rPr>
+      </w:pPr>
+    </w:p>
+    <w:p>
+      <w:pPr>
+        <w:rPr>
+          <w:lang w:val="en-GB"/>
+        </w:rPr>
+      </w:pPr>
+      <w:r>
+        <w:rPr>
+          <w:b/>
+          <w:bCs/>
+          <w:lang w:val="en-GB"/>
+        </w:rPr>
+        <w:t>Equivalent Queries</w:t>
+      </w:r>
+      <w:r>
+        <w:rPr>
+          <w:lang w:val="en-GB"/>
+        </w:rPr>
+        <w:t xml:space="preserve">: </w:t>
+      </w:r>
+      <w:r>
+        <w:rPr>
+          <w:lang w:val="en-GB"/>
+        </w:rPr>
+        <w:t>d</w:t>
+      </w:r>
+      <w:r>
+        <w:rPr>
+          <w:lang w:val="en-GB"/>
+        </w:rPr>
+        <w:t xml:space="preserve">ifferent query formulations that produce the same result. </w:t>
+      </w:r>
+      <w:r>
+        <w:rPr>
+          <w:lang w:val="en-GB"/>
+        </w:rPr>
+        <w:t xml:space="preserve">We want the fastest query </w:t>
+      </w:r>
+      <w:r>
+        <w:rPr>
+          <w:lang w:val="en-GB"/>
+        </w:rPr>
+        <w:t>according to the dataset size and its intrinsic structure.</w:t>
+      </w:r>
     </w:p>
     <w:p>
       <w:pPr>
@@ -18014,7 +18431,6 @@
         <w:rPr>
           <w:lang w:val="en-GB"/>
         </w:rPr>
-        <w:lastRenderedPageBreak/>
         <w:t>What is an equivalent query that a query optimizer might use in place of</w:t>
       </w:r>
     </w:p>
@@ -18137,6 +18553,172 @@
         <w:t>’;</w:t>
       </w:r>
       <w:proofErr w:type="gramEnd"/>
+    </w:p>
+    <w:p>
+      <w:pPr>
+        <w:rPr>
+          <w:lang w:val="en-GB"/>
+        </w:rPr>
+      </w:pPr>
+    </w:p>
+    <w:p>
+      <w:pPr>
+        <w:rPr>
+          <w:lang w:val="en-GB"/>
+        </w:rPr>
+      </w:pPr>
+      <w:r>
+        <w:rPr>
+          <w:lang w:val="en-GB"/>
+        </w:rPr>
+        <w:t>------------------------------Answer------------------------------</w:t>
+      </w:r>
+    </w:p>
+    <w:p>
+      <w:pPr>
+        <w:rPr>
+          <w:lang w:val="en-GB"/>
+        </w:rPr>
+      </w:pPr>
+      <w:r>
+        <w:rPr>
+          <w:lang w:val="en-GB"/>
+        </w:rPr>
+        <w:t>SELECT</w:t>
+      </w:r>
+    </w:p>
+    <w:p>
+      <w:pPr>
+        <w:rPr>
+          <w:lang w:val="en-GB"/>
+        </w:rPr>
+      </w:pPr>
+      <w:r>
+        <w:rPr>
+          <w:lang w:val="en-GB"/>
+        </w:rPr>
+        <w:tab/>
+        <w:t>*</w:t>
+      </w:r>
+    </w:p>
+    <w:p>
+      <w:pPr>
+        <w:rPr>
+          <w:lang w:val="en-GB"/>
+        </w:rPr>
+      </w:pPr>
+      <w:r>
+        <w:rPr>
+          <w:lang w:val="en-GB"/>
+        </w:rPr>
+        <w:t>FROM</w:t>
+      </w:r>
+    </w:p>
+    <w:p>
+      <w:pPr>
+        <w:rPr>
+          <w:lang w:val="en-GB"/>
+        </w:rPr>
+      </w:pPr>
+      <w:r>
+        <w:rPr>
+          <w:lang w:val="en-GB"/>
+        </w:rPr>
+        <w:tab/>
+        <w:t xml:space="preserve">(SELECT * FROM customers WHERE country = 'France') AS </w:t>
+      </w:r>
+      <w:proofErr w:type="spellStart"/>
+      <w:r>
+        <w:rPr>
+          <w:lang w:val="en-GB"/>
+        </w:rPr>
+        <w:t>filtered_customers</w:t>
+      </w:r>
+      <w:proofErr w:type="spellEnd"/>
+    </w:p>
+    <w:p>
+      <w:pPr>
+        <w:rPr>
+          <w:lang w:val="en-GB"/>
+        </w:rPr>
+      </w:pPr>
+      <w:r>
+        <w:rPr>
+          <w:lang w:val="en-GB"/>
+        </w:rPr>
+        <w:t>JOIN</w:t>
+      </w:r>
+    </w:p>
+    <w:p>
+      <w:pPr>
+        <w:rPr>
+          <w:lang w:val="en-GB"/>
+        </w:rPr>
+      </w:pPr>
+      <w:r>
+        <w:rPr>
+          <w:lang w:val="en-GB"/>
+        </w:rPr>
+        <w:tab/>
+        <w:t xml:space="preserve">(SELECT * FROM orders WHERE status = 'Shipped') AS </w:t>
+      </w:r>
+      <w:proofErr w:type="spellStart"/>
+      <w:r>
+        <w:rPr>
+          <w:lang w:val="en-GB"/>
+        </w:rPr>
+        <w:t>filtered_orders</w:t>
+      </w:r>
+      <w:proofErr w:type="spellEnd"/>
+    </w:p>
+    <w:p>
+      <w:pPr>
+        <w:rPr>
+          <w:lang w:val="en-GB"/>
+        </w:rPr>
+      </w:pPr>
+      <w:r>
+        <w:rPr>
+          <w:lang w:val="en-GB"/>
+        </w:rPr>
+        <w:t>USING (</w:t>
+      </w:r>
+      <w:proofErr w:type="spellStart"/>
+      <w:r>
+        <w:rPr>
+          <w:lang w:val="en-GB"/>
+        </w:rPr>
+        <w:t>customerNumber</w:t>
+      </w:r>
+      <w:proofErr w:type="spellEnd"/>
+      <w:proofErr w:type="gramStart"/>
+      <w:r>
+        <w:rPr>
+          <w:lang w:val="en-GB"/>
+        </w:rPr>
+        <w:t>);</w:t>
+      </w:r>
+      <w:proofErr w:type="gramEnd"/>
+    </w:p>
+    <w:p>
+      <w:pPr>
+        <w:rPr>
+          <w:lang w:val="en-GB"/>
+        </w:rPr>
+      </w:pPr>
+    </w:p>
+    <w:p>
+      <w:pPr>
+        <w:rPr>
+          <w:lang w:val="en-GB"/>
+        </w:rPr>
+      </w:pPr>
+      <w:r>
+        <w:rPr>
+          <w:lang w:val="en-GB"/>
+        </w:rPr>
+        <w:t>This query per-filters the database.</w:t>
+      </w:r>
     </w:p>
     <w:p>
       <w:pPr>
@@ -18555,13 +19137,6 @@
         </w:rPr>
         <w:t>.</w:t>
       </w:r>
-    </w:p>
-    <w:p>
-      <w:pPr>
-        <w:rPr>
-          <w:lang w:val="en-GB"/>
-        </w:rPr>
-      </w:pPr>
     </w:p>
     <w:sectPr>
       <w:pgSz w:w="12240" w:h="15840"/>

</xml_diff>